<commit_message>
lil fix do sumario
</commit_message>
<xml_diff>
--- a/Project2/docs/report.docx
+++ b/Project2/docs/report.docx
@@ -1,6 +1,6 @@
 
 <file path=word/document.xml><?xml version="1.0" encoding="utf-8"?>
-<w:document xmlns:wpc="http://schemas.microsoft.com/office/word/2010/wordprocessingCanvas" xmlns:mo="http://schemas.microsoft.com/office/mac/office/2008/main" xmlns:mc="http://schemas.openxmlformats.org/markup-compatibility/2006" xmlns:mv="urn:schemas-microsoft-com:mac:vml" xmlns:o="urn:schemas-microsoft-com:office:office" xmlns:r="http://schemas.openxmlformats.org/officeDocument/2006/relationships" xmlns:m="http://schemas.openxmlformats.org/officeDocument/2006/math" xmlns:v="urn:schemas-microsoft-com:vml" xmlns:wp14="http://schemas.microsoft.com/office/word/2010/wordprocessingDrawing" xmlns:wp="http://schemas.openxmlformats.org/drawingml/2006/wordprocessingDrawing" xmlns:w10="urn:schemas-microsoft-com:office:word" xmlns:w="http://schemas.openxmlformats.org/wordprocessingml/2006/main" xmlns:w14="http://schemas.microsoft.com/office/word/2010/wordml" xmlns:w15="http://schemas.microsoft.com/office/word/2012/wordml" xmlns:wpg="http://schemas.microsoft.com/office/word/2010/wordprocessingGroup" xmlns:wpi="http://schemas.microsoft.com/office/word/2010/wordprocessingInk" xmlns:wne="http://schemas.microsoft.com/office/word/2006/wordml" xmlns:wps="http://schemas.microsoft.com/office/word/2010/wordprocessingShape" mc:Ignorable="w14 w15 wp14">
+<w:document xmlns:wpc="http://schemas.microsoft.com/office/word/2010/wordprocessingCanvas" xmlns:cx="http://schemas.microsoft.com/office/drawing/2014/chartex" xmlns:cx1="http://schemas.microsoft.com/office/drawing/2015/9/8/chartex" xmlns:cx2="http://schemas.microsoft.com/office/drawing/2015/10/21/chartex" xmlns:cx3="http://schemas.microsoft.com/office/drawing/2016/5/9/chartex" xmlns:cx4="http://schemas.microsoft.com/office/drawing/2016/5/10/chartex" xmlns:cx5="http://schemas.microsoft.com/office/drawing/2016/5/11/chartex" xmlns:cx6="http://schemas.microsoft.com/office/drawing/2016/5/12/chartex" xmlns:cx7="http://schemas.microsoft.com/office/drawing/2016/5/13/chartex" xmlns:cx8="http://schemas.microsoft.com/office/drawing/2016/5/14/chartex" xmlns:mc="http://schemas.openxmlformats.org/markup-compatibility/2006" xmlns:aink="http://schemas.microsoft.com/office/drawing/2016/ink" xmlns:am3d="http://schemas.microsoft.com/office/drawing/2017/model3d" xmlns:o="urn:schemas-microsoft-com:office:office" xmlns:r="http://schemas.openxmlformats.org/officeDocument/2006/relationships" xmlns:m="http://schemas.openxmlformats.org/officeDocument/2006/math" xmlns:v="urn:schemas-microsoft-com:vml" xmlns:wp14="http://schemas.microsoft.com/office/word/2010/wordprocessingDrawing" xmlns:wp="http://schemas.openxmlformats.org/drawingml/2006/wordprocessingDrawing" xmlns:w10="urn:schemas-microsoft-com:office:word" xmlns:w="http://schemas.openxmlformats.org/wordprocessingml/2006/main" xmlns:w14="http://schemas.microsoft.com/office/word/2010/wordml" xmlns:w15="http://schemas.microsoft.com/office/word/2012/wordml" xmlns:w16cid="http://schemas.microsoft.com/office/word/2016/wordml/cid" xmlns:w16se="http://schemas.microsoft.com/office/word/2015/wordml/symex" xmlns:wpg="http://schemas.microsoft.com/office/word/2010/wordprocessingGroup" xmlns:wpi="http://schemas.microsoft.com/office/word/2010/wordprocessingInk" xmlns:wne="http://schemas.microsoft.com/office/word/2006/wordml" xmlns:wps="http://schemas.microsoft.com/office/word/2010/wordprocessingShape" mc:Ignorable="w14 w15 w16se w16cid wp14">
   <w:body>
     <w:p>
       <w:bookmarkStart w:id="0" w:name="_Hlk497427286"/>
@@ -263,11 +263,11 @@
           </mc:Choice>
           <mc:Fallback>
             <w:pict>
-              <v:shapetype w14:anchorId="0B561F7F" id="_x0000_t202" coordsize="21600,21600" o:spt="202" path="m0,0l0,21600,21600,21600,21600,0xe">
+              <v:shapetype w14:anchorId="0B561F7F" id="_x0000_t202" coordsize="21600,21600" o:spt="202" path="m,l,21600r21600,l21600,xe">
                 <v:stroke joinstyle="miter"/>
                 <v:path gradientshapeok="t" o:connecttype="rect"/>
               </v:shapetype>
-              <v:shape id="Caixa de texto 1" o:spid="_x0000_s1026" type="#_x0000_t202" style="position:absolute;margin-left:0;margin-top:0;width:548pt;height:182pt;z-index:251663360;visibility:visible;mso-wrap-style:square;mso-width-percent:0;mso-height-percent:0;mso-wrap-distance-left:9pt;mso-wrap-distance-top:0;mso-wrap-distance-right:9pt;mso-wrap-distance-bottom:0;mso-position-horizontal:center;mso-position-horizontal-relative:margin;mso-position-vertical:center;mso-position-vertical-relative:margin;mso-width-percent:0;mso-height-percent:0;mso-width-relative:margin;mso-height-relative:margin;v-text-anchor:top" o:gfxdata="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" fillcolor="white [3201]" stroked="f" strokeweight=".5pt">
+              <v:shape id="Caixa de texto 1" o:spid="_x0000_s1026" type="#_x0000_t202" style="position:absolute;margin-left:0;margin-top:0;width:548pt;height:182pt;z-index:251663360;visibility:visible;mso-wrap-style:square;mso-width-percent:0;mso-height-percent:0;mso-wrap-distance-left:9pt;mso-wrap-distance-top:0;mso-wrap-distance-right:9pt;mso-wrap-distance-bottom:0;mso-position-horizontal:center;mso-position-horizontal-relative:margin;mso-position-vertical:center;mso-position-vertical-relative:margin;mso-width-percent:0;mso-height-percent:0;mso-width-relative:margin;mso-height-relative:margin;v-text-anchor:top" o:gfxdata="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" fillcolor="white [3201]" stroked="f" strokeweight=".5pt">
                 <v:textbox>
                   <w:txbxContent>
                     <w:p>
@@ -661,7 +661,7 @@
           </mc:Choice>
           <mc:Fallback>
             <w:pict>
-              <v:shape w14:anchorId="49C6097F" id="Caixa de texto 3" o:spid="_x0000_s1027" type="#_x0000_t202" style="position:absolute;margin-left:0;margin-top:1.75pt;width:440.7pt;height:67.5pt;z-index:251665408;visibility:visible;mso-wrap-style:square;mso-width-percent:0;mso-height-percent:0;mso-wrap-distance-left:9pt;mso-wrap-distance-top:0;mso-wrap-distance-right:9pt;mso-wrap-distance-bottom:0;mso-position-horizontal:left;mso-position-horizontal-relative:margin;mso-position-vertical:absolute;mso-position-vertical-relative:text;mso-width-percent:0;mso-height-percent:0;mso-width-relative:margin;mso-height-relative:margin;v-text-anchor:top" o:gfxdata="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" fillcolor="white [3201]" stroked="f" strokeweight=".5pt">
+              <v:shape w14:anchorId="49C6097F" id="Caixa de texto 3" o:spid="_x0000_s1027" type="#_x0000_t202" style="position:absolute;margin-left:0;margin-top:1.75pt;width:440.7pt;height:67.5pt;z-index:251665408;visibility:visible;mso-wrap-style:square;mso-width-percent:0;mso-height-percent:0;mso-wrap-distance-left:9pt;mso-wrap-distance-top:0;mso-wrap-distance-right:9pt;mso-wrap-distance-bottom:0;mso-position-horizontal:left;mso-position-horizontal-relative:margin;mso-position-vertical:absolute;mso-position-vertical-relative:text;mso-width-percent:0;mso-height-percent:0;mso-width-relative:margin;mso-height-relative:margin;v-text-anchor:top" o:gfxdata="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" fillcolor="white [3201]" stroked="f" strokeweight=".5pt">
                 <v:textbox>
                   <w:txbxContent>
                     <w:p>
@@ -926,142 +926,114 @@
           <w:i w:val="0"/>
           <w:sz w:val="22"/>
         </w:rPr>
-        <w:t>redes de computadores</w:t>
+        <w:t>R</w:t>
       </w:r>
       <w:r>
         <w:rPr>
           <w:i w:val="0"/>
           <w:sz w:val="22"/>
         </w:rPr>
-        <w:t xml:space="preserve">. O trabalho consiste </w:t>
+        <w:t xml:space="preserve">edes de </w:t>
       </w:r>
       <w:r>
         <w:rPr>
           <w:i w:val="0"/>
           <w:sz w:val="22"/>
         </w:rPr>
-        <w:t>na configuração</w:t>
+        <w:t>C</w:t>
       </w:r>
       <w:r>
         <w:rPr>
           <w:i w:val="0"/>
           <w:sz w:val="22"/>
         </w:rPr>
-        <w:t xml:space="preserve"> e estudo</w:t>
+        <w:t>omputadores</w:t>
       </w:r>
       <w:r>
         <w:rPr>
           <w:i w:val="0"/>
           <w:sz w:val="22"/>
         </w:rPr>
-        <w:t xml:space="preserve"> da mesma, </w:t>
+        <w:t xml:space="preserve">. O trabalho consiste </w:t>
       </w:r>
       <w:r>
         <w:rPr>
           <w:i w:val="0"/>
           <w:sz w:val="22"/>
         </w:rPr>
-        <w:t xml:space="preserve">em que foram utilizados comandos de configuração do </w:t>
-      </w:r>
-      <w:r>
-        <w:rPr>
-          <w:sz w:val="22"/>
-        </w:rPr>
-        <w:t>R</w:t>
-      </w:r>
-      <w:r>
-        <w:rPr>
-          <w:sz w:val="22"/>
-        </w:rPr>
-        <w:t>outer</w:t>
+        <w:t>na configuração</w:t>
       </w:r>
       <w:r>
         <w:rPr>
           <w:i w:val="0"/>
           <w:sz w:val="22"/>
         </w:rPr>
-        <w:t xml:space="preserve"> </w:t>
-      </w:r>
-      <w:r>
-        <w:rPr>
-          <w:sz w:val="22"/>
-        </w:rPr>
-        <w:t>Cisco</w:t>
+        <w:t xml:space="preserve"> e estudo</w:t>
       </w:r>
       <w:r>
         <w:rPr>
           <w:i w:val="0"/>
           <w:sz w:val="22"/>
         </w:rPr>
-        <w:t xml:space="preserve"> e do </w:t>
-      </w:r>
-      <w:r>
-        <w:rPr>
-          <w:sz w:val="22"/>
-        </w:rPr>
-        <w:t xml:space="preserve">Cisco </w:t>
-      </w:r>
-      <w:proofErr w:type="spellStart"/>
-      <w:r>
-        <w:rPr>
-          <w:sz w:val="22"/>
-        </w:rPr>
-        <w:t>S</w:t>
-      </w:r>
-      <w:r>
-        <w:rPr>
-          <w:sz w:val="22"/>
-        </w:rPr>
-        <w:t>witch</w:t>
-      </w:r>
-      <w:proofErr w:type="spellEnd"/>
+        <w:t xml:space="preserve"> da mesma, </w:t>
+      </w:r>
       <w:r>
         <w:rPr>
           <w:i w:val="0"/>
           <w:sz w:val="22"/>
         </w:rPr>
-        <w:t xml:space="preserve">, </w:t>
+        <w:t xml:space="preserve">em que foram utilizados comandos de configuração do </w:t>
+      </w:r>
+      <w:r>
+        <w:rPr>
+          <w:sz w:val="22"/>
+        </w:rPr>
+        <w:t>R</w:t>
+      </w:r>
+      <w:r>
+        <w:rPr>
+          <w:sz w:val="22"/>
+        </w:rPr>
+        <w:t>outer</w:t>
       </w:r>
       <w:r>
         <w:rPr>
           <w:i w:val="0"/>
           <w:sz w:val="22"/>
         </w:rPr>
-        <w:t>e no desenvolvimento de uma aplicação de download de um ficheiro</w:t>
+        <w:t xml:space="preserve"> </w:t>
+      </w:r>
+      <w:r>
+        <w:rPr>
+          <w:sz w:val="22"/>
+        </w:rPr>
+        <w:t>Cisco</w:t>
       </w:r>
       <w:r>
         <w:rPr>
           <w:i w:val="0"/>
           <w:sz w:val="22"/>
         </w:rPr>
-        <w:t xml:space="preserve"> através de um cliente FTP (</w:t>
+        <w:t xml:space="preserve"> e do </w:t>
       </w:r>
       <w:r>
         <w:rPr>
           <w:sz w:val="22"/>
         </w:rPr>
-        <w:t xml:space="preserve">File </w:t>
+        <w:t xml:space="preserve">Cisco </w:t>
       </w:r>
       <w:proofErr w:type="spellStart"/>
       <w:r>
         <w:rPr>
           <w:sz w:val="22"/>
         </w:rPr>
-        <w:t>Transfer</w:t>
-      </w:r>
-      <w:proofErr w:type="spellEnd"/>
+        <w:t>S</w:t>
+      </w:r>
       <w:r>
         <w:rPr>
           <w:sz w:val="22"/>
         </w:rPr>
-        <w:t xml:space="preserve"> </w:t>
-      </w:r>
-      <w:proofErr w:type="spellStart"/>
-      <w:r>
-        <w:rPr>
-          <w:sz w:val="22"/>
-        </w:rPr>
-        <w:t>Protocol</w:t>
+        <w:t>witch</w:t>
       </w:r>
       <w:proofErr w:type="spellEnd"/>
       <w:r>
@@ -1069,15 +1041,77 @@
           <w:i w:val="0"/>
           <w:sz w:val="22"/>
         </w:rPr>
-        <w:t>)</w:t>
+        <w:t xml:space="preserve">, </w:t>
       </w:r>
       <w:r>
         <w:rPr>
           <w:i w:val="0"/>
           <w:sz w:val="22"/>
         </w:rPr>
+        <w:t>e no desenvolvimento de uma aplicação de download de um ficheiro</w:t>
+      </w:r>
+      <w:r>
+        <w:rPr>
+          <w:i w:val="0"/>
+          <w:sz w:val="22"/>
+        </w:rPr>
+        <w:t xml:space="preserve"> através de um cliente </w:t>
+      </w:r>
+      <w:r>
+        <w:rPr>
+          <w:i w:val="0"/>
+          <w:sz w:val="22"/>
+        </w:rPr>
+        <w:t xml:space="preserve">TCP </w:t>
+      </w:r>
+      <w:r>
+        <w:rPr>
+          <w:i w:val="0"/>
+          <w:sz w:val="22"/>
+        </w:rPr>
+        <w:t>(</w:t>
+      </w:r>
+      <w:proofErr w:type="spellStart"/>
+      <w:r>
+        <w:rPr>
+          <w:i w:val="0"/>
+          <w:sz w:val="22"/>
+        </w:rPr>
+        <w:t>Transmission</w:t>
+      </w:r>
+      <w:proofErr w:type="spellEnd"/>
+      <w:r>
+        <w:rPr>
+          <w:i w:val="0"/>
+          <w:sz w:val="22"/>
+        </w:rPr>
+        <w:t xml:space="preserve"> </w:t>
+      </w:r>
+      <w:proofErr w:type="spellStart"/>
+      <w:r>
+        <w:rPr>
+          <w:i w:val="0"/>
+          <w:sz w:val="22"/>
+        </w:rPr>
+        <w:t>Control</w:t>
+      </w:r>
+      <w:proofErr w:type="spellEnd"/>
+      <w:r>
+        <w:rPr>
+          <w:i w:val="0"/>
+          <w:sz w:val="22"/>
+        </w:rPr>
+        <w:t xml:space="preserve"> Protocol)</w:t>
+      </w:r>
+      <w:r>
+        <w:rPr>
+          <w:i w:val="0"/>
+          <w:sz w:val="22"/>
+        </w:rPr>
         <w:t>.</w:t>
       </w:r>
+      <w:bookmarkStart w:id="1" w:name="_GoBack"/>
+      <w:bookmarkEnd w:id="1"/>
     </w:p>
     <w:p>
       <w:pPr>
@@ -1160,7 +1194,7 @@
     </w:p>
     <w:p>
       <w:pPr>
-        <w:pStyle w:val="TOC1"/>
+        <w:pStyle w:val="ndice1"/>
         <w:rPr>
           <w:rFonts w:asciiTheme="minorHAnsi" w:eastAsiaTheme="minorEastAsia" w:hAnsiTheme="minorHAnsi"/>
           <w:sz w:val="24"/>
@@ -1188,7 +1222,7 @@
       <w:hyperlink w:anchor="_Toc500841561" w:history="1">
         <w:r>
           <w:rPr>
-            <w:rStyle w:val="Hyperlink"/>
+            <w:rStyle w:val="Hiperligao"/>
           </w:rPr>
           <w:t>Parte 1: Aplicação de Download</w:t>
         </w:r>
@@ -1237,7 +1271,7 @@
     </w:p>
     <w:p>
       <w:pPr>
-        <w:pStyle w:val="TOC2"/>
+        <w:pStyle w:val="ndice2"/>
         <w:tabs>
           <w:tab w:val="right" w:pos="8494"/>
         </w:tabs>
@@ -1253,7 +1287,7 @@
       <w:hyperlink w:anchor="_Toc500841562" w:history="1">
         <w:r>
           <w:rPr>
-            <w:rStyle w:val="Hyperlink"/>
+            <w:rStyle w:val="Hiperligao"/>
             <w:noProof/>
           </w:rPr>
           <w:t>Arquitetura</w:t>
@@ -1310,7 +1344,7 @@
     </w:p>
     <w:p>
       <w:pPr>
-        <w:pStyle w:val="TOC2"/>
+        <w:pStyle w:val="ndice2"/>
         <w:tabs>
           <w:tab w:val="right" w:pos="8494"/>
         </w:tabs>
@@ -1326,7 +1360,7 @@
       <w:hyperlink w:anchor="_Toc500841563" w:history="1">
         <w:r>
           <w:rPr>
-            <w:rStyle w:val="Hyperlink"/>
+            <w:rStyle w:val="Hiperligao"/>
             <w:noProof/>
           </w:rPr>
           <w:t>Resultados</w:t>
@@ -1383,7 +1417,7 @@
     </w:p>
     <w:p>
       <w:pPr>
-        <w:pStyle w:val="TOC1"/>
+        <w:pStyle w:val="ndice1"/>
         <w:rPr>
           <w:rFonts w:asciiTheme="minorHAnsi" w:eastAsiaTheme="minorEastAsia" w:hAnsiTheme="minorHAnsi"/>
           <w:sz w:val="28"/>
@@ -1393,7 +1427,7 @@
       <w:hyperlink w:anchor="_Toc500841564" w:history="1">
         <w:r>
           <w:rPr>
-            <w:rStyle w:val="Hyperlink"/>
+            <w:rStyle w:val="Hiperligao"/>
           </w:rPr>
           <w:t>Parte 2: Configuração de Rede e Análise</w:t>
         </w:r>
@@ -1442,7 +1476,7 @@
     </w:p>
     <w:p>
       <w:pPr>
-        <w:pStyle w:val="TOC2"/>
+        <w:pStyle w:val="ndice2"/>
         <w:tabs>
           <w:tab w:val="right" w:pos="8494"/>
         </w:tabs>
@@ -1458,7 +1492,7 @@
       <w:hyperlink w:anchor="_Toc500841565" w:history="1">
         <w:r>
           <w:rPr>
-            <w:rStyle w:val="Hyperlink"/>
+            <w:rStyle w:val="Hiperligao"/>
             <w:noProof/>
           </w:rPr>
           <w:t>Experiência 1 – Configure na IP Network</w:t>
@@ -1515,7 +1549,7 @@
     </w:p>
     <w:p>
       <w:pPr>
-        <w:pStyle w:val="TOC2"/>
+        <w:pStyle w:val="ndice2"/>
         <w:tabs>
           <w:tab w:val="right" w:pos="8494"/>
         </w:tabs>
@@ -1531,7 +1565,7 @@
       <w:hyperlink w:anchor="_Toc500841566" w:history="1">
         <w:r>
           <w:rPr>
-            <w:rStyle w:val="Hyperlink"/>
+            <w:rStyle w:val="Hiperligao"/>
             <w:noProof/>
             <w:lang w:val="en-GB"/>
           </w:rPr>
@@ -1589,7 +1623,7 @@
     </w:p>
     <w:p>
       <w:pPr>
-        <w:pStyle w:val="TOC2"/>
+        <w:pStyle w:val="ndice2"/>
         <w:tabs>
           <w:tab w:val="right" w:pos="8494"/>
         </w:tabs>
@@ -1605,7 +1639,7 @@
       <w:hyperlink w:anchor="_Toc500841567" w:history="1">
         <w:r>
           <w:rPr>
-            <w:rStyle w:val="Hyperlink"/>
+            <w:rStyle w:val="Hiperligao"/>
             <w:noProof/>
           </w:rPr>
           <w:t>Experiência 3 – Configure a Router in Linux</w:t>
@@ -1662,7 +1696,7 @@
     </w:p>
     <w:p>
       <w:pPr>
-        <w:pStyle w:val="TOC2"/>
+        <w:pStyle w:val="ndice2"/>
         <w:tabs>
           <w:tab w:val="right" w:pos="8494"/>
         </w:tabs>
@@ -1678,7 +1712,7 @@
       <w:hyperlink w:anchor="_Toc500841568" w:history="1">
         <w:r>
           <w:rPr>
-            <w:rStyle w:val="Hyperlink"/>
+            <w:rStyle w:val="Hiperligao"/>
             <w:noProof/>
           </w:rPr>
           <w:t>Experiência 4 – Configure a Commercial Router and Implement NAT</w:t>
@@ -1735,7 +1769,7 @@
     </w:p>
     <w:p>
       <w:pPr>
-        <w:pStyle w:val="TOC2"/>
+        <w:pStyle w:val="ndice2"/>
         <w:tabs>
           <w:tab w:val="right" w:pos="8494"/>
         </w:tabs>
@@ -1751,7 +1785,7 @@
       <w:hyperlink w:anchor="_Toc500841569" w:history="1">
         <w:r>
           <w:rPr>
-            <w:rStyle w:val="Hyperlink"/>
+            <w:rStyle w:val="Hiperligao"/>
             <w:noProof/>
           </w:rPr>
           <w:t>Experiência 5 - DNS</w:t>
@@ -1808,7 +1842,7 @@
     </w:p>
     <w:p>
       <w:pPr>
-        <w:pStyle w:val="TOC2"/>
+        <w:pStyle w:val="ndice2"/>
         <w:tabs>
           <w:tab w:val="right" w:pos="8494"/>
         </w:tabs>
@@ -1824,7 +1858,7 @@
       <w:hyperlink w:anchor="_Toc500841570" w:history="1">
         <w:r>
           <w:rPr>
-            <w:rStyle w:val="Hyperlink"/>
+            <w:rStyle w:val="Hiperligao"/>
             <w:noProof/>
           </w:rPr>
           <w:t>Experiência 6 – TCP Connections</w:t>
@@ -1881,7 +1915,7 @@
     </w:p>
     <w:p>
       <w:pPr>
-        <w:pStyle w:val="TOC1"/>
+        <w:pStyle w:val="ndice1"/>
         <w:rPr>
           <w:rFonts w:asciiTheme="minorHAnsi" w:eastAsiaTheme="minorEastAsia" w:hAnsiTheme="minorHAnsi"/>
           <w:sz w:val="28"/>
@@ -1891,7 +1925,7 @@
       <w:hyperlink w:anchor="_Toc500841571" w:history="1">
         <w:r>
           <w:rPr>
-            <w:rStyle w:val="Hyperlink"/>
+            <w:rStyle w:val="Hiperligao"/>
           </w:rPr>
           <w:t>Conclusões</w:t>
         </w:r>
@@ -1940,7 +1974,7 @@
     </w:p>
     <w:p>
       <w:pPr>
-        <w:pStyle w:val="TOC1"/>
+        <w:pStyle w:val="ndice1"/>
         <w:rPr>
           <w:rFonts w:asciiTheme="minorHAnsi" w:eastAsiaTheme="minorEastAsia" w:hAnsiTheme="minorHAnsi"/>
           <w:sz w:val="28"/>
@@ -1950,7 +1984,7 @@
       <w:hyperlink w:anchor="_Toc500841572" w:history="1">
         <w:r>
           <w:rPr>
-            <w:rStyle w:val="Hyperlink"/>
+            <w:rStyle w:val="Hiperligao"/>
           </w:rPr>
           <w:t>Referências</w:t>
         </w:r>
@@ -1999,7 +2033,7 @@
     </w:p>
     <w:p>
       <w:pPr>
-        <w:pStyle w:val="TOC1"/>
+        <w:pStyle w:val="ndice1"/>
         <w:rPr>
           <w:rFonts w:asciiTheme="minorHAnsi" w:eastAsiaTheme="minorEastAsia" w:hAnsiTheme="minorHAnsi"/>
           <w:sz w:val="28"/>
@@ -2009,7 +2043,7 @@
       <w:hyperlink w:anchor="_Toc500841573" w:history="1">
         <w:r>
           <w:rPr>
-            <w:rStyle w:val="Hyperlink"/>
+            <w:rStyle w:val="Hiperligao"/>
           </w:rPr>
           <w:t>Anexos</w:t>
         </w:r>
@@ -2058,7 +2092,7 @@
     </w:p>
     <w:p>
       <w:pPr>
-        <w:pStyle w:val="TOC1"/>
+        <w:pStyle w:val="ndice1"/>
         <w:rPr>
           <w:sz w:val="22"/>
         </w:rPr>
@@ -2074,7 +2108,7 @@
     </w:p>
     <w:p>
       <w:pPr>
-        <w:pStyle w:val="Heading1"/>
+        <w:pStyle w:val="Ttulo1"/>
         <w:rPr>
           <w:rFonts w:ascii="Century Schoolbook" w:hAnsi="Century Schoolbook"/>
           <w:i/>
@@ -2082,8 +2116,8 @@
           <w:szCs w:val="40"/>
         </w:rPr>
       </w:pPr>
-      <w:bookmarkStart w:id="1" w:name="_Toc499892493"/>
-      <w:bookmarkStart w:id="2" w:name="_Toc500841561"/>
+      <w:bookmarkStart w:id="2" w:name="_Toc499892493"/>
+      <w:bookmarkStart w:id="3" w:name="_Toc500841561"/>
       <w:r>
         <w:rPr>
           <w:rFonts w:ascii="Century Schoolbook" w:hAnsi="Century Schoolbook"/>
@@ -2095,8 +2129,8 @@
         <w:lastRenderedPageBreak/>
         <w:t>Parte 1: Aplicação de Download</w:t>
       </w:r>
-      <w:bookmarkEnd w:id="1"/>
       <w:bookmarkEnd w:id="2"/>
+      <w:bookmarkEnd w:id="3"/>
     </w:p>
     <w:p>
       <w:pPr>
@@ -2109,7 +2143,7 @@
     </w:p>
     <w:p>
       <w:pPr>
-        <w:pStyle w:val="Heading2"/>
+        <w:pStyle w:val="Cabealho2"/>
         <w:rPr>
           <w:rFonts w:ascii="Century Schoolbook" w:hAnsi="Century Schoolbook"/>
           <w:b/>
@@ -2118,8 +2152,8 @@
           <w:szCs w:val="32"/>
         </w:rPr>
       </w:pPr>
-      <w:bookmarkStart w:id="3" w:name="_Toc499892494"/>
-      <w:bookmarkStart w:id="4" w:name="_Toc500841562"/>
+      <w:bookmarkStart w:id="4" w:name="_Toc499892494"/>
+      <w:bookmarkStart w:id="5" w:name="_Toc500841562"/>
       <w:r>
         <w:rPr>
           <w:rFonts w:ascii="Century Schoolbook" w:hAnsi="Century Schoolbook"/>
@@ -2130,8 +2164,8 @@
         </w:rPr>
         <w:t>Arquitetura</w:t>
       </w:r>
-      <w:bookmarkEnd w:id="3"/>
       <w:bookmarkEnd w:id="4"/>
+      <w:bookmarkEnd w:id="5"/>
     </w:p>
     <w:p>
       <w:pPr>
@@ -2170,8 +2204,6 @@
           <w:szCs w:val="56"/>
         </w:rPr>
       </w:pPr>
-      <w:bookmarkStart w:id="5" w:name="_GoBack"/>
-      <w:bookmarkEnd w:id="5"/>
       <w:r>
         <w:rPr>
           <w:rFonts w:ascii="Century Schoolbook" w:eastAsiaTheme="majorEastAsia" w:hAnsi="Century Schoolbook" w:cstheme="majorBidi"/>
@@ -2184,7 +2216,7 @@
     </w:p>
     <w:p>
       <w:pPr>
-        <w:pStyle w:val="Heading2"/>
+        <w:pStyle w:val="Cabealho2"/>
         <w:rPr>
           <w:rFonts w:ascii="Century Schoolbook" w:hAnsi="Century Schoolbook"/>
           <w:b/>
@@ -2244,7 +2276,7 @@
     </w:p>
     <w:p>
       <w:pPr>
-        <w:pStyle w:val="Heading1"/>
+        <w:pStyle w:val="Ttulo1"/>
         <w:rPr>
           <w:rFonts w:ascii="Century Schoolbook" w:hAnsi="Century Schoolbook"/>
           <w:i/>
@@ -2280,7 +2312,7 @@
     </w:p>
     <w:p>
       <w:pPr>
-        <w:pStyle w:val="Heading2"/>
+        <w:pStyle w:val="Cabealho2"/>
         <w:rPr>
           <w:rFonts w:ascii="Century Schoolbook" w:hAnsi="Century Schoolbook"/>
           <w:b/>
@@ -2443,7 +2475,7 @@
     </w:p>
     <w:p>
       <w:pPr>
-        <w:pStyle w:val="Heading2"/>
+        <w:pStyle w:val="Cabealho2"/>
         <w:rPr>
           <w:rFonts w:ascii="Century Schoolbook" w:hAnsi="Century Schoolbook"/>
           <w:b/>
@@ -2526,7 +2558,7 @@
     </w:p>
     <w:p>
       <w:pPr>
-        <w:pStyle w:val="Heading2"/>
+        <w:pStyle w:val="Cabealho2"/>
         <w:rPr>
           <w:rFonts w:ascii="Century Schoolbook" w:hAnsi="Century Schoolbook"/>
           <w:b/>
@@ -2593,7 +2625,7 @@
     </w:p>
     <w:p>
       <w:pPr>
-        <w:pStyle w:val="Heading2"/>
+        <w:pStyle w:val="Cabealho2"/>
         <w:rPr>
           <w:rFonts w:ascii="Century Schoolbook" w:hAnsi="Century Schoolbook"/>
           <w:b/>
@@ -2720,7 +2752,7 @@
     </w:p>
     <w:p>
       <w:pPr>
-        <w:pStyle w:val="Heading2"/>
+        <w:pStyle w:val="Cabealho2"/>
         <w:rPr>
           <w:rFonts w:ascii="Century Schoolbook" w:hAnsi="Century Schoolbook"/>
           <w:b/>
@@ -2787,7 +2819,7 @@
     </w:p>
     <w:p>
       <w:pPr>
-        <w:pStyle w:val="Heading2"/>
+        <w:pStyle w:val="Cabealho2"/>
         <w:rPr>
           <w:rFonts w:ascii="Century Schoolbook" w:hAnsi="Century Schoolbook"/>
           <w:b/>
@@ -2865,7 +2897,7 @@
     </w:p>
     <w:p>
       <w:pPr>
-        <w:pStyle w:val="Heading1"/>
+        <w:pStyle w:val="Ttulo1"/>
         <w:rPr>
           <w:rFonts w:ascii="Century Schoolbook" w:hAnsi="Century Schoolbook"/>
           <w:i/>
@@ -2922,7 +2954,7 @@
     </w:p>
     <w:p>
       <w:pPr>
-        <w:pStyle w:val="Heading1"/>
+        <w:pStyle w:val="Ttulo1"/>
         <w:rPr>
           <w:rFonts w:ascii="Century Schoolbook" w:hAnsi="Century Schoolbook"/>
           <w:i/>
@@ -2979,7 +3011,7 @@
     </w:p>
     <w:p>
       <w:pPr>
-        <w:pStyle w:val="Heading1"/>
+        <w:pStyle w:val="Ttulo1"/>
         <w:rPr>
           <w:rFonts w:ascii="Century Schoolbook" w:hAnsi="Century Schoolbook"/>
           <w:i/>
@@ -3046,7 +3078,7 @@
 </file>
 
 <file path=word/endnotes.xml><?xml version="1.0" encoding="utf-8"?>
-<w:endnotes xmlns:wpc="http://schemas.microsoft.com/office/word/2010/wordprocessingCanvas" xmlns:mo="http://schemas.microsoft.com/office/mac/office/2008/main" xmlns:mc="http://schemas.openxmlformats.org/markup-compatibility/2006" xmlns:mv="urn:schemas-microsoft-com:mac:vml" xmlns:o="urn:schemas-microsoft-com:office:office" xmlns:r="http://schemas.openxmlformats.org/officeDocument/2006/relationships" xmlns:m="http://schemas.openxmlformats.org/officeDocument/2006/math" xmlns:v="urn:schemas-microsoft-com:vml" xmlns:wp14="http://schemas.microsoft.com/office/word/2010/wordprocessingDrawing" xmlns:wp="http://schemas.openxmlformats.org/drawingml/2006/wordprocessingDrawing" xmlns:w10="urn:schemas-microsoft-com:office:word" xmlns:w="http://schemas.openxmlformats.org/wordprocessingml/2006/main" xmlns:w14="http://schemas.microsoft.com/office/word/2010/wordml" xmlns:w15="http://schemas.microsoft.com/office/word/2012/wordml" xmlns:wpg="http://schemas.microsoft.com/office/word/2010/wordprocessingGroup" xmlns:wpi="http://schemas.microsoft.com/office/word/2010/wordprocessingInk" xmlns:wne="http://schemas.microsoft.com/office/word/2006/wordml" xmlns:wps="http://schemas.microsoft.com/office/word/2010/wordprocessingShape" mc:Ignorable="w14 w15 wp14">
+<w:endnotes xmlns:wpc="http://schemas.microsoft.com/office/word/2010/wordprocessingCanvas" xmlns:cx="http://schemas.microsoft.com/office/drawing/2014/chartex" xmlns:cx1="http://schemas.microsoft.com/office/drawing/2015/9/8/chartex" xmlns:cx2="http://schemas.microsoft.com/office/drawing/2015/10/21/chartex" xmlns:cx3="http://schemas.microsoft.com/office/drawing/2016/5/9/chartex" xmlns:cx4="http://schemas.microsoft.com/office/drawing/2016/5/10/chartex" xmlns:cx5="http://schemas.microsoft.com/office/drawing/2016/5/11/chartex" xmlns:cx6="http://schemas.microsoft.com/office/drawing/2016/5/12/chartex" xmlns:cx7="http://schemas.microsoft.com/office/drawing/2016/5/13/chartex" xmlns:cx8="http://schemas.microsoft.com/office/drawing/2016/5/14/chartex" xmlns:mc="http://schemas.openxmlformats.org/markup-compatibility/2006" xmlns:aink="http://schemas.microsoft.com/office/drawing/2016/ink" xmlns:am3d="http://schemas.microsoft.com/office/drawing/2017/model3d" xmlns:o="urn:schemas-microsoft-com:office:office" xmlns:r="http://schemas.openxmlformats.org/officeDocument/2006/relationships" xmlns:m="http://schemas.openxmlformats.org/officeDocument/2006/math" xmlns:v="urn:schemas-microsoft-com:vml" xmlns:wp14="http://schemas.microsoft.com/office/word/2010/wordprocessingDrawing" xmlns:wp="http://schemas.openxmlformats.org/drawingml/2006/wordprocessingDrawing" xmlns:w10="urn:schemas-microsoft-com:office:word" xmlns:w="http://schemas.openxmlformats.org/wordprocessingml/2006/main" xmlns:w14="http://schemas.microsoft.com/office/word/2010/wordml" xmlns:w15="http://schemas.microsoft.com/office/word/2012/wordml" xmlns:w16cid="http://schemas.microsoft.com/office/word/2016/wordml/cid" xmlns:w16se="http://schemas.microsoft.com/office/word/2015/wordml/symex" xmlns:wpg="http://schemas.microsoft.com/office/word/2010/wordprocessingGroup" xmlns:wpi="http://schemas.microsoft.com/office/word/2010/wordprocessingInk" xmlns:wne="http://schemas.microsoft.com/office/word/2006/wordml" xmlns:wps="http://schemas.microsoft.com/office/word/2010/wordprocessingShape" mc:Ignorable="w14 w15 w16se w16cid wp14">
   <w:endnote w:type="separator" w:id="-1">
     <w:p>
       <w:pPr>
@@ -3071,10 +3103,10 @@
 </file>
 
 <file path=word/footer1.xml><?xml version="1.0" encoding="utf-8"?>
-<w:ftr xmlns:wpc="http://schemas.microsoft.com/office/word/2010/wordprocessingCanvas" xmlns:mo="http://schemas.microsoft.com/office/mac/office/2008/main" xmlns:mc="http://schemas.openxmlformats.org/markup-compatibility/2006" xmlns:mv="urn:schemas-microsoft-com:mac:vml" xmlns:o="urn:schemas-microsoft-com:office:office" xmlns:r="http://schemas.openxmlformats.org/officeDocument/2006/relationships" xmlns:m="http://schemas.openxmlformats.org/officeDocument/2006/math" xmlns:v="urn:schemas-microsoft-com:vml" xmlns:wp14="http://schemas.microsoft.com/office/word/2010/wordprocessingDrawing" xmlns:wp="http://schemas.openxmlformats.org/drawingml/2006/wordprocessingDrawing" xmlns:w10="urn:schemas-microsoft-com:office:word" xmlns:w="http://schemas.openxmlformats.org/wordprocessingml/2006/main" xmlns:w14="http://schemas.microsoft.com/office/word/2010/wordml" xmlns:w15="http://schemas.microsoft.com/office/word/2012/wordml" xmlns:wpg="http://schemas.microsoft.com/office/word/2010/wordprocessingGroup" xmlns:wpi="http://schemas.microsoft.com/office/word/2010/wordprocessingInk" xmlns:wne="http://schemas.microsoft.com/office/word/2006/wordml" xmlns:wps="http://schemas.microsoft.com/office/word/2010/wordprocessingShape" mc:Ignorable="w14 w15 wp14">
+<w:ftr xmlns:wpc="http://schemas.microsoft.com/office/word/2010/wordprocessingCanvas" xmlns:cx="http://schemas.microsoft.com/office/drawing/2014/chartex" xmlns:cx1="http://schemas.microsoft.com/office/drawing/2015/9/8/chartex" xmlns:cx2="http://schemas.microsoft.com/office/drawing/2015/10/21/chartex" xmlns:cx3="http://schemas.microsoft.com/office/drawing/2016/5/9/chartex" xmlns:cx4="http://schemas.microsoft.com/office/drawing/2016/5/10/chartex" xmlns:cx5="http://schemas.microsoft.com/office/drawing/2016/5/11/chartex" xmlns:cx6="http://schemas.microsoft.com/office/drawing/2016/5/12/chartex" xmlns:cx7="http://schemas.microsoft.com/office/drawing/2016/5/13/chartex" xmlns:cx8="http://schemas.microsoft.com/office/drawing/2016/5/14/chartex" xmlns:mc="http://schemas.openxmlformats.org/markup-compatibility/2006" xmlns:aink="http://schemas.microsoft.com/office/drawing/2016/ink" xmlns:am3d="http://schemas.microsoft.com/office/drawing/2017/model3d" xmlns:o="urn:schemas-microsoft-com:office:office" xmlns:r="http://schemas.openxmlformats.org/officeDocument/2006/relationships" xmlns:m="http://schemas.openxmlformats.org/officeDocument/2006/math" xmlns:v="urn:schemas-microsoft-com:vml" xmlns:wp14="http://schemas.microsoft.com/office/word/2010/wordprocessingDrawing" xmlns:wp="http://schemas.openxmlformats.org/drawingml/2006/wordprocessingDrawing" xmlns:w10="urn:schemas-microsoft-com:office:word" xmlns:w="http://schemas.openxmlformats.org/wordprocessingml/2006/main" xmlns:w14="http://schemas.microsoft.com/office/word/2010/wordml" xmlns:w15="http://schemas.microsoft.com/office/word/2012/wordml" xmlns:w16cid="http://schemas.microsoft.com/office/word/2016/wordml/cid" xmlns:w16se="http://schemas.microsoft.com/office/word/2015/wordml/symex" xmlns:wpg="http://schemas.microsoft.com/office/word/2010/wordprocessingGroup" xmlns:wpi="http://schemas.microsoft.com/office/word/2010/wordprocessingInk" xmlns:wne="http://schemas.microsoft.com/office/word/2006/wordml" xmlns:wps="http://schemas.microsoft.com/office/word/2010/wordprocessingShape" mc:Ignorable="w14 w15 w16se w16cid wp14">
   <w:p>
     <w:pPr>
-      <w:pStyle w:val="Footer"/>
+      <w:pStyle w:val="Rodap"/>
       <w:jc w:val="right"/>
       <w:rPr>
         <w:rFonts w:ascii="Century Schoolbook" w:hAnsi="Century Schoolbook"/>
@@ -3130,7 +3162,7 @@
             <w:noProof/>
             <w:lang w:val="pt-BR"/>
           </w:rPr>
-          <w:t>3</w:t>
+          <w:t>13</w:t>
         </w:r>
         <w:r>
           <w:rPr>
@@ -3151,17 +3183,17 @@
   </w:p>
   <w:p>
     <w:pPr>
-      <w:pStyle w:val="Footer"/>
+      <w:pStyle w:val="Rodap"/>
     </w:pPr>
   </w:p>
 </w:ftr>
 </file>
 
 <file path=word/footer2.xml><?xml version="1.0" encoding="utf-8"?>
-<w:ftr xmlns:wpc="http://schemas.microsoft.com/office/word/2010/wordprocessingCanvas" xmlns:mo="http://schemas.microsoft.com/office/mac/office/2008/main" xmlns:mc="http://schemas.openxmlformats.org/markup-compatibility/2006" xmlns:mv="urn:schemas-microsoft-com:mac:vml" xmlns:o="urn:schemas-microsoft-com:office:office" xmlns:r="http://schemas.openxmlformats.org/officeDocument/2006/relationships" xmlns:m="http://schemas.openxmlformats.org/officeDocument/2006/math" xmlns:v="urn:schemas-microsoft-com:vml" xmlns:wp14="http://schemas.microsoft.com/office/word/2010/wordprocessingDrawing" xmlns:wp="http://schemas.openxmlformats.org/drawingml/2006/wordprocessingDrawing" xmlns:w10="urn:schemas-microsoft-com:office:word" xmlns:w="http://schemas.openxmlformats.org/wordprocessingml/2006/main" xmlns:w14="http://schemas.microsoft.com/office/word/2010/wordml" xmlns:w15="http://schemas.microsoft.com/office/word/2012/wordml" xmlns:wpg="http://schemas.microsoft.com/office/word/2010/wordprocessingGroup" xmlns:wpi="http://schemas.microsoft.com/office/word/2010/wordprocessingInk" xmlns:wne="http://schemas.microsoft.com/office/word/2006/wordml" xmlns:wps="http://schemas.microsoft.com/office/word/2010/wordprocessingShape" mc:Ignorable="w14 w15 wp14">
+<w:ftr xmlns:wpc="http://schemas.microsoft.com/office/word/2010/wordprocessingCanvas" xmlns:cx="http://schemas.microsoft.com/office/drawing/2014/chartex" xmlns:cx1="http://schemas.microsoft.com/office/drawing/2015/9/8/chartex" xmlns:cx2="http://schemas.microsoft.com/office/drawing/2015/10/21/chartex" xmlns:cx3="http://schemas.microsoft.com/office/drawing/2016/5/9/chartex" xmlns:cx4="http://schemas.microsoft.com/office/drawing/2016/5/10/chartex" xmlns:cx5="http://schemas.microsoft.com/office/drawing/2016/5/11/chartex" xmlns:cx6="http://schemas.microsoft.com/office/drawing/2016/5/12/chartex" xmlns:cx7="http://schemas.microsoft.com/office/drawing/2016/5/13/chartex" xmlns:cx8="http://schemas.microsoft.com/office/drawing/2016/5/14/chartex" xmlns:mc="http://schemas.openxmlformats.org/markup-compatibility/2006" xmlns:aink="http://schemas.microsoft.com/office/drawing/2016/ink" xmlns:am3d="http://schemas.microsoft.com/office/drawing/2017/model3d" xmlns:o="urn:schemas-microsoft-com:office:office" xmlns:r="http://schemas.openxmlformats.org/officeDocument/2006/relationships" xmlns:m="http://schemas.openxmlformats.org/officeDocument/2006/math" xmlns:v="urn:schemas-microsoft-com:vml" xmlns:wp14="http://schemas.microsoft.com/office/word/2010/wordprocessingDrawing" xmlns:wp="http://schemas.openxmlformats.org/drawingml/2006/wordprocessingDrawing" xmlns:w10="urn:schemas-microsoft-com:office:word" xmlns:w="http://schemas.openxmlformats.org/wordprocessingml/2006/main" xmlns:w14="http://schemas.microsoft.com/office/word/2010/wordml" xmlns:w15="http://schemas.microsoft.com/office/word/2012/wordml" xmlns:w16cid="http://schemas.microsoft.com/office/word/2016/wordml/cid" xmlns:w16se="http://schemas.microsoft.com/office/word/2015/wordml/symex" xmlns:wpg="http://schemas.microsoft.com/office/word/2010/wordprocessingGroup" xmlns:wpi="http://schemas.microsoft.com/office/word/2010/wordprocessingInk" xmlns:wne="http://schemas.microsoft.com/office/word/2006/wordml" xmlns:wps="http://schemas.microsoft.com/office/word/2010/wordprocessingShape" mc:Ignorable="w14 w15 w16se w16cid wp14">
   <w:p>
     <w:pPr>
-      <w:pStyle w:val="Footer"/>
+      <w:pStyle w:val="Rodap"/>
     </w:pPr>
     <w:r>
       <w:rPr>
@@ -3234,7 +3266,7 @@
             </wp:anchor>
           </w:drawing>
         </mc:Choice>
-        <mc:Fallback xmlns:w16se="http://schemas.microsoft.com/office/word/2015/wordml/symex" xmlns:w16cid="http://schemas.microsoft.com/office/word/2016/wordml/cid" xmlns:am3d="http://schemas.microsoft.com/office/drawing/2017/model3d" xmlns:aink="http://schemas.microsoft.com/office/drawing/2016/ink" xmlns:cx8="http://schemas.microsoft.com/office/drawing/2016/5/14/chartex" xmlns:cx7="http://schemas.microsoft.com/office/drawing/2016/5/13/chartex" xmlns:cx6="http://schemas.microsoft.com/office/drawing/2016/5/12/chartex" xmlns:cx5="http://schemas.microsoft.com/office/drawing/2016/5/11/chartex" xmlns:cx4="http://schemas.microsoft.com/office/drawing/2016/5/10/chartex" xmlns:cx3="http://schemas.microsoft.com/office/drawing/2016/5/9/chartex" xmlns:cx2="http://schemas.microsoft.com/office/drawing/2015/10/21/chartex" xmlns:cx1="http://schemas.microsoft.com/office/drawing/2015/9/8/chartex" xmlns:cx="http://schemas.microsoft.com/office/drawing/2014/chartex">
+        <mc:Fallback xmlns:mv="urn:schemas-microsoft-com:mac:vml" xmlns:mo="http://schemas.microsoft.com/office/mac/office/2008/main">
           <w:pict>
             <v:rect w14:anchorId="2B9D1BBE" id="Retângulo 15" o:spid="_x0000_s1026" style="position:absolute;margin-left:0;margin-top:7.45pt;width:595.85pt;height:12.4pt;z-index:251667456;visibility:visible;mso-wrap-style:square;mso-height-percent:0;mso-wrap-distance-left:9pt;mso-wrap-distance-top:0;mso-wrap-distance-right:9pt;mso-wrap-distance-bottom:0;mso-position-horizontal:left;mso-position-horizontal-relative:page;mso-position-vertical:absolute;mso-position-vertical-relative:text;mso-height-percent:0;mso-height-relative:margin;v-text-anchor:middle" o:gfxdata="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" fillcolor="#a83520" stroked="f" strokeweight="1pt">
               <w10:wrap anchorx="page"/>
@@ -3248,7 +3280,7 @@
 </file>
 
 <file path=word/footnotes.xml><?xml version="1.0" encoding="utf-8"?>
-<w:footnotes xmlns:wpc="http://schemas.microsoft.com/office/word/2010/wordprocessingCanvas" xmlns:mo="http://schemas.microsoft.com/office/mac/office/2008/main" xmlns:mc="http://schemas.openxmlformats.org/markup-compatibility/2006" xmlns:mv="urn:schemas-microsoft-com:mac:vml" xmlns:o="urn:schemas-microsoft-com:office:office" xmlns:r="http://schemas.openxmlformats.org/officeDocument/2006/relationships" xmlns:m="http://schemas.openxmlformats.org/officeDocument/2006/math" xmlns:v="urn:schemas-microsoft-com:vml" xmlns:wp14="http://schemas.microsoft.com/office/word/2010/wordprocessingDrawing" xmlns:wp="http://schemas.openxmlformats.org/drawingml/2006/wordprocessingDrawing" xmlns:w10="urn:schemas-microsoft-com:office:word" xmlns:w="http://schemas.openxmlformats.org/wordprocessingml/2006/main" xmlns:w14="http://schemas.microsoft.com/office/word/2010/wordml" xmlns:w15="http://schemas.microsoft.com/office/word/2012/wordml" xmlns:wpg="http://schemas.microsoft.com/office/word/2010/wordprocessingGroup" xmlns:wpi="http://schemas.microsoft.com/office/word/2010/wordprocessingInk" xmlns:wne="http://schemas.microsoft.com/office/word/2006/wordml" xmlns:wps="http://schemas.microsoft.com/office/word/2010/wordprocessingShape" mc:Ignorable="w14 w15 wp14">
+<w:footnotes xmlns:wpc="http://schemas.microsoft.com/office/word/2010/wordprocessingCanvas" xmlns:cx="http://schemas.microsoft.com/office/drawing/2014/chartex" xmlns:cx1="http://schemas.microsoft.com/office/drawing/2015/9/8/chartex" xmlns:cx2="http://schemas.microsoft.com/office/drawing/2015/10/21/chartex" xmlns:cx3="http://schemas.microsoft.com/office/drawing/2016/5/9/chartex" xmlns:cx4="http://schemas.microsoft.com/office/drawing/2016/5/10/chartex" xmlns:cx5="http://schemas.microsoft.com/office/drawing/2016/5/11/chartex" xmlns:cx6="http://schemas.microsoft.com/office/drawing/2016/5/12/chartex" xmlns:cx7="http://schemas.microsoft.com/office/drawing/2016/5/13/chartex" xmlns:cx8="http://schemas.microsoft.com/office/drawing/2016/5/14/chartex" xmlns:mc="http://schemas.openxmlformats.org/markup-compatibility/2006" xmlns:aink="http://schemas.microsoft.com/office/drawing/2016/ink" xmlns:am3d="http://schemas.microsoft.com/office/drawing/2017/model3d" xmlns:o="urn:schemas-microsoft-com:office:office" xmlns:r="http://schemas.openxmlformats.org/officeDocument/2006/relationships" xmlns:m="http://schemas.openxmlformats.org/officeDocument/2006/math" xmlns:v="urn:schemas-microsoft-com:vml" xmlns:wp14="http://schemas.microsoft.com/office/word/2010/wordprocessingDrawing" xmlns:wp="http://schemas.openxmlformats.org/drawingml/2006/wordprocessingDrawing" xmlns:w10="urn:schemas-microsoft-com:office:word" xmlns:w="http://schemas.openxmlformats.org/wordprocessingml/2006/main" xmlns:w14="http://schemas.microsoft.com/office/word/2010/wordml" xmlns:w15="http://schemas.microsoft.com/office/word/2012/wordml" xmlns:w16cid="http://schemas.microsoft.com/office/word/2016/wordml/cid" xmlns:w16se="http://schemas.microsoft.com/office/word/2015/wordml/symex" xmlns:wpg="http://schemas.microsoft.com/office/word/2010/wordprocessingGroup" xmlns:wpi="http://schemas.microsoft.com/office/word/2010/wordprocessingInk" xmlns:wne="http://schemas.microsoft.com/office/word/2006/wordml" xmlns:wps="http://schemas.microsoft.com/office/word/2010/wordprocessingShape" mc:Ignorable="w14 w15 w16se w16cid wp14">
   <w:footnote w:type="separator" w:id="-1">
     <w:p>
       <w:pPr>
@@ -3273,10 +3305,10 @@
 </file>
 
 <file path=word/header1.xml><?xml version="1.0" encoding="utf-8"?>
-<w:hdr xmlns:wpc="http://schemas.microsoft.com/office/word/2010/wordprocessingCanvas" xmlns:mo="http://schemas.microsoft.com/office/mac/office/2008/main" xmlns:mc="http://schemas.openxmlformats.org/markup-compatibility/2006" xmlns:mv="urn:schemas-microsoft-com:mac:vml" xmlns:o="urn:schemas-microsoft-com:office:office" xmlns:r="http://schemas.openxmlformats.org/officeDocument/2006/relationships" xmlns:m="http://schemas.openxmlformats.org/officeDocument/2006/math" xmlns:v="urn:schemas-microsoft-com:vml" xmlns:wp14="http://schemas.microsoft.com/office/word/2010/wordprocessingDrawing" xmlns:wp="http://schemas.openxmlformats.org/drawingml/2006/wordprocessingDrawing" xmlns:w10="urn:schemas-microsoft-com:office:word" xmlns:w="http://schemas.openxmlformats.org/wordprocessingml/2006/main" xmlns:w14="http://schemas.microsoft.com/office/word/2010/wordml" xmlns:w15="http://schemas.microsoft.com/office/word/2012/wordml" xmlns:wpg="http://schemas.microsoft.com/office/word/2010/wordprocessingGroup" xmlns:wpi="http://schemas.microsoft.com/office/word/2010/wordprocessingInk" xmlns:wne="http://schemas.microsoft.com/office/word/2006/wordml" xmlns:wps="http://schemas.microsoft.com/office/word/2010/wordprocessingShape" mc:Ignorable="w14 w15 wp14">
+<w:hdr xmlns:wpc="http://schemas.microsoft.com/office/word/2010/wordprocessingCanvas" xmlns:cx="http://schemas.microsoft.com/office/drawing/2014/chartex" xmlns:cx1="http://schemas.microsoft.com/office/drawing/2015/9/8/chartex" xmlns:cx2="http://schemas.microsoft.com/office/drawing/2015/10/21/chartex" xmlns:cx3="http://schemas.microsoft.com/office/drawing/2016/5/9/chartex" xmlns:cx4="http://schemas.microsoft.com/office/drawing/2016/5/10/chartex" xmlns:cx5="http://schemas.microsoft.com/office/drawing/2016/5/11/chartex" xmlns:cx6="http://schemas.microsoft.com/office/drawing/2016/5/12/chartex" xmlns:cx7="http://schemas.microsoft.com/office/drawing/2016/5/13/chartex" xmlns:cx8="http://schemas.microsoft.com/office/drawing/2016/5/14/chartex" xmlns:mc="http://schemas.openxmlformats.org/markup-compatibility/2006" xmlns:aink="http://schemas.microsoft.com/office/drawing/2016/ink" xmlns:am3d="http://schemas.microsoft.com/office/drawing/2017/model3d" xmlns:o="urn:schemas-microsoft-com:office:office" xmlns:r="http://schemas.openxmlformats.org/officeDocument/2006/relationships" xmlns:m="http://schemas.openxmlformats.org/officeDocument/2006/math" xmlns:v="urn:schemas-microsoft-com:vml" xmlns:wp14="http://schemas.microsoft.com/office/word/2010/wordprocessingDrawing" xmlns:wp="http://schemas.openxmlformats.org/drawingml/2006/wordprocessingDrawing" xmlns:w10="urn:schemas-microsoft-com:office:word" xmlns:w="http://schemas.openxmlformats.org/wordprocessingml/2006/main" xmlns:w14="http://schemas.microsoft.com/office/word/2010/wordml" xmlns:w15="http://schemas.microsoft.com/office/word/2012/wordml" xmlns:w16cid="http://schemas.microsoft.com/office/word/2016/wordml/cid" xmlns:w16se="http://schemas.microsoft.com/office/word/2015/wordml/symex" xmlns:wpg="http://schemas.microsoft.com/office/word/2010/wordprocessingGroup" xmlns:wpi="http://schemas.microsoft.com/office/word/2010/wordprocessingInk" xmlns:wne="http://schemas.microsoft.com/office/word/2006/wordml" xmlns:wps="http://schemas.microsoft.com/office/word/2010/wordprocessingShape" mc:Ignorable="w14 w15 w16se w16cid wp14">
   <w:p>
     <w:pPr>
-      <w:pStyle w:val="Header"/>
+      <w:pStyle w:val="Cabealho"/>
     </w:pPr>
     <w:r>
       <w:rPr>
@@ -3349,7 +3381,7 @@
             </wp:anchor>
           </w:drawing>
         </mc:Choice>
-        <mc:Fallback xmlns:w16se="http://schemas.microsoft.com/office/word/2015/wordml/symex" xmlns:w16cid="http://schemas.microsoft.com/office/word/2016/wordml/cid" xmlns:am3d="http://schemas.microsoft.com/office/drawing/2017/model3d" xmlns:aink="http://schemas.microsoft.com/office/drawing/2016/ink" xmlns:cx8="http://schemas.microsoft.com/office/drawing/2016/5/14/chartex" xmlns:cx7="http://schemas.microsoft.com/office/drawing/2016/5/13/chartex" xmlns:cx6="http://schemas.microsoft.com/office/drawing/2016/5/12/chartex" xmlns:cx5="http://schemas.microsoft.com/office/drawing/2016/5/11/chartex" xmlns:cx4="http://schemas.microsoft.com/office/drawing/2016/5/10/chartex" xmlns:cx3="http://schemas.microsoft.com/office/drawing/2016/5/9/chartex" xmlns:cx2="http://schemas.microsoft.com/office/drawing/2015/10/21/chartex" xmlns:cx1="http://schemas.microsoft.com/office/drawing/2015/9/8/chartex" xmlns:cx="http://schemas.microsoft.com/office/drawing/2014/chartex">
+        <mc:Fallback xmlns:mv="urn:schemas-microsoft-com:mac:vml" xmlns:mo="http://schemas.microsoft.com/office/mac/office/2008/main">
           <w:pict>
             <v:rect w14:anchorId="2E219393" id="Retângulo 11" o:spid="_x0000_s1026" style="position:absolute;margin-left:0;margin-top:-7.2pt;width:595.85pt;height:12.4pt;z-index:251665408;visibility:visible;mso-wrap-style:square;mso-height-percent:0;mso-wrap-distance-left:9pt;mso-wrap-distance-top:0;mso-wrap-distance-right:9pt;mso-wrap-distance-bottom:0;mso-position-horizontal:left;mso-position-horizontal-relative:page;mso-position-vertical:absolute;mso-position-vertical-relative:text;mso-height-percent:0;mso-height-relative:margin;v-text-anchor:middle" o:gfxdata="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" fillcolor="#a83520" stroked="f" strokeweight="1pt">
               <w10:wrap anchorx="page"/>
@@ -3363,8 +3395,8 @@
 </file>
 
 <file path=word/numbering.xml><?xml version="1.0" encoding="utf-8"?>
-<w:numbering xmlns:wpc="http://schemas.microsoft.com/office/word/2010/wordprocessingCanvas" xmlns:mo="http://schemas.microsoft.com/office/mac/office/2008/main" xmlns:mc="http://schemas.openxmlformats.org/markup-compatibility/2006" xmlns:mv="urn:schemas-microsoft-com:mac:vml" xmlns:o="urn:schemas-microsoft-com:office:office" xmlns:r="http://schemas.openxmlformats.org/officeDocument/2006/relationships" xmlns:m="http://schemas.openxmlformats.org/officeDocument/2006/math" xmlns:v="urn:schemas-microsoft-com:vml" xmlns:wp14="http://schemas.microsoft.com/office/word/2010/wordprocessingDrawing" xmlns:wp="http://schemas.openxmlformats.org/drawingml/2006/wordprocessingDrawing" xmlns:w10="urn:schemas-microsoft-com:office:word" xmlns:w="http://schemas.openxmlformats.org/wordprocessingml/2006/main" xmlns:w14="http://schemas.microsoft.com/office/word/2010/wordml" xmlns:w15="http://schemas.microsoft.com/office/word/2012/wordml" xmlns:wpg="http://schemas.microsoft.com/office/word/2010/wordprocessingGroup" xmlns:wpi="http://schemas.microsoft.com/office/word/2010/wordprocessingInk" xmlns:wne="http://schemas.microsoft.com/office/word/2006/wordml" xmlns:wps="http://schemas.microsoft.com/office/word/2010/wordprocessingShape" mc:Ignorable="w14 w15 wp14">
-  <w:abstractNum w:abstractNumId="0">
+<w:numbering xmlns:wpc="http://schemas.microsoft.com/office/word/2010/wordprocessingCanvas" xmlns:cx="http://schemas.microsoft.com/office/drawing/2014/chartex" xmlns:cx1="http://schemas.microsoft.com/office/drawing/2015/9/8/chartex" xmlns:cx2="http://schemas.microsoft.com/office/drawing/2015/10/21/chartex" xmlns:cx3="http://schemas.microsoft.com/office/drawing/2016/5/9/chartex" xmlns:cx4="http://schemas.microsoft.com/office/drawing/2016/5/10/chartex" xmlns:cx5="http://schemas.microsoft.com/office/drawing/2016/5/11/chartex" xmlns:cx6="http://schemas.microsoft.com/office/drawing/2016/5/12/chartex" xmlns:cx7="http://schemas.microsoft.com/office/drawing/2016/5/13/chartex" xmlns:cx8="http://schemas.microsoft.com/office/drawing/2016/5/14/chartex" xmlns:mc="http://schemas.openxmlformats.org/markup-compatibility/2006" xmlns:aink="http://schemas.microsoft.com/office/drawing/2016/ink" xmlns:am3d="http://schemas.microsoft.com/office/drawing/2017/model3d" xmlns:o="urn:schemas-microsoft-com:office:office" xmlns:r="http://schemas.openxmlformats.org/officeDocument/2006/relationships" xmlns:m="http://schemas.openxmlformats.org/officeDocument/2006/math" xmlns:v="urn:schemas-microsoft-com:vml" xmlns:wp14="http://schemas.microsoft.com/office/word/2010/wordprocessingDrawing" xmlns:wp="http://schemas.openxmlformats.org/drawingml/2006/wordprocessingDrawing" xmlns:w10="urn:schemas-microsoft-com:office:word" xmlns:w="http://schemas.openxmlformats.org/wordprocessingml/2006/main" xmlns:w14="http://schemas.microsoft.com/office/word/2010/wordml" xmlns:w15="http://schemas.microsoft.com/office/word/2012/wordml" xmlns:w16cid="http://schemas.microsoft.com/office/word/2016/wordml/cid" xmlns:w16se="http://schemas.microsoft.com/office/word/2015/wordml/symex" xmlns:wpg="http://schemas.microsoft.com/office/word/2010/wordprocessingGroup" xmlns:wpi="http://schemas.microsoft.com/office/word/2010/wordprocessingInk" xmlns:wne="http://schemas.microsoft.com/office/word/2006/wordml" xmlns:wps="http://schemas.microsoft.com/office/word/2010/wordprocessingShape" mc:Ignorable="w14 w15 w16se w16cid wp14">
+  <w:abstractNum w:abstractNumId="0" w15:restartNumberingAfterBreak="0">
     <w:nsid w:val="09C15440"/>
     <w:multiLevelType w:val="hybridMultilevel"/>
     <w:tmpl w:val="A454C442"/>
@@ -3477,7 +3509,7 @@
       </w:rPr>
     </w:lvl>
   </w:abstractNum>
-  <w:abstractNum w:abstractNumId="1">
+  <w:abstractNum w:abstractNumId="1" w15:restartNumberingAfterBreak="0">
     <w:nsid w:val="0A256215"/>
     <w:multiLevelType w:val="hybridMultilevel"/>
     <w:tmpl w:val="1BAAAA48"/>
@@ -3590,7 +3622,7 @@
       </w:rPr>
     </w:lvl>
   </w:abstractNum>
-  <w:abstractNum w:abstractNumId="2">
+  <w:abstractNum w:abstractNumId="2" w15:restartNumberingAfterBreak="0">
     <w:nsid w:val="0AC00D7A"/>
     <w:multiLevelType w:val="hybridMultilevel"/>
     <w:tmpl w:val="7A4421AC"/>
@@ -3703,7 +3735,7 @@
       </w:rPr>
     </w:lvl>
   </w:abstractNum>
-  <w:abstractNum w:abstractNumId="3">
+  <w:abstractNum w:abstractNumId="3" w15:restartNumberingAfterBreak="0">
     <w:nsid w:val="0BA7387C"/>
     <w:multiLevelType w:val="hybridMultilevel"/>
     <w:tmpl w:val="38707D4E"/>
@@ -3816,7 +3848,7 @@
       </w:rPr>
     </w:lvl>
   </w:abstractNum>
-  <w:abstractNum w:abstractNumId="4">
+  <w:abstractNum w:abstractNumId="4" w15:restartNumberingAfterBreak="0">
     <w:nsid w:val="161D1DBF"/>
     <w:multiLevelType w:val="hybridMultilevel"/>
     <w:tmpl w:val="E0826EE0"/>
@@ -3929,7 +3961,7 @@
       </w:rPr>
     </w:lvl>
   </w:abstractNum>
-  <w:abstractNum w:abstractNumId="5">
+  <w:abstractNum w:abstractNumId="5" w15:restartNumberingAfterBreak="0">
     <w:nsid w:val="19311551"/>
     <w:multiLevelType w:val="hybridMultilevel"/>
     <w:tmpl w:val="D5081B74"/>
@@ -4018,7 +4050,7 @@
       </w:pPr>
     </w:lvl>
   </w:abstractNum>
-  <w:abstractNum w:abstractNumId="6">
+  <w:abstractNum w:abstractNumId="6" w15:restartNumberingAfterBreak="0">
     <w:nsid w:val="21FD2681"/>
     <w:multiLevelType w:val="hybridMultilevel"/>
     <w:tmpl w:val="A4748386"/>
@@ -4131,7 +4163,7 @@
       </w:rPr>
     </w:lvl>
   </w:abstractNum>
-  <w:abstractNum w:abstractNumId="7">
+  <w:abstractNum w:abstractNumId="7" w15:restartNumberingAfterBreak="0">
     <w:nsid w:val="266D5144"/>
     <w:multiLevelType w:val="hybridMultilevel"/>
     <w:tmpl w:val="BF0EED9C"/>
@@ -4244,7 +4276,7 @@
       </w:rPr>
     </w:lvl>
   </w:abstractNum>
-  <w:abstractNum w:abstractNumId="8">
+  <w:abstractNum w:abstractNumId="8" w15:restartNumberingAfterBreak="0">
     <w:nsid w:val="404132FF"/>
     <w:multiLevelType w:val="multilevel"/>
     <w:tmpl w:val="0816001F"/>
@@ -4330,7 +4362,7 @@
       </w:pPr>
     </w:lvl>
   </w:abstractNum>
-  <w:abstractNum w:abstractNumId="9">
+  <w:abstractNum w:abstractNumId="9" w15:restartNumberingAfterBreak="0">
     <w:nsid w:val="4751249F"/>
     <w:multiLevelType w:val="multilevel"/>
     <w:tmpl w:val="B7F02664"/>
@@ -4419,7 +4451,7 @@
       </w:pPr>
     </w:lvl>
   </w:abstractNum>
-  <w:abstractNum w:abstractNumId="10">
+  <w:abstractNum w:abstractNumId="10" w15:restartNumberingAfterBreak="0">
     <w:nsid w:val="48A110B4"/>
     <w:multiLevelType w:val="hybridMultilevel"/>
     <w:tmpl w:val="C0AE58F8"/>
@@ -4532,7 +4564,7 @@
       </w:rPr>
     </w:lvl>
   </w:abstractNum>
-  <w:abstractNum w:abstractNumId="11">
+  <w:abstractNum w:abstractNumId="11" w15:restartNumberingAfterBreak="0">
     <w:nsid w:val="4ECC1F41"/>
     <w:multiLevelType w:val="hybridMultilevel"/>
     <w:tmpl w:val="6CE656EE"/>
@@ -4645,7 +4677,7 @@
       </w:rPr>
     </w:lvl>
   </w:abstractNum>
-  <w:abstractNum w:abstractNumId="12">
+  <w:abstractNum w:abstractNumId="12" w15:restartNumberingAfterBreak="0">
     <w:nsid w:val="5C905CCA"/>
     <w:multiLevelType w:val="hybridMultilevel"/>
     <w:tmpl w:val="06486E00"/>
@@ -4758,7 +4790,7 @@
       </w:rPr>
     </w:lvl>
   </w:abstractNum>
-  <w:abstractNum w:abstractNumId="13">
+  <w:abstractNum w:abstractNumId="13" w15:restartNumberingAfterBreak="0">
     <w:nsid w:val="625779ED"/>
     <w:multiLevelType w:val="hybridMultilevel"/>
     <w:tmpl w:val="4D644E10"/>
@@ -4872,7 +4904,7 @@
       </w:rPr>
     </w:lvl>
   </w:abstractNum>
-  <w:abstractNum w:abstractNumId="14">
+  <w:abstractNum w:abstractNumId="14" w15:restartNumberingAfterBreak="0">
     <w:nsid w:val="71B45DF0"/>
     <w:multiLevelType w:val="hybridMultilevel"/>
     <w:tmpl w:val="2A66DF1E"/>
@@ -4985,7 +5017,7 @@
       </w:rPr>
     </w:lvl>
   </w:abstractNum>
-  <w:abstractNum w:abstractNumId="15">
+  <w:abstractNum w:abstractNumId="15" w15:restartNumberingAfterBreak="0">
     <w:nsid w:val="7DB8481A"/>
     <w:multiLevelType w:val="hybridMultilevel"/>
     <w:tmpl w:val="76A89C4C"/>
@@ -5150,7 +5182,7 @@
 </file>
 
 <file path=word/styles.xml><?xml version="1.0" encoding="utf-8"?>
-<w:styles xmlns:mc="http://schemas.openxmlformats.org/markup-compatibility/2006" xmlns:r="http://schemas.openxmlformats.org/officeDocument/2006/relationships" xmlns:w="http://schemas.openxmlformats.org/wordprocessingml/2006/main" xmlns:w14="http://schemas.microsoft.com/office/word/2010/wordml" xmlns:w15="http://schemas.microsoft.com/office/word/2012/wordml" mc:Ignorable="w14 w15">
+<w:styles xmlns:mc="http://schemas.openxmlformats.org/markup-compatibility/2006" xmlns:r="http://schemas.openxmlformats.org/officeDocument/2006/relationships" xmlns:w="http://schemas.openxmlformats.org/wordprocessingml/2006/main" xmlns:w14="http://schemas.microsoft.com/office/word/2010/wordml" xmlns:w15="http://schemas.microsoft.com/office/word/2012/wordml" xmlns:w16cid="http://schemas.microsoft.com/office/word/2016/wordml/cid" xmlns:w16se="http://schemas.microsoft.com/office/word/2015/wordml/symex" mc:Ignorable="w14 w15 w16se w16cid">
   <w:docDefaults>
     <w:rPrDefault>
       <w:rPr>
@@ -5166,7 +5198,7 @@
       </w:pPr>
     </w:pPrDefault>
   </w:docDefaults>
-  <w:latentStyles w:defLockedState="0" w:defUIPriority="99" w:defSemiHidden="0" w:defUnhideWhenUsed="0" w:defQFormat="0" w:count="382">
+  <w:latentStyles w:defLockedState="0" w:defUIPriority="99" w:defSemiHidden="0" w:defUnhideWhenUsed="0" w:defQFormat="0" w:count="375">
     <w:lsdException w:name="Normal" w:uiPriority="0" w:qFormat="1"/>
     <w:lsdException w:name="heading 1" w:uiPriority="9" w:qFormat="1"/>
     <w:lsdException w:name="heading 2" w:semiHidden="1" w:uiPriority="9" w:unhideWhenUsed="1" w:qFormat="1"/>
@@ -5546,11 +5578,11 @@
     <w:qFormat/>
     <w:rsid w:val="00A3502C"/>
   </w:style>
-  <w:style w:type="paragraph" w:styleId="Heading1">
+  <w:style w:type="paragraph" w:styleId="Ttulo1">
     <w:name w:val="heading 1"/>
     <w:basedOn w:val="Normal"/>
     <w:next w:val="Normal"/>
-    <w:link w:val="Heading1Char"/>
+    <w:link w:val="Ttulo1Carter"/>
     <w:uiPriority w:val="9"/>
     <w:qFormat/>
     <w:rsid w:val="008378DB"/>
@@ -5567,11 +5599,11 @@
       <w:szCs w:val="32"/>
     </w:rPr>
   </w:style>
-  <w:style w:type="paragraph" w:styleId="Heading2">
+  <w:style w:type="paragraph" w:styleId="Cabealho2">
     <w:name w:val="heading 2"/>
     <w:basedOn w:val="Normal"/>
     <w:next w:val="Normal"/>
-    <w:link w:val="Heading2Char"/>
+    <w:link w:val="Cabealho2Carter"/>
     <w:uiPriority w:val="9"/>
     <w:unhideWhenUsed/>
     <w:qFormat/>
@@ -5589,13 +5621,13 @@
       <w:szCs w:val="26"/>
     </w:rPr>
   </w:style>
-  <w:style w:type="character" w:default="1" w:styleId="DefaultParagraphFont">
+  <w:style w:type="character" w:default="1" w:styleId="Tipodeletrapredefinidodopargrafo">
     <w:name w:val="Default Paragraph Font"/>
     <w:uiPriority w:val="1"/>
     <w:semiHidden/>
     <w:unhideWhenUsed/>
   </w:style>
-  <w:style w:type="table" w:default="1" w:styleId="TableNormal">
+  <w:style w:type="table" w:default="1" w:styleId="Tabelanormal">
     <w:name w:val="Normal Table"/>
     <w:uiPriority w:val="99"/>
     <w:semiHidden/>
@@ -5610,15 +5642,15 @@
       </w:tblCellMar>
     </w:tblPr>
   </w:style>
-  <w:style w:type="numbering" w:default="1" w:styleId="NoList">
+  <w:style w:type="numbering" w:default="1" w:styleId="Semlista">
     <w:name w:val="No List"/>
     <w:uiPriority w:val="99"/>
     <w:semiHidden/>
     <w:unhideWhenUsed/>
   </w:style>
-  <w:style w:type="paragraph" w:styleId="NoSpacing">
+  <w:style w:type="paragraph" w:styleId="SemEspaamento">
     <w:name w:val="No Spacing"/>
-    <w:link w:val="NoSpacingChar"/>
+    <w:link w:val="SemEspaamentoCarter"/>
     <w:uiPriority w:val="1"/>
     <w:qFormat/>
     <w:rsid w:val="002C5D69"/>
@@ -5630,10 +5662,10 @@
       <w:lang w:eastAsia="pt-PT"/>
     </w:rPr>
   </w:style>
-  <w:style w:type="character" w:customStyle="1" w:styleId="NoSpacingChar">
-    <w:name w:val="No Spacing Char"/>
-    <w:basedOn w:val="DefaultParagraphFont"/>
-    <w:link w:val="NoSpacing"/>
+  <w:style w:type="character" w:customStyle="1" w:styleId="SemEspaamentoCarter">
+    <w:name w:val="Sem Espaçamento Caráter"/>
+    <w:basedOn w:val="Tipodeletrapredefinidodopargrafo"/>
+    <w:link w:val="SemEspaamento"/>
     <w:uiPriority w:val="1"/>
     <w:rsid w:val="002C5D69"/>
     <w:rPr>
@@ -5641,10 +5673,10 @@
       <w:lang w:eastAsia="pt-PT"/>
     </w:rPr>
   </w:style>
-  <w:style w:type="paragraph" w:styleId="Header">
+  <w:style w:type="paragraph" w:styleId="Cabealho">
     <w:name w:val="header"/>
     <w:basedOn w:val="Normal"/>
-    <w:link w:val="HeaderChar"/>
+    <w:link w:val="CabealhoCarter"/>
     <w:uiPriority w:val="99"/>
     <w:unhideWhenUsed/>
     <w:rsid w:val="0032336D"/>
@@ -5656,17 +5688,17 @@
       <w:spacing w:after="0" w:line="240" w:lineRule="auto"/>
     </w:pPr>
   </w:style>
-  <w:style w:type="character" w:customStyle="1" w:styleId="HeaderChar">
-    <w:name w:val="Header Char"/>
-    <w:basedOn w:val="DefaultParagraphFont"/>
-    <w:link w:val="Header"/>
+  <w:style w:type="character" w:customStyle="1" w:styleId="CabealhoCarter">
+    <w:name w:val="Cabeçalho Caráter"/>
+    <w:basedOn w:val="Tipodeletrapredefinidodopargrafo"/>
+    <w:link w:val="Cabealho"/>
     <w:uiPriority w:val="99"/>
     <w:rsid w:val="0032336D"/>
   </w:style>
-  <w:style w:type="paragraph" w:styleId="Footer">
+  <w:style w:type="paragraph" w:styleId="Rodap">
     <w:name w:val="footer"/>
     <w:basedOn w:val="Normal"/>
-    <w:link w:val="FooterChar"/>
+    <w:link w:val="RodapCarter"/>
     <w:uiPriority w:val="99"/>
     <w:unhideWhenUsed/>
     <w:rsid w:val="0032336D"/>
@@ -5678,14 +5710,14 @@
       <w:spacing w:after="0" w:line="240" w:lineRule="auto"/>
     </w:pPr>
   </w:style>
-  <w:style w:type="character" w:customStyle="1" w:styleId="FooterChar">
-    <w:name w:val="Footer Char"/>
-    <w:basedOn w:val="DefaultParagraphFont"/>
-    <w:link w:val="Footer"/>
+  <w:style w:type="character" w:customStyle="1" w:styleId="RodapCarter">
+    <w:name w:val="Rodapé Caráter"/>
+    <w:basedOn w:val="Tipodeletrapredefinidodopargrafo"/>
+    <w:link w:val="Rodap"/>
     <w:uiPriority w:val="99"/>
     <w:rsid w:val="0032336D"/>
   </w:style>
-  <w:style w:type="paragraph" w:styleId="ListParagraph">
+  <w:style w:type="paragraph" w:styleId="PargrafodaLista">
     <w:name w:val="List Paragraph"/>
     <w:basedOn w:val="Normal"/>
     <w:uiPriority w:val="34"/>
@@ -5698,7 +5730,7 @@
   </w:style>
   <w:style w:type="paragraph" w:customStyle="1" w:styleId="Estilo1">
     <w:name w:val="Estilo1"/>
-    <w:basedOn w:val="Title"/>
+    <w:basedOn w:val="Ttulo"/>
     <w:link w:val="Estilo1Char"/>
     <w:qFormat/>
     <w:rsid w:val="00E42A86"/>
@@ -5708,11 +5740,11 @@
       <w:sz w:val="44"/>
     </w:rPr>
   </w:style>
-  <w:style w:type="paragraph" w:styleId="Title">
+  <w:style w:type="paragraph" w:styleId="Ttulo">
     <w:name w:val="Title"/>
     <w:basedOn w:val="Normal"/>
     <w:next w:val="Normal"/>
-    <w:link w:val="TitleChar"/>
+    <w:link w:val="TtuloCarter"/>
     <w:uiPriority w:val="10"/>
     <w:qFormat/>
     <w:rsid w:val="00E42A86"/>
@@ -5728,10 +5760,10 @@
       <w:szCs w:val="56"/>
     </w:rPr>
   </w:style>
-  <w:style w:type="character" w:customStyle="1" w:styleId="TitleChar">
-    <w:name w:val="Title Char"/>
-    <w:basedOn w:val="DefaultParagraphFont"/>
-    <w:link w:val="Title"/>
+  <w:style w:type="character" w:customStyle="1" w:styleId="TtuloCarter">
+    <w:name w:val="Título Caráter"/>
+    <w:basedOn w:val="Tipodeletrapredefinidodopargrafo"/>
+    <w:link w:val="Ttulo"/>
     <w:uiPriority w:val="10"/>
     <w:rsid w:val="00E42A86"/>
     <w:rPr>
@@ -5744,7 +5776,7 @@
   </w:style>
   <w:style w:type="character" w:customStyle="1" w:styleId="Estilo1Char">
     <w:name w:val="Estilo1 Char"/>
-    <w:basedOn w:val="TitleChar"/>
+    <w:basedOn w:val="TtuloCarter"/>
     <w:link w:val="Estilo1"/>
     <w:rsid w:val="00E42A86"/>
     <w:rPr>
@@ -5756,7 +5788,7 @@
       <w:szCs w:val="56"/>
     </w:rPr>
   </w:style>
-  <w:style w:type="paragraph" w:styleId="Index1">
+  <w:style w:type="paragraph" w:styleId="ndiceremissivo1">
     <w:name w:val="index 1"/>
     <w:basedOn w:val="Normal"/>
     <w:next w:val="Normal"/>
@@ -5774,7 +5806,7 @@
       <w:szCs w:val="18"/>
     </w:rPr>
   </w:style>
-  <w:style w:type="paragraph" w:styleId="Index2">
+  <w:style w:type="paragraph" w:styleId="ndiceremissivo2">
     <w:name w:val="index 2"/>
     <w:basedOn w:val="Normal"/>
     <w:next w:val="Normal"/>
@@ -5792,7 +5824,7 @@
       <w:szCs w:val="18"/>
     </w:rPr>
   </w:style>
-  <w:style w:type="paragraph" w:styleId="Index3">
+  <w:style w:type="paragraph" w:styleId="ndiceremissivo3">
     <w:name w:val="index 3"/>
     <w:basedOn w:val="Normal"/>
     <w:next w:val="Normal"/>
@@ -5810,7 +5842,7 @@
       <w:szCs w:val="18"/>
     </w:rPr>
   </w:style>
-  <w:style w:type="paragraph" w:styleId="Index4">
+  <w:style w:type="paragraph" w:styleId="ndiceremissivo4">
     <w:name w:val="index 4"/>
     <w:basedOn w:val="Normal"/>
     <w:next w:val="Normal"/>
@@ -5828,7 +5860,7 @@
       <w:szCs w:val="18"/>
     </w:rPr>
   </w:style>
-  <w:style w:type="paragraph" w:styleId="Index5">
+  <w:style w:type="paragraph" w:styleId="ndiceremissivo5">
     <w:name w:val="index 5"/>
     <w:basedOn w:val="Normal"/>
     <w:next w:val="Normal"/>
@@ -5846,7 +5878,7 @@
       <w:szCs w:val="18"/>
     </w:rPr>
   </w:style>
-  <w:style w:type="paragraph" w:styleId="Index6">
+  <w:style w:type="paragraph" w:styleId="ndiceremissivo6">
     <w:name w:val="index 6"/>
     <w:basedOn w:val="Normal"/>
     <w:next w:val="Normal"/>
@@ -5864,7 +5896,7 @@
       <w:szCs w:val="18"/>
     </w:rPr>
   </w:style>
-  <w:style w:type="paragraph" w:styleId="Index7">
+  <w:style w:type="paragraph" w:styleId="ndiceremissivo7">
     <w:name w:val="index 7"/>
     <w:basedOn w:val="Normal"/>
     <w:next w:val="Normal"/>
@@ -5882,7 +5914,7 @@
       <w:szCs w:val="18"/>
     </w:rPr>
   </w:style>
-  <w:style w:type="paragraph" w:styleId="Index8">
+  <w:style w:type="paragraph" w:styleId="ndiceremissivo8">
     <w:name w:val="index 8"/>
     <w:basedOn w:val="Normal"/>
     <w:next w:val="Normal"/>
@@ -5900,7 +5932,7 @@
       <w:szCs w:val="18"/>
     </w:rPr>
   </w:style>
-  <w:style w:type="paragraph" w:styleId="Index9">
+  <w:style w:type="paragraph" w:styleId="ndiceremissivo9">
     <w:name w:val="index 9"/>
     <w:basedOn w:val="Normal"/>
     <w:next w:val="Normal"/>
@@ -5918,10 +5950,10 @@
       <w:szCs w:val="18"/>
     </w:rPr>
   </w:style>
-  <w:style w:type="paragraph" w:styleId="IndexHeading">
+  <w:style w:type="paragraph" w:styleId="Cabealhodendiceremissivo">
     <w:name w:val="index heading"/>
     <w:basedOn w:val="Normal"/>
-    <w:next w:val="Index1"/>
+    <w:next w:val="ndiceremissivo1"/>
     <w:uiPriority w:val="99"/>
     <w:unhideWhenUsed/>
     <w:rsid w:val="00C911AE"/>
@@ -5937,16 +5969,15 @@
       <w:szCs w:val="26"/>
     </w:rPr>
   </w:style>
-  <w:style w:type="table" w:styleId="TableGrid">
+  <w:style w:type="table" w:styleId="TabelacomGrelha">
     <w:name w:val="Table Grid"/>
-    <w:basedOn w:val="TableNormal"/>
+    <w:basedOn w:val="Tabelanormal"/>
     <w:uiPriority w:val="39"/>
     <w:rsid w:val="00C911AE"/>
     <w:pPr>
       <w:spacing w:after="0" w:line="240" w:lineRule="auto"/>
     </w:pPr>
     <w:tblPr>
-      <w:tblInd w:w="0" w:type="dxa"/>
       <w:tblBorders>
         <w:top w:val="single" w:sz="4" w:space="0" w:color="auto"/>
         <w:left w:val="single" w:sz="4" w:space="0" w:color="auto"/>
@@ -5955,17 +5986,11 @@
         <w:insideH w:val="single" w:sz="4" w:space="0" w:color="auto"/>
         <w:insideV w:val="single" w:sz="4" w:space="0" w:color="auto"/>
       </w:tblBorders>
-      <w:tblCellMar>
-        <w:top w:w="0" w:type="dxa"/>
-        <w:left w:w="108" w:type="dxa"/>
-        <w:bottom w:w="0" w:type="dxa"/>
-        <w:right w:w="108" w:type="dxa"/>
-      </w:tblCellMar>
     </w:tblPr>
   </w:style>
-  <w:style w:type="character" w:styleId="Hyperlink">
+  <w:style w:type="character" w:styleId="Hiperligao">
     <w:name w:val="Hyperlink"/>
-    <w:basedOn w:val="DefaultParagraphFont"/>
+    <w:basedOn w:val="Tipodeletrapredefinidodopargrafo"/>
     <w:uiPriority w:val="99"/>
     <w:unhideWhenUsed/>
     <w:rsid w:val="00520EEB"/>
@@ -5990,10 +6015,10 @@
       <w:lang w:eastAsia="pt-PT"/>
     </w:rPr>
   </w:style>
-  <w:style w:type="paragraph" w:styleId="PlainText">
+  <w:style w:type="paragraph" w:styleId="Textosimples">
     <w:name w:val="Plain Text"/>
     <w:basedOn w:val="Normal"/>
-    <w:link w:val="PlainTextChar"/>
+    <w:link w:val="TextosimplesCarter"/>
     <w:uiPriority w:val="99"/>
     <w:semiHidden/>
     <w:unhideWhenUsed/>
@@ -6007,10 +6032,10 @@
       <w:szCs w:val="21"/>
     </w:rPr>
   </w:style>
-  <w:style w:type="character" w:customStyle="1" w:styleId="PlainTextChar">
-    <w:name w:val="Plain Text Char"/>
-    <w:basedOn w:val="DefaultParagraphFont"/>
-    <w:link w:val="PlainText"/>
+  <w:style w:type="character" w:customStyle="1" w:styleId="TextosimplesCarter">
+    <w:name w:val="Texto simples Caráter"/>
+    <w:basedOn w:val="Tipodeletrapredefinidodopargrafo"/>
+    <w:link w:val="Textosimples"/>
     <w:uiPriority w:val="99"/>
     <w:semiHidden/>
     <w:rsid w:val="00520EEB"/>
@@ -6022,7 +6047,7 @@
   </w:style>
   <w:style w:type="character" w:customStyle="1" w:styleId="MenoNoResolvida1">
     <w:name w:val="Menção Não Resolvida1"/>
-    <w:basedOn w:val="DefaultParagraphFont"/>
+    <w:basedOn w:val="Tipodeletrapredefinidodopargrafo"/>
     <w:uiPriority w:val="99"/>
     <w:semiHidden/>
     <w:unhideWhenUsed/>
@@ -6032,9 +6057,9 @@
       <w:shd w:val="clear" w:color="auto" w:fill="E6E6E6"/>
     </w:rPr>
   </w:style>
-  <w:style w:type="table" w:styleId="PlainTable1">
+  <w:style w:type="table" w:styleId="TabelaSimples1">
     <w:name w:val="Plain Table 1"/>
-    <w:basedOn w:val="TableNormal"/>
+    <w:basedOn w:val="Tabelanormal"/>
     <w:uiPriority w:val="41"/>
     <w:rsid w:val="005F471D"/>
     <w:pPr>
@@ -6043,7 +6068,6 @@
     <w:tblPr>
       <w:tblStyleRowBandSize w:val="1"/>
       <w:tblStyleColBandSize w:val="1"/>
-      <w:tblInd w:w="0" w:type="dxa"/>
       <w:tblBorders>
         <w:top w:val="single" w:sz="4" w:space="0" w:color="BFBFBF" w:themeColor="background1" w:themeShade="BF"/>
         <w:left w:val="single" w:sz="4" w:space="0" w:color="BFBFBF" w:themeColor="background1" w:themeShade="BF"/>
@@ -6052,12 +6076,6 @@
         <w:insideH w:val="single" w:sz="4" w:space="0" w:color="BFBFBF" w:themeColor="background1" w:themeShade="BF"/>
         <w:insideV w:val="single" w:sz="4" w:space="0" w:color="BFBFBF" w:themeColor="background1" w:themeShade="BF"/>
       </w:tblBorders>
-      <w:tblCellMar>
-        <w:top w:w="0" w:type="dxa"/>
-        <w:left w:w="108" w:type="dxa"/>
-        <w:bottom w:w="0" w:type="dxa"/>
-        <w:right w:w="108" w:type="dxa"/>
-      </w:tblCellMar>
     </w:tblPr>
     <w:tblStylePr w:type="firstRow">
       <w:rPr>
@@ -6102,10 +6120,10 @@
       </w:tcPr>
     </w:tblStylePr>
   </w:style>
-  <w:style w:type="character" w:customStyle="1" w:styleId="Heading1Char">
-    <w:name w:val="Heading 1 Char"/>
-    <w:basedOn w:val="DefaultParagraphFont"/>
-    <w:link w:val="Heading1"/>
+  <w:style w:type="character" w:customStyle="1" w:styleId="Ttulo1Carter">
+    <w:name w:val="Título 1 Caráter"/>
+    <w:basedOn w:val="Tipodeletrapredefinidodopargrafo"/>
+    <w:link w:val="Ttulo1"/>
     <w:uiPriority w:val="9"/>
     <w:rsid w:val="008378DB"/>
     <w:rPr>
@@ -6115,10 +6133,10 @@
       <w:szCs w:val="32"/>
     </w:rPr>
   </w:style>
-  <w:style w:type="character" w:customStyle="1" w:styleId="Heading2Char">
-    <w:name w:val="Heading 2 Char"/>
-    <w:basedOn w:val="DefaultParagraphFont"/>
-    <w:link w:val="Heading2"/>
+  <w:style w:type="character" w:customStyle="1" w:styleId="Cabealho2Carter">
+    <w:name w:val="Cabeçalho 2 Caráter"/>
+    <w:basedOn w:val="Tipodeletrapredefinidodopargrafo"/>
+    <w:link w:val="Cabealho2"/>
     <w:uiPriority w:val="9"/>
     <w:rsid w:val="008378DB"/>
     <w:rPr>
@@ -6128,9 +6146,9 @@
       <w:szCs w:val="26"/>
     </w:rPr>
   </w:style>
-  <w:style w:type="paragraph" w:styleId="TOCHeading">
+  <w:style w:type="paragraph" w:styleId="Cabealhodondice">
     <w:name w:val="TOC Heading"/>
-    <w:basedOn w:val="Heading1"/>
+    <w:basedOn w:val="Ttulo1"/>
     <w:next w:val="Normal"/>
     <w:uiPriority w:val="39"/>
     <w:unhideWhenUsed/>
@@ -6148,7 +6166,7 @@
       <w:lang w:val="en-US"/>
     </w:rPr>
   </w:style>
-  <w:style w:type="paragraph" w:styleId="TOC1">
+  <w:style w:type="paragraph" w:styleId="ndice1">
     <w:name w:val="toc 1"/>
     <w:basedOn w:val="Normal"/>
     <w:next w:val="Normal"/>
@@ -6171,7 +6189,7 @@
       <w:szCs w:val="24"/>
     </w:rPr>
   </w:style>
-  <w:style w:type="paragraph" w:styleId="TOC2">
+  <w:style w:type="paragraph" w:styleId="ndice2">
     <w:name w:val="toc 2"/>
     <w:basedOn w:val="Normal"/>
     <w:next w:val="Normal"/>
@@ -6189,7 +6207,7 @@
       <w:sz w:val="28"/>
     </w:rPr>
   </w:style>
-  <w:style w:type="paragraph" w:styleId="TOC3">
+  <w:style w:type="paragraph" w:styleId="ndice3">
     <w:name w:val="toc 3"/>
     <w:basedOn w:val="Normal"/>
     <w:next w:val="Normal"/>
@@ -6202,7 +6220,7 @@
       <w:ind w:left="440"/>
     </w:pPr>
   </w:style>
-  <w:style w:type="paragraph" w:styleId="TOC4">
+  <w:style w:type="paragraph" w:styleId="ndice4">
     <w:name w:val="toc 4"/>
     <w:basedOn w:val="Normal"/>
     <w:next w:val="Normal"/>
@@ -6219,7 +6237,7 @@
       <w:szCs w:val="20"/>
     </w:rPr>
   </w:style>
-  <w:style w:type="paragraph" w:styleId="TOC5">
+  <w:style w:type="paragraph" w:styleId="ndice5">
     <w:name w:val="toc 5"/>
     <w:basedOn w:val="Normal"/>
     <w:next w:val="Normal"/>
@@ -6236,7 +6254,7 @@
       <w:szCs w:val="20"/>
     </w:rPr>
   </w:style>
-  <w:style w:type="paragraph" w:styleId="TOC6">
+  <w:style w:type="paragraph" w:styleId="ndice6">
     <w:name w:val="toc 6"/>
     <w:basedOn w:val="Normal"/>
     <w:next w:val="Normal"/>
@@ -6253,7 +6271,7 @@
       <w:szCs w:val="20"/>
     </w:rPr>
   </w:style>
-  <w:style w:type="paragraph" w:styleId="TOC7">
+  <w:style w:type="paragraph" w:styleId="ndice7">
     <w:name w:val="toc 7"/>
     <w:basedOn w:val="Normal"/>
     <w:next w:val="Normal"/>
@@ -6270,7 +6288,7 @@
       <w:szCs w:val="20"/>
     </w:rPr>
   </w:style>
-  <w:style w:type="paragraph" w:styleId="TOC8">
+  <w:style w:type="paragraph" w:styleId="ndice8">
     <w:name w:val="toc 8"/>
     <w:basedOn w:val="Normal"/>
     <w:next w:val="Normal"/>
@@ -6287,7 +6305,7 @@
       <w:szCs w:val="20"/>
     </w:rPr>
   </w:style>
-  <w:style w:type="paragraph" w:styleId="TOC9">
+  <w:style w:type="paragraph" w:styleId="ndice9">
     <w:name w:val="toc 9"/>
     <w:basedOn w:val="Normal"/>
     <w:next w:val="Normal"/>
@@ -6573,7 +6591,7 @@
 </file>
 
 <file path=customXml/itemProps1.xml><?xml version="1.0" encoding="utf-8"?>
-<ds:datastoreItem xmlns:ds="http://schemas.openxmlformats.org/officeDocument/2006/customXml" ds:itemID="{A0F6834D-A29A-7A4D-99F1-9A7153F4126A}">
+<ds:datastoreItem xmlns:ds="http://schemas.openxmlformats.org/officeDocument/2006/customXml" ds:itemID="{E3C182D0-539C-4BE9-A621-33D188CFB978}">
   <ds:schemaRefs>
     <ds:schemaRef ds:uri="http://schemas.openxmlformats.org/officeDocument/2006/bibliography"/>
   </ds:schemaRefs>

</xml_diff>

<commit_message>
little fixs, falta confirmar o que é o cliente e as perguntas na 6
</commit_message>
<xml_diff>
--- a/Project2/docs/report.docx
+++ b/Project2/docs/report.docx
@@ -1,6 +1,6 @@
 
 <file path=word/document.xml><?xml version="1.0" encoding="utf-8"?>
-<w:document xmlns:wpc="http://schemas.microsoft.com/office/word/2010/wordprocessingCanvas" xmlns:mo="http://schemas.microsoft.com/office/mac/office/2008/main" xmlns:mc="http://schemas.openxmlformats.org/markup-compatibility/2006" xmlns:mv="urn:schemas-microsoft-com:mac:vml" xmlns:o="urn:schemas-microsoft-com:office:office" xmlns:r="http://schemas.openxmlformats.org/officeDocument/2006/relationships" xmlns:m="http://schemas.openxmlformats.org/officeDocument/2006/math" xmlns:v="urn:schemas-microsoft-com:vml" xmlns:wp14="http://schemas.microsoft.com/office/word/2010/wordprocessingDrawing" xmlns:wp="http://schemas.openxmlformats.org/drawingml/2006/wordprocessingDrawing" xmlns:w10="urn:schemas-microsoft-com:office:word" xmlns:w="http://schemas.openxmlformats.org/wordprocessingml/2006/main" xmlns:w14="http://schemas.microsoft.com/office/word/2010/wordml" xmlns:w15="http://schemas.microsoft.com/office/word/2012/wordml" xmlns:wpg="http://schemas.microsoft.com/office/word/2010/wordprocessingGroup" xmlns:wpi="http://schemas.microsoft.com/office/word/2010/wordprocessingInk" xmlns:wne="http://schemas.microsoft.com/office/word/2006/wordml" xmlns:wps="http://schemas.microsoft.com/office/word/2010/wordprocessingShape" mc:Ignorable="w14 w15 wp14">
+<w:document xmlns:wpc="http://schemas.microsoft.com/office/word/2010/wordprocessingCanvas" xmlns:cx="http://schemas.microsoft.com/office/drawing/2014/chartex" xmlns:cx1="http://schemas.microsoft.com/office/drawing/2015/9/8/chartex" xmlns:cx2="http://schemas.microsoft.com/office/drawing/2015/10/21/chartex" xmlns:cx3="http://schemas.microsoft.com/office/drawing/2016/5/9/chartex" xmlns:cx4="http://schemas.microsoft.com/office/drawing/2016/5/10/chartex" xmlns:cx5="http://schemas.microsoft.com/office/drawing/2016/5/11/chartex" xmlns:cx6="http://schemas.microsoft.com/office/drawing/2016/5/12/chartex" xmlns:cx7="http://schemas.microsoft.com/office/drawing/2016/5/13/chartex" xmlns:cx8="http://schemas.microsoft.com/office/drawing/2016/5/14/chartex" xmlns:mc="http://schemas.openxmlformats.org/markup-compatibility/2006" xmlns:aink="http://schemas.microsoft.com/office/drawing/2016/ink" xmlns:am3d="http://schemas.microsoft.com/office/drawing/2017/model3d" xmlns:o="urn:schemas-microsoft-com:office:office" xmlns:r="http://schemas.openxmlformats.org/officeDocument/2006/relationships" xmlns:m="http://schemas.openxmlformats.org/officeDocument/2006/math" xmlns:v="urn:schemas-microsoft-com:vml" xmlns:wp14="http://schemas.microsoft.com/office/word/2010/wordprocessingDrawing" xmlns:wp="http://schemas.openxmlformats.org/drawingml/2006/wordprocessingDrawing" xmlns:w10="urn:schemas-microsoft-com:office:word" xmlns:w="http://schemas.openxmlformats.org/wordprocessingml/2006/main" xmlns:w14="http://schemas.microsoft.com/office/word/2010/wordml" xmlns:w15="http://schemas.microsoft.com/office/word/2012/wordml" xmlns:w16cid="http://schemas.microsoft.com/office/word/2016/wordml/cid" xmlns:w16se="http://schemas.microsoft.com/office/word/2015/wordml/symex" xmlns:wpg="http://schemas.microsoft.com/office/word/2010/wordprocessingGroup" xmlns:wpi="http://schemas.microsoft.com/office/word/2010/wordprocessingInk" xmlns:wne="http://schemas.microsoft.com/office/word/2006/wordml" xmlns:wps="http://schemas.microsoft.com/office/word/2010/wordprocessingShape" mc:Ignorable="w14 w15 w16se w16cid wp14">
   <w:body>
     <w:p>
       <w:bookmarkStart w:id="0" w:name="_Hlk497427286"/>
@@ -263,11 +263,11 @@
           </mc:Choice>
           <mc:Fallback>
             <w:pict>
-              <v:shapetype w14:anchorId="0B561F7F" id="_x0000_t202" coordsize="21600,21600" o:spt="202" path="m0,0l0,21600,21600,21600,21600,0xe">
+              <v:shapetype w14:anchorId="0B561F7F" id="_x0000_t202" coordsize="21600,21600" o:spt="202" path="m,l,21600r21600,l21600,xe">
                 <v:stroke joinstyle="miter"/>
                 <v:path gradientshapeok="t" o:connecttype="rect"/>
               </v:shapetype>
-              <v:shape id="Caixa de texto 1" o:spid="_x0000_s1026" type="#_x0000_t202" style="position:absolute;margin-left:0;margin-top:0;width:548pt;height:182pt;z-index:251663360;visibility:visible;mso-wrap-style:square;mso-width-percent:0;mso-height-percent:0;mso-wrap-distance-left:9pt;mso-wrap-distance-top:0;mso-wrap-distance-right:9pt;mso-wrap-distance-bottom:0;mso-position-horizontal:center;mso-position-horizontal-relative:margin;mso-position-vertical:center;mso-position-vertical-relative:margin;mso-width-percent:0;mso-height-percent:0;mso-width-relative:margin;mso-height-relative:margin;v-text-anchor:top" o:gfxdata="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" fillcolor="white [3201]" stroked="f" strokeweight=".5pt">
+              <v:shape id="Caixa de texto 1" o:spid="_x0000_s1026" type="#_x0000_t202" style="position:absolute;margin-left:0;margin-top:0;width:548pt;height:182pt;z-index:251663360;visibility:visible;mso-wrap-style:square;mso-width-percent:0;mso-height-percent:0;mso-wrap-distance-left:9pt;mso-wrap-distance-top:0;mso-wrap-distance-right:9pt;mso-wrap-distance-bottom:0;mso-position-horizontal:center;mso-position-horizontal-relative:margin;mso-position-vertical:center;mso-position-vertical-relative:margin;mso-width-percent:0;mso-height-percent:0;mso-width-relative:margin;mso-height-relative:margin;v-text-anchor:top" o:gfxdata="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" fillcolor="white [3201]" stroked="f" strokeweight=".5pt">
                 <v:textbox>
                   <w:txbxContent>
                     <w:p>
@@ -661,7 +661,7 @@
           </mc:Choice>
           <mc:Fallback>
             <w:pict>
-              <v:shape w14:anchorId="49C6097F" id="Caixa de texto 3" o:spid="_x0000_s1027" type="#_x0000_t202" style="position:absolute;margin-left:0;margin-top:1.75pt;width:440.7pt;height:67.5pt;z-index:251665408;visibility:visible;mso-wrap-style:square;mso-width-percent:0;mso-height-percent:0;mso-wrap-distance-left:9pt;mso-wrap-distance-top:0;mso-wrap-distance-right:9pt;mso-wrap-distance-bottom:0;mso-position-horizontal:left;mso-position-horizontal-relative:margin;mso-position-vertical:absolute;mso-position-vertical-relative:text;mso-width-percent:0;mso-height-percent:0;mso-width-relative:margin;mso-height-relative:margin;v-text-anchor:top" o:gfxdata="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" fillcolor="white [3201]" stroked="f" strokeweight=".5pt">
+              <v:shape w14:anchorId="49C6097F" id="Caixa de texto 3" o:spid="_x0000_s1027" type="#_x0000_t202" style="position:absolute;margin-left:0;margin-top:1.75pt;width:440.7pt;height:67.5pt;z-index:251665408;visibility:visible;mso-wrap-style:square;mso-width-percent:0;mso-height-percent:0;mso-wrap-distance-left:9pt;mso-wrap-distance-top:0;mso-wrap-distance-right:9pt;mso-wrap-distance-bottom:0;mso-position-horizontal:left;mso-position-horizontal-relative:margin;mso-position-vertical:absolute;mso-position-vertical-relative:text;mso-width-percent:0;mso-height-percent:0;mso-width-relative:margin;mso-height-relative:margin;v-text-anchor:top" o:gfxdata="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" fillcolor="white [3201]" stroked="f" strokeweight=".5pt">
                 <v:textbox>
                   <w:txbxContent>
                     <w:p>
@@ -1186,76 +1186,84 @@
     </w:p>
     <w:p>
       <w:pPr>
-        <w:pStyle w:val="TOC1"/>
+        <w:pStyle w:val="ndice1"/>
         <w:rPr>
           <w:rFonts w:asciiTheme="minorHAnsi" w:eastAsiaTheme="minorEastAsia" w:hAnsiTheme="minorHAnsi"/>
-          <w:sz w:val="24"/>
+          <w:sz w:val="20"/>
           <w:lang w:val="en-GB" w:eastAsia="en-GB"/>
         </w:rPr>
       </w:pPr>
       <w:r>
         <w:rPr>
-          <w:sz w:val="21"/>
+          <w:sz w:val="16"/>
         </w:rPr>
         <w:fldChar w:fldCharType="begin"/>
       </w:r>
       <w:r>
         <w:rPr>
-          <w:sz w:val="21"/>
+          <w:sz w:val="16"/>
         </w:rPr>
         <w:instrText xml:space="preserve"> TOC \o "1-2" \h \z </w:instrText>
       </w:r>
       <w:r>
         <w:rPr>
-          <w:sz w:val="21"/>
+          <w:sz w:val="16"/>
         </w:rPr>
         <w:fldChar w:fldCharType="separate"/>
       </w:r>
       <w:hyperlink w:anchor="_Toc501584402" w:history="1">
         <w:r>
           <w:rPr>
-            <w:rStyle w:val="Hyperlink"/>
+            <w:rStyle w:val="Hiperligao"/>
+            <w:sz w:val="24"/>
           </w:rPr>
           <w:t>Introdução</w:t>
         </w:r>
         <w:r>
           <w:rPr>
             <w:webHidden/>
+            <w:sz w:val="24"/>
           </w:rPr>
           <w:tab/>
         </w:r>
         <w:r>
           <w:rPr>
             <w:webHidden/>
+            <w:sz w:val="24"/>
           </w:rPr>
           <w:fldChar w:fldCharType="begin"/>
         </w:r>
         <w:r>
           <w:rPr>
             <w:webHidden/>
+            <w:sz w:val="24"/>
           </w:rPr>
           <w:instrText xml:space="preserve"> PAGEREF _Toc501584402 \h </w:instrText>
         </w:r>
         <w:r>
           <w:rPr>
             <w:webHidden/>
+            <w:sz w:val="24"/>
           </w:rPr>
         </w:r>
         <w:r>
           <w:rPr>
             <w:webHidden/>
+            <w:sz w:val="24"/>
           </w:rPr>
           <w:fldChar w:fldCharType="separate"/>
         </w:r>
         <w:r>
           <w:rPr>
             <w:webHidden/>
+            <w:sz w:val="24"/>
           </w:rPr>
           <w:t>3</w:t>
         </w:r>
         <w:r>
           <w:rPr>
             <w:webHidden/>
+            <w:sz w:val="24"/>
           </w:rPr>
           <w:fldChar w:fldCharType="end"/>
         </w:r>
@@ -1263,58 +1271,66 @@
     </w:p>
     <w:p>
       <w:pPr>
-        <w:pStyle w:val="TOC1"/>
+        <w:pStyle w:val="ndice1"/>
         <w:rPr>
           <w:rFonts w:asciiTheme="minorHAnsi" w:eastAsiaTheme="minorEastAsia" w:hAnsiTheme="minorHAnsi"/>
-          <w:sz w:val="24"/>
+          <w:sz w:val="20"/>
           <w:lang w:val="en-GB" w:eastAsia="en-GB"/>
         </w:rPr>
       </w:pPr>
       <w:hyperlink w:anchor="_Toc501584403" w:history="1">
         <w:r>
           <w:rPr>
-            <w:rStyle w:val="Hyperlink"/>
+            <w:rStyle w:val="Hiperligao"/>
+            <w:sz w:val="24"/>
           </w:rPr>
           <w:t>Parte 1: Aplicação de Download</w:t>
         </w:r>
         <w:r>
           <w:rPr>
             <w:webHidden/>
+            <w:sz w:val="24"/>
           </w:rPr>
           <w:tab/>
         </w:r>
         <w:r>
           <w:rPr>
             <w:webHidden/>
+            <w:sz w:val="24"/>
           </w:rPr>
           <w:fldChar w:fldCharType="begin"/>
         </w:r>
         <w:r>
           <w:rPr>
             <w:webHidden/>
+            <w:sz w:val="24"/>
           </w:rPr>
           <w:instrText xml:space="preserve"> PAGEREF _Toc501584403 \h </w:instrText>
         </w:r>
         <w:r>
           <w:rPr>
             <w:webHidden/>
+            <w:sz w:val="24"/>
           </w:rPr>
         </w:r>
         <w:r>
           <w:rPr>
             <w:webHidden/>
+            <w:sz w:val="24"/>
           </w:rPr>
           <w:fldChar w:fldCharType="separate"/>
         </w:r>
         <w:r>
           <w:rPr>
             <w:webHidden/>
+            <w:sz w:val="24"/>
           </w:rPr>
           <w:t>4</w:t>
         </w:r>
         <w:r>
           <w:rPr>
             <w:webHidden/>
+            <w:sz w:val="24"/>
           </w:rPr>
           <w:fldChar w:fldCharType="end"/>
         </w:r>
@@ -1322,7 +1338,7 @@
     </w:p>
     <w:p>
       <w:pPr>
-        <w:pStyle w:val="TOC2"/>
+        <w:pStyle w:val="ndice2"/>
         <w:tabs>
           <w:tab w:val="right" w:pos="8494"/>
         </w:tabs>
@@ -1330,7 +1346,7 @@
           <w:rFonts w:asciiTheme="minorHAnsi" w:eastAsiaTheme="minorEastAsia" w:hAnsiTheme="minorHAnsi"/>
           <w:bCs w:val="0"/>
           <w:noProof/>
-          <w:sz w:val="24"/>
+          <w:sz w:val="20"/>
           <w:szCs w:val="24"/>
           <w:lang w:val="en-GB" w:eastAsia="en-GB"/>
         </w:rPr>
@@ -1338,8 +1354,9 @@
       <w:hyperlink w:anchor="_Toc501584404" w:history="1">
         <w:r>
           <w:rPr>
-            <w:rStyle w:val="Hyperlink"/>
+            <w:rStyle w:val="Hiperligao"/>
             <w:noProof/>
+            <w:sz w:val="22"/>
           </w:rPr>
           <w:t>Arquitetura</w:t>
         </w:r>
@@ -1347,6 +1364,7 @@
           <w:rPr>
             <w:noProof/>
             <w:webHidden/>
+            <w:sz w:val="22"/>
           </w:rPr>
           <w:tab/>
         </w:r>
@@ -1354,6 +1372,7 @@
           <w:rPr>
             <w:noProof/>
             <w:webHidden/>
+            <w:sz w:val="22"/>
           </w:rPr>
           <w:fldChar w:fldCharType="begin"/>
         </w:r>
@@ -1361,6 +1380,7 @@
           <w:rPr>
             <w:noProof/>
             <w:webHidden/>
+            <w:sz w:val="22"/>
           </w:rPr>
           <w:instrText xml:space="preserve"> PAGEREF _Toc501584404 \h </w:instrText>
         </w:r>
@@ -1368,12 +1388,14 @@
           <w:rPr>
             <w:noProof/>
             <w:webHidden/>
+            <w:sz w:val="22"/>
           </w:rPr>
         </w:r>
         <w:r>
           <w:rPr>
             <w:noProof/>
             <w:webHidden/>
+            <w:sz w:val="22"/>
           </w:rPr>
           <w:fldChar w:fldCharType="separate"/>
         </w:r>
@@ -1381,6 +1403,7 @@
           <w:rPr>
             <w:noProof/>
             <w:webHidden/>
+            <w:sz w:val="22"/>
           </w:rPr>
           <w:t>4</w:t>
         </w:r>
@@ -1388,6 +1411,7 @@
           <w:rPr>
             <w:noProof/>
             <w:webHidden/>
+            <w:sz w:val="22"/>
           </w:rPr>
           <w:fldChar w:fldCharType="end"/>
         </w:r>
@@ -1395,58 +1419,66 @@
     </w:p>
     <w:p>
       <w:pPr>
-        <w:pStyle w:val="TOC1"/>
+        <w:pStyle w:val="ndice1"/>
         <w:rPr>
           <w:rFonts w:asciiTheme="minorHAnsi" w:eastAsiaTheme="minorEastAsia" w:hAnsiTheme="minorHAnsi"/>
-          <w:sz w:val="24"/>
+          <w:sz w:val="20"/>
           <w:lang w:val="en-GB" w:eastAsia="en-GB"/>
         </w:rPr>
       </w:pPr>
       <w:hyperlink w:anchor="_Toc501584405" w:history="1">
         <w:r>
           <w:rPr>
-            <w:rStyle w:val="Hyperlink"/>
+            <w:rStyle w:val="Hiperligao"/>
+            <w:sz w:val="24"/>
           </w:rPr>
           <w:t>Parte 2: Configuração de Rede e Análise</w:t>
         </w:r>
         <w:r>
           <w:rPr>
             <w:webHidden/>
+            <w:sz w:val="24"/>
           </w:rPr>
           <w:tab/>
         </w:r>
         <w:r>
           <w:rPr>
             <w:webHidden/>
+            <w:sz w:val="24"/>
           </w:rPr>
           <w:fldChar w:fldCharType="begin"/>
         </w:r>
         <w:r>
           <w:rPr>
             <w:webHidden/>
+            <w:sz w:val="24"/>
           </w:rPr>
           <w:instrText xml:space="preserve"> PAGEREF _Toc501584405 \h </w:instrText>
         </w:r>
         <w:r>
           <w:rPr>
             <w:webHidden/>
+            <w:sz w:val="24"/>
           </w:rPr>
         </w:r>
         <w:r>
           <w:rPr>
             <w:webHidden/>
+            <w:sz w:val="24"/>
           </w:rPr>
           <w:fldChar w:fldCharType="separate"/>
         </w:r>
         <w:r>
           <w:rPr>
             <w:webHidden/>
+            <w:sz w:val="24"/>
           </w:rPr>
           <w:t>5</w:t>
         </w:r>
         <w:r>
           <w:rPr>
             <w:webHidden/>
+            <w:sz w:val="24"/>
           </w:rPr>
           <w:fldChar w:fldCharType="end"/>
         </w:r>
@@ -1454,7 +1486,7 @@
     </w:p>
     <w:p>
       <w:pPr>
-        <w:pStyle w:val="TOC2"/>
+        <w:pStyle w:val="ndice2"/>
         <w:tabs>
           <w:tab w:val="right" w:pos="8494"/>
         </w:tabs>
@@ -1462,7 +1494,7 @@
           <w:rFonts w:asciiTheme="minorHAnsi" w:eastAsiaTheme="minorEastAsia" w:hAnsiTheme="minorHAnsi"/>
           <w:bCs w:val="0"/>
           <w:noProof/>
-          <w:sz w:val="24"/>
+          <w:sz w:val="20"/>
           <w:szCs w:val="24"/>
           <w:lang w:val="en-GB" w:eastAsia="en-GB"/>
         </w:rPr>
@@ -1470,8 +1502,9 @@
       <w:hyperlink w:anchor="_Toc501584406" w:history="1">
         <w:r>
           <w:rPr>
-            <w:rStyle w:val="Hyperlink"/>
+            <w:rStyle w:val="Hiperligao"/>
             <w:noProof/>
+            <w:sz w:val="22"/>
           </w:rPr>
           <w:t>Experiência 1 – Configurar um IP de rede</w:t>
         </w:r>
@@ -1479,6 +1512,7 @@
           <w:rPr>
             <w:noProof/>
             <w:webHidden/>
+            <w:sz w:val="22"/>
           </w:rPr>
           <w:tab/>
         </w:r>
@@ -1486,6 +1520,7 @@
           <w:rPr>
             <w:noProof/>
             <w:webHidden/>
+            <w:sz w:val="22"/>
           </w:rPr>
           <w:fldChar w:fldCharType="begin"/>
         </w:r>
@@ -1493,6 +1528,7 @@
           <w:rPr>
             <w:noProof/>
             <w:webHidden/>
+            <w:sz w:val="22"/>
           </w:rPr>
           <w:instrText xml:space="preserve"> PAGEREF _Toc501584406 \h </w:instrText>
         </w:r>
@@ -1500,12 +1536,14 @@
           <w:rPr>
             <w:noProof/>
             <w:webHidden/>
+            <w:sz w:val="22"/>
           </w:rPr>
         </w:r>
         <w:r>
           <w:rPr>
             <w:noProof/>
             <w:webHidden/>
+            <w:sz w:val="22"/>
           </w:rPr>
           <w:fldChar w:fldCharType="separate"/>
         </w:r>
@@ -1513,6 +1551,7 @@
           <w:rPr>
             <w:noProof/>
             <w:webHidden/>
+            <w:sz w:val="22"/>
           </w:rPr>
           <w:t>5</w:t>
         </w:r>
@@ -1520,6 +1559,7 @@
           <w:rPr>
             <w:noProof/>
             <w:webHidden/>
+            <w:sz w:val="22"/>
           </w:rPr>
           <w:fldChar w:fldCharType="end"/>
         </w:r>
@@ -1527,7 +1567,7 @@
     </w:p>
     <w:p>
       <w:pPr>
-        <w:pStyle w:val="TOC2"/>
+        <w:pStyle w:val="ndice2"/>
         <w:tabs>
           <w:tab w:val="right" w:pos="8494"/>
         </w:tabs>
@@ -1535,7 +1575,7 @@
           <w:rFonts w:asciiTheme="minorHAnsi" w:eastAsiaTheme="minorEastAsia" w:hAnsiTheme="minorHAnsi"/>
           <w:bCs w:val="0"/>
           <w:noProof/>
-          <w:sz w:val="24"/>
+          <w:sz w:val="20"/>
           <w:szCs w:val="24"/>
           <w:lang w:val="en-GB" w:eastAsia="en-GB"/>
         </w:rPr>
@@ -1543,8 +1583,9 @@
       <w:hyperlink w:anchor="_Toc501584407" w:history="1">
         <w:r>
           <w:rPr>
-            <w:rStyle w:val="Hyperlink"/>
+            <w:rStyle w:val="Hiperligao"/>
             <w:noProof/>
+            <w:sz w:val="22"/>
           </w:rPr>
           <w:t>Experiência 2 – Implementar duas LAN’s virtuais no switch</w:t>
         </w:r>
@@ -1552,6 +1593,7 @@
           <w:rPr>
             <w:noProof/>
             <w:webHidden/>
+            <w:sz w:val="22"/>
           </w:rPr>
           <w:tab/>
         </w:r>
@@ -1559,6 +1601,7 @@
           <w:rPr>
             <w:noProof/>
             <w:webHidden/>
+            <w:sz w:val="22"/>
           </w:rPr>
           <w:fldChar w:fldCharType="begin"/>
         </w:r>
@@ -1566,6 +1609,7 @@
           <w:rPr>
             <w:noProof/>
             <w:webHidden/>
+            <w:sz w:val="22"/>
           </w:rPr>
           <w:instrText xml:space="preserve"> PAGEREF _Toc501584407 \h </w:instrText>
         </w:r>
@@ -1573,12 +1617,14 @@
           <w:rPr>
             <w:noProof/>
             <w:webHidden/>
+            <w:sz w:val="22"/>
           </w:rPr>
         </w:r>
         <w:r>
           <w:rPr>
             <w:noProof/>
             <w:webHidden/>
+            <w:sz w:val="22"/>
           </w:rPr>
           <w:fldChar w:fldCharType="separate"/>
         </w:r>
@@ -1586,6 +1632,7 @@
           <w:rPr>
             <w:noProof/>
             <w:webHidden/>
+            <w:sz w:val="22"/>
           </w:rPr>
           <w:t>8</w:t>
         </w:r>
@@ -1593,6 +1640,7 @@
           <w:rPr>
             <w:noProof/>
             <w:webHidden/>
+            <w:sz w:val="22"/>
           </w:rPr>
           <w:fldChar w:fldCharType="end"/>
         </w:r>
@@ -1600,7 +1648,7 @@
     </w:p>
     <w:p>
       <w:pPr>
-        <w:pStyle w:val="TOC2"/>
+        <w:pStyle w:val="ndice2"/>
         <w:tabs>
           <w:tab w:val="right" w:pos="8494"/>
         </w:tabs>
@@ -1608,7 +1656,7 @@
           <w:rFonts w:asciiTheme="minorHAnsi" w:eastAsiaTheme="minorEastAsia" w:hAnsiTheme="minorHAnsi"/>
           <w:bCs w:val="0"/>
           <w:noProof/>
-          <w:sz w:val="24"/>
+          <w:sz w:val="20"/>
           <w:szCs w:val="24"/>
           <w:lang w:val="en-GB" w:eastAsia="en-GB"/>
         </w:rPr>
@@ -1616,8 +1664,9 @@
       <w:hyperlink w:anchor="_Toc501584408" w:history="1">
         <w:r>
           <w:rPr>
-            <w:rStyle w:val="Hyperlink"/>
+            <w:rStyle w:val="Hiperligao"/>
             <w:noProof/>
+            <w:sz w:val="22"/>
           </w:rPr>
           <w:t>Experiência 3 – Configurar um router em Linux</w:t>
         </w:r>
@@ -1625,6 +1674,7 @@
           <w:rPr>
             <w:noProof/>
             <w:webHidden/>
+            <w:sz w:val="22"/>
           </w:rPr>
           <w:tab/>
         </w:r>
@@ -1632,6 +1682,7 @@
           <w:rPr>
             <w:noProof/>
             <w:webHidden/>
+            <w:sz w:val="22"/>
           </w:rPr>
           <w:fldChar w:fldCharType="begin"/>
         </w:r>
@@ -1639,6 +1690,7 @@
           <w:rPr>
             <w:noProof/>
             <w:webHidden/>
+            <w:sz w:val="22"/>
           </w:rPr>
           <w:instrText xml:space="preserve"> PAGEREF _Toc501584408 \h </w:instrText>
         </w:r>
@@ -1646,12 +1698,14 @@
           <w:rPr>
             <w:noProof/>
             <w:webHidden/>
+            <w:sz w:val="22"/>
           </w:rPr>
         </w:r>
         <w:r>
           <w:rPr>
             <w:noProof/>
             <w:webHidden/>
+            <w:sz w:val="22"/>
           </w:rPr>
           <w:fldChar w:fldCharType="separate"/>
         </w:r>
@@ -1659,6 +1713,7 @@
           <w:rPr>
             <w:noProof/>
             <w:webHidden/>
+            <w:sz w:val="22"/>
           </w:rPr>
           <w:t>8</w:t>
         </w:r>
@@ -1666,6 +1721,7 @@
           <w:rPr>
             <w:noProof/>
             <w:webHidden/>
+            <w:sz w:val="22"/>
           </w:rPr>
           <w:fldChar w:fldCharType="end"/>
         </w:r>
@@ -1673,7 +1729,7 @@
     </w:p>
     <w:p>
       <w:pPr>
-        <w:pStyle w:val="TOC2"/>
+        <w:pStyle w:val="ndice2"/>
         <w:tabs>
           <w:tab w:val="right" w:pos="8494"/>
         </w:tabs>
@@ -1681,7 +1737,7 @@
           <w:rFonts w:asciiTheme="minorHAnsi" w:eastAsiaTheme="minorEastAsia" w:hAnsiTheme="minorHAnsi"/>
           <w:bCs w:val="0"/>
           <w:noProof/>
-          <w:sz w:val="24"/>
+          <w:sz w:val="20"/>
           <w:szCs w:val="24"/>
           <w:lang w:val="en-GB" w:eastAsia="en-GB"/>
         </w:rPr>
@@ -1689,8 +1745,9 @@
       <w:hyperlink w:anchor="_Toc501584409" w:history="1">
         <w:r>
           <w:rPr>
-            <w:rStyle w:val="Hyperlink"/>
+            <w:rStyle w:val="Hiperligao"/>
             <w:noProof/>
+            <w:sz w:val="22"/>
           </w:rPr>
           <w:t>Experiência 4 – Configurar um router comercial e implementar o NAT</w:t>
         </w:r>
@@ -1698,6 +1755,7 @@
           <w:rPr>
             <w:noProof/>
             <w:webHidden/>
+            <w:sz w:val="22"/>
           </w:rPr>
           <w:tab/>
         </w:r>
@@ -1705,6 +1763,7 @@
           <w:rPr>
             <w:noProof/>
             <w:webHidden/>
+            <w:sz w:val="22"/>
           </w:rPr>
           <w:fldChar w:fldCharType="begin"/>
         </w:r>
@@ -1712,6 +1771,7 @@
           <w:rPr>
             <w:noProof/>
             <w:webHidden/>
+            <w:sz w:val="22"/>
           </w:rPr>
           <w:instrText xml:space="preserve"> PAGEREF _Toc501584409 \h </w:instrText>
         </w:r>
@@ -1719,12 +1779,14 @@
           <w:rPr>
             <w:noProof/>
             <w:webHidden/>
+            <w:sz w:val="22"/>
           </w:rPr>
         </w:r>
         <w:r>
           <w:rPr>
             <w:noProof/>
             <w:webHidden/>
+            <w:sz w:val="22"/>
           </w:rPr>
           <w:fldChar w:fldCharType="separate"/>
         </w:r>
@@ -1732,6 +1794,7 @@
           <w:rPr>
             <w:noProof/>
             <w:webHidden/>
+            <w:sz w:val="22"/>
           </w:rPr>
           <w:t>10</w:t>
         </w:r>
@@ -1739,6 +1802,7 @@
           <w:rPr>
             <w:noProof/>
             <w:webHidden/>
+            <w:sz w:val="22"/>
           </w:rPr>
           <w:fldChar w:fldCharType="end"/>
         </w:r>
@@ -1746,7 +1810,7 @@
     </w:p>
     <w:p>
       <w:pPr>
-        <w:pStyle w:val="TOC2"/>
+        <w:pStyle w:val="ndice2"/>
         <w:tabs>
           <w:tab w:val="right" w:pos="8494"/>
         </w:tabs>
@@ -1754,7 +1818,7 @@
           <w:rFonts w:asciiTheme="minorHAnsi" w:eastAsiaTheme="minorEastAsia" w:hAnsiTheme="minorHAnsi"/>
           <w:bCs w:val="0"/>
           <w:noProof/>
-          <w:sz w:val="24"/>
+          <w:sz w:val="20"/>
           <w:szCs w:val="24"/>
           <w:lang w:val="en-GB" w:eastAsia="en-GB"/>
         </w:rPr>
@@ -1762,15 +1826,33 @@
       <w:hyperlink w:anchor="_Toc501584410" w:history="1">
         <w:r>
           <w:rPr>
-            <w:rStyle w:val="Hyperlink"/>
+            <w:rStyle w:val="Hiperligao"/>
             <w:noProof/>
+            <w:sz w:val="22"/>
           </w:rPr>
-          <w:t>Experiência 5 - DNS</w:t>
+          <w:t xml:space="preserve">Experiência 5 </w:t>
+        </w:r>
+        <w:r>
+          <w:rPr>
+            <w:rStyle w:val="Hiperligao"/>
+            <w:noProof/>
+            <w:sz w:val="22"/>
+          </w:rPr>
+          <w:t xml:space="preserve">– </w:t>
+        </w:r>
+        <w:r>
+          <w:rPr>
+            <w:rStyle w:val="Hiperligao"/>
+            <w:noProof/>
+            <w:sz w:val="22"/>
+          </w:rPr>
+          <w:t>DNS</w:t>
         </w:r>
         <w:r>
           <w:rPr>
             <w:noProof/>
             <w:webHidden/>
+            <w:sz w:val="22"/>
           </w:rPr>
           <w:tab/>
         </w:r>
@@ -1778,6 +1860,7 @@
           <w:rPr>
             <w:noProof/>
             <w:webHidden/>
+            <w:sz w:val="22"/>
           </w:rPr>
           <w:fldChar w:fldCharType="begin"/>
         </w:r>
@@ -1785,6 +1868,7 @@
           <w:rPr>
             <w:noProof/>
             <w:webHidden/>
+            <w:sz w:val="22"/>
           </w:rPr>
           <w:instrText xml:space="preserve"> PAGEREF _Toc501584410 \h </w:instrText>
         </w:r>
@@ -1792,12 +1876,14 @@
           <w:rPr>
             <w:noProof/>
             <w:webHidden/>
+            <w:sz w:val="22"/>
           </w:rPr>
         </w:r>
         <w:r>
           <w:rPr>
             <w:noProof/>
             <w:webHidden/>
+            <w:sz w:val="22"/>
           </w:rPr>
           <w:fldChar w:fldCharType="separate"/>
         </w:r>
@@ -1805,6 +1891,7 @@
           <w:rPr>
             <w:noProof/>
             <w:webHidden/>
+            <w:sz w:val="22"/>
           </w:rPr>
           <w:t>11</w:t>
         </w:r>
@@ -1812,6 +1899,7 @@
           <w:rPr>
             <w:noProof/>
             <w:webHidden/>
+            <w:sz w:val="22"/>
           </w:rPr>
           <w:fldChar w:fldCharType="end"/>
         </w:r>
@@ -1819,7 +1907,7 @@
     </w:p>
     <w:p>
       <w:pPr>
-        <w:pStyle w:val="TOC2"/>
+        <w:pStyle w:val="ndice2"/>
         <w:tabs>
           <w:tab w:val="right" w:pos="8494"/>
         </w:tabs>
@@ -1827,7 +1915,7 @@
           <w:rFonts w:asciiTheme="minorHAnsi" w:eastAsiaTheme="minorEastAsia" w:hAnsiTheme="minorHAnsi"/>
           <w:bCs w:val="0"/>
           <w:noProof/>
-          <w:sz w:val="24"/>
+          <w:sz w:val="20"/>
           <w:szCs w:val="24"/>
           <w:lang w:val="en-GB" w:eastAsia="en-GB"/>
         </w:rPr>
@@ -1835,8 +1923,9 @@
       <w:hyperlink w:anchor="_Toc501584411" w:history="1">
         <w:r>
           <w:rPr>
-            <w:rStyle w:val="Hyperlink"/>
+            <w:rStyle w:val="Hiperligao"/>
             <w:noProof/>
+            <w:sz w:val="22"/>
           </w:rPr>
           <w:t>Experiência 6 – Conexões TCP</w:t>
         </w:r>
@@ -1844,6 +1933,7 @@
           <w:rPr>
             <w:noProof/>
             <w:webHidden/>
+            <w:sz w:val="22"/>
           </w:rPr>
           <w:tab/>
         </w:r>
@@ -1851,6 +1941,7 @@
           <w:rPr>
             <w:noProof/>
             <w:webHidden/>
+            <w:sz w:val="22"/>
           </w:rPr>
           <w:fldChar w:fldCharType="begin"/>
         </w:r>
@@ -1858,6 +1949,7 @@
           <w:rPr>
             <w:noProof/>
             <w:webHidden/>
+            <w:sz w:val="22"/>
           </w:rPr>
           <w:instrText xml:space="preserve"> PAGEREF _Toc501584411 \h </w:instrText>
         </w:r>
@@ -1865,12 +1957,14 @@
           <w:rPr>
             <w:noProof/>
             <w:webHidden/>
+            <w:sz w:val="22"/>
           </w:rPr>
         </w:r>
         <w:r>
           <w:rPr>
             <w:noProof/>
             <w:webHidden/>
+            <w:sz w:val="22"/>
           </w:rPr>
           <w:fldChar w:fldCharType="separate"/>
         </w:r>
@@ -1878,6 +1972,7 @@
           <w:rPr>
             <w:noProof/>
             <w:webHidden/>
+            <w:sz w:val="22"/>
           </w:rPr>
           <w:t>11</w:t>
         </w:r>
@@ -1885,6 +1980,7 @@
           <w:rPr>
             <w:noProof/>
             <w:webHidden/>
+            <w:sz w:val="22"/>
           </w:rPr>
           <w:fldChar w:fldCharType="end"/>
         </w:r>
@@ -1892,58 +1988,66 @@
     </w:p>
     <w:p>
       <w:pPr>
-        <w:pStyle w:val="TOC1"/>
+        <w:pStyle w:val="ndice1"/>
         <w:rPr>
           <w:rFonts w:asciiTheme="minorHAnsi" w:eastAsiaTheme="minorEastAsia" w:hAnsiTheme="minorHAnsi"/>
-          <w:sz w:val="24"/>
+          <w:sz w:val="20"/>
           <w:lang w:val="en-GB" w:eastAsia="en-GB"/>
         </w:rPr>
       </w:pPr>
       <w:hyperlink w:anchor="_Toc501584412" w:history="1">
         <w:r>
           <w:rPr>
-            <w:rStyle w:val="Hyperlink"/>
+            <w:rStyle w:val="Hiperligao"/>
+            <w:sz w:val="24"/>
           </w:rPr>
           <w:t>Conclusões</w:t>
         </w:r>
         <w:r>
           <w:rPr>
             <w:webHidden/>
+            <w:sz w:val="24"/>
           </w:rPr>
           <w:tab/>
         </w:r>
         <w:r>
           <w:rPr>
             <w:webHidden/>
+            <w:sz w:val="24"/>
           </w:rPr>
           <w:fldChar w:fldCharType="begin"/>
         </w:r>
         <w:r>
           <w:rPr>
             <w:webHidden/>
+            <w:sz w:val="24"/>
           </w:rPr>
           <w:instrText xml:space="preserve"> PAGEREF _Toc501584412 \h </w:instrText>
         </w:r>
         <w:r>
           <w:rPr>
             <w:webHidden/>
+            <w:sz w:val="24"/>
           </w:rPr>
         </w:r>
         <w:r>
           <w:rPr>
             <w:webHidden/>
+            <w:sz w:val="24"/>
           </w:rPr>
           <w:fldChar w:fldCharType="separate"/>
         </w:r>
         <w:r>
           <w:rPr>
             <w:webHidden/>
+            <w:sz w:val="24"/>
           </w:rPr>
           <w:t>13</w:t>
         </w:r>
         <w:r>
           <w:rPr>
             <w:webHidden/>
+            <w:sz w:val="24"/>
           </w:rPr>
           <w:fldChar w:fldCharType="end"/>
         </w:r>
@@ -1951,58 +2055,66 @@
     </w:p>
     <w:p>
       <w:pPr>
-        <w:pStyle w:val="TOC1"/>
+        <w:pStyle w:val="ndice1"/>
         <w:rPr>
           <w:rFonts w:asciiTheme="minorHAnsi" w:eastAsiaTheme="minorEastAsia" w:hAnsiTheme="minorHAnsi"/>
-          <w:sz w:val="24"/>
+          <w:sz w:val="20"/>
           <w:lang w:val="en-GB" w:eastAsia="en-GB"/>
         </w:rPr>
       </w:pPr>
       <w:hyperlink w:anchor="_Toc501584413" w:history="1">
         <w:r>
           <w:rPr>
-            <w:rStyle w:val="Hyperlink"/>
+            <w:rStyle w:val="Hiperligao"/>
+            <w:sz w:val="24"/>
           </w:rPr>
           <w:t>Referências</w:t>
         </w:r>
         <w:r>
           <w:rPr>
             <w:webHidden/>
+            <w:sz w:val="24"/>
           </w:rPr>
           <w:tab/>
         </w:r>
         <w:r>
           <w:rPr>
             <w:webHidden/>
+            <w:sz w:val="24"/>
           </w:rPr>
           <w:fldChar w:fldCharType="begin"/>
         </w:r>
         <w:r>
           <w:rPr>
             <w:webHidden/>
+            <w:sz w:val="24"/>
           </w:rPr>
           <w:instrText xml:space="preserve"> PAGEREF _Toc501584413 \h </w:instrText>
         </w:r>
         <w:r>
           <w:rPr>
             <w:webHidden/>
+            <w:sz w:val="24"/>
           </w:rPr>
         </w:r>
         <w:r>
           <w:rPr>
             <w:webHidden/>
+            <w:sz w:val="24"/>
           </w:rPr>
           <w:fldChar w:fldCharType="separate"/>
         </w:r>
         <w:r>
           <w:rPr>
             <w:webHidden/>
+            <w:sz w:val="24"/>
           </w:rPr>
           <w:t>14</w:t>
         </w:r>
         <w:r>
           <w:rPr>
             <w:webHidden/>
+            <w:sz w:val="24"/>
           </w:rPr>
           <w:fldChar w:fldCharType="end"/>
         </w:r>
@@ -2010,58 +2122,66 @@
     </w:p>
     <w:p>
       <w:pPr>
-        <w:pStyle w:val="TOC1"/>
+        <w:pStyle w:val="ndice1"/>
         <w:rPr>
           <w:rFonts w:asciiTheme="minorHAnsi" w:eastAsiaTheme="minorEastAsia" w:hAnsiTheme="minorHAnsi"/>
-          <w:sz w:val="24"/>
+          <w:sz w:val="20"/>
           <w:lang w:val="en-GB" w:eastAsia="en-GB"/>
         </w:rPr>
       </w:pPr>
       <w:hyperlink w:anchor="_Toc501584414" w:history="1">
         <w:r>
           <w:rPr>
-            <w:rStyle w:val="Hyperlink"/>
+            <w:rStyle w:val="Hiperligao"/>
+            <w:sz w:val="24"/>
           </w:rPr>
           <w:t>Anexos</w:t>
         </w:r>
         <w:r>
           <w:rPr>
             <w:webHidden/>
+            <w:sz w:val="24"/>
           </w:rPr>
           <w:tab/>
         </w:r>
         <w:r>
           <w:rPr>
             <w:webHidden/>
+            <w:sz w:val="24"/>
           </w:rPr>
           <w:fldChar w:fldCharType="begin"/>
         </w:r>
         <w:r>
           <w:rPr>
             <w:webHidden/>
+            <w:sz w:val="24"/>
           </w:rPr>
           <w:instrText xml:space="preserve"> PAGEREF _Toc501584414 \h </w:instrText>
         </w:r>
         <w:r>
           <w:rPr>
             <w:webHidden/>
+            <w:sz w:val="24"/>
           </w:rPr>
         </w:r>
         <w:r>
           <w:rPr>
             <w:webHidden/>
+            <w:sz w:val="24"/>
           </w:rPr>
           <w:fldChar w:fldCharType="separate"/>
         </w:r>
         <w:r>
           <w:rPr>
             <w:webHidden/>
+            <w:sz w:val="24"/>
           </w:rPr>
           <w:t>15</w:t>
         </w:r>
         <w:r>
           <w:rPr>
             <w:webHidden/>
+            <w:sz w:val="24"/>
           </w:rPr>
           <w:fldChar w:fldCharType="end"/>
         </w:r>
@@ -2069,12 +2189,15 @@
     </w:p>
     <w:p>
       <w:pPr>
-        <w:pStyle w:val="TOC1"/>
+        <w:pStyle w:val="ndice1"/>
+        <w:rPr>
+          <w:sz w:val="16"/>
+        </w:rPr>
+      </w:pPr>
+      <w:r>
         <w:rPr>
           <w:sz w:val="22"/>
         </w:rPr>
-      </w:pPr>
-      <w:r>
         <w:fldChar w:fldCharType="end"/>
       </w:r>
     </w:p>
@@ -2085,7 +2208,7 @@
     </w:p>
     <w:p>
       <w:pPr>
-        <w:pStyle w:val="Heading1"/>
+        <w:pStyle w:val="Ttulo1"/>
         <w:rPr>
           <w:rFonts w:ascii="Century Schoolbook" w:hAnsi="Century Schoolbook"/>
           <w:i/>
@@ -2093,8 +2216,8 @@
           <w:sz w:val="40"/>
         </w:rPr>
       </w:pPr>
-      <w:bookmarkStart w:id="1" w:name="_Toc499892493"/>
-      <w:bookmarkStart w:id="2" w:name="_Toc501584402"/>
+      <w:bookmarkStart w:id="1" w:name="_Toc501584402"/>
+      <w:bookmarkStart w:id="2" w:name="_Toc499892493"/>
       <w:r>
         <w:rPr>
           <w:rFonts w:ascii="Century Schoolbook" w:hAnsi="Century Schoolbook"/>
@@ -2105,7 +2228,7 @@
         <w:lastRenderedPageBreak/>
         <w:t>Introdução</w:t>
       </w:r>
-      <w:bookmarkEnd w:id="2"/>
+      <w:bookmarkEnd w:id="1"/>
     </w:p>
     <w:p>
       <w:pPr>
@@ -2162,18 +2285,65 @@
         <w:rPr>
           <w:i w:val="0"/>
           <w:sz w:val="22"/>
-          <w:highlight w:val="yellow"/>
         </w:rPr>
         <w:t xml:space="preserve">Relativamente à configuração de uma rede, o seu objetivo é permitir a execução de uma aplicação, a partir de duas </w:t>
       </w:r>
       <w:proofErr w:type="spellStart"/>
+      <w:r>
+        <w:rPr>
+          <w:i w:val="0"/>
+          <w:sz w:val="22"/>
+        </w:rPr>
+        <w:t>VLAN’s</w:t>
+      </w:r>
+      <w:proofErr w:type="spellEnd"/>
+      <w:r>
+        <w:rPr>
+          <w:i w:val="0"/>
+          <w:sz w:val="22"/>
+        </w:rPr>
+        <w:t xml:space="preserve"> dentro de um </w:t>
+      </w:r>
+      <w:proofErr w:type="spellStart"/>
+      <w:r>
+        <w:rPr>
+          <w:sz w:val="22"/>
+        </w:rPr>
+        <w:t>switch</w:t>
+      </w:r>
+      <w:bookmarkStart w:id="3" w:name="_GoBack"/>
+      <w:bookmarkEnd w:id="3"/>
+      <w:proofErr w:type="spellEnd"/>
+      <w:r>
+        <w:rPr>
+          <w:i w:val="0"/>
+          <w:sz w:val="22"/>
+        </w:rPr>
+        <w:t>.</w:t>
+      </w:r>
+      <w:r>
+        <w:rPr>
+          <w:i w:val="0"/>
+          <w:color w:val="FF0000"/>
+          <w:sz w:val="22"/>
+        </w:rPr>
+        <w:t xml:space="preserve"> </w:t>
+      </w:r>
       <w:r>
         <w:rPr>
           <w:i w:val="0"/>
           <w:sz w:val="22"/>
           <w:highlight w:val="yellow"/>
         </w:rPr>
-        <w:t>VLAN’s</w:t>
+        <w:t xml:space="preserve">De seguida, foi desenvolvida uma aplicação download, que consistiu na implementação de um cliente FTP e uma ligação TCP a partir de </w:t>
+      </w:r>
+      <w:proofErr w:type="spellStart"/>
+      <w:r>
+        <w:rPr>
+          <w:sz w:val="22"/>
+          <w:highlight w:val="yellow"/>
+        </w:rPr>
+        <w:t>sockets</w:t>
       </w:r>
       <w:proofErr w:type="spellEnd"/>
       <w:r>
@@ -2182,56 +2352,6 @@
           <w:sz w:val="22"/>
           <w:highlight w:val="yellow"/>
         </w:rPr>
-        <w:t xml:space="preserve"> dentro de um </w:t>
-      </w:r>
-      <w:proofErr w:type="spellStart"/>
-      <w:r>
-        <w:rPr>
-          <w:sz w:val="22"/>
-          <w:highlight w:val="yellow"/>
-        </w:rPr>
-        <w:t>switch</w:t>
-      </w:r>
-      <w:proofErr w:type="spellEnd"/>
-      <w:r>
-        <w:rPr>
-          <w:i w:val="0"/>
-          <w:sz w:val="22"/>
-          <w:highlight w:val="yellow"/>
-        </w:rPr>
-        <w:t>.</w:t>
-      </w:r>
-      <w:r>
-        <w:rPr>
-          <w:i w:val="0"/>
-          <w:sz w:val="22"/>
-          <w:highlight w:val="yellow"/>
-        </w:rPr>
-        <w:t xml:space="preserve"> </w:t>
-      </w:r>
-      <w:r>
-        <w:rPr>
-          <w:i w:val="0"/>
-          <w:sz w:val="22"/>
-          <w:highlight w:val="yellow"/>
-        </w:rPr>
-        <w:t xml:space="preserve">De seguida, foi desenvolvida uma aplicação download, que consistiu na implementação de um cliente FTP e uma ligação TCP a partir de </w:t>
-      </w:r>
-      <w:proofErr w:type="spellStart"/>
-      <w:r>
-        <w:rPr>
-          <w:sz w:val="22"/>
-          <w:highlight w:val="yellow"/>
-        </w:rPr>
-        <w:t>sockets</w:t>
-      </w:r>
-      <w:proofErr w:type="spellEnd"/>
-      <w:r>
-        <w:rPr>
-          <w:i w:val="0"/>
-          <w:sz w:val="22"/>
-          <w:highlight w:val="yellow"/>
-        </w:rPr>
         <w:t>.</w:t>
       </w:r>
     </w:p>
@@ -2250,14 +2370,7 @@
           <w:i w:val="0"/>
           <w:sz w:val="22"/>
         </w:rPr>
-        <w:t xml:space="preserve">Quanto ao </w:t>
-      </w:r>
-      <w:r>
-        <w:rPr>
-          <w:i w:val="0"/>
-          <w:sz w:val="22"/>
-        </w:rPr>
-        <w:t>relat</w:t>
+        <w:t>Quanto ao relat</w:t>
       </w:r>
       <w:r>
         <w:rPr>
@@ -2272,14 +2385,7 @@
           <w:i w:val="0"/>
           <w:sz w:val="22"/>
         </w:rPr>
-        <w:t>io</w:t>
-      </w:r>
-      <w:r>
-        <w:rPr>
-          <w:i w:val="0"/>
-          <w:sz w:val="22"/>
-        </w:rPr>
-        <w:t xml:space="preserve">, o seu objetivo </w:t>
+        <w:t xml:space="preserve">io, o seu objetivo </w:t>
       </w:r>
       <w:r>
         <w:rPr>
@@ -2294,14 +2400,7 @@
           <w:i w:val="0"/>
           <w:sz w:val="22"/>
         </w:rPr>
-        <w:t xml:space="preserve"> expor e explicar toda a componente </w:t>
-      </w:r>
-      <w:r>
-        <w:rPr>
-          <w:i w:val="0"/>
-          <w:sz w:val="22"/>
-        </w:rPr>
-        <w:t>te</w:t>
+        <w:t xml:space="preserve"> expor e explicar toda a componente te</w:t>
       </w:r>
       <w:r>
         <w:rPr>
@@ -2316,14 +2415,7 @@
           <w:i w:val="0"/>
           <w:sz w:val="22"/>
         </w:rPr>
-        <w:t>ica</w:t>
-      </w:r>
-      <w:r>
-        <w:rPr>
-          <w:i w:val="0"/>
-          <w:sz w:val="22"/>
-        </w:rPr>
-        <w:t xml:space="preserve"> presente neste </w:t>
+        <w:t xml:space="preserve">ica presente neste </w:t>
       </w:r>
       <w:r>
         <w:rPr>
@@ -2514,21 +2606,7 @@
           <w:i w:val="0"/>
           <w:sz w:val="22"/>
         </w:rPr>
-        <w:t>Síntese</w:t>
-      </w:r>
-      <w:r>
-        <w:rPr>
-          <w:i w:val="0"/>
-          <w:sz w:val="22"/>
-        </w:rPr>
-        <w:t xml:space="preserve"> da </w:t>
-      </w:r>
-      <w:r>
-        <w:rPr>
-          <w:i w:val="0"/>
-          <w:sz w:val="22"/>
-        </w:rPr>
-        <w:t>informaç</w:t>
+        <w:t>Síntese da informaç</w:t>
       </w:r>
       <w:r>
         <w:rPr>
@@ -2543,14 +2621,7 @@
           <w:i w:val="0"/>
           <w:sz w:val="22"/>
         </w:rPr>
-        <w:t xml:space="preserve"> apresentada nas </w:t>
-      </w:r>
-      <w:r>
-        <w:rPr>
-          <w:i w:val="0"/>
-          <w:sz w:val="22"/>
-        </w:rPr>
-        <w:t>sec</w:t>
+        <w:t xml:space="preserve"> apresentada nas sec</w:t>
       </w:r>
       <w:r>
         <w:rPr>
@@ -2565,14 +2636,7 @@
           <w:i w:val="0"/>
           <w:sz w:val="22"/>
         </w:rPr>
-        <w:t xml:space="preserve"> anteriores e </w:t>
-      </w:r>
-      <w:r>
-        <w:rPr>
-          <w:i w:val="0"/>
-          <w:sz w:val="22"/>
-        </w:rPr>
-        <w:t>reflex</w:t>
+        <w:t xml:space="preserve"> anteriores e reflex</w:t>
       </w:r>
       <w:r>
         <w:rPr>
@@ -2601,14 +2665,7 @@
           <w:i w:val="0"/>
           <w:sz w:val="22"/>
         </w:rPr>
-        <w:t xml:space="preserve">os objetivos de aprendizagem </w:t>
-      </w:r>
-      <w:r>
-        <w:rPr>
-          <w:i w:val="0"/>
-          <w:sz w:val="22"/>
-        </w:rPr>
-        <w:t>alcanç</w:t>
+        <w:t>os objetivos de aprendizagem alcanç</w:t>
       </w:r>
       <w:r>
         <w:rPr>
@@ -2623,14 +2680,7 @@
           <w:i w:val="0"/>
           <w:sz w:val="22"/>
         </w:rPr>
-        <w:t>dos</w:t>
-      </w:r>
-      <w:r>
-        <w:rPr>
-          <w:i w:val="0"/>
-          <w:sz w:val="22"/>
-        </w:rPr>
-        <w:t>.</w:t>
+        <w:t>dos.</w:t>
       </w:r>
     </w:p>
     <w:p>
@@ -2644,7 +2694,7 @@
     </w:p>
     <w:p>
       <w:pPr>
-        <w:pStyle w:val="Heading1"/>
+        <w:pStyle w:val="Ttulo1"/>
         <w:rPr>
           <w:rFonts w:ascii="Century Schoolbook" w:hAnsi="Century Schoolbook"/>
           <w:i/>
@@ -2652,7 +2702,7 @@
           <w:szCs w:val="40"/>
         </w:rPr>
       </w:pPr>
-      <w:bookmarkStart w:id="3" w:name="_Toc501584403"/>
+      <w:bookmarkStart w:id="4" w:name="_Toc501584403"/>
       <w:r>
         <w:rPr>
           <w:rFonts w:ascii="Century Schoolbook" w:hAnsi="Century Schoolbook"/>
@@ -2663,8 +2713,8 @@
         </w:rPr>
         <w:t>Parte 1: Aplicação de Download</w:t>
       </w:r>
-      <w:bookmarkEnd w:id="1"/>
-      <w:bookmarkEnd w:id="3"/>
+      <w:bookmarkEnd w:id="2"/>
+      <w:bookmarkEnd w:id="4"/>
     </w:p>
     <w:p>
       <w:pPr>
@@ -2739,7 +2789,17 @@
           <w:kern w:val="28"/>
           <w:szCs w:val="56"/>
         </w:rPr>
-        <w:t>. Esta aplicação é um cliente TCP (</w:t>
+        <w:t xml:space="preserve">. </w:t>
+      </w:r>
+      <w:r>
+        <w:rPr>
+          <w:rFonts w:ascii="Century Schoolbook" w:eastAsiaTheme="majorEastAsia" w:hAnsi="Century Schoolbook" w:cstheme="majorBidi"/>
+          <w:spacing w:val="-10"/>
+          <w:kern w:val="28"/>
+          <w:szCs w:val="56"/>
+          <w:highlight w:val="yellow"/>
+        </w:rPr>
+        <w:t>Esta aplicação é um cliente TCP (</w:t>
       </w:r>
       <w:r>
         <w:rPr>
@@ -2748,6 +2808,7 @@
           <w:spacing w:val="-10"/>
           <w:kern w:val="28"/>
           <w:szCs w:val="56"/>
+          <w:highlight w:val="yellow"/>
         </w:rPr>
         <w:t>Transmission Control Protocol</w:t>
       </w:r>
@@ -2757,6 +2818,7 @@
           <w:spacing w:val="-10"/>
           <w:kern w:val="28"/>
           <w:szCs w:val="56"/>
+          <w:highlight w:val="yellow"/>
         </w:rPr>
         <w:t>), e consegue fazer o download de qualquer tipo de ficheiros de um servidor FTP (</w:t>
       </w:r>
@@ -2767,6 +2829,7 @@
           <w:spacing w:val="-10"/>
           <w:kern w:val="28"/>
           <w:szCs w:val="56"/>
+          <w:highlight w:val="yellow"/>
         </w:rPr>
         <w:t>File Transfer Protocol</w:t>
       </w:r>
@@ -2776,10 +2839,10 @@
           <w:spacing w:val="-10"/>
           <w:kern w:val="28"/>
           <w:szCs w:val="56"/>
-        </w:rPr>
-        <w:t xml:space="preserve">). Para isso foi estudado o RFC959 que fala sobre o FTP e o RFC1738 que fala sobre o tratamento de informação provenientes de </w:t>
-      </w:r>
-      <w:proofErr w:type="spellStart"/>
+          <w:highlight w:val="yellow"/>
+        </w:rPr>
+        <w:t>).</w:t>
+      </w:r>
       <w:r>
         <w:rPr>
           <w:rFonts w:ascii="Century Schoolbook" w:eastAsiaTheme="majorEastAsia" w:hAnsi="Century Schoolbook" w:cstheme="majorBidi"/>
@@ -2787,8 +2850,9 @@
           <w:kern w:val="28"/>
           <w:szCs w:val="56"/>
         </w:rPr>
-        <w:t>URL</w:t>
-      </w:r>
+        <w:t xml:space="preserve"> Para isso foi estudado o RFC959 que fala sobre o FTP e o RFC1738 que fala sobre o tratamento de informação provenientes de </w:t>
+      </w:r>
+      <w:proofErr w:type="spellStart"/>
       <w:r>
         <w:rPr>
           <w:rFonts w:ascii="Century Schoolbook" w:eastAsiaTheme="majorEastAsia" w:hAnsi="Century Schoolbook" w:cstheme="majorBidi"/>
@@ -2796,7 +2860,7 @@
           <w:kern w:val="28"/>
           <w:szCs w:val="56"/>
         </w:rPr>
-        <w:t>’</w:t>
+        <w:t>URL</w:t>
       </w:r>
       <w:r>
         <w:rPr>
@@ -2805,9 +2869,8 @@
           <w:kern w:val="28"/>
           <w:szCs w:val="56"/>
         </w:rPr>
-        <w:t>s</w:t>
-      </w:r>
-      <w:proofErr w:type="spellEnd"/>
+        <w:t>’</w:t>
+      </w:r>
       <w:r>
         <w:rPr>
           <w:rFonts w:ascii="Century Schoolbook" w:eastAsiaTheme="majorEastAsia" w:hAnsi="Century Schoolbook" w:cstheme="majorBidi"/>
@@ -2815,6 +2878,16 @@
           <w:kern w:val="28"/>
           <w:szCs w:val="56"/>
         </w:rPr>
+        <w:t>s</w:t>
+      </w:r>
+      <w:proofErr w:type="spellEnd"/>
+      <w:r>
+        <w:rPr>
+          <w:rFonts w:ascii="Century Schoolbook" w:eastAsiaTheme="majorEastAsia" w:hAnsi="Century Schoolbook" w:cstheme="majorBidi"/>
+          <w:spacing w:val="-10"/>
+          <w:kern w:val="28"/>
+          <w:szCs w:val="56"/>
+        </w:rPr>
         <w:t>.</w:t>
       </w:r>
     </w:p>
@@ -2829,7 +2902,7 @@
     </w:p>
     <w:p>
       <w:pPr>
-        <w:pStyle w:val="Heading2"/>
+        <w:pStyle w:val="Cabealho2"/>
         <w:rPr>
           <w:rFonts w:ascii="Century Schoolbook" w:hAnsi="Century Schoolbook"/>
           <w:b/>
@@ -2838,8 +2911,8 @@
           <w:szCs w:val="32"/>
         </w:rPr>
       </w:pPr>
-      <w:bookmarkStart w:id="4" w:name="_Toc499892494"/>
-      <w:bookmarkStart w:id="5" w:name="_Toc501584404"/>
+      <w:bookmarkStart w:id="5" w:name="_Toc499892494"/>
+      <w:bookmarkStart w:id="6" w:name="_Toc501584404"/>
       <w:r>
         <w:rPr>
           <w:rFonts w:ascii="Century Schoolbook" w:hAnsi="Century Schoolbook"/>
@@ -2850,8 +2923,8 @@
         </w:rPr>
         <w:t>Arquitetura</w:t>
       </w:r>
-      <w:bookmarkEnd w:id="4"/>
       <w:bookmarkEnd w:id="5"/>
+      <w:bookmarkEnd w:id="6"/>
     </w:p>
     <w:p>
       <w:pPr>
@@ -3029,6 +3102,7 @@
       <w:r>
         <w:rPr>
           <w:rFonts w:ascii="Century Schoolbook" w:eastAsiaTheme="majorEastAsia" w:hAnsi="Century Schoolbook" w:cstheme="majorBidi"/>
+          <w:i/>
           <w:spacing w:val="-10"/>
           <w:kern w:val="28"/>
           <w:szCs w:val="56"/>
@@ -3579,7 +3653,7 @@
           <w:szCs w:val="56"/>
         </w:rPr>
       </w:pPr>
-      <w:bookmarkStart w:id="6" w:name="_Toc499892495"/>
+      <w:bookmarkStart w:id="7" w:name="_Toc499892495"/>
       <w:r>
         <w:rPr>
           <w:rFonts w:ascii="Century Schoolbook" w:hAnsi="Century Schoolbook"/>
@@ -3589,7 +3663,7 @@
         </w:rPr>
         <w:t>Resultados</w:t>
       </w:r>
-      <w:bookmarkEnd w:id="6"/>
+      <w:bookmarkEnd w:id="7"/>
     </w:p>
     <w:p>
       <w:pPr>
@@ -3715,7 +3789,7 @@
     </w:p>
     <w:p>
       <w:pPr>
-        <w:pStyle w:val="Heading1"/>
+        <w:pStyle w:val="Ttulo1"/>
         <w:rPr>
           <w:rFonts w:ascii="Century Schoolbook" w:hAnsi="Century Schoolbook"/>
           <w:i/>
@@ -3724,8 +3798,8 @@
           <w:szCs w:val="40"/>
         </w:rPr>
       </w:pPr>
-      <w:bookmarkStart w:id="7" w:name="_Toc499892496"/>
-      <w:bookmarkStart w:id="8" w:name="_Toc501584405"/>
+      <w:bookmarkStart w:id="8" w:name="_Toc499892496"/>
+      <w:bookmarkStart w:id="9" w:name="_Toc501584405"/>
       <w:r>
         <w:rPr>
           <w:rFonts w:ascii="Century Schoolbook" w:hAnsi="Century Schoolbook"/>
@@ -3736,8 +3810,8 @@
         </w:rPr>
         <w:t>Parte 2: Configuração de Rede e Análise</w:t>
       </w:r>
-      <w:bookmarkEnd w:id="7"/>
       <w:bookmarkEnd w:id="8"/>
+      <w:bookmarkEnd w:id="9"/>
     </w:p>
     <w:p>
       <w:pPr>
@@ -3750,7 +3824,7 @@
     </w:p>
     <w:p>
       <w:pPr>
-        <w:pStyle w:val="Heading2"/>
+        <w:pStyle w:val="Cabealho2"/>
         <w:rPr>
           <w:rFonts w:ascii="Century Schoolbook" w:hAnsi="Century Schoolbook"/>
           <w:b/>
@@ -3758,8 +3832,8 @@
           <w:sz w:val="28"/>
         </w:rPr>
       </w:pPr>
-      <w:bookmarkStart w:id="9" w:name="_Toc499892497"/>
-      <w:bookmarkStart w:id="10" w:name="_Toc501584406"/>
+      <w:bookmarkStart w:id="10" w:name="_Toc499892497"/>
+      <w:bookmarkStart w:id="11" w:name="_Toc501584406"/>
       <w:r>
         <w:rPr>
           <w:rFonts w:ascii="Century Schoolbook" w:hAnsi="Century Schoolbook"/>
@@ -3778,8 +3852,8 @@
         </w:rPr>
         <w:t xml:space="preserve"> – Configurar um IP de rede</w:t>
       </w:r>
-      <w:bookmarkEnd w:id="9"/>
       <w:bookmarkEnd w:id="10"/>
+      <w:bookmarkEnd w:id="11"/>
     </w:p>
     <w:p>
       <w:pPr>
@@ -3792,7 +3866,7 @@
     </w:p>
     <w:p>
       <w:pPr>
-        <w:pStyle w:val="ListParagraph"/>
+        <w:pStyle w:val="PargrafodaLista"/>
         <w:numPr>
           <w:ilvl w:val="0"/>
           <w:numId w:val="18"/>
@@ -3873,8 +3947,17 @@
           <w:rFonts w:ascii="Century Schoolbook" w:hAnsi="Century Schoolbook"/>
           <w:i/>
         </w:rPr>
-        <w:t xml:space="preserve"> Protocol</w:t>
-      </w:r>
+        <w:t xml:space="preserve"> </w:t>
+      </w:r>
+      <w:proofErr w:type="spellStart"/>
+      <w:r>
+        <w:rPr>
+          <w:rFonts w:ascii="Century Schoolbook" w:hAnsi="Century Schoolbook"/>
+          <w:i/>
+        </w:rPr>
+        <w:t>Protocol</w:t>
+      </w:r>
+      <w:proofErr w:type="spellEnd"/>
       <w:r>
         <w:rPr>
           <w:rFonts w:ascii="Century Schoolbook" w:hAnsi="Century Schoolbook"/>
@@ -3894,7 +3977,7 @@
     </w:p>
     <w:p>
       <w:pPr>
-        <w:pStyle w:val="ListParagraph"/>
+        <w:pStyle w:val="PargrafodaLista"/>
         <w:numPr>
           <w:ilvl w:val="0"/>
           <w:numId w:val="18"/>
@@ -4031,7 +4114,7 @@
               </wp:anchor>
             </w:drawing>
           </mc:Choice>
-          <mc:Fallback>
+          <mc:Fallback xmlns:mv="urn:schemas-microsoft-com:mac:vml" xmlns:mo="http://schemas.microsoft.com/office/mac/office/2008/main">
             <w:pict>
               <v:line w14:anchorId="20AEED03" id="Conexão reta 38" o:spid="_x0000_s1026" style="position:absolute;z-index:251673600;visibility:visible;mso-wrap-style:square;mso-wrap-distance-left:9pt;mso-wrap-distance-top:0;mso-wrap-distance-right:9pt;mso-wrap-distance-bottom:0;mso-position-horizontal:absolute;mso-position-horizontal-relative:text;mso-position-vertical:absolute;mso-position-vertical-relative:text" from="272.3pt,10.25pt" to="425.5pt,10.25pt" o:gfxdata="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" strokecolor="red" strokeweight="2.25pt">
                 <v:stroke joinstyle="miter"/>
@@ -4100,7 +4183,7 @@
               </wp:anchor>
             </w:drawing>
           </mc:Choice>
-          <mc:Fallback>
+          <mc:Fallback xmlns:mv="urn:schemas-microsoft-com:mac:vml" xmlns:mo="http://schemas.microsoft.com/office/mac/office/2008/main">
             <w:pict>
               <v:line w14:anchorId="25B1A14D" id="Conexão reta 11" o:spid="_x0000_s1026" style="position:absolute;z-index:251672576;visibility:visible;mso-wrap-style:square;mso-wrap-distance-left:9pt;mso-wrap-distance-top:0;mso-wrap-distance-right:9pt;mso-wrap-distance-bottom:0;mso-position-horizontal:absolute;mso-position-horizontal-relative:text;mso-position-vertical:absolute;mso-position-vertical-relative:text" from="88.4pt,127.05pt" to="127.65pt,127.05pt" o:gfxdata="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" strokecolor="red" strokeweight="2.25pt">
                 <v:stroke joinstyle="miter"/>
@@ -4169,7 +4252,7 @@
               </wp:anchor>
             </w:drawing>
           </mc:Choice>
-          <mc:Fallback>
+          <mc:Fallback xmlns:mv="urn:schemas-microsoft-com:mac:vml" xmlns:mo="http://schemas.microsoft.com/office/mac/office/2008/main">
             <w:pict>
               <v:line w14:anchorId="4357146D" id="Conexão reta 10" o:spid="_x0000_s1026" style="position:absolute;z-index:251671552;visibility:visible;mso-wrap-style:square;mso-wrap-distance-left:9pt;mso-wrap-distance-top:0;mso-wrap-distance-right:9pt;mso-wrap-distance-bottom:0;mso-position-horizontal:absolute;mso-position-horizontal-relative:text;mso-position-vertical:absolute;mso-position-vertical-relative:text" from="156.05pt,118.85pt" to="221.5pt,118.85pt" o:gfxdata="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" strokecolor="red" strokeweight="2.25pt">
                 <v:stroke joinstyle="miter"/>
@@ -4238,7 +4321,7 @@
               </wp:anchor>
             </w:drawing>
           </mc:Choice>
-          <mc:Fallback>
+          <mc:Fallback xmlns:mv="urn:schemas-microsoft-com:mac:vml" xmlns:mo="http://schemas.microsoft.com/office/mac/office/2008/main">
             <w:pict>
               <v:line w14:anchorId="13B6CFF0" id="Conexão reta 9" o:spid="_x0000_s1026" style="position:absolute;z-index:251670528;visibility:visible;mso-wrap-style:square;mso-wrap-distance-left:9pt;mso-wrap-distance-top:0;mso-wrap-distance-right:9pt;mso-wrap-distance-bottom:0;mso-position-horizontal:absolute;mso-position-horizontal-relative:text;mso-position-vertical:absolute;mso-position-vertical-relative:text" from="88.4pt,109.6pt" to="141.3pt,109.6pt" o:gfxdata="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" strokecolor="red" strokeweight="2.25pt">
                 <v:stroke joinstyle="miter"/>
@@ -4307,7 +4390,7 @@
               </wp:anchor>
             </w:drawing>
           </mc:Choice>
-          <mc:Fallback>
+          <mc:Fallback xmlns:mv="urn:schemas-microsoft-com:mac:vml" xmlns:mo="http://schemas.microsoft.com/office/mac/office/2008/main">
             <w:pict>
               <v:line w14:anchorId="53CB10DC" id="Conexão reta 6" o:spid="_x0000_s1026" style="position:absolute;z-index:251669504;visibility:visible;mso-wrap-style:square;mso-wrap-distance-left:9pt;mso-wrap-distance-top:0;mso-wrap-distance-right:9pt;mso-wrap-distance-bottom:0;mso-position-horizontal:absolute;mso-position-horizontal-relative:text;mso-position-vertical:absolute;mso-position-vertical-relative:text" from="156.05pt,101.95pt" to="221.5pt,101.95pt" o:gfxdata="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" strokecolor="red" strokeweight="2.25pt">
                 <v:stroke joinstyle="miter"/>
@@ -4603,7 +4686,7 @@
               </wp:anchor>
             </w:drawing>
           </mc:Choice>
-          <mc:Fallback>
+          <mc:Fallback xmlns:mv="urn:schemas-microsoft-com:mac:vml" xmlns:mo="http://schemas.microsoft.com/office/mac/office/2008/main">
             <w:pict>
               <v:line w14:anchorId="533D474F" id="Conexão reta 39" o:spid="_x0000_s1026" style="position:absolute;z-index:251679744;visibility:visible;mso-wrap-style:square;mso-wrap-distance-left:9pt;mso-wrap-distance-top:0;mso-wrap-distance-right:9pt;mso-wrap-distance-bottom:0;mso-position-horizontal:absolute;mso-position-horizontal-relative:text;mso-position-vertical:absolute;mso-position-vertical-relative:text" from="263.6pt,17.95pt" to="400.95pt,17.95pt" o:gfxdata="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" strokecolor="red" strokeweight="2.25pt">
                 <v:stroke joinstyle="miter"/>
@@ -4672,7 +4755,7 @@
               </wp:anchor>
             </w:drawing>
           </mc:Choice>
-          <mc:Fallback>
+          <mc:Fallback xmlns:mv="urn:schemas-microsoft-com:mac:vml" xmlns:mo="http://schemas.microsoft.com/office/mac/office/2008/main">
             <w:pict>
               <v:line w14:anchorId="7D8594AF" id="Conexão reta 21" o:spid="_x0000_s1026" style="position:absolute;z-index:251678720;visibility:visible;mso-wrap-style:square;mso-wrap-distance-left:9pt;mso-wrap-distance-top:0;mso-wrap-distance-right:9pt;mso-wrap-distance-bottom:0;mso-position-horizontal:absolute;mso-position-horizontal-relative:text;mso-position-vertical:absolute;mso-position-vertical-relative:text" from="84.55pt,123.5pt" to="137.45pt,123.5pt" o:gfxdata="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" strokecolor="red" strokeweight="2.25pt">
                 <v:stroke joinstyle="miter"/>
@@ -4741,7 +4824,7 @@
               </wp:anchor>
             </w:drawing>
           </mc:Choice>
-          <mc:Fallback>
+          <mc:Fallback xmlns:mv="urn:schemas-microsoft-com:mac:vml" xmlns:mo="http://schemas.microsoft.com/office/mac/office/2008/main">
             <w:pict>
               <v:line w14:anchorId="60E1B3BA" id="Conexão reta 19" o:spid="_x0000_s1026" style="position:absolute;z-index:251677696;visibility:visible;mso-wrap-style:square;mso-wrap-distance-left:9pt;mso-wrap-distance-top:0;mso-wrap-distance-right:9pt;mso-wrap-distance-bottom:0;mso-position-horizontal:absolute;mso-position-horizontal-relative:text;mso-position-vertical:absolute;mso-position-vertical-relative:text" from="84.55pt,106.7pt" to="123.8pt,106.7pt" o:gfxdata="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" strokecolor="red" strokeweight="2.25pt">
                 <v:stroke joinstyle="miter"/>
@@ -4810,7 +4893,7 @@
               </wp:anchor>
             </w:drawing>
           </mc:Choice>
-          <mc:Fallback>
+          <mc:Fallback xmlns:mv="urn:schemas-microsoft-com:mac:vml" xmlns:mo="http://schemas.microsoft.com/office/mac/office/2008/main">
             <w:pict>
               <v:line w14:anchorId="0E88988D" id="Conexão reta 17" o:spid="_x0000_s1026" style="position:absolute;z-index:251676672;visibility:visible;mso-wrap-style:square;mso-wrap-distance-left:9pt;mso-wrap-distance-top:0;mso-wrap-distance-right:9pt;mso-wrap-distance-bottom:0;mso-position-horizontal:absolute;mso-position-horizontal-relative:text;mso-position-vertical:absolute;mso-position-vertical-relative:text" from="152.7pt,115.5pt" to="218.15pt,115.5pt" o:gfxdata="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" strokecolor="red" strokeweight="2.25pt">
                 <v:stroke joinstyle="miter"/>
@@ -4879,7 +4962,7 @@
               </wp:anchor>
             </w:drawing>
           </mc:Choice>
-          <mc:Fallback>
+          <mc:Fallback xmlns:mv="urn:schemas-microsoft-com:mac:vml" xmlns:mo="http://schemas.microsoft.com/office/mac/office/2008/main">
             <w:pict>
               <v:line w14:anchorId="31E40D20" id="Conexão reta 16" o:spid="_x0000_s1026" style="position:absolute;z-index:251675648;visibility:visible;mso-wrap-style:square;mso-wrap-distance-left:9pt;mso-wrap-distance-top:0;mso-wrap-distance-right:9pt;mso-wrap-distance-bottom:0;mso-position-horizontal:absolute;mso-position-horizontal-relative:text;mso-position-vertical:absolute;mso-position-vertical-relative:text" from="150.55pt,98.55pt" to="3in,98.55pt" o:gfxdata="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" strokecolor="red" strokeweight="2.25pt">
                 <v:stroke joinstyle="miter"/>
@@ -5015,7 +5098,7 @@
     </w:p>
     <w:p>
       <w:pPr>
-        <w:pStyle w:val="ListParagraph"/>
+        <w:pStyle w:val="PargrafodaLista"/>
         <w:numPr>
           <w:ilvl w:val="0"/>
           <w:numId w:val="18"/>
@@ -5108,7 +5191,7 @@
           <w:rFonts w:ascii="Century Schoolbook" w:hAnsi="Century Schoolbook"/>
           <w:i/>
         </w:rPr>
-        <w:t xml:space="preserve">Internet Control </w:t>
+        <w:t xml:space="preserve">Internet </w:t>
       </w:r>
       <w:proofErr w:type="spellStart"/>
       <w:r>
@@ -5116,6 +5199,22 @@
           <w:rFonts w:ascii="Century Schoolbook" w:hAnsi="Century Schoolbook"/>
           <w:i/>
         </w:rPr>
+        <w:t>Control</w:t>
+      </w:r>
+      <w:proofErr w:type="spellEnd"/>
+      <w:r>
+        <w:rPr>
+          <w:rFonts w:ascii="Century Schoolbook" w:hAnsi="Century Schoolbook"/>
+          <w:i/>
+        </w:rPr>
+        <w:t xml:space="preserve"> </w:t>
+      </w:r>
+      <w:proofErr w:type="spellStart"/>
+      <w:r>
+        <w:rPr>
+          <w:rFonts w:ascii="Century Schoolbook" w:hAnsi="Century Schoolbook"/>
+          <w:i/>
+        </w:rPr>
         <w:t>Message</w:t>
       </w:r>
       <w:proofErr w:type="spellEnd"/>
@@ -5124,8 +5223,17 @@
           <w:rFonts w:ascii="Century Schoolbook" w:hAnsi="Century Schoolbook"/>
           <w:i/>
         </w:rPr>
-        <w:t xml:space="preserve"> Protocol</w:t>
-      </w:r>
+        <w:t xml:space="preserve"> </w:t>
+      </w:r>
+      <w:proofErr w:type="spellStart"/>
+      <w:r>
+        <w:rPr>
+          <w:rFonts w:ascii="Century Schoolbook" w:hAnsi="Century Schoolbook"/>
+          <w:i/>
+        </w:rPr>
+        <w:t>Protocol</w:t>
+      </w:r>
+      <w:proofErr w:type="spellEnd"/>
       <w:r>
         <w:rPr>
           <w:rFonts w:ascii="Century Schoolbook" w:hAnsi="Century Schoolbook"/>
@@ -5146,7 +5254,7 @@
     </w:p>
     <w:p>
       <w:pPr>
-        <w:pStyle w:val="ListParagraph"/>
+        <w:pStyle w:val="PargrafodaLista"/>
         <w:numPr>
           <w:ilvl w:val="0"/>
           <w:numId w:val="18"/>
@@ -5401,7 +5509,7 @@
               </wp:anchor>
             </w:drawing>
           </mc:Choice>
-          <mc:Fallback>
+          <mc:Fallback xmlns:mv="urn:schemas-microsoft-com:mac:vml" xmlns:mo="http://schemas.microsoft.com/office/mac/office/2008/main">
             <w:pict>
               <v:line w14:anchorId="5430B281" id="Conexão reta 26" o:spid="_x0000_s1026" style="position:absolute;z-index:251684864;visibility:visible;mso-wrap-style:square;mso-width-percent:0;mso-wrap-distance-left:9pt;mso-wrap-distance-top:0;mso-wrap-distance-right:9pt;mso-wrap-distance-bottom:0;mso-position-horizontal:absolute;mso-position-horizontal-relative:text;mso-position-vertical:absolute;mso-position-vertical-relative:text;mso-width-percent:0;mso-width-relative:margin" from="91.15pt,37.55pt" to="202.95pt,37.55pt" o:gfxdata="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" strokecolor="red" strokeweight="2.25pt">
                 <v:stroke joinstyle="miter"/>
@@ -5471,7 +5579,7 @@
               </wp:anchor>
             </w:drawing>
           </mc:Choice>
-          <mc:Fallback>
+          <mc:Fallback xmlns:mv="urn:schemas-microsoft-com:mac:vml" xmlns:mo="http://schemas.microsoft.com/office/mac/office/2008/main">
             <w:pict>
               <v:line w14:anchorId="6766199E" id="Conexão reta 25" o:spid="_x0000_s1026" style="position:absolute;z-index:251683840;visibility:visible;mso-wrap-style:square;mso-wrap-distance-left:9pt;mso-wrap-distance-top:0;mso-wrap-distance-right:9pt;mso-wrap-distance-bottom:0;mso-position-horizontal:absolute;mso-position-horizontal-relative:text;mso-position-vertical:absolute;mso-position-vertical-relative:text" from="234.55pt,31.55pt" to="300pt,31.55pt" o:gfxdata="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" strokecolor="red" strokeweight="2.25pt">
                 <v:stroke joinstyle="miter"/>
@@ -5541,7 +5649,7 @@
               </wp:anchor>
             </w:drawing>
           </mc:Choice>
-          <mc:Fallback>
+          <mc:Fallback xmlns:mv="urn:schemas-microsoft-com:mac:vml" xmlns:mo="http://schemas.microsoft.com/office/mac/office/2008/main">
             <w:pict>
               <v:line w14:anchorId="714004FF" id="Conexão reta 24" o:spid="_x0000_s1026" style="position:absolute;z-index:251682816;visibility:visible;mso-wrap-style:square;mso-wrap-distance-left:9pt;mso-wrap-distance-top:0;mso-wrap-distance-right:9pt;mso-wrap-distance-bottom:0;mso-position-horizontal:absolute;mso-position-horizontal-relative:text;mso-position-vertical:absolute;mso-position-vertical-relative:text" from="111.25pt,30.25pt" to="176.7pt,30.25pt" o:gfxdata="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" strokecolor="red" strokeweight="2.25pt">
                 <v:stroke joinstyle="miter"/>
@@ -5614,7 +5722,7 @@
               </wp:anchor>
             </w:drawing>
           </mc:Choice>
-          <mc:Fallback>
+          <mc:Fallback xmlns:mv="urn:schemas-microsoft-com:mac:vml" xmlns:mo="http://schemas.microsoft.com/office/mac/office/2008/main">
             <w:pict>
               <v:line w14:anchorId="4911872F" id="Conexão reta 22" o:spid="_x0000_s1026" style="position:absolute;z-index:251681792;visibility:visible;mso-wrap-style:square;mso-width-percent:0;mso-wrap-distance-left:9pt;mso-wrap-distance-top:0;mso-wrap-distance-right:9pt;mso-wrap-distance-bottom:0;mso-position-horizontal:absolute;mso-position-horizontal-relative:text;mso-position-vertical:absolute;mso-position-vertical-relative:text;mso-width-percent:0;mso-width-relative:margin" from="14.7pt,6.2pt" to="419.15pt,6.2pt" o:gfxdata="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" strokecolor="red" strokeweight="2.25pt">
                 <v:stroke joinstyle="miter"/>
@@ -6018,7 +6126,7 @@
               </wp:anchor>
             </w:drawing>
           </mc:Choice>
-          <mc:Fallback>
+          <mc:Fallback xmlns:mv="urn:schemas-microsoft-com:mac:vml" xmlns:mo="http://schemas.microsoft.com/office/mac/office/2008/main">
             <w:pict>
               <v:line w14:anchorId="29C36D5E" id="Conexão reta 30" o:spid="_x0000_s1026" style="position:absolute;z-index:251689984;visibility:visible;mso-wrap-style:square;mso-width-percent:0;mso-wrap-distance-left:9pt;mso-wrap-distance-top:0;mso-wrap-distance-right:9pt;mso-wrap-distance-bottom:0;mso-position-horizontal:absolute;mso-position-horizontal-relative:text;mso-position-vertical:absolute;mso-position-vertical-relative:text;mso-width-percent:0;mso-width-relative:margin" from="91.1pt,38.75pt" to="202.9pt,38.75pt" o:gfxdata="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" strokecolor="red" strokeweight="2.25pt">
                 <v:stroke joinstyle="miter"/>
@@ -6088,7 +6196,7 @@
               </wp:anchor>
             </w:drawing>
           </mc:Choice>
-          <mc:Fallback>
+          <mc:Fallback xmlns:mv="urn:schemas-microsoft-com:mac:vml" xmlns:mo="http://schemas.microsoft.com/office/mac/office/2008/main">
             <w:pict>
               <v:line w14:anchorId="2E5D223E" id="Conexão reta 29" o:spid="_x0000_s1026" style="position:absolute;z-index:251688960;visibility:visible;mso-wrap-style:square;mso-wrap-distance-left:9pt;mso-wrap-distance-top:0;mso-wrap-distance-right:9pt;mso-wrap-distance-bottom:0;mso-position-horizontal:absolute;mso-position-horizontal-relative:text;mso-position-vertical:absolute;mso-position-vertical-relative:text" from="234.6pt,31.65pt" to="300.05pt,31.65pt" o:gfxdata="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" strokecolor="red" strokeweight="2.25pt">
                 <v:stroke joinstyle="miter"/>
@@ -6158,7 +6266,7 @@
               </wp:anchor>
             </w:drawing>
           </mc:Choice>
-          <mc:Fallback>
+          <mc:Fallback xmlns:mv="urn:schemas-microsoft-com:mac:vml" xmlns:mo="http://schemas.microsoft.com/office/mac/office/2008/main">
             <w:pict>
               <v:line w14:anchorId="61AA30C1" id="Conexão reta 28" o:spid="_x0000_s1026" style="position:absolute;z-index:251687936;visibility:visible;mso-wrap-style:square;mso-wrap-distance-left:9pt;mso-wrap-distance-top:0;mso-wrap-distance-right:9pt;mso-wrap-distance-bottom:0;mso-position-horizontal:absolute;mso-position-horizontal-relative:text;mso-position-vertical:absolute;mso-position-vertical-relative:text" from="106.25pt,31.65pt" to="171.7pt,31.65pt" o:gfxdata="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" strokecolor="red" strokeweight="2.25pt">
                 <v:stroke joinstyle="miter"/>
@@ -6231,7 +6339,7 @@
               </wp:anchor>
             </w:drawing>
           </mc:Choice>
-          <mc:Fallback>
+          <mc:Fallback xmlns:mv="urn:schemas-microsoft-com:mac:vml" xmlns:mo="http://schemas.microsoft.com/office/mac/office/2008/main">
             <w:pict>
               <v:line w14:anchorId="63551D67" id="Conexão reta 27" o:spid="_x0000_s1026" style="position:absolute;z-index:251686912;visibility:visible;mso-wrap-style:square;mso-width-percent:0;mso-wrap-distance-left:9pt;mso-wrap-distance-top:0;mso-wrap-distance-right:9pt;mso-wrap-distance-bottom:0;mso-position-horizontal:absolute;mso-position-horizontal-relative:text;mso-position-vertical:absolute;mso-position-vertical-relative:text;mso-width-percent:0;mso-width-relative:margin" from="14.75pt,15.15pt" to="419.2pt,15.15pt" o:gfxdata="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" strokecolor="red" strokeweight="2.25pt">
                 <v:stroke joinstyle="miter"/>
@@ -6528,7 +6636,7 @@
     </w:p>
     <w:p>
       <w:pPr>
-        <w:pStyle w:val="ListParagraph"/>
+        <w:pStyle w:val="PargrafodaLista"/>
         <w:numPr>
           <w:ilvl w:val="0"/>
           <w:numId w:val="18"/>
@@ -6662,13 +6770,13 @@
         <w:rPr>
           <w:rFonts w:ascii="Century Schoolbook" w:hAnsi="Century Schoolbook"/>
         </w:rPr>
-        <w:t xml:space="preserve"> tiver o valor 1 isso significa que o tipo de protocolo é ICMP.</w:t>
-      </w:r>
-      <w:r>
-        <w:rPr>
-          <w:rFonts w:ascii="Century Schoolbook" w:hAnsi="Century Schoolbook"/>
-        </w:rPr>
-        <w:t xml:space="preserve"> No entanto, se o tipo tiver o valor 0x0806, significa que o tipo da trama é ARP.</w:t>
+        <w:t xml:space="preserve"> tiver o valor 1 isso significa que o tipo de protocolo é ICMP</w:t>
+      </w:r>
+      <w:r>
+        <w:rPr>
+          <w:rFonts w:ascii="Century Schoolbook" w:hAnsi="Century Schoolbook"/>
+        </w:rPr>
+        <w:t>. No entanto, se o tipo tiver o valor 0x0806, significa que o tipo da trama é ARP.</w:t>
       </w:r>
     </w:p>
     <w:p>
@@ -6752,7 +6860,7 @@
     </w:p>
     <w:p>
       <w:pPr>
-        <w:pStyle w:val="ListParagraph"/>
+        <w:pStyle w:val="PargrafodaLista"/>
         <w:numPr>
           <w:ilvl w:val="0"/>
           <w:numId w:val="18"/>
@@ -6916,7 +7024,7 @@
     </w:p>
     <w:p>
       <w:pPr>
-        <w:pStyle w:val="ListParagraph"/>
+        <w:pStyle w:val="PargrafodaLista"/>
         <w:numPr>
           <w:ilvl w:val="0"/>
           <w:numId w:val="18"/>
@@ -7101,7 +7209,7 @@
     </w:p>
     <w:p>
       <w:pPr>
-        <w:pStyle w:val="Heading2"/>
+        <w:pStyle w:val="Cabealho2"/>
         <w:rPr>
           <w:rFonts w:ascii="Century Schoolbook" w:hAnsi="Century Schoolbook"/>
           <w:b/>
@@ -7109,8 +7217,8 @@
           <w:sz w:val="28"/>
         </w:rPr>
       </w:pPr>
-      <w:bookmarkStart w:id="11" w:name="_Toc499892498"/>
-      <w:bookmarkStart w:id="12" w:name="_Toc501584407"/>
+      <w:bookmarkStart w:id="12" w:name="_Toc499892498"/>
+      <w:bookmarkStart w:id="13" w:name="_Toc501584407"/>
       <w:r>
         <w:rPr>
           <w:rFonts w:ascii="Century Schoolbook" w:hAnsi="Century Schoolbook"/>
@@ -7136,7 +7244,7 @@
           <w:color w:val="auto"/>
           <w:sz w:val="28"/>
         </w:rPr>
-        <w:t xml:space="preserve">Implementar </w:t>
+        <w:t xml:space="preserve">Implementar duas </w:t>
       </w:r>
       <w:proofErr w:type="spellStart"/>
       <w:r>
@@ -7146,7 +7254,7 @@
           <w:color w:val="auto"/>
           <w:sz w:val="28"/>
         </w:rPr>
-        <w:t>duas</w:t>
+        <w:t>LAN’s</w:t>
       </w:r>
       <w:proofErr w:type="spellEnd"/>
       <w:r>
@@ -7156,9 +7264,8 @@
           <w:color w:val="auto"/>
           <w:sz w:val="28"/>
         </w:rPr>
-        <w:t xml:space="preserve"> </w:t>
-      </w:r>
-      <w:proofErr w:type="spellStart"/>
+        <w:t xml:space="preserve"> virtuais no</w:t>
+      </w:r>
       <w:r>
         <w:rPr>
           <w:rFonts w:ascii="Century Schoolbook" w:hAnsi="Century Schoolbook"/>
@@ -7166,9 +7273,9 @@
           <w:color w:val="auto"/>
           <w:sz w:val="28"/>
         </w:rPr>
-        <w:t>LAN’s</w:t>
-      </w:r>
-      <w:proofErr w:type="spellEnd"/>
+        <w:t xml:space="preserve"> </w:t>
+      </w:r>
+      <w:proofErr w:type="spellStart"/>
       <w:r>
         <w:rPr>
           <w:rFonts w:ascii="Century Schoolbook" w:hAnsi="Century Schoolbook"/>
@@ -7176,29 +7283,10 @@
           <w:color w:val="auto"/>
           <w:sz w:val="28"/>
         </w:rPr>
-        <w:t xml:space="preserve"> virtuais no</w:t>
-      </w:r>
-      <w:r>
-        <w:rPr>
-          <w:rFonts w:ascii="Century Schoolbook" w:hAnsi="Century Schoolbook"/>
-          <w:b/>
-          <w:color w:val="auto"/>
-          <w:sz w:val="28"/>
-        </w:rPr>
-        <w:t xml:space="preserve"> </w:t>
-      </w:r>
-      <w:proofErr w:type="spellStart"/>
-      <w:r>
-        <w:rPr>
-          <w:rFonts w:ascii="Century Schoolbook" w:hAnsi="Century Schoolbook"/>
-          <w:b/>
-          <w:color w:val="auto"/>
-          <w:sz w:val="28"/>
-        </w:rPr>
         <w:t>switch</w:t>
       </w:r>
-      <w:bookmarkEnd w:id="11"/>
       <w:bookmarkEnd w:id="12"/>
+      <w:bookmarkEnd w:id="13"/>
       <w:proofErr w:type="spellEnd"/>
     </w:p>
     <w:p>
@@ -7212,7 +7300,7 @@
     </w:p>
     <w:p>
       <w:pPr>
-        <w:pStyle w:val="ListParagraph"/>
+        <w:pStyle w:val="PargrafodaLista"/>
         <w:numPr>
           <w:ilvl w:val="0"/>
           <w:numId w:val="20"/>
@@ -7425,7 +7513,7 @@
     </w:p>
     <w:p>
       <w:pPr>
-        <w:pStyle w:val="ListParagraph"/>
+        <w:pStyle w:val="PargrafodaLista"/>
         <w:numPr>
           <w:ilvl w:val="0"/>
           <w:numId w:val="21"/>
@@ -7444,7 +7532,7 @@
     </w:p>
     <w:p>
       <w:pPr>
-        <w:pStyle w:val="ListParagraph"/>
+        <w:pStyle w:val="PargrafodaLista"/>
         <w:numPr>
           <w:ilvl w:val="0"/>
           <w:numId w:val="21"/>
@@ -7471,7 +7559,7 @@
     </w:p>
     <w:p>
       <w:pPr>
-        <w:pStyle w:val="ListParagraph"/>
+        <w:pStyle w:val="PargrafodaLista"/>
         <w:numPr>
           <w:ilvl w:val="0"/>
           <w:numId w:val="21"/>
@@ -7521,7 +7609,7 @@
     </w:p>
     <w:p>
       <w:pPr>
-        <w:pStyle w:val="ListParagraph"/>
+        <w:pStyle w:val="PargrafodaLista"/>
         <w:numPr>
           <w:ilvl w:val="0"/>
           <w:numId w:val="22"/>
@@ -7540,7 +7628,7 @@
     </w:p>
     <w:p>
       <w:pPr>
-        <w:pStyle w:val="ListParagraph"/>
+        <w:pStyle w:val="PargrafodaLista"/>
         <w:numPr>
           <w:ilvl w:val="0"/>
           <w:numId w:val="22"/>
@@ -7587,7 +7675,7 @@
     </w:p>
     <w:p>
       <w:pPr>
-        <w:pStyle w:val="ListParagraph"/>
+        <w:pStyle w:val="PargrafodaLista"/>
         <w:numPr>
           <w:ilvl w:val="0"/>
           <w:numId w:val="22"/>
@@ -7603,34 +7691,17 @@
         </w:rPr>
         <w:t xml:space="preserve"> </w:t>
       </w:r>
-      <w:proofErr w:type="spellStart"/>
       <w:r>
         <w:rPr>
           <w:rFonts w:ascii="Century Schoolbook" w:hAnsi="Century Schoolbook"/>
           <w:lang w:val="en-US"/>
         </w:rPr>
-        <w:t>switchport</w:t>
-      </w:r>
-      <w:proofErr w:type="spellEnd"/>
-      <w:r>
-        <w:rPr>
-          <w:rFonts w:ascii="Century Schoolbook" w:hAnsi="Century Schoolbook"/>
-          <w:lang w:val="en-US"/>
-        </w:rPr>
-        <w:t xml:space="preserve"> mode </w:t>
-      </w:r>
-      <w:proofErr w:type="spellStart"/>
-      <w:r>
-        <w:rPr>
-          <w:rFonts w:ascii="Century Schoolbook" w:hAnsi="Century Schoolbook"/>
-          <w:lang w:val="en-US"/>
-        </w:rPr>
-        <w:t>access</w:t>
-      </w:r>
-    </w:p>
-    <w:p>
-      <w:pPr>
-        <w:pStyle w:val="ListParagraph"/>
+        <w:t>switchport mode access</w:t>
+      </w:r>
+    </w:p>
+    <w:p>
+      <w:pPr>
+        <w:pStyle w:val="PargrafodaLista"/>
         <w:numPr>
           <w:ilvl w:val="0"/>
           <w:numId w:val="22"/>
@@ -7645,7 +7716,15 @@
           <w:rFonts w:ascii="Century Schoolbook" w:hAnsi="Century Schoolbook"/>
           <w:lang w:val="en-US"/>
         </w:rPr>
-        <w:t>switchport</w:t>
+        <w:t xml:space="preserve">switchport access </w:t>
+      </w:r>
+      <w:proofErr w:type="spellStart"/>
+      <w:r>
+        <w:rPr>
+          <w:rFonts w:ascii="Century Schoolbook" w:hAnsi="Century Schoolbook"/>
+          <w:lang w:val="en-US"/>
+        </w:rPr>
+        <w:t>vlan</w:t>
       </w:r>
       <w:proofErr w:type="spellEnd"/>
       <w:r>
@@ -7653,28 +7732,12 @@
           <w:rFonts w:ascii="Century Schoolbook" w:hAnsi="Century Schoolbook"/>
           <w:lang w:val="en-US"/>
         </w:rPr>
-        <w:t xml:space="preserve"> access </w:t>
-      </w:r>
-      <w:proofErr w:type="spellStart"/>
-      <w:r>
-        <w:rPr>
-          <w:rFonts w:ascii="Century Schoolbook" w:hAnsi="Century Schoolbook"/>
-          <w:lang w:val="en-US"/>
-        </w:rPr>
-        <w:t>vlan</w:t>
-      </w:r>
-      <w:proofErr w:type="spellEnd"/>
-      <w:r>
-        <w:rPr>
-          <w:rFonts w:ascii="Century Schoolbook" w:hAnsi="Century Schoolbook"/>
-          <w:lang w:val="en-US"/>
-        </w:rPr>
         <w:t xml:space="preserve"> y0</w:t>
       </w:r>
     </w:p>
     <w:p>
       <w:pPr>
-        <w:pStyle w:val="ListParagraph"/>
+        <w:pStyle w:val="PargrafodaLista"/>
         <w:numPr>
           <w:ilvl w:val="0"/>
           <w:numId w:val="22"/>
@@ -7704,7 +7767,7 @@
     </w:p>
     <w:p>
       <w:pPr>
-        <w:pStyle w:val="ListParagraph"/>
+        <w:pStyle w:val="PargrafodaLista"/>
         <w:numPr>
           <w:ilvl w:val="0"/>
           <w:numId w:val="20"/>
@@ -7811,20 +7874,18 @@
         <w:rPr>
           <w:rFonts w:ascii="Century Schoolbook" w:hAnsi="Century Schoolbook"/>
         </w:rPr>
-        <w:t xml:space="preserve"> 2. </w:t>
-      </w:r>
-      <w:r>
-        <w:rPr>
-          <w:rFonts w:ascii="Century Schoolbook" w:hAnsi="Century Schoolbook"/>
-          <w:highlight w:val="yellow"/>
-        </w:rPr>
-        <w:t xml:space="preserve">O </w:t>
+        <w:t xml:space="preserve"> 2</w:t>
+      </w:r>
+      <w:r>
+        <w:rPr>
+          <w:rFonts w:ascii="Century Schoolbook" w:hAnsi="Century Schoolbook"/>
+        </w:rPr>
+        <w:t xml:space="preserve">. O </w:t>
       </w:r>
       <w:proofErr w:type="spellStart"/>
       <w:r>
         <w:rPr>
           <w:rFonts w:ascii="Century Schoolbook" w:hAnsi="Century Schoolbook"/>
-          <w:highlight w:val="yellow"/>
         </w:rPr>
         <w:t>tux</w:t>
       </w:r>
@@ -7832,7 +7893,6 @@
       <w:r>
         <w:rPr>
           <w:rFonts w:ascii="Century Schoolbook" w:hAnsi="Century Schoolbook"/>
-          <w:highlight w:val="yellow"/>
         </w:rPr>
         <w:t xml:space="preserve"> 2 não recebe resposta de ninguém</w:t>
       </w:r>
@@ -7931,7 +7991,7 @@
     <w:p/>
     <w:p>
       <w:pPr>
-        <w:pStyle w:val="Heading2"/>
+        <w:pStyle w:val="Cabealho2"/>
         <w:rPr>
           <w:rFonts w:ascii="Century Schoolbook" w:hAnsi="Century Schoolbook"/>
           <w:b/>
@@ -7939,8 +7999,8 @@
           <w:sz w:val="28"/>
         </w:rPr>
       </w:pPr>
-      <w:bookmarkStart w:id="13" w:name="_Toc499892499"/>
-      <w:bookmarkStart w:id="14" w:name="_Toc501584408"/>
+      <w:bookmarkStart w:id="14" w:name="_Toc499892499"/>
+      <w:bookmarkStart w:id="15" w:name="_Toc501584408"/>
       <w:r>
         <w:rPr>
           <w:rFonts w:ascii="Century Schoolbook" w:hAnsi="Century Schoolbook"/>
@@ -7968,8 +8028,8 @@
         </w:rPr>
         <w:t xml:space="preserve"> Linux</w:t>
       </w:r>
-      <w:bookmarkEnd w:id="13"/>
       <w:bookmarkEnd w:id="14"/>
+      <w:bookmarkEnd w:id="15"/>
     </w:p>
     <w:p>
       <w:pPr>
@@ -7982,7 +8042,7 @@
     </w:p>
     <w:p>
       <w:pPr>
-        <w:pStyle w:val="ListParagraph"/>
+        <w:pStyle w:val="PargrafodaLista"/>
         <w:numPr>
           <w:ilvl w:val="0"/>
           <w:numId w:val="25"/>
@@ -8044,7 +8104,7 @@
     </w:p>
     <w:p>
       <w:pPr>
-        <w:pStyle w:val="ListParagraph"/>
+        <w:pStyle w:val="PargrafodaLista"/>
         <w:numPr>
           <w:ilvl w:val="0"/>
           <w:numId w:val="27"/>
@@ -8123,7 +8183,7 @@
     </w:p>
     <w:p>
       <w:pPr>
-        <w:pStyle w:val="ListParagraph"/>
+        <w:pStyle w:val="PargrafodaLista"/>
         <w:numPr>
           <w:ilvl w:val="0"/>
           <w:numId w:val="27"/>
@@ -8217,7 +8277,7 @@
     </w:p>
     <w:p>
       <w:pPr>
-        <w:pStyle w:val="ListParagraph"/>
+        <w:pStyle w:val="PargrafodaLista"/>
         <w:numPr>
           <w:ilvl w:val="0"/>
           <w:numId w:val="27"/>
@@ -8295,7 +8355,7 @@
     </w:p>
     <w:p>
       <w:pPr>
-        <w:pStyle w:val="ListParagraph"/>
+        <w:pStyle w:val="PargrafodaLista"/>
         <w:ind w:left="1440"/>
         <w:jc w:val="both"/>
         <w:rPr>
@@ -8305,7 +8365,7 @@
     </w:p>
     <w:p>
       <w:pPr>
-        <w:pStyle w:val="ListParagraph"/>
+        <w:pStyle w:val="PargrafodaLista"/>
         <w:jc w:val="both"/>
         <w:rPr>
           <w:rFonts w:ascii="Century Schoolbook" w:hAnsi="Century Schoolbook"/>
@@ -8320,7 +8380,7 @@
     </w:p>
     <w:p>
       <w:pPr>
-        <w:pStyle w:val="ListParagraph"/>
+        <w:pStyle w:val="PargrafodaLista"/>
         <w:numPr>
           <w:ilvl w:val="0"/>
           <w:numId w:val="28"/>
@@ -8398,7 +8458,7 @@
     </w:p>
     <w:p>
       <w:pPr>
-        <w:pStyle w:val="ListParagraph"/>
+        <w:pStyle w:val="PargrafodaLista"/>
         <w:numPr>
           <w:ilvl w:val="0"/>
           <w:numId w:val="28"/>
@@ -8502,7 +8562,7 @@
         </w:rPr>
         <w:t xml:space="preserve"> que está na origem da rota consegue chegar.</w:t>
       </w:r>
-      <w:bookmarkStart w:id="15" w:name="_Toc499892500"/>
+      <w:bookmarkStart w:id="16" w:name="_Toc499892500"/>
     </w:p>
     <w:p>
       <w:pPr>
@@ -8515,7 +8575,7 @@
     </w:p>
     <w:p>
       <w:pPr>
-        <w:pStyle w:val="ListParagraph"/>
+        <w:pStyle w:val="PargrafodaLista"/>
         <w:numPr>
           <w:ilvl w:val="0"/>
           <w:numId w:val="25"/>
@@ -8792,7 +8852,7 @@
     </w:p>
     <w:p>
       <w:pPr>
-        <w:pStyle w:val="ListParagraph"/>
+        <w:pStyle w:val="PargrafodaLista"/>
         <w:numPr>
           <w:ilvl w:val="0"/>
           <w:numId w:val="25"/>
@@ -9023,7 +9083,7 @@
               </wp:anchor>
             </w:drawing>
           </mc:Choice>
-          <mc:Fallback>
+          <mc:Fallback xmlns:mv="urn:schemas-microsoft-com:mac:vml" xmlns:mo="http://schemas.microsoft.com/office/mac/office/2008/main">
             <w:pict>
               <v:line w14:anchorId="523D85FA" id="Conexão reta 31" o:spid="_x0000_s1026" style="position:absolute;z-index:251692032;visibility:visible;mso-wrap-style:square;mso-width-percent:0;mso-height-percent:0;mso-wrap-distance-left:9pt;mso-wrap-distance-top:0;mso-wrap-distance-right:9pt;mso-wrap-distance-bottom:0;mso-position-horizontal:absolute;mso-position-horizontal-relative:text;mso-position-vertical:absolute;mso-position-vertical-relative:text;mso-width-percent:0;mso-height-percent:0;mso-width-relative:margin;mso-height-relative:margin" from="268.4pt,9.25pt" to="418.65pt,9.25pt" o:gfxdata="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" strokecolor="red" strokeweight="2.25pt">
                 <v:stroke joinstyle="miter"/>
@@ -9092,7 +9152,7 @@
               </wp:anchor>
             </w:drawing>
           </mc:Choice>
-          <mc:Fallback>
+          <mc:Fallback xmlns:mv="urn:schemas-microsoft-com:mac:vml" xmlns:mo="http://schemas.microsoft.com/office/mac/office/2008/main">
             <w:pict>
               <v:line w14:anchorId="44D2820A" id="Conexão reta 34" o:spid="_x0000_s1026" style="position:absolute;z-index:251694080;visibility:visible;mso-wrap-style:square;mso-wrap-distance-left:9pt;mso-wrap-distance-top:0;mso-wrap-distance-right:9pt;mso-wrap-distance-bottom:0;mso-position-horizontal:absolute;mso-position-horizontal-relative:text;mso-position-vertical:absolute;mso-position-vertical-relative:text" from="151.05pt,116.65pt" to="220.85pt,116.65pt" o:gfxdata="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" strokecolor="red" strokeweight="2.25pt">
                 <v:stroke joinstyle="miter"/>
@@ -9161,7 +9221,7 @@
               </wp:anchor>
             </w:drawing>
           </mc:Choice>
-          <mc:Fallback>
+          <mc:Fallback xmlns:mv="urn:schemas-microsoft-com:mac:vml" xmlns:mo="http://schemas.microsoft.com/office/mac/office/2008/main">
             <w:pict>
               <v:line w14:anchorId="237CDA1E" id="Conexão reta 33" o:spid="_x0000_s1026" style="position:absolute;z-index:251693056;visibility:visible;mso-wrap-style:square;mso-wrap-distance-left:9pt;mso-wrap-distance-top:0;mso-wrap-distance-right:9pt;mso-wrap-distance-bottom:0;mso-position-horizontal:absolute;mso-position-horizontal-relative:text;mso-position-vertical:absolute;mso-position-vertical-relative:text" from="153.3pt,99.25pt" to="223.1pt,99.25pt" o:gfxdata="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" strokecolor="red" strokeweight="2.25pt">
                 <v:stroke joinstyle="miter"/>
@@ -9387,7 +9447,7 @@
               </wp:anchor>
             </w:drawing>
           </mc:Choice>
-          <mc:Fallback>
+          <mc:Fallback xmlns:mv="urn:schemas-microsoft-com:mac:vml" xmlns:mo="http://schemas.microsoft.com/office/mac/office/2008/main">
             <w:pict>
               <v:line w14:anchorId="6A1431AE" id="Conexão reta 37" o:spid="_x0000_s1026" style="position:absolute;z-index:251697152;visibility:visible;mso-wrap-style:square;mso-wrap-distance-left:9pt;mso-wrap-distance-top:0;mso-wrap-distance-right:9pt;mso-wrap-distance-bottom:0;mso-position-horizontal:absolute;mso-position-horizontal-relative:text;mso-position-vertical:absolute;mso-position-vertical-relative:text" from="272.75pt,20.4pt" to="409.5pt,20.4pt" o:gfxdata="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" strokecolor="red" strokeweight="2.25pt">
                 <v:stroke joinstyle="miter"/>
@@ -9456,7 +9516,7 @@
               </wp:anchor>
             </w:drawing>
           </mc:Choice>
-          <mc:Fallback>
+          <mc:Fallback xmlns:mv="urn:schemas-microsoft-com:mac:vml" xmlns:mo="http://schemas.microsoft.com/office/mac/office/2008/main">
             <w:pict>
               <v:line w14:anchorId="381E502B" id="Conexão reta 36" o:spid="_x0000_s1026" style="position:absolute;z-index:251696128;visibility:visible;mso-wrap-style:square;mso-wrap-distance-left:9pt;mso-wrap-distance-top:0;mso-wrap-distance-right:9pt;mso-wrap-distance-bottom:0;mso-position-horizontal:absolute;mso-position-horizontal-relative:text;mso-position-vertical:absolute;mso-position-vertical-relative:text" from="155.45pt,118.95pt" to="225.25pt,118.95pt" o:gfxdata="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" strokecolor="red" strokeweight="2.25pt">
                 <v:stroke joinstyle="miter"/>
@@ -9525,7 +9585,7 @@
               </wp:anchor>
             </w:drawing>
           </mc:Choice>
-          <mc:Fallback>
+          <mc:Fallback xmlns:mv="urn:schemas-microsoft-com:mac:vml" xmlns:mo="http://schemas.microsoft.com/office/mac/office/2008/main">
             <w:pict>
               <v:line w14:anchorId="50E21958" id="Conexão reta 35" o:spid="_x0000_s1026" style="position:absolute;z-index:251695104;visibility:visible;mso-wrap-style:square;mso-wrap-distance-left:9pt;mso-wrap-distance-top:0;mso-wrap-distance-right:9pt;mso-wrap-distance-bottom:0;mso-position-horizontal:absolute;mso-position-horizontal-relative:text;mso-position-vertical:absolute;mso-position-vertical-relative:text" from="155.5pt,100.95pt" to="225.3pt,100.95pt" o:gfxdata="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" strokecolor="red" strokeweight="2.25pt">
                 <v:stroke joinstyle="miter"/>
@@ -9629,7 +9689,7 @@
     </w:p>
     <w:p>
       <w:pPr>
-        <w:pStyle w:val="ListParagraph"/>
+        <w:pStyle w:val="PargrafodaLista"/>
         <w:numPr>
           <w:ilvl w:val="0"/>
           <w:numId w:val="25"/>
@@ -9686,23 +9746,35 @@
         </w:rPr>
         <w:t xml:space="preserve">de </w:t>
       </w:r>
-      <w:r>
-        <w:rPr>
-          <w:rFonts w:ascii="Century Schoolbook" w:hAnsi="Century Schoolbook"/>
-        </w:rPr>
-        <w:t>pedido</w:t>
-      </w:r>
+      <w:proofErr w:type="spellStart"/>
+      <w:r>
+        <w:rPr>
+          <w:rFonts w:ascii="Century Schoolbook" w:hAnsi="Century Schoolbook"/>
+          <w:i/>
+        </w:rPr>
+        <w:t>request</w:t>
+      </w:r>
+      <w:proofErr w:type="spellEnd"/>
       <w:r>
         <w:rPr>
           <w:rFonts w:ascii="Century Schoolbook" w:hAnsi="Century Schoolbook"/>
         </w:rPr>
         <w:t xml:space="preserve"> e </w:t>
       </w:r>
-      <w:r>
-        <w:rPr>
-          <w:rFonts w:ascii="Century Schoolbook" w:hAnsi="Century Schoolbook"/>
-        </w:rPr>
-        <w:t>resposta,</w:t>
+      <w:proofErr w:type="spellStart"/>
+      <w:r>
+        <w:rPr>
+          <w:rFonts w:ascii="Century Schoolbook" w:hAnsi="Century Schoolbook"/>
+          <w:i/>
+        </w:rPr>
+        <w:t>reply</w:t>
+      </w:r>
+      <w:proofErr w:type="spellEnd"/>
+      <w:r>
+        <w:rPr>
+          <w:rFonts w:ascii="Century Schoolbook" w:hAnsi="Century Schoolbook"/>
+        </w:rPr>
+        <w:t>,</w:t>
       </w:r>
       <w:r>
         <w:rPr>
@@ -9803,7 +9875,7 @@
     </w:p>
     <w:p>
       <w:pPr>
-        <w:pStyle w:val="ListParagraph"/>
+        <w:pStyle w:val="PargrafodaLista"/>
         <w:numPr>
           <w:ilvl w:val="0"/>
           <w:numId w:val="25"/>
@@ -9953,7 +10025,7 @@
     <w:p/>
     <w:p>
       <w:pPr>
-        <w:pStyle w:val="Heading2"/>
+        <w:pStyle w:val="Cabealho2"/>
         <w:rPr>
           <w:rFonts w:ascii="Century Schoolbook" w:hAnsi="Century Schoolbook"/>
           <w:b/>
@@ -9962,7 +10034,7 @@
           <w:szCs w:val="28"/>
         </w:rPr>
       </w:pPr>
-      <w:bookmarkStart w:id="16" w:name="_Toc501584409"/>
+      <w:bookmarkStart w:id="17" w:name="_Toc501584409"/>
       <w:r>
         <w:rPr>
           <w:rFonts w:ascii="Century Schoolbook" w:hAnsi="Century Schoolbook"/>
@@ -9983,7 +10055,7 @@
         </w:rPr>
         <w:t xml:space="preserve"> – </w:t>
       </w:r>
-      <w:bookmarkEnd w:id="15"/>
+      <w:bookmarkEnd w:id="16"/>
       <w:r>
         <w:rPr>
           <w:rFonts w:ascii="Century Schoolbook" w:hAnsi="Century Schoolbook"/>
@@ -9994,7 +10066,7 @@
         </w:rPr>
         <w:t>Configurar um router comercial e implementar o NAT</w:t>
       </w:r>
-      <w:bookmarkEnd w:id="16"/>
+      <w:bookmarkEnd w:id="17"/>
     </w:p>
     <w:p>
       <w:pPr>
@@ -10007,7 +10079,7 @@
     </w:p>
     <w:p>
       <w:pPr>
-        <w:pStyle w:val="ListParagraph"/>
+        <w:pStyle w:val="PargrafodaLista"/>
         <w:numPr>
           <w:ilvl w:val="0"/>
           <w:numId w:val="33"/>
@@ -10095,7 +10167,7 @@
     </w:p>
     <w:p>
       <w:pPr>
-        <w:pStyle w:val="ListParagraph"/>
+        <w:pStyle w:val="PargrafodaLista"/>
         <w:numPr>
           <w:ilvl w:val="0"/>
           <w:numId w:val="32"/>
@@ -10114,7 +10186,103 @@
     </w:p>
     <w:p>
       <w:pPr>
-        <w:pStyle w:val="ListParagraph"/>
+        <w:pStyle w:val="PargrafodaLista"/>
+        <w:numPr>
+          <w:ilvl w:val="0"/>
+          <w:numId w:val="32"/>
+        </w:numPr>
+        <w:ind w:left="1416" w:hanging="1056"/>
+        <w:jc w:val="both"/>
+        <w:rPr>
+          <w:rFonts w:ascii="Century Schoolbook" w:hAnsi="Century Schoolbook"/>
+        </w:rPr>
+      </w:pPr>
+      <w:proofErr w:type="spellStart"/>
+      <w:r>
+        <w:rPr>
+          <w:rFonts w:ascii="Century Schoolbook" w:hAnsi="Century Schoolbook"/>
+        </w:rPr>
+        <w:t>ip</w:t>
+      </w:r>
+      <w:proofErr w:type="spellEnd"/>
+      <w:r>
+        <w:rPr>
+          <w:rFonts w:ascii="Century Schoolbook" w:hAnsi="Century Schoolbook"/>
+        </w:rPr>
+        <w:t xml:space="preserve"> </w:t>
+      </w:r>
+      <w:proofErr w:type="spellStart"/>
+      <w:r>
+        <w:rPr>
+          <w:rFonts w:ascii="Century Schoolbook" w:hAnsi="Century Schoolbook"/>
+        </w:rPr>
+        <w:t>route</w:t>
+      </w:r>
+      <w:proofErr w:type="spellEnd"/>
+      <w:r>
+        <w:rPr>
+          <w:rFonts w:ascii="Century Schoolbook" w:hAnsi="Century Schoolbook"/>
+        </w:rPr>
+        <w:t xml:space="preserve"> [</w:t>
+      </w:r>
+      <w:proofErr w:type="spellStart"/>
+      <w:r>
+        <w:rPr>
+          <w:rFonts w:ascii="Century Schoolbook" w:hAnsi="Century Schoolbook"/>
+        </w:rPr>
+        <w:t>ip</w:t>
+      </w:r>
+      <w:proofErr w:type="spellEnd"/>
+      <w:r>
+        <w:rPr>
+          <w:rFonts w:ascii="Century Schoolbook" w:hAnsi="Century Schoolbook"/>
+        </w:rPr>
+        <w:t xml:space="preserve"> rota de destino] [</w:t>
+      </w:r>
+      <w:r>
+        <w:rPr>
+          <w:rFonts w:ascii="Century Schoolbook" w:hAnsi="Century Schoolbook"/>
+        </w:rPr>
+        <w:t>máscara] [</w:t>
+      </w:r>
+      <w:proofErr w:type="spellStart"/>
+      <w:r>
+        <w:rPr>
+          <w:rFonts w:ascii="Century Schoolbook" w:hAnsi="Century Schoolbook"/>
+        </w:rPr>
+        <w:t>ip</w:t>
+      </w:r>
+      <w:proofErr w:type="spellEnd"/>
+      <w:r>
+        <w:rPr>
+          <w:rFonts w:ascii="Century Schoolbook" w:hAnsi="Century Schoolbook"/>
+        </w:rPr>
+        <w:t xml:space="preserve"> </w:t>
+      </w:r>
+      <w:proofErr w:type="spellStart"/>
+      <w:r>
+        <w:rPr>
+          <w:rFonts w:ascii="Century Schoolbook" w:hAnsi="Century Schoolbook"/>
+        </w:rPr>
+        <w:t>g</w:t>
+      </w:r>
+      <w:r>
+        <w:rPr>
+          <w:rFonts w:ascii="Century Schoolbook" w:hAnsi="Century Schoolbook"/>
+        </w:rPr>
+        <w:t>ateway</w:t>
+      </w:r>
+      <w:proofErr w:type="spellEnd"/>
+      <w:r>
+        <w:rPr>
+          <w:rFonts w:ascii="Century Schoolbook" w:hAnsi="Century Schoolbook"/>
+        </w:rPr>
+        <w:t>]</w:t>
+      </w:r>
+    </w:p>
+    <w:p>
+      <w:pPr>
+        <w:pStyle w:val="PargrafodaLista"/>
         <w:numPr>
           <w:ilvl w:val="0"/>
           <w:numId w:val="32"/>
@@ -10124,92 +10292,6 @@
           <w:rFonts w:ascii="Century Schoolbook" w:hAnsi="Century Schoolbook"/>
         </w:rPr>
       </w:pPr>
-      <w:proofErr w:type="spellStart"/>
-      <w:r>
-        <w:rPr>
-          <w:rFonts w:ascii="Century Schoolbook" w:hAnsi="Century Schoolbook"/>
-        </w:rPr>
-        <w:t>ip</w:t>
-      </w:r>
-      <w:proofErr w:type="spellEnd"/>
-      <w:r>
-        <w:rPr>
-          <w:rFonts w:ascii="Century Schoolbook" w:hAnsi="Century Schoolbook"/>
-        </w:rPr>
-        <w:t xml:space="preserve"> </w:t>
-      </w:r>
-      <w:proofErr w:type="spellStart"/>
-      <w:r>
-        <w:rPr>
-          <w:rFonts w:ascii="Century Schoolbook" w:hAnsi="Century Schoolbook"/>
-        </w:rPr>
-        <w:t>route</w:t>
-      </w:r>
-      <w:proofErr w:type="spellEnd"/>
-      <w:r>
-        <w:rPr>
-          <w:rFonts w:ascii="Century Schoolbook" w:hAnsi="Century Schoolbook"/>
-        </w:rPr>
-        <w:t xml:space="preserve"> [</w:t>
-      </w:r>
-      <w:proofErr w:type="spellStart"/>
-      <w:r>
-        <w:rPr>
-          <w:rFonts w:ascii="Century Schoolbook" w:hAnsi="Century Schoolbook"/>
-        </w:rPr>
-        <w:t>ip</w:t>
-      </w:r>
-      <w:proofErr w:type="spellEnd"/>
-      <w:r>
-        <w:rPr>
-          <w:rFonts w:ascii="Century Schoolbook" w:hAnsi="Century Schoolbook"/>
-        </w:rPr>
-        <w:t xml:space="preserve"> rota de destino] [máscara] [</w:t>
-      </w:r>
-      <w:proofErr w:type="spellStart"/>
-      <w:r>
-        <w:rPr>
-          <w:rFonts w:ascii="Century Schoolbook" w:hAnsi="Century Schoolbook"/>
-          <w:highlight w:val="yellow"/>
-        </w:rPr>
-        <w:t>ip</w:t>
-      </w:r>
-      <w:proofErr w:type="spellEnd"/>
-      <w:r>
-        <w:rPr>
-          <w:rFonts w:ascii="Century Schoolbook" w:hAnsi="Century Schoolbook"/>
-          <w:highlight w:val="yellow"/>
-        </w:rPr>
-        <w:t xml:space="preserve"> </w:t>
-      </w:r>
-      <w:proofErr w:type="spellStart"/>
-      <w:r>
-        <w:rPr>
-          <w:rFonts w:ascii="Century Schoolbook" w:hAnsi="Century Schoolbook"/>
-          <w:highlight w:val="yellow"/>
-        </w:rPr>
-        <w:t>gw</w:t>
-      </w:r>
-      <w:proofErr w:type="spellEnd"/>
-      <w:r>
-        <w:rPr>
-          <w:rFonts w:ascii="Century Schoolbook" w:hAnsi="Century Schoolbook"/>
-        </w:rPr>
-        <w:t>]</w:t>
-      </w:r>
-    </w:p>
-    <w:p>
-      <w:pPr>
-        <w:pStyle w:val="ListParagraph"/>
-        <w:numPr>
-          <w:ilvl w:val="0"/>
-          <w:numId w:val="32"/>
-        </w:numPr>
-        <w:jc w:val="both"/>
-        <w:rPr>
-          <w:rFonts w:ascii="Century Schoolbook" w:hAnsi="Century Schoolbook"/>
-        </w:rPr>
-      </w:pPr>
       <w:r>
         <w:rPr>
           <w:rFonts w:ascii="Century Schoolbook" w:hAnsi="Century Schoolbook"/>
@@ -10226,7 +10308,7 @@
     </w:p>
     <w:p>
       <w:pPr>
-        <w:pStyle w:val="ListParagraph"/>
+        <w:pStyle w:val="PargrafodaLista"/>
         <w:numPr>
           <w:ilvl w:val="0"/>
           <w:numId w:val="33"/>
@@ -10307,7 +10389,7 @@
     </w:p>
     <w:p>
       <w:pPr>
-        <w:pStyle w:val="ListParagraph"/>
+        <w:pStyle w:val="PargrafodaLista"/>
         <w:numPr>
           <w:ilvl w:val="0"/>
           <w:numId w:val="33"/>
@@ -10403,7 +10485,7 @@
     </w:p>
     <w:p>
       <w:pPr>
-        <w:pStyle w:val="ListParagraph"/>
+        <w:pStyle w:val="PargrafodaLista"/>
         <w:numPr>
           <w:ilvl w:val="0"/>
           <w:numId w:val="33"/>
@@ -10470,7 +10552,19 @@
         <w:rPr>
           <w:rFonts w:ascii="Century Schoolbook" w:hAnsi="Century Schoolbook"/>
         </w:rPr>
-        <w:t xml:space="preserve">) tem como objetivo a conservação de endereços IP. Assim, permite que as redes IP privadas que usem endereços IP não registrados se conectem à Internet ou uma rede pública. O NAT opera num </w:t>
+        <w:t>) tem como objetivo a conservação de endereços IP. Assim, permite que as redes IP privadas que usem endereços IP não regist</w:t>
+      </w:r>
+      <w:r>
+        <w:rPr>
+          <w:rFonts w:ascii="Century Schoolbook" w:hAnsi="Century Schoolbook"/>
+        </w:rPr>
+        <w:t>a</w:t>
+      </w:r>
+      <w:r>
+        <w:rPr>
+          <w:rFonts w:ascii="Century Schoolbook" w:hAnsi="Century Schoolbook"/>
+        </w:rPr>
+        <w:t xml:space="preserve">dos se conectem à Internet ou uma rede pública. O NAT opera num </w:t>
       </w:r>
       <w:r>
         <w:rPr>
@@ -10521,7 +10615,7 @@
     </w:p>
     <w:p>
       <w:pPr>
-        <w:pStyle w:val="Heading2"/>
+        <w:pStyle w:val="Cabealho2"/>
         <w:rPr>
           <w:rFonts w:ascii="Century Schoolbook" w:hAnsi="Century Schoolbook"/>
           <w:b/>
@@ -10529,8 +10623,8 @@
           <w:sz w:val="28"/>
         </w:rPr>
       </w:pPr>
-      <w:bookmarkStart w:id="17" w:name="_Toc499892501"/>
-      <w:bookmarkStart w:id="18" w:name="_Toc501584410"/>
+      <w:bookmarkStart w:id="18" w:name="_Toc499892501"/>
+      <w:bookmarkStart w:id="19" w:name="_Toc501584410"/>
       <w:r>
         <w:rPr>
           <w:rFonts w:ascii="Century Schoolbook" w:hAnsi="Century Schoolbook"/>
@@ -10549,8 +10643,8 @@
         </w:rPr>
         <w:t xml:space="preserve"> - DNS</w:t>
       </w:r>
-      <w:bookmarkEnd w:id="17"/>
       <w:bookmarkEnd w:id="18"/>
+      <w:bookmarkEnd w:id="19"/>
     </w:p>
     <w:p>
       <w:pPr>
@@ -10811,7 +10905,7 @@
     </w:p>
     <w:p>
       <w:pPr>
-        <w:pStyle w:val="ListParagraph"/>
+        <w:pStyle w:val="PargrafodaLista"/>
         <w:numPr>
           <w:ilvl w:val="0"/>
           <w:numId w:val="35"/>
@@ -10948,19 +11042,12 @@
         <w:rPr>
           <w:rFonts w:ascii="Century Schoolbook" w:hAnsi="Century Schoolbook"/>
         </w:rPr>
-        <w:t xml:space="preserve">. Esse ficheiro tem de conter a seguinte </w:t>
-      </w:r>
-      <w:proofErr w:type="spellStart"/>
-      <w:r>
-        <w:rPr>
-          <w:rFonts w:ascii="Century Schoolbook" w:hAnsi="Century Schoolbook"/>
-        </w:rPr>
-        <w:t>informação:</w:t>
-      </w:r>
-    </w:p>
-    <w:p>
-      <w:pPr>
-        <w:pStyle w:val="ListParagraph"/>
+        <w:t>. Esse ficheiro tem de conter a seguinte informação:</w:t>
+      </w:r>
+    </w:p>
+    <w:p>
+      <w:pPr>
+        <w:pStyle w:val="PargrafodaLista"/>
         <w:numPr>
           <w:ilvl w:val="0"/>
           <w:numId w:val="36"/>
@@ -10971,7 +11058,6 @@
           <w:lang w:val="en-GB"/>
         </w:rPr>
       </w:pPr>
-      <w:proofErr w:type="spellEnd"/>
       <w:r>
         <w:rPr>
           <w:rFonts w:ascii="Century Schoolbook" w:hAnsi="Century Schoolbook"/>
@@ -10982,7 +11068,7 @@
     </w:p>
     <w:p>
       <w:pPr>
-        <w:pStyle w:val="ListParagraph"/>
+        <w:pStyle w:val="PargrafodaLista"/>
         <w:numPr>
           <w:ilvl w:val="0"/>
           <w:numId w:val="36"/>
@@ -11120,7 +11206,7 @@
     </w:p>
     <w:p>
       <w:pPr>
-        <w:pStyle w:val="ListParagraph"/>
+        <w:pStyle w:val="PargrafodaLista"/>
         <w:numPr>
           <w:ilvl w:val="0"/>
           <w:numId w:val="35"/>
@@ -11327,7 +11413,7 @@
     <w:p/>
     <w:p>
       <w:pPr>
-        <w:pStyle w:val="Heading2"/>
+        <w:pStyle w:val="Cabealho2"/>
         <w:rPr>
           <w:rFonts w:ascii="Century Schoolbook" w:hAnsi="Century Schoolbook"/>
           <w:b/>
@@ -11335,8 +11421,8 @@
           <w:sz w:val="28"/>
         </w:rPr>
       </w:pPr>
-      <w:bookmarkStart w:id="19" w:name="_Toc499892502"/>
-      <w:bookmarkStart w:id="20" w:name="_Toc501584411"/>
+      <w:bookmarkStart w:id="20" w:name="_Toc499892502"/>
+      <w:bookmarkStart w:id="21" w:name="_Toc501584411"/>
       <w:r>
         <w:rPr>
           <w:rFonts w:ascii="Century Schoolbook" w:hAnsi="Century Schoolbook"/>
@@ -11373,8 +11459,8 @@
         </w:rPr>
         <w:t>TCP</w:t>
       </w:r>
-      <w:bookmarkEnd w:id="19"/>
       <w:bookmarkEnd w:id="20"/>
+      <w:bookmarkEnd w:id="21"/>
     </w:p>
     <w:p>
       <w:pPr>
@@ -11387,7 +11473,7 @@
     </w:p>
     <w:p>
       <w:pPr>
-        <w:pStyle w:val="ListParagraph"/>
+        <w:pStyle w:val="PargrafodaLista"/>
         <w:numPr>
           <w:ilvl w:val="0"/>
           <w:numId w:val="39"/>
@@ -11428,7 +11514,7 @@
     </w:p>
     <w:p>
       <w:pPr>
-        <w:pStyle w:val="ListParagraph"/>
+        <w:pStyle w:val="PargrafodaLista"/>
         <w:numPr>
           <w:ilvl w:val="0"/>
           <w:numId w:val="39"/>
@@ -11470,7 +11556,7 @@
     </w:p>
     <w:p>
       <w:pPr>
-        <w:pStyle w:val="ListParagraph"/>
+        <w:pStyle w:val="PargrafodaLista"/>
         <w:numPr>
           <w:ilvl w:val="0"/>
           <w:numId w:val="39"/>
@@ -11512,7 +11598,7 @@
     </w:p>
     <w:p>
       <w:pPr>
-        <w:pStyle w:val="ListParagraph"/>
+        <w:pStyle w:val="PargrafodaLista"/>
         <w:numPr>
           <w:ilvl w:val="0"/>
           <w:numId w:val="39"/>
@@ -11704,7 +11790,7 @@
     </w:p>
     <w:p>
       <w:pPr>
-        <w:pStyle w:val="ListParagraph"/>
+        <w:pStyle w:val="PargrafodaLista"/>
         <w:numPr>
           <w:ilvl w:val="0"/>
           <w:numId w:val="39"/>
@@ -11758,7 +11844,7 @@
     </w:p>
     <w:p>
       <w:pPr>
-        <w:pStyle w:val="ListParagraph"/>
+        <w:pStyle w:val="PargrafodaLista"/>
         <w:numPr>
           <w:ilvl w:val="0"/>
           <w:numId w:val="39"/>
@@ -11791,13 +11877,10 @@
         <w:t>Com o aparecimento de uma segunda conexão TCP, a existência de uma transferência de dados em simultâneo pode levar a uma queda na taxa de transmissão, uma vez que a taxa de transferência é distribuída de igual forma para cada ligação.</w:t>
       </w:r>
     </w:p>
-    <w:p>
-      <w:bookmarkStart w:id="21" w:name="_GoBack"/>
-      <w:bookmarkEnd w:id="21"/>
-    </w:p>
-    <w:p>
-      <w:pPr>
-        <w:pStyle w:val="Heading1"/>
+    <w:p/>
+    <w:p>
+      <w:pPr>
+        <w:pStyle w:val="Ttulo1"/>
         <w:rPr>
           <w:rFonts w:ascii="Century Schoolbook" w:hAnsi="Century Schoolbook"/>
           <w:i/>
@@ -11842,24 +11925,34 @@
         <w:rPr>
           <w:rFonts w:ascii="Century Schoolbook" w:hAnsi="Century Schoolbook"/>
         </w:rPr>
-        <w:t>O segundo trabalho da unidade curricular de Redes de Computadores teve como objetivo a configuração de uma rede e a implementação do cliente FTP (</w:t>
+        <w:t xml:space="preserve">O segundo trabalho da unidade curricular de Redes de Computadores teve como objetivo a configuração de uma rede e a implementação </w:t>
+      </w:r>
+      <w:r>
+        <w:rPr>
+          <w:rFonts w:ascii="Century Schoolbook" w:hAnsi="Century Schoolbook"/>
+          <w:highlight w:val="yellow"/>
+        </w:rPr>
+        <w:t>do cliente FTP (</w:t>
       </w:r>
       <w:r>
         <w:rPr>
           <w:rFonts w:ascii="Century Schoolbook" w:hAnsi="Century Schoolbook"/>
           <w:i/>
+          <w:highlight w:val="yellow"/>
         </w:rPr>
         <w:t>File Transfer Protocol</w:t>
       </w:r>
       <w:r>
         <w:rPr>
           <w:rFonts w:ascii="Century Schoolbook" w:hAnsi="Century Schoolbook"/>
+          <w:highlight w:val="yellow"/>
         </w:rPr>
         <w:t>)</w:t>
       </w:r>
       <w:r>
         <w:rPr>
           <w:rFonts w:ascii="Century Schoolbook" w:hAnsi="Century Schoolbook"/>
+          <w:highlight w:val="yellow"/>
         </w:rPr>
         <w:t>.</w:t>
       </w:r>
@@ -11875,7 +11968,6 @@
       <w:r>
         <w:rPr>
           <w:rFonts w:ascii="Century Schoolbook" w:hAnsi="Century Schoolbook"/>
-          <w:highlight w:val="yellow"/>
         </w:rPr>
         <w:t>Efetivamente, foram descobertos, consolidados e interiorizados novos conceitos relacionados com funcionalidades que estão constantemente presentes no nosso quotidiano, assim como do protocolo tratado.</w:t>
       </w:r>
@@ -11892,67 +11984,7 @@
         <w:rPr>
           <w:rFonts w:ascii="Century Schoolbook" w:hAnsi="Century Schoolbook"/>
         </w:rPr>
-        <w:t xml:space="preserve">Em suma, o trabalho foi </w:t>
-      </w:r>
-      <w:r>
-        <w:rPr>
-          <w:rFonts w:ascii="Century Schoolbook" w:hAnsi="Century Schoolbook"/>
-        </w:rPr>
-        <w:t>concluído</w:t>
-      </w:r>
-      <w:r>
-        <w:rPr>
-          <w:rFonts w:ascii="Century Schoolbook" w:hAnsi="Century Schoolbook"/>
-        </w:rPr>
-        <w:t xml:space="preserve"> com sucesso, tendo-se cumprido todos os objetivos, e a sua </w:t>
-      </w:r>
-      <w:r>
-        <w:rPr>
-          <w:rFonts w:ascii="Century Schoolbook" w:hAnsi="Century Schoolbook"/>
-        </w:rPr>
-        <w:t>elaboração</w:t>
-      </w:r>
-      <w:r>
-        <w:rPr>
-          <w:rFonts w:ascii="Century Schoolbook" w:hAnsi="Century Schoolbook"/>
-        </w:rPr>
-        <w:t xml:space="preserve"> contribuiu positivamente para um aprofundamento do conhecimento, tanto </w:t>
-      </w:r>
-      <w:r>
-        <w:rPr>
-          <w:rFonts w:ascii="Century Schoolbook" w:hAnsi="Century Schoolbook"/>
-        </w:rPr>
-        <w:t>teórico</w:t>
-      </w:r>
-      <w:r>
-        <w:rPr>
-          <w:rFonts w:ascii="Century Schoolbook" w:hAnsi="Century Schoolbook"/>
-        </w:rPr>
-        <w:t xml:space="preserve"> como </w:t>
-      </w:r>
-      <w:r>
-        <w:rPr>
-          <w:rFonts w:ascii="Century Schoolbook" w:hAnsi="Century Schoolbook"/>
-        </w:rPr>
-        <w:t>prático</w:t>
-      </w:r>
-      <w:r>
-        <w:rPr>
-          <w:rFonts w:ascii="Century Schoolbook" w:hAnsi="Century Schoolbook"/>
-        </w:rPr>
-        <w:t xml:space="preserve">, do tema em </w:t>
-      </w:r>
-      <w:r>
-        <w:rPr>
-          <w:rFonts w:ascii="Century Schoolbook" w:hAnsi="Century Schoolbook"/>
-        </w:rPr>
-        <w:t>questão</w:t>
-      </w:r>
-      <w:r>
-        <w:rPr>
-          <w:rFonts w:ascii="Century Schoolbook" w:hAnsi="Century Schoolbook"/>
-        </w:rPr>
-        <w:t>.</w:t>
+        <w:t>Em suma, o trabalho foi concluído com sucesso, tendo-se cumprido todos os objetivos, e a sua elaboração contribuiu positivamente para um aprofundamento do conhecimento, tanto teórico como prático, do tema em questão.</w:t>
       </w:r>
       <w:r>
         <w:br w:type="page"/>
@@ -11960,7 +11992,7 @@
     </w:p>
     <w:p>
       <w:pPr>
-        <w:pStyle w:val="Heading1"/>
+        <w:pStyle w:val="Ttulo1"/>
         <w:rPr>
           <w:rFonts w:ascii="Century Schoolbook" w:hAnsi="Century Schoolbook"/>
           <w:i/>
@@ -11996,7 +12028,7 @@
     </w:p>
     <w:p>
       <w:pPr>
-        <w:pStyle w:val="ListParagraph"/>
+        <w:pStyle w:val="PargrafodaLista"/>
         <w:numPr>
           <w:ilvl w:val="0"/>
           <w:numId w:val="40"/>
@@ -12019,7 +12051,7 @@
     </w:p>
     <w:p>
       <w:pPr>
-        <w:pStyle w:val="Heading1"/>
+        <w:pStyle w:val="Ttulo1"/>
         <w:rPr>
           <w:rFonts w:ascii="Century Schoolbook" w:hAnsi="Century Schoolbook"/>
           <w:i/>
@@ -12208,7 +12240,7 @@
 </file>
 
 <file path=word/endnotes.xml><?xml version="1.0" encoding="utf-8"?>
-<w:endnotes xmlns:wpc="http://schemas.microsoft.com/office/word/2010/wordprocessingCanvas" xmlns:mo="http://schemas.microsoft.com/office/mac/office/2008/main" xmlns:mc="http://schemas.openxmlformats.org/markup-compatibility/2006" xmlns:mv="urn:schemas-microsoft-com:mac:vml" xmlns:o="urn:schemas-microsoft-com:office:office" xmlns:r="http://schemas.openxmlformats.org/officeDocument/2006/relationships" xmlns:m="http://schemas.openxmlformats.org/officeDocument/2006/math" xmlns:v="urn:schemas-microsoft-com:vml" xmlns:wp14="http://schemas.microsoft.com/office/word/2010/wordprocessingDrawing" xmlns:wp="http://schemas.openxmlformats.org/drawingml/2006/wordprocessingDrawing" xmlns:w10="urn:schemas-microsoft-com:office:word" xmlns:w="http://schemas.openxmlformats.org/wordprocessingml/2006/main" xmlns:w14="http://schemas.microsoft.com/office/word/2010/wordml" xmlns:w15="http://schemas.microsoft.com/office/word/2012/wordml" xmlns:wpg="http://schemas.microsoft.com/office/word/2010/wordprocessingGroup" xmlns:wpi="http://schemas.microsoft.com/office/word/2010/wordprocessingInk" xmlns:wne="http://schemas.microsoft.com/office/word/2006/wordml" xmlns:wps="http://schemas.microsoft.com/office/word/2010/wordprocessingShape" mc:Ignorable="w14 w15 wp14">
+<w:endnotes xmlns:wpc="http://schemas.microsoft.com/office/word/2010/wordprocessingCanvas" xmlns:cx="http://schemas.microsoft.com/office/drawing/2014/chartex" xmlns:cx1="http://schemas.microsoft.com/office/drawing/2015/9/8/chartex" xmlns:cx2="http://schemas.microsoft.com/office/drawing/2015/10/21/chartex" xmlns:cx3="http://schemas.microsoft.com/office/drawing/2016/5/9/chartex" xmlns:cx4="http://schemas.microsoft.com/office/drawing/2016/5/10/chartex" xmlns:cx5="http://schemas.microsoft.com/office/drawing/2016/5/11/chartex" xmlns:cx6="http://schemas.microsoft.com/office/drawing/2016/5/12/chartex" xmlns:cx7="http://schemas.microsoft.com/office/drawing/2016/5/13/chartex" xmlns:cx8="http://schemas.microsoft.com/office/drawing/2016/5/14/chartex" xmlns:mc="http://schemas.openxmlformats.org/markup-compatibility/2006" xmlns:aink="http://schemas.microsoft.com/office/drawing/2016/ink" xmlns:am3d="http://schemas.microsoft.com/office/drawing/2017/model3d" xmlns:o="urn:schemas-microsoft-com:office:office" xmlns:r="http://schemas.openxmlformats.org/officeDocument/2006/relationships" xmlns:m="http://schemas.openxmlformats.org/officeDocument/2006/math" xmlns:v="urn:schemas-microsoft-com:vml" xmlns:wp14="http://schemas.microsoft.com/office/word/2010/wordprocessingDrawing" xmlns:wp="http://schemas.openxmlformats.org/drawingml/2006/wordprocessingDrawing" xmlns:w10="urn:schemas-microsoft-com:office:word" xmlns:w="http://schemas.openxmlformats.org/wordprocessingml/2006/main" xmlns:w14="http://schemas.microsoft.com/office/word/2010/wordml" xmlns:w15="http://schemas.microsoft.com/office/word/2012/wordml" xmlns:w16cid="http://schemas.microsoft.com/office/word/2016/wordml/cid" xmlns:w16se="http://schemas.microsoft.com/office/word/2015/wordml/symex" xmlns:wpg="http://schemas.microsoft.com/office/word/2010/wordprocessingGroup" xmlns:wpi="http://schemas.microsoft.com/office/word/2010/wordprocessingInk" xmlns:wne="http://schemas.microsoft.com/office/word/2006/wordml" xmlns:wps="http://schemas.microsoft.com/office/word/2010/wordprocessingShape" mc:Ignorable="w14 w15 w16se w16cid wp14">
   <w:endnote w:type="separator" w:id="-1">
     <w:p>
       <w:pPr>
@@ -12233,10 +12265,10 @@
 </file>
 
 <file path=word/footer1.xml><?xml version="1.0" encoding="utf-8"?>
-<w:ftr xmlns:wpc="http://schemas.microsoft.com/office/word/2010/wordprocessingCanvas" xmlns:mo="http://schemas.microsoft.com/office/mac/office/2008/main" xmlns:mc="http://schemas.openxmlformats.org/markup-compatibility/2006" xmlns:mv="urn:schemas-microsoft-com:mac:vml" xmlns:o="urn:schemas-microsoft-com:office:office" xmlns:r="http://schemas.openxmlformats.org/officeDocument/2006/relationships" xmlns:m="http://schemas.openxmlformats.org/officeDocument/2006/math" xmlns:v="urn:schemas-microsoft-com:vml" xmlns:wp14="http://schemas.microsoft.com/office/word/2010/wordprocessingDrawing" xmlns:wp="http://schemas.openxmlformats.org/drawingml/2006/wordprocessingDrawing" xmlns:w10="urn:schemas-microsoft-com:office:word" xmlns:w="http://schemas.openxmlformats.org/wordprocessingml/2006/main" xmlns:w14="http://schemas.microsoft.com/office/word/2010/wordml" xmlns:w15="http://schemas.microsoft.com/office/word/2012/wordml" xmlns:wpg="http://schemas.microsoft.com/office/word/2010/wordprocessingGroup" xmlns:wpi="http://schemas.microsoft.com/office/word/2010/wordprocessingInk" xmlns:wne="http://schemas.microsoft.com/office/word/2006/wordml" xmlns:wps="http://schemas.microsoft.com/office/word/2010/wordprocessingShape" mc:Ignorable="w14 w15 wp14">
+<w:ftr xmlns:wpc="http://schemas.microsoft.com/office/word/2010/wordprocessingCanvas" xmlns:cx="http://schemas.microsoft.com/office/drawing/2014/chartex" xmlns:cx1="http://schemas.microsoft.com/office/drawing/2015/9/8/chartex" xmlns:cx2="http://schemas.microsoft.com/office/drawing/2015/10/21/chartex" xmlns:cx3="http://schemas.microsoft.com/office/drawing/2016/5/9/chartex" xmlns:cx4="http://schemas.microsoft.com/office/drawing/2016/5/10/chartex" xmlns:cx5="http://schemas.microsoft.com/office/drawing/2016/5/11/chartex" xmlns:cx6="http://schemas.microsoft.com/office/drawing/2016/5/12/chartex" xmlns:cx7="http://schemas.microsoft.com/office/drawing/2016/5/13/chartex" xmlns:cx8="http://schemas.microsoft.com/office/drawing/2016/5/14/chartex" xmlns:mc="http://schemas.openxmlformats.org/markup-compatibility/2006" xmlns:aink="http://schemas.microsoft.com/office/drawing/2016/ink" xmlns:am3d="http://schemas.microsoft.com/office/drawing/2017/model3d" xmlns:o="urn:schemas-microsoft-com:office:office" xmlns:r="http://schemas.openxmlformats.org/officeDocument/2006/relationships" xmlns:m="http://schemas.openxmlformats.org/officeDocument/2006/math" xmlns:v="urn:schemas-microsoft-com:vml" xmlns:wp14="http://schemas.microsoft.com/office/word/2010/wordprocessingDrawing" xmlns:wp="http://schemas.openxmlformats.org/drawingml/2006/wordprocessingDrawing" xmlns:w10="urn:schemas-microsoft-com:office:word" xmlns:w="http://schemas.openxmlformats.org/wordprocessingml/2006/main" xmlns:w14="http://schemas.microsoft.com/office/word/2010/wordml" xmlns:w15="http://schemas.microsoft.com/office/word/2012/wordml" xmlns:w16cid="http://schemas.microsoft.com/office/word/2016/wordml/cid" xmlns:w16se="http://schemas.microsoft.com/office/word/2015/wordml/symex" xmlns:wpg="http://schemas.microsoft.com/office/word/2010/wordprocessingGroup" xmlns:wpi="http://schemas.microsoft.com/office/word/2010/wordprocessingInk" xmlns:wne="http://schemas.microsoft.com/office/word/2006/wordml" xmlns:wps="http://schemas.microsoft.com/office/word/2010/wordprocessingShape" mc:Ignorable="w14 w15 w16se w16cid wp14">
   <w:p>
     <w:pPr>
-      <w:pStyle w:val="Footer"/>
+      <w:pStyle w:val="Rodap"/>
       <w:jc w:val="right"/>
       <w:rPr>
         <w:rFonts w:ascii="Century Schoolbook" w:hAnsi="Century Schoolbook"/>
@@ -12262,6 +12294,7 @@
           <w:docPartUnique/>
         </w:docPartObj>
       </w:sdtPr>
+      <w:sdtEndPr/>
       <w:sdtContent>
         <w:r>
           <w:rPr>
@@ -12291,7 +12324,7 @@
             <w:noProof/>
             <w:lang w:val="pt-BR"/>
           </w:rPr>
-          <w:t>13</w:t>
+          <w:t>3</w:t>
         </w:r>
         <w:r>
           <w:rPr>
@@ -12312,17 +12345,17 @@
   </w:p>
   <w:p>
     <w:pPr>
-      <w:pStyle w:val="Footer"/>
+      <w:pStyle w:val="Rodap"/>
     </w:pPr>
   </w:p>
 </w:ftr>
 </file>
 
 <file path=word/footer2.xml><?xml version="1.0" encoding="utf-8"?>
-<w:ftr xmlns:wpc="http://schemas.microsoft.com/office/word/2010/wordprocessingCanvas" xmlns:mo="http://schemas.microsoft.com/office/mac/office/2008/main" xmlns:mc="http://schemas.openxmlformats.org/markup-compatibility/2006" xmlns:mv="urn:schemas-microsoft-com:mac:vml" xmlns:o="urn:schemas-microsoft-com:office:office" xmlns:r="http://schemas.openxmlformats.org/officeDocument/2006/relationships" xmlns:m="http://schemas.openxmlformats.org/officeDocument/2006/math" xmlns:v="urn:schemas-microsoft-com:vml" xmlns:wp14="http://schemas.microsoft.com/office/word/2010/wordprocessingDrawing" xmlns:wp="http://schemas.openxmlformats.org/drawingml/2006/wordprocessingDrawing" xmlns:w10="urn:schemas-microsoft-com:office:word" xmlns:w="http://schemas.openxmlformats.org/wordprocessingml/2006/main" xmlns:w14="http://schemas.microsoft.com/office/word/2010/wordml" xmlns:w15="http://schemas.microsoft.com/office/word/2012/wordml" xmlns:wpg="http://schemas.microsoft.com/office/word/2010/wordprocessingGroup" xmlns:wpi="http://schemas.microsoft.com/office/word/2010/wordprocessingInk" xmlns:wne="http://schemas.microsoft.com/office/word/2006/wordml" xmlns:wps="http://schemas.microsoft.com/office/word/2010/wordprocessingShape" mc:Ignorable="w14 w15 wp14">
+<w:ftr xmlns:wpc="http://schemas.microsoft.com/office/word/2010/wordprocessingCanvas" xmlns:cx="http://schemas.microsoft.com/office/drawing/2014/chartex" xmlns:cx1="http://schemas.microsoft.com/office/drawing/2015/9/8/chartex" xmlns:cx2="http://schemas.microsoft.com/office/drawing/2015/10/21/chartex" xmlns:cx3="http://schemas.microsoft.com/office/drawing/2016/5/9/chartex" xmlns:cx4="http://schemas.microsoft.com/office/drawing/2016/5/10/chartex" xmlns:cx5="http://schemas.microsoft.com/office/drawing/2016/5/11/chartex" xmlns:cx6="http://schemas.microsoft.com/office/drawing/2016/5/12/chartex" xmlns:cx7="http://schemas.microsoft.com/office/drawing/2016/5/13/chartex" xmlns:cx8="http://schemas.microsoft.com/office/drawing/2016/5/14/chartex" xmlns:mc="http://schemas.openxmlformats.org/markup-compatibility/2006" xmlns:aink="http://schemas.microsoft.com/office/drawing/2016/ink" xmlns:am3d="http://schemas.microsoft.com/office/drawing/2017/model3d" xmlns:o="urn:schemas-microsoft-com:office:office" xmlns:r="http://schemas.openxmlformats.org/officeDocument/2006/relationships" xmlns:m="http://schemas.openxmlformats.org/officeDocument/2006/math" xmlns:v="urn:schemas-microsoft-com:vml" xmlns:wp14="http://schemas.microsoft.com/office/word/2010/wordprocessingDrawing" xmlns:wp="http://schemas.openxmlformats.org/drawingml/2006/wordprocessingDrawing" xmlns:w10="urn:schemas-microsoft-com:office:word" xmlns:w="http://schemas.openxmlformats.org/wordprocessingml/2006/main" xmlns:w14="http://schemas.microsoft.com/office/word/2010/wordml" xmlns:w15="http://schemas.microsoft.com/office/word/2012/wordml" xmlns:w16cid="http://schemas.microsoft.com/office/word/2016/wordml/cid" xmlns:w16se="http://schemas.microsoft.com/office/word/2015/wordml/symex" xmlns:wpg="http://schemas.microsoft.com/office/word/2010/wordprocessingGroup" xmlns:wpi="http://schemas.microsoft.com/office/word/2010/wordprocessingInk" xmlns:wne="http://schemas.microsoft.com/office/word/2006/wordml" xmlns:wps="http://schemas.microsoft.com/office/word/2010/wordprocessingShape" mc:Ignorable="w14 w15 w16se w16cid wp14">
   <w:p>
     <w:pPr>
-      <w:pStyle w:val="Footer"/>
+      <w:pStyle w:val="Rodap"/>
     </w:pPr>
     <w:r>
       <w:rPr>
@@ -12395,7 +12428,7 @@
             </wp:anchor>
           </w:drawing>
         </mc:Choice>
-        <mc:Fallback xmlns:w16se="http://schemas.microsoft.com/office/word/2015/wordml/symex" xmlns:w16cid="http://schemas.microsoft.com/office/word/2016/wordml/cid" xmlns:am3d="http://schemas.microsoft.com/office/drawing/2017/model3d" xmlns:aink="http://schemas.microsoft.com/office/drawing/2016/ink" xmlns:cx8="http://schemas.microsoft.com/office/drawing/2016/5/14/chartex" xmlns:cx7="http://schemas.microsoft.com/office/drawing/2016/5/13/chartex" xmlns:cx6="http://schemas.microsoft.com/office/drawing/2016/5/12/chartex" xmlns:cx5="http://schemas.microsoft.com/office/drawing/2016/5/11/chartex" xmlns:cx4="http://schemas.microsoft.com/office/drawing/2016/5/10/chartex" xmlns:cx3="http://schemas.microsoft.com/office/drawing/2016/5/9/chartex" xmlns:cx2="http://schemas.microsoft.com/office/drawing/2015/10/21/chartex" xmlns:cx1="http://schemas.microsoft.com/office/drawing/2015/9/8/chartex" xmlns:cx="http://schemas.microsoft.com/office/drawing/2014/chartex">
+        <mc:Fallback xmlns:mv="urn:schemas-microsoft-com:mac:vml" xmlns:mo="http://schemas.microsoft.com/office/mac/office/2008/main">
           <w:pict>
             <v:rect w14:anchorId="2B9D1BBE" id="Retângulo 15" o:spid="_x0000_s1026" style="position:absolute;margin-left:0;margin-top:7.45pt;width:595.85pt;height:12.4pt;z-index:251667456;visibility:visible;mso-wrap-style:square;mso-height-percent:0;mso-wrap-distance-left:9pt;mso-wrap-distance-top:0;mso-wrap-distance-right:9pt;mso-wrap-distance-bottom:0;mso-position-horizontal:left;mso-position-horizontal-relative:page;mso-position-vertical:absolute;mso-position-vertical-relative:text;mso-height-percent:0;mso-height-relative:margin;v-text-anchor:middle" o:gfxdata="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" fillcolor="#a83520" stroked="f" strokeweight="1pt">
               <w10:wrap anchorx="page"/>
@@ -12409,7 +12442,7 @@
 </file>
 
 <file path=word/footnotes.xml><?xml version="1.0" encoding="utf-8"?>
-<w:footnotes xmlns:wpc="http://schemas.microsoft.com/office/word/2010/wordprocessingCanvas" xmlns:mo="http://schemas.microsoft.com/office/mac/office/2008/main" xmlns:mc="http://schemas.openxmlformats.org/markup-compatibility/2006" xmlns:mv="urn:schemas-microsoft-com:mac:vml" xmlns:o="urn:schemas-microsoft-com:office:office" xmlns:r="http://schemas.openxmlformats.org/officeDocument/2006/relationships" xmlns:m="http://schemas.openxmlformats.org/officeDocument/2006/math" xmlns:v="urn:schemas-microsoft-com:vml" xmlns:wp14="http://schemas.microsoft.com/office/word/2010/wordprocessingDrawing" xmlns:wp="http://schemas.openxmlformats.org/drawingml/2006/wordprocessingDrawing" xmlns:w10="urn:schemas-microsoft-com:office:word" xmlns:w="http://schemas.openxmlformats.org/wordprocessingml/2006/main" xmlns:w14="http://schemas.microsoft.com/office/word/2010/wordml" xmlns:w15="http://schemas.microsoft.com/office/word/2012/wordml" xmlns:wpg="http://schemas.microsoft.com/office/word/2010/wordprocessingGroup" xmlns:wpi="http://schemas.microsoft.com/office/word/2010/wordprocessingInk" xmlns:wne="http://schemas.microsoft.com/office/word/2006/wordml" xmlns:wps="http://schemas.microsoft.com/office/word/2010/wordprocessingShape" mc:Ignorable="w14 w15 wp14">
+<w:footnotes xmlns:wpc="http://schemas.microsoft.com/office/word/2010/wordprocessingCanvas" xmlns:cx="http://schemas.microsoft.com/office/drawing/2014/chartex" xmlns:cx1="http://schemas.microsoft.com/office/drawing/2015/9/8/chartex" xmlns:cx2="http://schemas.microsoft.com/office/drawing/2015/10/21/chartex" xmlns:cx3="http://schemas.microsoft.com/office/drawing/2016/5/9/chartex" xmlns:cx4="http://schemas.microsoft.com/office/drawing/2016/5/10/chartex" xmlns:cx5="http://schemas.microsoft.com/office/drawing/2016/5/11/chartex" xmlns:cx6="http://schemas.microsoft.com/office/drawing/2016/5/12/chartex" xmlns:cx7="http://schemas.microsoft.com/office/drawing/2016/5/13/chartex" xmlns:cx8="http://schemas.microsoft.com/office/drawing/2016/5/14/chartex" xmlns:mc="http://schemas.openxmlformats.org/markup-compatibility/2006" xmlns:aink="http://schemas.microsoft.com/office/drawing/2016/ink" xmlns:am3d="http://schemas.microsoft.com/office/drawing/2017/model3d" xmlns:o="urn:schemas-microsoft-com:office:office" xmlns:r="http://schemas.openxmlformats.org/officeDocument/2006/relationships" xmlns:m="http://schemas.openxmlformats.org/officeDocument/2006/math" xmlns:v="urn:schemas-microsoft-com:vml" xmlns:wp14="http://schemas.microsoft.com/office/word/2010/wordprocessingDrawing" xmlns:wp="http://schemas.openxmlformats.org/drawingml/2006/wordprocessingDrawing" xmlns:w10="urn:schemas-microsoft-com:office:word" xmlns:w="http://schemas.openxmlformats.org/wordprocessingml/2006/main" xmlns:w14="http://schemas.microsoft.com/office/word/2010/wordml" xmlns:w15="http://schemas.microsoft.com/office/word/2012/wordml" xmlns:w16cid="http://schemas.microsoft.com/office/word/2016/wordml/cid" xmlns:w16se="http://schemas.microsoft.com/office/word/2015/wordml/symex" xmlns:wpg="http://schemas.microsoft.com/office/word/2010/wordprocessingGroup" xmlns:wpi="http://schemas.microsoft.com/office/word/2010/wordprocessingInk" xmlns:wne="http://schemas.microsoft.com/office/word/2006/wordml" xmlns:wps="http://schemas.microsoft.com/office/word/2010/wordprocessingShape" mc:Ignorable="w14 w15 w16se w16cid wp14">
   <w:footnote w:type="separator" w:id="-1">
     <w:p>
       <w:pPr>
@@ -12434,10 +12467,10 @@
 </file>
 
 <file path=word/header1.xml><?xml version="1.0" encoding="utf-8"?>
-<w:hdr xmlns:wpc="http://schemas.microsoft.com/office/word/2010/wordprocessingCanvas" xmlns:mo="http://schemas.microsoft.com/office/mac/office/2008/main" xmlns:mc="http://schemas.openxmlformats.org/markup-compatibility/2006" xmlns:mv="urn:schemas-microsoft-com:mac:vml" xmlns:o="urn:schemas-microsoft-com:office:office" xmlns:r="http://schemas.openxmlformats.org/officeDocument/2006/relationships" xmlns:m="http://schemas.openxmlformats.org/officeDocument/2006/math" xmlns:v="urn:schemas-microsoft-com:vml" xmlns:wp14="http://schemas.microsoft.com/office/word/2010/wordprocessingDrawing" xmlns:wp="http://schemas.openxmlformats.org/drawingml/2006/wordprocessingDrawing" xmlns:w10="urn:schemas-microsoft-com:office:word" xmlns:w="http://schemas.openxmlformats.org/wordprocessingml/2006/main" xmlns:w14="http://schemas.microsoft.com/office/word/2010/wordml" xmlns:w15="http://schemas.microsoft.com/office/word/2012/wordml" xmlns:wpg="http://schemas.microsoft.com/office/word/2010/wordprocessingGroup" xmlns:wpi="http://schemas.microsoft.com/office/word/2010/wordprocessingInk" xmlns:wne="http://schemas.microsoft.com/office/word/2006/wordml" xmlns:wps="http://schemas.microsoft.com/office/word/2010/wordprocessingShape" mc:Ignorable="w14 w15 wp14">
+<w:hdr xmlns:wpc="http://schemas.microsoft.com/office/word/2010/wordprocessingCanvas" xmlns:cx="http://schemas.microsoft.com/office/drawing/2014/chartex" xmlns:cx1="http://schemas.microsoft.com/office/drawing/2015/9/8/chartex" xmlns:cx2="http://schemas.microsoft.com/office/drawing/2015/10/21/chartex" xmlns:cx3="http://schemas.microsoft.com/office/drawing/2016/5/9/chartex" xmlns:cx4="http://schemas.microsoft.com/office/drawing/2016/5/10/chartex" xmlns:cx5="http://schemas.microsoft.com/office/drawing/2016/5/11/chartex" xmlns:cx6="http://schemas.microsoft.com/office/drawing/2016/5/12/chartex" xmlns:cx7="http://schemas.microsoft.com/office/drawing/2016/5/13/chartex" xmlns:cx8="http://schemas.microsoft.com/office/drawing/2016/5/14/chartex" xmlns:mc="http://schemas.openxmlformats.org/markup-compatibility/2006" xmlns:aink="http://schemas.microsoft.com/office/drawing/2016/ink" xmlns:am3d="http://schemas.microsoft.com/office/drawing/2017/model3d" xmlns:o="urn:schemas-microsoft-com:office:office" xmlns:r="http://schemas.openxmlformats.org/officeDocument/2006/relationships" xmlns:m="http://schemas.openxmlformats.org/officeDocument/2006/math" xmlns:v="urn:schemas-microsoft-com:vml" xmlns:wp14="http://schemas.microsoft.com/office/word/2010/wordprocessingDrawing" xmlns:wp="http://schemas.openxmlformats.org/drawingml/2006/wordprocessingDrawing" xmlns:w10="urn:schemas-microsoft-com:office:word" xmlns:w="http://schemas.openxmlformats.org/wordprocessingml/2006/main" xmlns:w14="http://schemas.microsoft.com/office/word/2010/wordml" xmlns:w15="http://schemas.microsoft.com/office/word/2012/wordml" xmlns:w16cid="http://schemas.microsoft.com/office/word/2016/wordml/cid" xmlns:w16se="http://schemas.microsoft.com/office/word/2015/wordml/symex" xmlns:wpg="http://schemas.microsoft.com/office/word/2010/wordprocessingGroup" xmlns:wpi="http://schemas.microsoft.com/office/word/2010/wordprocessingInk" xmlns:wne="http://schemas.microsoft.com/office/word/2006/wordml" xmlns:wps="http://schemas.microsoft.com/office/word/2010/wordprocessingShape" mc:Ignorable="w14 w15 w16se w16cid wp14">
   <w:p>
     <w:pPr>
-      <w:pStyle w:val="Header"/>
+      <w:pStyle w:val="Cabealho"/>
     </w:pPr>
     <w:r>
       <w:rPr>
@@ -12510,7 +12543,7 @@
             </wp:anchor>
           </w:drawing>
         </mc:Choice>
-        <mc:Fallback xmlns:w16se="http://schemas.microsoft.com/office/word/2015/wordml/symex" xmlns:w16cid="http://schemas.microsoft.com/office/word/2016/wordml/cid" xmlns:am3d="http://schemas.microsoft.com/office/drawing/2017/model3d" xmlns:aink="http://schemas.microsoft.com/office/drawing/2016/ink" xmlns:cx8="http://schemas.microsoft.com/office/drawing/2016/5/14/chartex" xmlns:cx7="http://schemas.microsoft.com/office/drawing/2016/5/13/chartex" xmlns:cx6="http://schemas.microsoft.com/office/drawing/2016/5/12/chartex" xmlns:cx5="http://schemas.microsoft.com/office/drawing/2016/5/11/chartex" xmlns:cx4="http://schemas.microsoft.com/office/drawing/2016/5/10/chartex" xmlns:cx3="http://schemas.microsoft.com/office/drawing/2016/5/9/chartex" xmlns:cx2="http://schemas.microsoft.com/office/drawing/2015/10/21/chartex" xmlns:cx1="http://schemas.microsoft.com/office/drawing/2015/9/8/chartex" xmlns:cx="http://schemas.microsoft.com/office/drawing/2014/chartex">
+        <mc:Fallback xmlns:mv="urn:schemas-microsoft-com:mac:vml" xmlns:mo="http://schemas.microsoft.com/office/mac/office/2008/main">
           <w:pict>
             <v:rect w14:anchorId="2E219393" id="Retângulo 11" o:spid="_x0000_s1026" style="position:absolute;margin-left:0;margin-top:-7.2pt;width:595.85pt;height:12.4pt;z-index:251665408;visibility:visible;mso-wrap-style:square;mso-height-percent:0;mso-wrap-distance-left:9pt;mso-wrap-distance-top:0;mso-wrap-distance-right:9pt;mso-wrap-distance-bottom:0;mso-position-horizontal:left;mso-position-horizontal-relative:page;mso-position-vertical:absolute;mso-position-vertical-relative:text;mso-height-percent:0;mso-height-relative:margin;v-text-anchor:middle" o:gfxdata="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" fillcolor="#a83520" stroked="f" strokeweight="1pt">
               <w10:wrap anchorx="page"/>
@@ -12524,8 +12557,8 @@
 </file>
 
 <file path=word/numbering.xml><?xml version="1.0" encoding="utf-8"?>
-<w:numbering xmlns:wpc="http://schemas.microsoft.com/office/word/2010/wordprocessingCanvas" xmlns:mo="http://schemas.microsoft.com/office/mac/office/2008/main" xmlns:mc="http://schemas.openxmlformats.org/markup-compatibility/2006" xmlns:mv="urn:schemas-microsoft-com:mac:vml" xmlns:o="urn:schemas-microsoft-com:office:office" xmlns:r="http://schemas.openxmlformats.org/officeDocument/2006/relationships" xmlns:m="http://schemas.openxmlformats.org/officeDocument/2006/math" xmlns:v="urn:schemas-microsoft-com:vml" xmlns:wp14="http://schemas.microsoft.com/office/word/2010/wordprocessingDrawing" xmlns:wp="http://schemas.openxmlformats.org/drawingml/2006/wordprocessingDrawing" xmlns:w10="urn:schemas-microsoft-com:office:word" xmlns:w="http://schemas.openxmlformats.org/wordprocessingml/2006/main" xmlns:w14="http://schemas.microsoft.com/office/word/2010/wordml" xmlns:w15="http://schemas.microsoft.com/office/word/2012/wordml" xmlns:wpg="http://schemas.microsoft.com/office/word/2010/wordprocessingGroup" xmlns:wpi="http://schemas.microsoft.com/office/word/2010/wordprocessingInk" xmlns:wne="http://schemas.microsoft.com/office/word/2006/wordml" xmlns:wps="http://schemas.microsoft.com/office/word/2010/wordprocessingShape" mc:Ignorable="w14 w15 wp14">
-  <w:abstractNum w:abstractNumId="0">
+<w:numbering xmlns:wpc="http://schemas.microsoft.com/office/word/2010/wordprocessingCanvas" xmlns:cx="http://schemas.microsoft.com/office/drawing/2014/chartex" xmlns:cx1="http://schemas.microsoft.com/office/drawing/2015/9/8/chartex" xmlns:cx2="http://schemas.microsoft.com/office/drawing/2015/10/21/chartex" xmlns:cx3="http://schemas.microsoft.com/office/drawing/2016/5/9/chartex" xmlns:cx4="http://schemas.microsoft.com/office/drawing/2016/5/10/chartex" xmlns:cx5="http://schemas.microsoft.com/office/drawing/2016/5/11/chartex" xmlns:cx6="http://schemas.microsoft.com/office/drawing/2016/5/12/chartex" xmlns:cx7="http://schemas.microsoft.com/office/drawing/2016/5/13/chartex" xmlns:cx8="http://schemas.microsoft.com/office/drawing/2016/5/14/chartex" xmlns:mc="http://schemas.openxmlformats.org/markup-compatibility/2006" xmlns:aink="http://schemas.microsoft.com/office/drawing/2016/ink" xmlns:am3d="http://schemas.microsoft.com/office/drawing/2017/model3d" xmlns:o="urn:schemas-microsoft-com:office:office" xmlns:r="http://schemas.openxmlformats.org/officeDocument/2006/relationships" xmlns:m="http://schemas.openxmlformats.org/officeDocument/2006/math" xmlns:v="urn:schemas-microsoft-com:vml" xmlns:wp14="http://schemas.microsoft.com/office/word/2010/wordprocessingDrawing" xmlns:wp="http://schemas.openxmlformats.org/drawingml/2006/wordprocessingDrawing" xmlns:w10="urn:schemas-microsoft-com:office:word" xmlns:w="http://schemas.openxmlformats.org/wordprocessingml/2006/main" xmlns:w14="http://schemas.microsoft.com/office/word/2010/wordml" xmlns:w15="http://schemas.microsoft.com/office/word/2012/wordml" xmlns:w16cid="http://schemas.microsoft.com/office/word/2016/wordml/cid" xmlns:w16se="http://schemas.microsoft.com/office/word/2015/wordml/symex" xmlns:wpg="http://schemas.microsoft.com/office/word/2010/wordprocessingGroup" xmlns:wpi="http://schemas.microsoft.com/office/word/2010/wordprocessingInk" xmlns:wne="http://schemas.microsoft.com/office/word/2006/wordml" xmlns:wps="http://schemas.microsoft.com/office/word/2010/wordprocessingShape" mc:Ignorable="w14 w15 w16se w16cid wp14">
+  <w:abstractNum w:abstractNumId="0" w15:restartNumberingAfterBreak="0">
     <w:nsid w:val="00000001"/>
     <w:multiLevelType w:val="hybridMultilevel"/>
     <w:tmpl w:val="00000001"/>
@@ -12579,7 +12612,7 @@
       <w:lvlJc w:val="left"/>
     </w:lvl>
   </w:abstractNum>
-  <w:abstractNum w:abstractNumId="1">
+  <w:abstractNum w:abstractNumId="1" w15:restartNumberingAfterBreak="0">
     <w:nsid w:val="03482149"/>
     <w:multiLevelType w:val="hybridMultilevel"/>
     <w:tmpl w:val="DD3E4DA8"/>
@@ -12668,7 +12701,7 @@
       </w:pPr>
     </w:lvl>
   </w:abstractNum>
-  <w:abstractNum w:abstractNumId="2">
+  <w:abstractNum w:abstractNumId="2" w15:restartNumberingAfterBreak="0">
     <w:nsid w:val="05C16DFA"/>
     <w:multiLevelType w:val="hybridMultilevel"/>
     <w:tmpl w:val="3D9A9162"/>
@@ -12757,7 +12790,7 @@
       </w:pPr>
     </w:lvl>
   </w:abstractNum>
-  <w:abstractNum w:abstractNumId="3">
+  <w:abstractNum w:abstractNumId="3" w15:restartNumberingAfterBreak="0">
     <w:nsid w:val="07435028"/>
     <w:multiLevelType w:val="hybridMultilevel"/>
     <w:tmpl w:val="AC48BAB6"/>
@@ -12843,7 +12876,7 @@
       </w:pPr>
     </w:lvl>
   </w:abstractNum>
-  <w:abstractNum w:abstractNumId="4">
+  <w:abstractNum w:abstractNumId="4" w15:restartNumberingAfterBreak="0">
     <w:nsid w:val="09C15440"/>
     <w:multiLevelType w:val="hybridMultilevel"/>
     <w:tmpl w:val="A454C442"/>
@@ -12956,7 +12989,7 @@
       </w:rPr>
     </w:lvl>
   </w:abstractNum>
-  <w:abstractNum w:abstractNumId="5">
+  <w:abstractNum w:abstractNumId="5" w15:restartNumberingAfterBreak="0">
     <w:nsid w:val="0A256215"/>
     <w:multiLevelType w:val="hybridMultilevel"/>
     <w:tmpl w:val="1BAAAA48"/>
@@ -13069,7 +13102,7 @@
       </w:rPr>
     </w:lvl>
   </w:abstractNum>
-  <w:abstractNum w:abstractNumId="6">
+  <w:abstractNum w:abstractNumId="6" w15:restartNumberingAfterBreak="0">
     <w:nsid w:val="0AC00D7A"/>
     <w:multiLevelType w:val="hybridMultilevel"/>
     <w:tmpl w:val="7A4421AC"/>
@@ -13182,7 +13215,7 @@
       </w:rPr>
     </w:lvl>
   </w:abstractNum>
-  <w:abstractNum w:abstractNumId="7">
+  <w:abstractNum w:abstractNumId="7" w15:restartNumberingAfterBreak="0">
     <w:nsid w:val="0BA7387C"/>
     <w:multiLevelType w:val="hybridMultilevel"/>
     <w:tmpl w:val="38707D4E"/>
@@ -13295,7 +13328,7 @@
       </w:rPr>
     </w:lvl>
   </w:abstractNum>
-  <w:abstractNum w:abstractNumId="8">
+  <w:abstractNum w:abstractNumId="8" w15:restartNumberingAfterBreak="0">
     <w:nsid w:val="0E3F3F2F"/>
     <w:multiLevelType w:val="hybridMultilevel"/>
     <w:tmpl w:val="A636EA88"/>
@@ -13384,7 +13417,7 @@
       </w:pPr>
     </w:lvl>
   </w:abstractNum>
-  <w:abstractNum w:abstractNumId="9">
+  <w:abstractNum w:abstractNumId="9" w15:restartNumberingAfterBreak="0">
     <w:nsid w:val="151C0D0D"/>
     <w:multiLevelType w:val="hybridMultilevel"/>
     <w:tmpl w:val="B0E26FA4"/>
@@ -13473,7 +13506,7 @@
       </w:pPr>
     </w:lvl>
   </w:abstractNum>
-  <w:abstractNum w:abstractNumId="10">
+  <w:abstractNum w:abstractNumId="10" w15:restartNumberingAfterBreak="0">
     <w:nsid w:val="161D1DBF"/>
     <w:multiLevelType w:val="hybridMultilevel"/>
     <w:tmpl w:val="E0826EE0"/>
@@ -13586,7 +13619,7 @@
       </w:rPr>
     </w:lvl>
   </w:abstractNum>
-  <w:abstractNum w:abstractNumId="11">
+  <w:abstractNum w:abstractNumId="11" w15:restartNumberingAfterBreak="0">
     <w:nsid w:val="19311551"/>
     <w:multiLevelType w:val="hybridMultilevel"/>
     <w:tmpl w:val="D5081B74"/>
@@ -13675,7 +13708,7 @@
       </w:pPr>
     </w:lvl>
   </w:abstractNum>
-  <w:abstractNum w:abstractNumId="12">
+  <w:abstractNum w:abstractNumId="12" w15:restartNumberingAfterBreak="0">
     <w:nsid w:val="21FD2681"/>
     <w:multiLevelType w:val="hybridMultilevel"/>
     <w:tmpl w:val="A4748386"/>
@@ -13788,7 +13821,7 @@
       </w:rPr>
     </w:lvl>
   </w:abstractNum>
-  <w:abstractNum w:abstractNumId="13">
+  <w:abstractNum w:abstractNumId="13" w15:restartNumberingAfterBreak="0">
     <w:nsid w:val="2364772B"/>
     <w:multiLevelType w:val="hybridMultilevel"/>
     <w:tmpl w:val="0EAA0B56"/>
@@ -13901,7 +13934,7 @@
       </w:rPr>
     </w:lvl>
   </w:abstractNum>
-  <w:abstractNum w:abstractNumId="14">
+  <w:abstractNum w:abstractNumId="14" w15:restartNumberingAfterBreak="0">
     <w:nsid w:val="257000F3"/>
     <w:multiLevelType w:val="hybridMultilevel"/>
     <w:tmpl w:val="2AE03F06"/>
@@ -13990,7 +14023,7 @@
       </w:pPr>
     </w:lvl>
   </w:abstractNum>
-  <w:abstractNum w:abstractNumId="15">
+  <w:abstractNum w:abstractNumId="15" w15:restartNumberingAfterBreak="0">
     <w:nsid w:val="266D5144"/>
     <w:multiLevelType w:val="hybridMultilevel"/>
     <w:tmpl w:val="BF0EED9C"/>
@@ -14103,7 +14136,7 @@
       </w:rPr>
     </w:lvl>
   </w:abstractNum>
-  <w:abstractNum w:abstractNumId="16">
+  <w:abstractNum w:abstractNumId="16" w15:restartNumberingAfterBreak="0">
     <w:nsid w:val="266E12AC"/>
     <w:multiLevelType w:val="hybridMultilevel"/>
     <w:tmpl w:val="0A5233AE"/>
@@ -14216,7 +14249,7 @@
       </w:rPr>
     </w:lvl>
   </w:abstractNum>
-  <w:abstractNum w:abstractNumId="17">
+  <w:abstractNum w:abstractNumId="17" w15:restartNumberingAfterBreak="0">
     <w:nsid w:val="26AA0D08"/>
     <w:multiLevelType w:val="hybridMultilevel"/>
     <w:tmpl w:val="4B0ECF06"/>
@@ -14329,7 +14362,7 @@
       </w:rPr>
     </w:lvl>
   </w:abstractNum>
-  <w:abstractNum w:abstractNumId="18">
+  <w:abstractNum w:abstractNumId="18" w15:restartNumberingAfterBreak="0">
     <w:nsid w:val="26E84360"/>
     <w:multiLevelType w:val="hybridMultilevel"/>
     <w:tmpl w:val="AA0060A4"/>
@@ -14418,7 +14451,7 @@
       </w:pPr>
     </w:lvl>
   </w:abstractNum>
-  <w:abstractNum w:abstractNumId="19">
+  <w:abstractNum w:abstractNumId="19" w15:restartNumberingAfterBreak="0">
     <w:nsid w:val="31722E8D"/>
     <w:multiLevelType w:val="hybridMultilevel"/>
     <w:tmpl w:val="00E00082"/>
@@ -14531,7 +14564,7 @@
       </w:rPr>
     </w:lvl>
   </w:abstractNum>
-  <w:abstractNum w:abstractNumId="20">
+  <w:abstractNum w:abstractNumId="20" w15:restartNumberingAfterBreak="0">
     <w:nsid w:val="34462334"/>
     <w:multiLevelType w:val="hybridMultilevel"/>
     <w:tmpl w:val="DC72BE54"/>
@@ -14621,7 +14654,7 @@
       </w:pPr>
     </w:lvl>
   </w:abstractNum>
-  <w:abstractNum w:abstractNumId="21">
+  <w:abstractNum w:abstractNumId="21" w15:restartNumberingAfterBreak="0">
     <w:nsid w:val="404132FF"/>
     <w:multiLevelType w:val="multilevel"/>
     <w:tmpl w:val="0816001F"/>
@@ -14707,7 +14740,7 @@
       </w:pPr>
     </w:lvl>
   </w:abstractNum>
-  <w:abstractNum w:abstractNumId="22">
+  <w:abstractNum w:abstractNumId="22" w15:restartNumberingAfterBreak="0">
     <w:nsid w:val="428C33C9"/>
     <w:multiLevelType w:val="hybridMultilevel"/>
     <w:tmpl w:val="D3CA6478"/>
@@ -14793,7 +14826,7 @@
       </w:pPr>
     </w:lvl>
   </w:abstractNum>
-  <w:abstractNum w:abstractNumId="23">
+  <w:abstractNum w:abstractNumId="23" w15:restartNumberingAfterBreak="0">
     <w:nsid w:val="42E221FC"/>
     <w:multiLevelType w:val="hybridMultilevel"/>
     <w:tmpl w:val="F6B2A870"/>
@@ -14906,7 +14939,7 @@
       </w:rPr>
     </w:lvl>
   </w:abstractNum>
-  <w:abstractNum w:abstractNumId="24">
+  <w:abstractNum w:abstractNumId="24" w15:restartNumberingAfterBreak="0">
     <w:nsid w:val="45190F33"/>
     <w:multiLevelType w:val="hybridMultilevel"/>
     <w:tmpl w:val="259C1C16"/>
@@ -14995,7 +15028,7 @@
       </w:pPr>
     </w:lvl>
   </w:abstractNum>
-  <w:abstractNum w:abstractNumId="25">
+  <w:abstractNum w:abstractNumId="25" w15:restartNumberingAfterBreak="0">
     <w:nsid w:val="4751249F"/>
     <w:multiLevelType w:val="multilevel"/>
     <w:tmpl w:val="B7F02664"/>
@@ -15084,7 +15117,7 @@
       </w:pPr>
     </w:lvl>
   </w:abstractNum>
-  <w:abstractNum w:abstractNumId="26">
+  <w:abstractNum w:abstractNumId="26" w15:restartNumberingAfterBreak="0">
     <w:nsid w:val="48A110B4"/>
     <w:multiLevelType w:val="hybridMultilevel"/>
     <w:tmpl w:val="C0AE58F8"/>
@@ -15197,7 +15230,7 @@
       </w:rPr>
     </w:lvl>
   </w:abstractNum>
-  <w:abstractNum w:abstractNumId="27">
+  <w:abstractNum w:abstractNumId="27" w15:restartNumberingAfterBreak="0">
     <w:nsid w:val="4B193803"/>
     <w:multiLevelType w:val="hybridMultilevel"/>
     <w:tmpl w:val="109CA6A8"/>
@@ -15286,7 +15319,7 @@
       </w:pPr>
     </w:lvl>
   </w:abstractNum>
-  <w:abstractNum w:abstractNumId="28">
+  <w:abstractNum w:abstractNumId="28" w15:restartNumberingAfterBreak="0">
     <w:nsid w:val="4ECC1F41"/>
     <w:multiLevelType w:val="hybridMultilevel"/>
     <w:tmpl w:val="6CE656EE"/>
@@ -15399,7 +15432,7 @@
       </w:rPr>
     </w:lvl>
   </w:abstractNum>
-  <w:abstractNum w:abstractNumId="29">
+  <w:abstractNum w:abstractNumId="29" w15:restartNumberingAfterBreak="0">
     <w:nsid w:val="5C905CCA"/>
     <w:multiLevelType w:val="hybridMultilevel"/>
     <w:tmpl w:val="06486E00"/>
@@ -15512,7 +15545,7 @@
       </w:rPr>
     </w:lvl>
   </w:abstractNum>
-  <w:abstractNum w:abstractNumId="30">
+  <w:abstractNum w:abstractNumId="30" w15:restartNumberingAfterBreak="0">
     <w:nsid w:val="5D6B0D29"/>
     <w:multiLevelType w:val="hybridMultilevel"/>
     <w:tmpl w:val="025E47AC"/>
@@ -15601,7 +15634,7 @@
       </w:pPr>
     </w:lvl>
   </w:abstractNum>
-  <w:abstractNum w:abstractNumId="31">
+  <w:abstractNum w:abstractNumId="31" w15:restartNumberingAfterBreak="0">
     <w:nsid w:val="60056F90"/>
     <w:multiLevelType w:val="hybridMultilevel"/>
     <w:tmpl w:val="39F6002C"/>
@@ -15690,7 +15723,7 @@
       </w:pPr>
     </w:lvl>
   </w:abstractNum>
-  <w:abstractNum w:abstractNumId="32">
+  <w:abstractNum w:abstractNumId="32" w15:restartNumberingAfterBreak="0">
     <w:nsid w:val="60557258"/>
     <w:multiLevelType w:val="hybridMultilevel"/>
     <w:tmpl w:val="EDC4FA4A"/>
@@ -15779,7 +15812,7 @@
       </w:pPr>
     </w:lvl>
   </w:abstractNum>
-  <w:abstractNum w:abstractNumId="33">
+  <w:abstractNum w:abstractNumId="33" w15:restartNumberingAfterBreak="0">
     <w:nsid w:val="60B4259F"/>
     <w:multiLevelType w:val="hybridMultilevel"/>
     <w:tmpl w:val="D820BF32"/>
@@ -15868,7 +15901,7 @@
       </w:pPr>
     </w:lvl>
   </w:abstractNum>
-  <w:abstractNum w:abstractNumId="34">
+  <w:abstractNum w:abstractNumId="34" w15:restartNumberingAfterBreak="0">
     <w:nsid w:val="625779ED"/>
     <w:multiLevelType w:val="hybridMultilevel"/>
     <w:tmpl w:val="4D644E10"/>
@@ -15982,7 +16015,7 @@
       </w:rPr>
     </w:lvl>
   </w:abstractNum>
-  <w:abstractNum w:abstractNumId="35">
+  <w:abstractNum w:abstractNumId="35" w15:restartNumberingAfterBreak="0">
     <w:nsid w:val="69CF6B10"/>
     <w:multiLevelType w:val="hybridMultilevel"/>
     <w:tmpl w:val="49C69422"/>
@@ -16071,7 +16104,7 @@
       </w:pPr>
     </w:lvl>
   </w:abstractNum>
-  <w:abstractNum w:abstractNumId="36">
+  <w:abstractNum w:abstractNumId="36" w15:restartNumberingAfterBreak="0">
     <w:nsid w:val="6F0D0F3F"/>
     <w:multiLevelType w:val="hybridMultilevel"/>
     <w:tmpl w:val="969EA6C0"/>
@@ -16160,7 +16193,7 @@
       </w:pPr>
     </w:lvl>
   </w:abstractNum>
-  <w:abstractNum w:abstractNumId="37">
+  <w:abstractNum w:abstractNumId="37" w15:restartNumberingAfterBreak="0">
     <w:nsid w:val="7191242A"/>
     <w:multiLevelType w:val="hybridMultilevel"/>
     <w:tmpl w:val="1E761B64"/>
@@ -16249,7 +16282,7 @@
       </w:pPr>
     </w:lvl>
   </w:abstractNum>
-  <w:abstractNum w:abstractNumId="38">
+  <w:abstractNum w:abstractNumId="38" w15:restartNumberingAfterBreak="0">
     <w:nsid w:val="71B45DF0"/>
     <w:multiLevelType w:val="hybridMultilevel"/>
     <w:tmpl w:val="2A66DF1E"/>
@@ -16362,7 +16395,7 @@
       </w:rPr>
     </w:lvl>
   </w:abstractNum>
-  <w:abstractNum w:abstractNumId="39">
+  <w:abstractNum w:abstractNumId="39" w15:restartNumberingAfterBreak="0">
     <w:nsid w:val="7400733E"/>
     <w:multiLevelType w:val="hybridMultilevel"/>
     <w:tmpl w:val="DA5ECF60"/>
@@ -16475,7 +16508,7 @@
       </w:rPr>
     </w:lvl>
   </w:abstractNum>
-  <w:abstractNum w:abstractNumId="40">
+  <w:abstractNum w:abstractNumId="40" w15:restartNumberingAfterBreak="0">
     <w:nsid w:val="79CC6085"/>
     <w:multiLevelType w:val="hybridMultilevel"/>
     <w:tmpl w:val="22CEA0A4"/>
@@ -16561,7 +16594,7 @@
       </w:pPr>
     </w:lvl>
   </w:abstractNum>
-  <w:abstractNum w:abstractNumId="41">
+  <w:abstractNum w:abstractNumId="41" w15:restartNumberingAfterBreak="0">
     <w:nsid w:val="7DB8481A"/>
     <w:multiLevelType w:val="hybridMultilevel"/>
     <w:tmpl w:val="76A89C4C"/>
@@ -16804,7 +16837,7 @@
 </file>
 
 <file path=word/styles.xml><?xml version="1.0" encoding="utf-8"?>
-<w:styles xmlns:mc="http://schemas.openxmlformats.org/markup-compatibility/2006" xmlns:r="http://schemas.openxmlformats.org/officeDocument/2006/relationships" xmlns:w="http://schemas.openxmlformats.org/wordprocessingml/2006/main" xmlns:w14="http://schemas.microsoft.com/office/word/2010/wordml" xmlns:w15="http://schemas.microsoft.com/office/word/2012/wordml" mc:Ignorable="w14 w15">
+<w:styles xmlns:mc="http://schemas.openxmlformats.org/markup-compatibility/2006" xmlns:r="http://schemas.openxmlformats.org/officeDocument/2006/relationships" xmlns:w="http://schemas.openxmlformats.org/wordprocessingml/2006/main" xmlns:w14="http://schemas.microsoft.com/office/word/2010/wordml" xmlns:w15="http://schemas.microsoft.com/office/word/2012/wordml" xmlns:w16cid="http://schemas.microsoft.com/office/word/2016/wordml/cid" xmlns:w16se="http://schemas.microsoft.com/office/word/2015/wordml/symex" mc:Ignorable="w14 w15 w16se w16cid">
   <w:docDefaults>
     <w:rPrDefault>
       <w:rPr>
@@ -16820,7 +16853,7 @@
       </w:pPr>
     </w:pPrDefault>
   </w:docDefaults>
-  <w:latentStyles w:defLockedState="0" w:defUIPriority="99" w:defSemiHidden="0" w:defUnhideWhenUsed="0" w:defQFormat="0" w:count="382">
+  <w:latentStyles w:defLockedState="0" w:defUIPriority="99" w:defSemiHidden="0" w:defUnhideWhenUsed="0" w:defQFormat="0" w:count="375">
     <w:lsdException w:name="Normal" w:uiPriority="0" w:qFormat="1"/>
     <w:lsdException w:name="heading 1" w:uiPriority="9" w:qFormat="1"/>
     <w:lsdException w:name="heading 2" w:semiHidden="1" w:uiPriority="9" w:unhideWhenUsed="1" w:qFormat="1"/>
@@ -17200,11 +17233,11 @@
     <w:qFormat/>
     <w:rsid w:val="00A3502C"/>
   </w:style>
-  <w:style w:type="paragraph" w:styleId="Heading1">
+  <w:style w:type="paragraph" w:styleId="Ttulo1">
     <w:name w:val="heading 1"/>
     <w:basedOn w:val="Normal"/>
     <w:next w:val="Normal"/>
-    <w:link w:val="Heading1Char"/>
+    <w:link w:val="Ttulo1Carter"/>
     <w:uiPriority w:val="9"/>
     <w:qFormat/>
     <w:rsid w:val="008378DB"/>
@@ -17221,11 +17254,11 @@
       <w:szCs w:val="32"/>
     </w:rPr>
   </w:style>
-  <w:style w:type="paragraph" w:styleId="Heading2">
+  <w:style w:type="paragraph" w:styleId="Cabealho2">
     <w:name w:val="heading 2"/>
     <w:basedOn w:val="Normal"/>
     <w:next w:val="Normal"/>
-    <w:link w:val="Heading2Char"/>
+    <w:link w:val="Cabealho2Carter"/>
     <w:uiPriority w:val="9"/>
     <w:unhideWhenUsed/>
     <w:qFormat/>
@@ -17243,13 +17276,13 @@
       <w:szCs w:val="26"/>
     </w:rPr>
   </w:style>
-  <w:style w:type="character" w:default="1" w:styleId="DefaultParagraphFont">
+  <w:style w:type="character" w:default="1" w:styleId="Tipodeletrapredefinidodopargrafo">
     <w:name w:val="Default Paragraph Font"/>
     <w:uiPriority w:val="1"/>
     <w:semiHidden/>
     <w:unhideWhenUsed/>
   </w:style>
-  <w:style w:type="table" w:default="1" w:styleId="TableNormal">
+  <w:style w:type="table" w:default="1" w:styleId="Tabelanormal">
     <w:name w:val="Normal Table"/>
     <w:uiPriority w:val="99"/>
     <w:semiHidden/>
@@ -17264,15 +17297,15 @@
       </w:tblCellMar>
     </w:tblPr>
   </w:style>
-  <w:style w:type="numbering" w:default="1" w:styleId="NoList">
+  <w:style w:type="numbering" w:default="1" w:styleId="Semlista">
     <w:name w:val="No List"/>
     <w:uiPriority w:val="99"/>
     <w:semiHidden/>
     <w:unhideWhenUsed/>
   </w:style>
-  <w:style w:type="paragraph" w:styleId="NoSpacing">
+  <w:style w:type="paragraph" w:styleId="SemEspaamento">
     <w:name w:val="No Spacing"/>
-    <w:link w:val="NoSpacingChar"/>
+    <w:link w:val="SemEspaamentoCarter"/>
     <w:uiPriority w:val="1"/>
     <w:qFormat/>
     <w:rsid w:val="002C5D69"/>
@@ -17284,10 +17317,10 @@
       <w:lang w:eastAsia="pt-PT"/>
     </w:rPr>
   </w:style>
-  <w:style w:type="character" w:customStyle="1" w:styleId="NoSpacingChar">
-    <w:name w:val="No Spacing Char"/>
-    <w:basedOn w:val="DefaultParagraphFont"/>
-    <w:link w:val="NoSpacing"/>
+  <w:style w:type="character" w:customStyle="1" w:styleId="SemEspaamentoCarter">
+    <w:name w:val="Sem Espaçamento Caráter"/>
+    <w:basedOn w:val="Tipodeletrapredefinidodopargrafo"/>
+    <w:link w:val="SemEspaamento"/>
     <w:uiPriority w:val="1"/>
     <w:rsid w:val="002C5D69"/>
     <w:rPr>
@@ -17295,10 +17328,10 @@
       <w:lang w:eastAsia="pt-PT"/>
     </w:rPr>
   </w:style>
-  <w:style w:type="paragraph" w:styleId="Header">
+  <w:style w:type="paragraph" w:styleId="Cabealho">
     <w:name w:val="header"/>
     <w:basedOn w:val="Normal"/>
-    <w:link w:val="HeaderChar"/>
+    <w:link w:val="CabealhoCarter"/>
     <w:uiPriority w:val="99"/>
     <w:unhideWhenUsed/>
     <w:rsid w:val="0032336D"/>
@@ -17310,17 +17343,17 @@
       <w:spacing w:after="0" w:line="240" w:lineRule="auto"/>
     </w:pPr>
   </w:style>
-  <w:style w:type="character" w:customStyle="1" w:styleId="HeaderChar">
-    <w:name w:val="Header Char"/>
-    <w:basedOn w:val="DefaultParagraphFont"/>
-    <w:link w:val="Header"/>
+  <w:style w:type="character" w:customStyle="1" w:styleId="CabealhoCarter">
+    <w:name w:val="Cabeçalho Caráter"/>
+    <w:basedOn w:val="Tipodeletrapredefinidodopargrafo"/>
+    <w:link w:val="Cabealho"/>
     <w:uiPriority w:val="99"/>
     <w:rsid w:val="0032336D"/>
   </w:style>
-  <w:style w:type="paragraph" w:styleId="Footer">
+  <w:style w:type="paragraph" w:styleId="Rodap">
     <w:name w:val="footer"/>
     <w:basedOn w:val="Normal"/>
-    <w:link w:val="FooterChar"/>
+    <w:link w:val="RodapCarter"/>
     <w:uiPriority w:val="99"/>
     <w:unhideWhenUsed/>
     <w:rsid w:val="0032336D"/>
@@ -17332,14 +17365,14 @@
       <w:spacing w:after="0" w:line="240" w:lineRule="auto"/>
     </w:pPr>
   </w:style>
-  <w:style w:type="character" w:customStyle="1" w:styleId="FooterChar">
-    <w:name w:val="Footer Char"/>
-    <w:basedOn w:val="DefaultParagraphFont"/>
-    <w:link w:val="Footer"/>
+  <w:style w:type="character" w:customStyle="1" w:styleId="RodapCarter">
+    <w:name w:val="Rodapé Caráter"/>
+    <w:basedOn w:val="Tipodeletrapredefinidodopargrafo"/>
+    <w:link w:val="Rodap"/>
     <w:uiPriority w:val="99"/>
     <w:rsid w:val="0032336D"/>
   </w:style>
-  <w:style w:type="paragraph" w:styleId="ListParagraph">
+  <w:style w:type="paragraph" w:styleId="PargrafodaLista">
     <w:name w:val="List Paragraph"/>
     <w:basedOn w:val="Normal"/>
     <w:uiPriority w:val="34"/>
@@ -17352,7 +17385,7 @@
   </w:style>
   <w:style w:type="paragraph" w:customStyle="1" w:styleId="Estilo1">
     <w:name w:val="Estilo1"/>
-    <w:basedOn w:val="Title"/>
+    <w:basedOn w:val="Ttulo"/>
     <w:link w:val="Estilo1Char"/>
     <w:qFormat/>
     <w:rsid w:val="00E42A86"/>
@@ -17362,11 +17395,11 @@
       <w:sz w:val="44"/>
     </w:rPr>
   </w:style>
-  <w:style w:type="paragraph" w:styleId="Title">
+  <w:style w:type="paragraph" w:styleId="Ttulo">
     <w:name w:val="Title"/>
     <w:basedOn w:val="Normal"/>
     <w:next w:val="Normal"/>
-    <w:link w:val="TitleChar"/>
+    <w:link w:val="TtuloCarter"/>
     <w:uiPriority w:val="10"/>
     <w:qFormat/>
     <w:rsid w:val="00E42A86"/>
@@ -17382,10 +17415,10 @@
       <w:szCs w:val="56"/>
     </w:rPr>
   </w:style>
-  <w:style w:type="character" w:customStyle="1" w:styleId="TitleChar">
-    <w:name w:val="Title Char"/>
-    <w:basedOn w:val="DefaultParagraphFont"/>
-    <w:link w:val="Title"/>
+  <w:style w:type="character" w:customStyle="1" w:styleId="TtuloCarter">
+    <w:name w:val="Título Caráter"/>
+    <w:basedOn w:val="Tipodeletrapredefinidodopargrafo"/>
+    <w:link w:val="Ttulo"/>
     <w:uiPriority w:val="10"/>
     <w:rsid w:val="00E42A86"/>
     <w:rPr>
@@ -17398,7 +17431,7 @@
   </w:style>
   <w:style w:type="character" w:customStyle="1" w:styleId="Estilo1Char">
     <w:name w:val="Estilo1 Char"/>
-    <w:basedOn w:val="TitleChar"/>
+    <w:basedOn w:val="TtuloCarter"/>
     <w:link w:val="Estilo1"/>
     <w:rsid w:val="00E42A86"/>
     <w:rPr>
@@ -17410,7 +17443,7 @@
       <w:szCs w:val="56"/>
     </w:rPr>
   </w:style>
-  <w:style w:type="paragraph" w:styleId="Index1">
+  <w:style w:type="paragraph" w:styleId="ndiceremissivo1">
     <w:name w:val="index 1"/>
     <w:basedOn w:val="Normal"/>
     <w:next w:val="Normal"/>
@@ -17428,7 +17461,7 @@
       <w:szCs w:val="18"/>
     </w:rPr>
   </w:style>
-  <w:style w:type="paragraph" w:styleId="Index2">
+  <w:style w:type="paragraph" w:styleId="ndiceremissivo2">
     <w:name w:val="index 2"/>
     <w:basedOn w:val="Normal"/>
     <w:next w:val="Normal"/>
@@ -17446,7 +17479,7 @@
       <w:szCs w:val="18"/>
     </w:rPr>
   </w:style>
-  <w:style w:type="paragraph" w:styleId="Index3">
+  <w:style w:type="paragraph" w:styleId="ndiceremissivo3">
     <w:name w:val="index 3"/>
     <w:basedOn w:val="Normal"/>
     <w:next w:val="Normal"/>
@@ -17464,7 +17497,7 @@
       <w:szCs w:val="18"/>
     </w:rPr>
   </w:style>
-  <w:style w:type="paragraph" w:styleId="Index4">
+  <w:style w:type="paragraph" w:styleId="ndiceremissivo4">
     <w:name w:val="index 4"/>
     <w:basedOn w:val="Normal"/>
     <w:next w:val="Normal"/>
@@ -17482,7 +17515,7 @@
       <w:szCs w:val="18"/>
     </w:rPr>
   </w:style>
-  <w:style w:type="paragraph" w:styleId="Index5">
+  <w:style w:type="paragraph" w:styleId="ndiceremissivo5">
     <w:name w:val="index 5"/>
     <w:basedOn w:val="Normal"/>
     <w:next w:val="Normal"/>
@@ -17500,7 +17533,7 @@
       <w:szCs w:val="18"/>
     </w:rPr>
   </w:style>
-  <w:style w:type="paragraph" w:styleId="Index6">
+  <w:style w:type="paragraph" w:styleId="ndiceremissivo6">
     <w:name w:val="index 6"/>
     <w:basedOn w:val="Normal"/>
     <w:next w:val="Normal"/>
@@ -17518,7 +17551,7 @@
       <w:szCs w:val="18"/>
     </w:rPr>
   </w:style>
-  <w:style w:type="paragraph" w:styleId="Index7">
+  <w:style w:type="paragraph" w:styleId="ndiceremissivo7">
     <w:name w:val="index 7"/>
     <w:basedOn w:val="Normal"/>
     <w:next w:val="Normal"/>
@@ -17536,7 +17569,7 @@
       <w:szCs w:val="18"/>
     </w:rPr>
   </w:style>
-  <w:style w:type="paragraph" w:styleId="Index8">
+  <w:style w:type="paragraph" w:styleId="ndiceremissivo8">
     <w:name w:val="index 8"/>
     <w:basedOn w:val="Normal"/>
     <w:next w:val="Normal"/>
@@ -17554,7 +17587,7 @@
       <w:szCs w:val="18"/>
     </w:rPr>
   </w:style>
-  <w:style w:type="paragraph" w:styleId="Index9">
+  <w:style w:type="paragraph" w:styleId="ndiceremissivo9">
     <w:name w:val="index 9"/>
     <w:basedOn w:val="Normal"/>
     <w:next w:val="Normal"/>
@@ -17572,10 +17605,10 @@
       <w:szCs w:val="18"/>
     </w:rPr>
   </w:style>
-  <w:style w:type="paragraph" w:styleId="IndexHeading">
+  <w:style w:type="paragraph" w:styleId="Cabealhodendiceremissivo">
     <w:name w:val="index heading"/>
     <w:basedOn w:val="Normal"/>
-    <w:next w:val="Index1"/>
+    <w:next w:val="ndiceremissivo1"/>
     <w:uiPriority w:val="99"/>
     <w:unhideWhenUsed/>
     <w:rsid w:val="00C911AE"/>
@@ -17591,16 +17624,15 @@
       <w:szCs w:val="26"/>
     </w:rPr>
   </w:style>
-  <w:style w:type="table" w:styleId="TableGrid">
+  <w:style w:type="table" w:styleId="TabelacomGrelha">
     <w:name w:val="Table Grid"/>
-    <w:basedOn w:val="TableNormal"/>
+    <w:basedOn w:val="Tabelanormal"/>
     <w:uiPriority w:val="39"/>
     <w:rsid w:val="00C911AE"/>
     <w:pPr>
       <w:spacing w:after="0" w:line="240" w:lineRule="auto"/>
     </w:pPr>
     <w:tblPr>
-      <w:tblInd w:w="0" w:type="dxa"/>
       <w:tblBorders>
         <w:top w:val="single" w:sz="4" w:space="0" w:color="auto"/>
         <w:left w:val="single" w:sz="4" w:space="0" w:color="auto"/>
@@ -17609,17 +17641,11 @@
         <w:insideH w:val="single" w:sz="4" w:space="0" w:color="auto"/>
         <w:insideV w:val="single" w:sz="4" w:space="0" w:color="auto"/>
       </w:tblBorders>
-      <w:tblCellMar>
-        <w:top w:w="0" w:type="dxa"/>
-        <w:left w:w="108" w:type="dxa"/>
-        <w:bottom w:w="0" w:type="dxa"/>
-        <w:right w:w="108" w:type="dxa"/>
-      </w:tblCellMar>
     </w:tblPr>
   </w:style>
-  <w:style w:type="character" w:styleId="Hyperlink">
+  <w:style w:type="character" w:styleId="Hiperligao">
     <w:name w:val="Hyperlink"/>
-    <w:basedOn w:val="DefaultParagraphFont"/>
+    <w:basedOn w:val="Tipodeletrapredefinidodopargrafo"/>
     <w:uiPriority w:val="99"/>
     <w:unhideWhenUsed/>
     <w:rsid w:val="00520EEB"/>
@@ -17644,10 +17670,10 @@
       <w:lang w:eastAsia="pt-PT"/>
     </w:rPr>
   </w:style>
-  <w:style w:type="paragraph" w:styleId="PlainText">
+  <w:style w:type="paragraph" w:styleId="Textosimples">
     <w:name w:val="Plain Text"/>
     <w:basedOn w:val="Normal"/>
-    <w:link w:val="PlainTextChar"/>
+    <w:link w:val="TextosimplesCarter"/>
     <w:uiPriority w:val="99"/>
     <w:semiHidden/>
     <w:unhideWhenUsed/>
@@ -17661,10 +17687,10 @@
       <w:szCs w:val="21"/>
     </w:rPr>
   </w:style>
-  <w:style w:type="character" w:customStyle="1" w:styleId="PlainTextChar">
-    <w:name w:val="Plain Text Char"/>
-    <w:basedOn w:val="DefaultParagraphFont"/>
-    <w:link w:val="PlainText"/>
+  <w:style w:type="character" w:customStyle="1" w:styleId="TextosimplesCarter">
+    <w:name w:val="Texto simples Caráter"/>
+    <w:basedOn w:val="Tipodeletrapredefinidodopargrafo"/>
+    <w:link w:val="Textosimples"/>
     <w:uiPriority w:val="99"/>
     <w:semiHidden/>
     <w:rsid w:val="00520EEB"/>
@@ -17676,7 +17702,7 @@
   </w:style>
   <w:style w:type="character" w:customStyle="1" w:styleId="MenoNoResolvida1">
     <w:name w:val="Menção Não Resolvida1"/>
-    <w:basedOn w:val="DefaultParagraphFont"/>
+    <w:basedOn w:val="Tipodeletrapredefinidodopargrafo"/>
     <w:uiPriority w:val="99"/>
     <w:semiHidden/>
     <w:unhideWhenUsed/>
@@ -17686,9 +17712,9 @@
       <w:shd w:val="clear" w:color="auto" w:fill="E6E6E6"/>
     </w:rPr>
   </w:style>
-  <w:style w:type="table" w:styleId="PlainTable1">
+  <w:style w:type="table" w:styleId="TabelaSimples1">
     <w:name w:val="Plain Table 1"/>
-    <w:basedOn w:val="TableNormal"/>
+    <w:basedOn w:val="Tabelanormal"/>
     <w:uiPriority w:val="41"/>
     <w:rsid w:val="005F471D"/>
     <w:pPr>
@@ -17697,7 +17723,6 @@
     <w:tblPr>
       <w:tblStyleRowBandSize w:val="1"/>
       <w:tblStyleColBandSize w:val="1"/>
-      <w:tblInd w:w="0" w:type="dxa"/>
       <w:tblBorders>
         <w:top w:val="single" w:sz="4" w:space="0" w:color="BFBFBF" w:themeColor="background1" w:themeShade="BF"/>
         <w:left w:val="single" w:sz="4" w:space="0" w:color="BFBFBF" w:themeColor="background1" w:themeShade="BF"/>
@@ -17706,12 +17731,6 @@
         <w:insideH w:val="single" w:sz="4" w:space="0" w:color="BFBFBF" w:themeColor="background1" w:themeShade="BF"/>
         <w:insideV w:val="single" w:sz="4" w:space="0" w:color="BFBFBF" w:themeColor="background1" w:themeShade="BF"/>
       </w:tblBorders>
-      <w:tblCellMar>
-        <w:top w:w="0" w:type="dxa"/>
-        <w:left w:w="108" w:type="dxa"/>
-        <w:bottom w:w="0" w:type="dxa"/>
-        <w:right w:w="108" w:type="dxa"/>
-      </w:tblCellMar>
     </w:tblPr>
     <w:tblStylePr w:type="firstRow">
       <w:rPr>
@@ -17756,10 +17775,10 @@
       </w:tcPr>
     </w:tblStylePr>
   </w:style>
-  <w:style w:type="character" w:customStyle="1" w:styleId="Heading1Char">
-    <w:name w:val="Heading 1 Char"/>
-    <w:basedOn w:val="DefaultParagraphFont"/>
-    <w:link w:val="Heading1"/>
+  <w:style w:type="character" w:customStyle="1" w:styleId="Ttulo1Carter">
+    <w:name w:val="Título 1 Caráter"/>
+    <w:basedOn w:val="Tipodeletrapredefinidodopargrafo"/>
+    <w:link w:val="Ttulo1"/>
     <w:uiPriority w:val="9"/>
     <w:rsid w:val="008378DB"/>
     <w:rPr>
@@ -17769,10 +17788,10 @@
       <w:szCs w:val="32"/>
     </w:rPr>
   </w:style>
-  <w:style w:type="character" w:customStyle="1" w:styleId="Heading2Char">
-    <w:name w:val="Heading 2 Char"/>
-    <w:basedOn w:val="DefaultParagraphFont"/>
-    <w:link w:val="Heading2"/>
+  <w:style w:type="character" w:customStyle="1" w:styleId="Cabealho2Carter">
+    <w:name w:val="Cabeçalho 2 Caráter"/>
+    <w:basedOn w:val="Tipodeletrapredefinidodopargrafo"/>
+    <w:link w:val="Cabealho2"/>
     <w:uiPriority w:val="9"/>
     <w:rsid w:val="008378DB"/>
     <w:rPr>
@@ -17782,9 +17801,9 @@
       <w:szCs w:val="26"/>
     </w:rPr>
   </w:style>
-  <w:style w:type="paragraph" w:styleId="TOCHeading">
+  <w:style w:type="paragraph" w:styleId="Cabealhodondice">
     <w:name w:val="TOC Heading"/>
-    <w:basedOn w:val="Heading1"/>
+    <w:basedOn w:val="Ttulo1"/>
     <w:next w:val="Normal"/>
     <w:uiPriority w:val="39"/>
     <w:unhideWhenUsed/>
@@ -17802,7 +17821,7 @@
       <w:lang w:val="en-US"/>
     </w:rPr>
   </w:style>
-  <w:style w:type="paragraph" w:styleId="TOC1">
+  <w:style w:type="paragraph" w:styleId="ndice1">
     <w:name w:val="toc 1"/>
     <w:basedOn w:val="Normal"/>
     <w:next w:val="Normal"/>
@@ -17825,7 +17844,7 @@
       <w:szCs w:val="24"/>
     </w:rPr>
   </w:style>
-  <w:style w:type="paragraph" w:styleId="TOC2">
+  <w:style w:type="paragraph" w:styleId="ndice2">
     <w:name w:val="toc 2"/>
     <w:basedOn w:val="Normal"/>
     <w:next w:val="Normal"/>
@@ -17843,7 +17862,7 @@
       <w:sz w:val="28"/>
     </w:rPr>
   </w:style>
-  <w:style w:type="paragraph" w:styleId="TOC3">
+  <w:style w:type="paragraph" w:styleId="ndice3">
     <w:name w:val="toc 3"/>
     <w:basedOn w:val="Normal"/>
     <w:next w:val="Normal"/>
@@ -17856,7 +17875,7 @@
       <w:ind w:left="440"/>
     </w:pPr>
   </w:style>
-  <w:style w:type="paragraph" w:styleId="TOC4">
+  <w:style w:type="paragraph" w:styleId="ndice4">
     <w:name w:val="toc 4"/>
     <w:basedOn w:val="Normal"/>
     <w:next w:val="Normal"/>
@@ -17873,7 +17892,7 @@
       <w:szCs w:val="20"/>
     </w:rPr>
   </w:style>
-  <w:style w:type="paragraph" w:styleId="TOC5">
+  <w:style w:type="paragraph" w:styleId="ndice5">
     <w:name w:val="toc 5"/>
     <w:basedOn w:val="Normal"/>
     <w:next w:val="Normal"/>
@@ -17890,7 +17909,7 @@
       <w:szCs w:val="20"/>
     </w:rPr>
   </w:style>
-  <w:style w:type="paragraph" w:styleId="TOC6">
+  <w:style w:type="paragraph" w:styleId="ndice6">
     <w:name w:val="toc 6"/>
     <w:basedOn w:val="Normal"/>
     <w:next w:val="Normal"/>
@@ -17907,7 +17926,7 @@
       <w:szCs w:val="20"/>
     </w:rPr>
   </w:style>
-  <w:style w:type="paragraph" w:styleId="TOC7">
+  <w:style w:type="paragraph" w:styleId="ndice7">
     <w:name w:val="toc 7"/>
     <w:basedOn w:val="Normal"/>
     <w:next w:val="Normal"/>
@@ -17924,7 +17943,7 @@
       <w:szCs w:val="20"/>
     </w:rPr>
   </w:style>
-  <w:style w:type="paragraph" w:styleId="TOC8">
+  <w:style w:type="paragraph" w:styleId="ndice8">
     <w:name w:val="toc 8"/>
     <w:basedOn w:val="Normal"/>
     <w:next w:val="Normal"/>
@@ -17941,7 +17960,7 @@
       <w:szCs w:val="20"/>
     </w:rPr>
   </w:style>
-  <w:style w:type="paragraph" w:styleId="TOC9">
+  <w:style w:type="paragraph" w:styleId="ndice9">
     <w:name w:val="toc 9"/>
     <w:basedOn w:val="Normal"/>
     <w:next w:val="Normal"/>
@@ -18227,7 +18246,7 @@
 </file>
 
 <file path=customXml/itemProps1.xml><?xml version="1.0" encoding="utf-8"?>
-<ds:datastoreItem xmlns:ds="http://schemas.openxmlformats.org/officeDocument/2006/customXml" ds:itemID="{76C22A53-AF41-9843-B498-50FD1BAD80D5}">
+<ds:datastoreItem xmlns:ds="http://schemas.openxmlformats.org/officeDocument/2006/customXml" ds:itemID="{2FAA5B61-D761-4354-9413-1D374902715A}">
   <ds:schemaRefs>
     <ds:schemaRef ds:uri="http://schemas.openxmlformats.org/officeDocument/2006/bibliography"/>
   </ds:schemaRefs>

</xml_diff>

<commit_message>
adicionada imagem header tipo arp
</commit_message>
<xml_diff>
--- a/Project2/docs/report.docx
+++ b/Project2/docs/report.docx
@@ -2311,8 +2311,6 @@
         </w:rPr>
         <w:t>switch</w:t>
       </w:r>
-      <w:bookmarkStart w:id="3" w:name="_GoBack"/>
-      <w:bookmarkEnd w:id="3"/>
       <w:proofErr w:type="spellEnd"/>
       <w:r>
         <w:rPr>
@@ -2702,7 +2700,7 @@
           <w:szCs w:val="40"/>
         </w:rPr>
       </w:pPr>
-      <w:bookmarkStart w:id="4" w:name="_Toc501584403"/>
+      <w:bookmarkStart w:id="3" w:name="_Toc501584403"/>
       <w:r>
         <w:rPr>
           <w:rFonts w:ascii="Century Schoolbook" w:hAnsi="Century Schoolbook"/>
@@ -2714,7 +2712,7 @@
         <w:t>Parte 1: Aplicação de Download</w:t>
       </w:r>
       <w:bookmarkEnd w:id="2"/>
-      <w:bookmarkEnd w:id="4"/>
+      <w:bookmarkEnd w:id="3"/>
     </w:p>
     <w:p>
       <w:pPr>
@@ -2911,8 +2909,8 @@
           <w:szCs w:val="32"/>
         </w:rPr>
       </w:pPr>
-      <w:bookmarkStart w:id="5" w:name="_Toc499892494"/>
-      <w:bookmarkStart w:id="6" w:name="_Toc501584404"/>
+      <w:bookmarkStart w:id="4" w:name="_Toc499892494"/>
+      <w:bookmarkStart w:id="5" w:name="_Toc501584404"/>
       <w:r>
         <w:rPr>
           <w:rFonts w:ascii="Century Schoolbook" w:hAnsi="Century Schoolbook"/>
@@ -2923,8 +2921,8 @@
         </w:rPr>
         <w:t>Arquitetura</w:t>
       </w:r>
+      <w:bookmarkEnd w:id="4"/>
       <w:bookmarkEnd w:id="5"/>
-      <w:bookmarkEnd w:id="6"/>
     </w:p>
     <w:p>
       <w:pPr>
@@ -3653,7 +3651,7 @@
           <w:szCs w:val="56"/>
         </w:rPr>
       </w:pPr>
-      <w:bookmarkStart w:id="7" w:name="_Toc499892495"/>
+      <w:bookmarkStart w:id="6" w:name="_Toc499892495"/>
       <w:r>
         <w:rPr>
           <w:rFonts w:ascii="Century Schoolbook" w:hAnsi="Century Schoolbook"/>
@@ -3663,7 +3661,7 @@
         </w:rPr>
         <w:t>Resultados</w:t>
       </w:r>
-      <w:bookmarkEnd w:id="7"/>
+      <w:bookmarkEnd w:id="6"/>
     </w:p>
     <w:p>
       <w:pPr>
@@ -3798,8 +3796,8 @@
           <w:szCs w:val="40"/>
         </w:rPr>
       </w:pPr>
-      <w:bookmarkStart w:id="8" w:name="_Toc499892496"/>
-      <w:bookmarkStart w:id="9" w:name="_Toc501584405"/>
+      <w:bookmarkStart w:id="7" w:name="_Toc499892496"/>
+      <w:bookmarkStart w:id="8" w:name="_Toc501584405"/>
       <w:r>
         <w:rPr>
           <w:rFonts w:ascii="Century Schoolbook" w:hAnsi="Century Schoolbook"/>
@@ -3810,8 +3808,8 @@
         </w:rPr>
         <w:t>Parte 2: Configuração de Rede e Análise</w:t>
       </w:r>
+      <w:bookmarkEnd w:id="7"/>
       <w:bookmarkEnd w:id="8"/>
-      <w:bookmarkEnd w:id="9"/>
     </w:p>
     <w:p>
       <w:pPr>
@@ -3832,8 +3830,8 @@
           <w:sz w:val="28"/>
         </w:rPr>
       </w:pPr>
-      <w:bookmarkStart w:id="10" w:name="_Toc499892497"/>
-      <w:bookmarkStart w:id="11" w:name="_Toc501584406"/>
+      <w:bookmarkStart w:id="9" w:name="_Toc499892497"/>
+      <w:bookmarkStart w:id="10" w:name="_Toc501584406"/>
       <w:r>
         <w:rPr>
           <w:rFonts w:ascii="Century Schoolbook" w:hAnsi="Century Schoolbook"/>
@@ -3852,8 +3850,8 @@
         </w:rPr>
         <w:t xml:space="preserve"> – Configurar um IP de rede</w:t>
       </w:r>
+      <w:bookmarkEnd w:id="9"/>
       <w:bookmarkEnd w:id="10"/>
-      <w:bookmarkEnd w:id="11"/>
     </w:p>
     <w:p>
       <w:pPr>
@@ -4114,7 +4112,7 @@
               </wp:anchor>
             </w:drawing>
           </mc:Choice>
-          <mc:Fallback xmlns:mv="urn:schemas-microsoft-com:mac:vml" xmlns:mo="http://schemas.microsoft.com/office/mac/office/2008/main">
+          <mc:Fallback xmlns:mo="http://schemas.microsoft.com/office/mac/office/2008/main" xmlns:mv="urn:schemas-microsoft-com:mac:vml">
             <w:pict>
               <v:line w14:anchorId="20AEED03" id="Conexão reta 38" o:spid="_x0000_s1026" style="position:absolute;z-index:251673600;visibility:visible;mso-wrap-style:square;mso-wrap-distance-left:9pt;mso-wrap-distance-top:0;mso-wrap-distance-right:9pt;mso-wrap-distance-bottom:0;mso-position-horizontal:absolute;mso-position-horizontal-relative:text;mso-position-vertical:absolute;mso-position-vertical-relative:text" from="272.3pt,10.25pt" to="425.5pt,10.25pt" o:gfxdata="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" strokecolor="red" strokeweight="2.25pt">
                 <v:stroke joinstyle="miter"/>
@@ -4183,7 +4181,7 @@
               </wp:anchor>
             </w:drawing>
           </mc:Choice>
-          <mc:Fallback xmlns:mv="urn:schemas-microsoft-com:mac:vml" xmlns:mo="http://schemas.microsoft.com/office/mac/office/2008/main">
+          <mc:Fallback xmlns:mo="http://schemas.microsoft.com/office/mac/office/2008/main" xmlns:mv="urn:schemas-microsoft-com:mac:vml">
             <w:pict>
               <v:line w14:anchorId="25B1A14D" id="Conexão reta 11" o:spid="_x0000_s1026" style="position:absolute;z-index:251672576;visibility:visible;mso-wrap-style:square;mso-wrap-distance-left:9pt;mso-wrap-distance-top:0;mso-wrap-distance-right:9pt;mso-wrap-distance-bottom:0;mso-position-horizontal:absolute;mso-position-horizontal-relative:text;mso-position-vertical:absolute;mso-position-vertical-relative:text" from="88.4pt,127.05pt" to="127.65pt,127.05pt" o:gfxdata="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" strokecolor="red" strokeweight="2.25pt">
                 <v:stroke joinstyle="miter"/>
@@ -4252,7 +4250,7 @@
               </wp:anchor>
             </w:drawing>
           </mc:Choice>
-          <mc:Fallback xmlns:mv="urn:schemas-microsoft-com:mac:vml" xmlns:mo="http://schemas.microsoft.com/office/mac/office/2008/main">
+          <mc:Fallback xmlns:mo="http://schemas.microsoft.com/office/mac/office/2008/main" xmlns:mv="urn:schemas-microsoft-com:mac:vml">
             <w:pict>
               <v:line w14:anchorId="4357146D" id="Conexão reta 10" o:spid="_x0000_s1026" style="position:absolute;z-index:251671552;visibility:visible;mso-wrap-style:square;mso-wrap-distance-left:9pt;mso-wrap-distance-top:0;mso-wrap-distance-right:9pt;mso-wrap-distance-bottom:0;mso-position-horizontal:absolute;mso-position-horizontal-relative:text;mso-position-vertical:absolute;mso-position-vertical-relative:text" from="156.05pt,118.85pt" to="221.5pt,118.85pt" o:gfxdata="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" strokecolor="red" strokeweight="2.25pt">
                 <v:stroke joinstyle="miter"/>
@@ -4321,7 +4319,7 @@
               </wp:anchor>
             </w:drawing>
           </mc:Choice>
-          <mc:Fallback xmlns:mv="urn:schemas-microsoft-com:mac:vml" xmlns:mo="http://schemas.microsoft.com/office/mac/office/2008/main">
+          <mc:Fallback xmlns:mo="http://schemas.microsoft.com/office/mac/office/2008/main" xmlns:mv="urn:schemas-microsoft-com:mac:vml">
             <w:pict>
               <v:line w14:anchorId="13B6CFF0" id="Conexão reta 9" o:spid="_x0000_s1026" style="position:absolute;z-index:251670528;visibility:visible;mso-wrap-style:square;mso-wrap-distance-left:9pt;mso-wrap-distance-top:0;mso-wrap-distance-right:9pt;mso-wrap-distance-bottom:0;mso-position-horizontal:absolute;mso-position-horizontal-relative:text;mso-position-vertical:absolute;mso-position-vertical-relative:text" from="88.4pt,109.6pt" to="141.3pt,109.6pt" o:gfxdata="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" strokecolor="red" strokeweight="2.25pt">
                 <v:stroke joinstyle="miter"/>
@@ -4390,7 +4388,7 @@
               </wp:anchor>
             </w:drawing>
           </mc:Choice>
-          <mc:Fallback xmlns:mv="urn:schemas-microsoft-com:mac:vml" xmlns:mo="http://schemas.microsoft.com/office/mac/office/2008/main">
+          <mc:Fallback xmlns:mo="http://schemas.microsoft.com/office/mac/office/2008/main" xmlns:mv="urn:schemas-microsoft-com:mac:vml">
             <w:pict>
               <v:line w14:anchorId="53CB10DC" id="Conexão reta 6" o:spid="_x0000_s1026" style="position:absolute;z-index:251669504;visibility:visible;mso-wrap-style:square;mso-wrap-distance-left:9pt;mso-wrap-distance-top:0;mso-wrap-distance-right:9pt;mso-wrap-distance-bottom:0;mso-position-horizontal:absolute;mso-position-horizontal-relative:text;mso-position-vertical:absolute;mso-position-vertical-relative:text" from="156.05pt,101.95pt" to="221.5pt,101.95pt" o:gfxdata="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" strokecolor="red" strokeweight="2.25pt">
                 <v:stroke joinstyle="miter"/>
@@ -4686,7 +4684,7 @@
               </wp:anchor>
             </w:drawing>
           </mc:Choice>
-          <mc:Fallback xmlns:mv="urn:schemas-microsoft-com:mac:vml" xmlns:mo="http://schemas.microsoft.com/office/mac/office/2008/main">
+          <mc:Fallback xmlns:mo="http://schemas.microsoft.com/office/mac/office/2008/main" xmlns:mv="urn:schemas-microsoft-com:mac:vml">
             <w:pict>
               <v:line w14:anchorId="533D474F" id="Conexão reta 39" o:spid="_x0000_s1026" style="position:absolute;z-index:251679744;visibility:visible;mso-wrap-style:square;mso-wrap-distance-left:9pt;mso-wrap-distance-top:0;mso-wrap-distance-right:9pt;mso-wrap-distance-bottom:0;mso-position-horizontal:absolute;mso-position-horizontal-relative:text;mso-position-vertical:absolute;mso-position-vertical-relative:text" from="263.6pt,17.95pt" to="400.95pt,17.95pt" o:gfxdata="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" strokecolor="red" strokeweight="2.25pt">
                 <v:stroke joinstyle="miter"/>
@@ -4755,7 +4753,7 @@
               </wp:anchor>
             </w:drawing>
           </mc:Choice>
-          <mc:Fallback xmlns:mv="urn:schemas-microsoft-com:mac:vml" xmlns:mo="http://schemas.microsoft.com/office/mac/office/2008/main">
+          <mc:Fallback xmlns:mo="http://schemas.microsoft.com/office/mac/office/2008/main" xmlns:mv="urn:schemas-microsoft-com:mac:vml">
             <w:pict>
               <v:line w14:anchorId="7D8594AF" id="Conexão reta 21" o:spid="_x0000_s1026" style="position:absolute;z-index:251678720;visibility:visible;mso-wrap-style:square;mso-wrap-distance-left:9pt;mso-wrap-distance-top:0;mso-wrap-distance-right:9pt;mso-wrap-distance-bottom:0;mso-position-horizontal:absolute;mso-position-horizontal-relative:text;mso-position-vertical:absolute;mso-position-vertical-relative:text" from="84.55pt,123.5pt" to="137.45pt,123.5pt" o:gfxdata="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" strokecolor="red" strokeweight="2.25pt">
                 <v:stroke joinstyle="miter"/>
@@ -4824,7 +4822,7 @@
               </wp:anchor>
             </w:drawing>
           </mc:Choice>
-          <mc:Fallback xmlns:mv="urn:schemas-microsoft-com:mac:vml" xmlns:mo="http://schemas.microsoft.com/office/mac/office/2008/main">
+          <mc:Fallback xmlns:mo="http://schemas.microsoft.com/office/mac/office/2008/main" xmlns:mv="urn:schemas-microsoft-com:mac:vml">
             <w:pict>
               <v:line w14:anchorId="60E1B3BA" id="Conexão reta 19" o:spid="_x0000_s1026" style="position:absolute;z-index:251677696;visibility:visible;mso-wrap-style:square;mso-wrap-distance-left:9pt;mso-wrap-distance-top:0;mso-wrap-distance-right:9pt;mso-wrap-distance-bottom:0;mso-position-horizontal:absolute;mso-position-horizontal-relative:text;mso-position-vertical:absolute;mso-position-vertical-relative:text" from="84.55pt,106.7pt" to="123.8pt,106.7pt" o:gfxdata="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" strokecolor="red" strokeweight="2.25pt">
                 <v:stroke joinstyle="miter"/>
@@ -4893,7 +4891,7 @@
               </wp:anchor>
             </w:drawing>
           </mc:Choice>
-          <mc:Fallback xmlns:mv="urn:schemas-microsoft-com:mac:vml" xmlns:mo="http://schemas.microsoft.com/office/mac/office/2008/main">
+          <mc:Fallback xmlns:mo="http://schemas.microsoft.com/office/mac/office/2008/main" xmlns:mv="urn:schemas-microsoft-com:mac:vml">
             <w:pict>
               <v:line w14:anchorId="0E88988D" id="Conexão reta 17" o:spid="_x0000_s1026" style="position:absolute;z-index:251676672;visibility:visible;mso-wrap-style:square;mso-wrap-distance-left:9pt;mso-wrap-distance-top:0;mso-wrap-distance-right:9pt;mso-wrap-distance-bottom:0;mso-position-horizontal:absolute;mso-position-horizontal-relative:text;mso-position-vertical:absolute;mso-position-vertical-relative:text" from="152.7pt,115.5pt" to="218.15pt,115.5pt" o:gfxdata="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" strokecolor="red" strokeweight="2.25pt">
                 <v:stroke joinstyle="miter"/>
@@ -4962,7 +4960,7 @@
               </wp:anchor>
             </w:drawing>
           </mc:Choice>
-          <mc:Fallback xmlns:mv="urn:schemas-microsoft-com:mac:vml" xmlns:mo="http://schemas.microsoft.com/office/mac/office/2008/main">
+          <mc:Fallback xmlns:mo="http://schemas.microsoft.com/office/mac/office/2008/main" xmlns:mv="urn:schemas-microsoft-com:mac:vml">
             <w:pict>
               <v:line w14:anchorId="31E40D20" id="Conexão reta 16" o:spid="_x0000_s1026" style="position:absolute;z-index:251675648;visibility:visible;mso-wrap-style:square;mso-wrap-distance-left:9pt;mso-wrap-distance-top:0;mso-wrap-distance-right:9pt;mso-wrap-distance-bottom:0;mso-position-horizontal:absolute;mso-position-horizontal-relative:text;mso-position-vertical:absolute;mso-position-vertical-relative:text" from="150.55pt,98.55pt" to="3in,98.55pt" o:gfxdata="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" strokecolor="red" strokeweight="2.25pt">
                 <v:stroke joinstyle="miter"/>
@@ -5509,7 +5507,7 @@
               </wp:anchor>
             </w:drawing>
           </mc:Choice>
-          <mc:Fallback xmlns:mv="urn:schemas-microsoft-com:mac:vml" xmlns:mo="http://schemas.microsoft.com/office/mac/office/2008/main">
+          <mc:Fallback xmlns:mo="http://schemas.microsoft.com/office/mac/office/2008/main" xmlns:mv="urn:schemas-microsoft-com:mac:vml">
             <w:pict>
               <v:line w14:anchorId="5430B281" id="Conexão reta 26" o:spid="_x0000_s1026" style="position:absolute;z-index:251684864;visibility:visible;mso-wrap-style:square;mso-width-percent:0;mso-wrap-distance-left:9pt;mso-wrap-distance-top:0;mso-wrap-distance-right:9pt;mso-wrap-distance-bottom:0;mso-position-horizontal:absolute;mso-position-horizontal-relative:text;mso-position-vertical:absolute;mso-position-vertical-relative:text;mso-width-percent:0;mso-width-relative:margin" from="91.15pt,37.55pt" to="202.95pt,37.55pt" o:gfxdata="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" strokecolor="red" strokeweight="2.25pt">
                 <v:stroke joinstyle="miter"/>
@@ -5579,7 +5577,7 @@
               </wp:anchor>
             </w:drawing>
           </mc:Choice>
-          <mc:Fallback xmlns:mv="urn:schemas-microsoft-com:mac:vml" xmlns:mo="http://schemas.microsoft.com/office/mac/office/2008/main">
+          <mc:Fallback xmlns:mo="http://schemas.microsoft.com/office/mac/office/2008/main" xmlns:mv="urn:schemas-microsoft-com:mac:vml">
             <w:pict>
               <v:line w14:anchorId="6766199E" id="Conexão reta 25" o:spid="_x0000_s1026" style="position:absolute;z-index:251683840;visibility:visible;mso-wrap-style:square;mso-wrap-distance-left:9pt;mso-wrap-distance-top:0;mso-wrap-distance-right:9pt;mso-wrap-distance-bottom:0;mso-position-horizontal:absolute;mso-position-horizontal-relative:text;mso-position-vertical:absolute;mso-position-vertical-relative:text" from="234.55pt,31.55pt" to="300pt,31.55pt" o:gfxdata="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" strokecolor="red" strokeweight="2.25pt">
                 <v:stroke joinstyle="miter"/>
@@ -5649,7 +5647,7 @@
               </wp:anchor>
             </w:drawing>
           </mc:Choice>
-          <mc:Fallback xmlns:mv="urn:schemas-microsoft-com:mac:vml" xmlns:mo="http://schemas.microsoft.com/office/mac/office/2008/main">
+          <mc:Fallback xmlns:mo="http://schemas.microsoft.com/office/mac/office/2008/main" xmlns:mv="urn:schemas-microsoft-com:mac:vml">
             <w:pict>
               <v:line w14:anchorId="714004FF" id="Conexão reta 24" o:spid="_x0000_s1026" style="position:absolute;z-index:251682816;visibility:visible;mso-wrap-style:square;mso-wrap-distance-left:9pt;mso-wrap-distance-top:0;mso-wrap-distance-right:9pt;mso-wrap-distance-bottom:0;mso-position-horizontal:absolute;mso-position-horizontal-relative:text;mso-position-vertical:absolute;mso-position-vertical-relative:text" from="111.25pt,30.25pt" to="176.7pt,30.25pt" o:gfxdata="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" strokecolor="red" strokeweight="2.25pt">
                 <v:stroke joinstyle="miter"/>
@@ -5722,7 +5720,7 @@
               </wp:anchor>
             </w:drawing>
           </mc:Choice>
-          <mc:Fallback xmlns:mv="urn:schemas-microsoft-com:mac:vml" xmlns:mo="http://schemas.microsoft.com/office/mac/office/2008/main">
+          <mc:Fallback xmlns:mo="http://schemas.microsoft.com/office/mac/office/2008/main" xmlns:mv="urn:schemas-microsoft-com:mac:vml">
             <w:pict>
               <v:line w14:anchorId="4911872F" id="Conexão reta 22" o:spid="_x0000_s1026" style="position:absolute;z-index:251681792;visibility:visible;mso-wrap-style:square;mso-width-percent:0;mso-wrap-distance-left:9pt;mso-wrap-distance-top:0;mso-wrap-distance-right:9pt;mso-wrap-distance-bottom:0;mso-position-horizontal:absolute;mso-position-horizontal-relative:text;mso-position-vertical:absolute;mso-position-vertical-relative:text;mso-width-percent:0;mso-width-relative:margin" from="14.7pt,6.2pt" to="419.15pt,6.2pt" o:gfxdata="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" strokecolor="red" strokeweight="2.25pt">
                 <v:stroke joinstyle="miter"/>
@@ -6126,7 +6124,7 @@
               </wp:anchor>
             </w:drawing>
           </mc:Choice>
-          <mc:Fallback xmlns:mv="urn:schemas-microsoft-com:mac:vml" xmlns:mo="http://schemas.microsoft.com/office/mac/office/2008/main">
+          <mc:Fallback xmlns:mo="http://schemas.microsoft.com/office/mac/office/2008/main" xmlns:mv="urn:schemas-microsoft-com:mac:vml">
             <w:pict>
               <v:line w14:anchorId="29C36D5E" id="Conexão reta 30" o:spid="_x0000_s1026" style="position:absolute;z-index:251689984;visibility:visible;mso-wrap-style:square;mso-width-percent:0;mso-wrap-distance-left:9pt;mso-wrap-distance-top:0;mso-wrap-distance-right:9pt;mso-wrap-distance-bottom:0;mso-position-horizontal:absolute;mso-position-horizontal-relative:text;mso-position-vertical:absolute;mso-position-vertical-relative:text;mso-width-percent:0;mso-width-relative:margin" from="91.1pt,38.75pt" to="202.9pt,38.75pt" o:gfxdata="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" strokecolor="red" strokeweight="2.25pt">
                 <v:stroke joinstyle="miter"/>
@@ -6196,7 +6194,7 @@
               </wp:anchor>
             </w:drawing>
           </mc:Choice>
-          <mc:Fallback xmlns:mv="urn:schemas-microsoft-com:mac:vml" xmlns:mo="http://schemas.microsoft.com/office/mac/office/2008/main">
+          <mc:Fallback xmlns:mo="http://schemas.microsoft.com/office/mac/office/2008/main" xmlns:mv="urn:schemas-microsoft-com:mac:vml">
             <w:pict>
               <v:line w14:anchorId="2E5D223E" id="Conexão reta 29" o:spid="_x0000_s1026" style="position:absolute;z-index:251688960;visibility:visible;mso-wrap-style:square;mso-wrap-distance-left:9pt;mso-wrap-distance-top:0;mso-wrap-distance-right:9pt;mso-wrap-distance-bottom:0;mso-position-horizontal:absolute;mso-position-horizontal-relative:text;mso-position-vertical:absolute;mso-position-vertical-relative:text" from="234.6pt,31.65pt" to="300.05pt,31.65pt" o:gfxdata="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" strokecolor="red" strokeweight="2.25pt">
                 <v:stroke joinstyle="miter"/>
@@ -6266,7 +6264,7 @@
               </wp:anchor>
             </w:drawing>
           </mc:Choice>
-          <mc:Fallback xmlns:mv="urn:schemas-microsoft-com:mac:vml" xmlns:mo="http://schemas.microsoft.com/office/mac/office/2008/main">
+          <mc:Fallback xmlns:mo="http://schemas.microsoft.com/office/mac/office/2008/main" xmlns:mv="urn:schemas-microsoft-com:mac:vml">
             <w:pict>
               <v:line w14:anchorId="61AA30C1" id="Conexão reta 28" o:spid="_x0000_s1026" style="position:absolute;z-index:251687936;visibility:visible;mso-wrap-style:square;mso-wrap-distance-left:9pt;mso-wrap-distance-top:0;mso-wrap-distance-right:9pt;mso-wrap-distance-bottom:0;mso-position-horizontal:absolute;mso-position-horizontal-relative:text;mso-position-vertical:absolute;mso-position-vertical-relative:text" from="106.25pt,31.65pt" to="171.7pt,31.65pt" o:gfxdata="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" strokecolor="red" strokeweight="2.25pt">
                 <v:stroke joinstyle="miter"/>
@@ -6339,7 +6337,7 @@
               </wp:anchor>
             </w:drawing>
           </mc:Choice>
-          <mc:Fallback xmlns:mv="urn:schemas-microsoft-com:mac:vml" xmlns:mo="http://schemas.microsoft.com/office/mac/office/2008/main">
+          <mc:Fallback xmlns:mo="http://schemas.microsoft.com/office/mac/office/2008/main" xmlns:mv="urn:schemas-microsoft-com:mac:vml">
             <w:pict>
               <v:line w14:anchorId="63551D67" id="Conexão reta 27" o:spid="_x0000_s1026" style="position:absolute;z-index:251686912;visibility:visible;mso-wrap-style:square;mso-width-percent:0;mso-wrap-distance-left:9pt;mso-wrap-distance-top:0;mso-wrap-distance-right:9pt;mso-wrap-distance-bottom:0;mso-position-horizontal:absolute;mso-position-horizontal-relative:text;mso-position-vertical:absolute;mso-position-vertical-relative:text;mso-width-percent:0;mso-width-relative:margin" from="14.75pt,15.15pt" to="419.2pt,15.15pt" o:gfxdata="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" strokecolor="red" strokeweight="2.25pt">
                 <v:stroke joinstyle="miter"/>
@@ -6857,6 +6855,71 @@
           <w:szCs w:val="56"/>
         </w:rPr>
       </w:pPr>
+      <w:r>
+        <w:rPr>
+          <w:noProof/>
+        </w:rPr>
+        <w:drawing>
+          <wp:inline distT="0" distB="0" distL="0" distR="0" wp14:anchorId="5B49B515" wp14:editId="056C2B1C">
+            <wp:extent cx="5924255" cy="990600"/>
+            <wp:effectExtent l="0" t="0" r="635" b="0"/>
+            <wp:docPr id="7" name="Imagem 7"/>
+            <wp:cNvGraphicFramePr>
+              <a:graphicFrameLocks xmlns:a="http://schemas.openxmlformats.org/drawingml/2006/main" noChangeAspect="1"/>
+            </wp:cNvGraphicFramePr>
+            <a:graphic xmlns:a="http://schemas.openxmlformats.org/drawingml/2006/main">
+              <a:graphicData uri="http://schemas.openxmlformats.org/drawingml/2006/picture">
+                <pic:pic xmlns:pic="http://schemas.openxmlformats.org/drawingml/2006/picture">
+                  <pic:nvPicPr>
+                    <pic:cNvPr id="0" name="Picture 1"/>
+                    <pic:cNvPicPr>
+                      <a:picLocks noChangeAspect="1" noChangeArrowheads="1"/>
+                    </pic:cNvPicPr>
+                  </pic:nvPicPr>
+                  <pic:blipFill>
+                    <a:blip r:embed="rId15">
+                      <a:extLst>
+                        <a:ext uri="{28A0092B-C50C-407E-A947-70E740481C1C}">
+                          <a14:useLocalDpi xmlns:a14="http://schemas.microsoft.com/office/drawing/2010/main" val="0"/>
+                        </a:ext>
+                      </a:extLst>
+                    </a:blip>
+                    <a:srcRect/>
+                    <a:stretch>
+                      <a:fillRect/>
+                    </a:stretch>
+                  </pic:blipFill>
+                  <pic:spPr bwMode="auto">
+                    <a:xfrm>
+                      <a:off x="0" y="0"/>
+                      <a:ext cx="5928604" cy="991327"/>
+                    </a:xfrm>
+                    <a:prstGeom prst="rect">
+                      <a:avLst/>
+                    </a:prstGeom>
+                    <a:noFill/>
+                    <a:ln>
+                      <a:noFill/>
+                    </a:ln>
+                  </pic:spPr>
+                </pic:pic>
+              </a:graphicData>
+            </a:graphic>
+          </wp:inline>
+        </w:drawing>
+      </w:r>
+    </w:p>
+    <w:p>
+      <w:pPr>
+        <w:rPr>
+          <w:rFonts w:ascii="Century Schoolbook" w:eastAsiaTheme="majorEastAsia" w:hAnsi="Century Schoolbook" w:cstheme="majorBidi"/>
+          <w:spacing w:val="-10"/>
+          <w:kern w:val="28"/>
+          <w:szCs w:val="56"/>
+        </w:rPr>
+      </w:pPr>
+      <w:bookmarkStart w:id="11" w:name="_GoBack"/>
+      <w:bookmarkEnd w:id="11"/>
     </w:p>
     <w:p>
       <w:pPr>
@@ -6961,6 +7024,7 @@
           <w:noProof/>
           <w:lang w:val="en-GB" w:eastAsia="en-GB"/>
         </w:rPr>
+        <w:lastRenderedPageBreak/>
         <w:drawing>
           <wp:inline distT="0" distB="0" distL="0" distR="0" wp14:anchorId="2F298431" wp14:editId="3778CA1B">
             <wp:extent cx="4320000" cy="1493001"/>
@@ -6979,7 +7043,7 @@
                     </pic:cNvPicPr>
                   </pic:nvPicPr>
                   <pic:blipFill>
-                    <a:blip r:embed="rId15">
+                    <a:blip r:embed="rId16">
                       <a:extLst>
                         <a:ext uri="{28A0092B-C50C-407E-A947-70E740481C1C}">
                           <a14:useLocalDpi xmlns:a14="http://schemas.microsoft.com/office/drawing/2010/main" val="0"/>
@@ -7083,7 +7147,6 @@
         <w:rPr>
           <w:rFonts w:ascii="Century Schoolbook" w:hAnsi="Century Schoolbook"/>
         </w:rPr>
-        <w:lastRenderedPageBreak/>
         <w:t>A interface</w:t>
       </w:r>
       <w:r>
@@ -7165,7 +7228,7 @@
                     </pic:cNvPicPr>
                   </pic:nvPicPr>
                   <pic:blipFill>
-                    <a:blip r:embed="rId16">
+                    <a:blip r:embed="rId17">
                       <a:extLst>
                         <a:ext uri="{28A0092B-C50C-407E-A947-70E740481C1C}">
                           <a14:useLocalDpi xmlns:a14="http://schemas.microsoft.com/office/drawing/2010/main" val="0"/>
@@ -7796,6 +7859,7 @@
         <w:rPr>
           <w:rFonts w:ascii="Century Schoolbook" w:hAnsi="Century Schoolbook"/>
         </w:rPr>
+        <w:lastRenderedPageBreak/>
         <w:t>Existem dois domínios de transmissão,</w:t>
       </w:r>
       <w:r>
@@ -8121,7 +8185,6 @@
           <w:rFonts w:ascii="Century Schoolbook" w:hAnsi="Century Schoolbook"/>
           <w:sz w:val="21"/>
         </w:rPr>
-        <w:lastRenderedPageBreak/>
         <w:t>Tux</w:t>
       </w:r>
       <w:proofErr w:type="spellEnd"/>
@@ -9022,6 +9085,7 @@
           <w:noProof/>
           <w:lang w:val="en-GB" w:eastAsia="en-GB"/>
         </w:rPr>
+        <w:lastRenderedPageBreak/>
         <mc:AlternateContent>
           <mc:Choice Requires="wps">
             <w:drawing>
@@ -9083,7 +9147,7 @@
               </wp:anchor>
             </w:drawing>
           </mc:Choice>
-          <mc:Fallback xmlns:mv="urn:schemas-microsoft-com:mac:vml" xmlns:mo="http://schemas.microsoft.com/office/mac/office/2008/main">
+          <mc:Fallback xmlns:mo="http://schemas.microsoft.com/office/mac/office/2008/main" xmlns:mv="urn:schemas-microsoft-com:mac:vml">
             <w:pict>
               <v:line w14:anchorId="523D85FA" id="Conexão reta 31" o:spid="_x0000_s1026" style="position:absolute;z-index:251692032;visibility:visible;mso-wrap-style:square;mso-width-percent:0;mso-height-percent:0;mso-wrap-distance-left:9pt;mso-wrap-distance-top:0;mso-wrap-distance-right:9pt;mso-wrap-distance-bottom:0;mso-position-horizontal:absolute;mso-position-horizontal-relative:text;mso-position-vertical:absolute;mso-position-vertical-relative:text;mso-width-percent:0;mso-height-percent:0;mso-width-relative:margin;mso-height-relative:margin" from="268.4pt,9.25pt" to="418.65pt,9.25pt" o:gfxdata="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" strokecolor="red" strokeweight="2.25pt">
                 <v:stroke joinstyle="miter"/>
@@ -9152,7 +9216,7 @@
               </wp:anchor>
             </w:drawing>
           </mc:Choice>
-          <mc:Fallback xmlns:mv="urn:schemas-microsoft-com:mac:vml" xmlns:mo="http://schemas.microsoft.com/office/mac/office/2008/main">
+          <mc:Fallback xmlns:mo="http://schemas.microsoft.com/office/mac/office/2008/main" xmlns:mv="urn:schemas-microsoft-com:mac:vml">
             <w:pict>
               <v:line w14:anchorId="44D2820A" id="Conexão reta 34" o:spid="_x0000_s1026" style="position:absolute;z-index:251694080;visibility:visible;mso-wrap-style:square;mso-wrap-distance-left:9pt;mso-wrap-distance-top:0;mso-wrap-distance-right:9pt;mso-wrap-distance-bottom:0;mso-position-horizontal:absolute;mso-position-horizontal-relative:text;mso-position-vertical:absolute;mso-position-vertical-relative:text" from="151.05pt,116.65pt" to="220.85pt,116.65pt" o:gfxdata="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" strokecolor="red" strokeweight="2.25pt">
                 <v:stroke joinstyle="miter"/>
@@ -9221,7 +9285,7 @@
               </wp:anchor>
             </w:drawing>
           </mc:Choice>
-          <mc:Fallback xmlns:mv="urn:schemas-microsoft-com:mac:vml" xmlns:mo="http://schemas.microsoft.com/office/mac/office/2008/main">
+          <mc:Fallback xmlns:mo="http://schemas.microsoft.com/office/mac/office/2008/main" xmlns:mv="urn:schemas-microsoft-com:mac:vml">
             <w:pict>
               <v:line w14:anchorId="237CDA1E" id="Conexão reta 33" o:spid="_x0000_s1026" style="position:absolute;z-index:251693056;visibility:visible;mso-wrap-style:square;mso-wrap-distance-left:9pt;mso-wrap-distance-top:0;mso-wrap-distance-right:9pt;mso-wrap-distance-bottom:0;mso-position-horizontal:absolute;mso-position-horizontal-relative:text;mso-position-vertical:absolute;mso-position-vertical-relative:text" from="153.3pt,99.25pt" to="223.1pt,99.25pt" o:gfxdata="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" strokecolor="red" strokeweight="2.25pt">
                 <v:stroke joinstyle="miter"/>
@@ -9251,7 +9315,7 @@
                     <pic:cNvPicPr/>
                   </pic:nvPicPr>
                   <pic:blipFill>
-                    <a:blip r:embed="rId17"/>
+                    <a:blip r:embed="rId18"/>
                     <a:stretch>
                       <a:fillRect/>
                     </a:stretch>
@@ -9391,7 +9455,6 @@
           <w:noProof/>
           <w:lang w:val="en-GB" w:eastAsia="en-GB"/>
         </w:rPr>
-        <w:lastRenderedPageBreak/>
         <mc:AlternateContent>
           <mc:Choice Requires="wps">
             <w:drawing>
@@ -9447,7 +9510,7 @@
               </wp:anchor>
             </w:drawing>
           </mc:Choice>
-          <mc:Fallback xmlns:mv="urn:schemas-microsoft-com:mac:vml" xmlns:mo="http://schemas.microsoft.com/office/mac/office/2008/main">
+          <mc:Fallback xmlns:mo="http://schemas.microsoft.com/office/mac/office/2008/main" xmlns:mv="urn:schemas-microsoft-com:mac:vml">
             <w:pict>
               <v:line w14:anchorId="6A1431AE" id="Conexão reta 37" o:spid="_x0000_s1026" style="position:absolute;z-index:251697152;visibility:visible;mso-wrap-style:square;mso-wrap-distance-left:9pt;mso-wrap-distance-top:0;mso-wrap-distance-right:9pt;mso-wrap-distance-bottom:0;mso-position-horizontal:absolute;mso-position-horizontal-relative:text;mso-position-vertical:absolute;mso-position-vertical-relative:text" from="272.75pt,20.4pt" to="409.5pt,20.4pt" o:gfxdata="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" strokecolor="red" strokeweight="2.25pt">
                 <v:stroke joinstyle="miter"/>
@@ -9516,7 +9579,7 @@
               </wp:anchor>
             </w:drawing>
           </mc:Choice>
-          <mc:Fallback xmlns:mv="urn:schemas-microsoft-com:mac:vml" xmlns:mo="http://schemas.microsoft.com/office/mac/office/2008/main">
+          <mc:Fallback xmlns:mo="http://schemas.microsoft.com/office/mac/office/2008/main" xmlns:mv="urn:schemas-microsoft-com:mac:vml">
             <w:pict>
               <v:line w14:anchorId="381E502B" id="Conexão reta 36" o:spid="_x0000_s1026" style="position:absolute;z-index:251696128;visibility:visible;mso-wrap-style:square;mso-wrap-distance-left:9pt;mso-wrap-distance-top:0;mso-wrap-distance-right:9pt;mso-wrap-distance-bottom:0;mso-position-horizontal:absolute;mso-position-horizontal-relative:text;mso-position-vertical:absolute;mso-position-vertical-relative:text" from="155.45pt,118.95pt" to="225.25pt,118.95pt" o:gfxdata="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" strokecolor="red" strokeweight="2.25pt">
                 <v:stroke joinstyle="miter"/>
@@ -9585,7 +9648,7 @@
               </wp:anchor>
             </w:drawing>
           </mc:Choice>
-          <mc:Fallback xmlns:mv="urn:schemas-microsoft-com:mac:vml" xmlns:mo="http://schemas.microsoft.com/office/mac/office/2008/main">
+          <mc:Fallback xmlns:mo="http://schemas.microsoft.com/office/mac/office/2008/main" xmlns:mv="urn:schemas-microsoft-com:mac:vml">
             <w:pict>
               <v:line w14:anchorId="50E21958" id="Conexão reta 35" o:spid="_x0000_s1026" style="position:absolute;z-index:251695104;visibility:visible;mso-wrap-style:square;mso-wrap-distance-left:9pt;mso-wrap-distance-top:0;mso-wrap-distance-right:9pt;mso-wrap-distance-bottom:0;mso-position-horizontal:absolute;mso-position-horizontal-relative:text;mso-position-vertical:absolute;mso-position-vertical-relative:text" from="155.5pt,100.95pt" to="225.3pt,100.95pt" o:gfxdata="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" strokecolor="red" strokeweight="2.25pt">
                 <v:stroke joinstyle="miter"/>
@@ -9615,7 +9678,7 @@
                     <pic:cNvPicPr/>
                   </pic:nvPicPr>
                   <pic:blipFill>
-                    <a:blip r:embed="rId18"/>
+                    <a:blip r:embed="rId19"/>
                     <a:stretch>
                       <a:fillRect/>
                     </a:stretch>
@@ -10134,7 +10197,14 @@
         <w:rPr>
           <w:rFonts w:ascii="Century Schoolbook" w:hAnsi="Century Schoolbook"/>
         </w:rPr>
-        <w:t xml:space="preserve">, da régua 2. Relativamente à porta T3, da régua 1, esta vai estar ligada à porta S0 do TUX que se pretende que esteja ligado ao </w:t>
+        <w:t xml:space="preserve">, da régua 2. Relativamente à porta T3, da régua 1, esta vai estar </w:t>
+      </w:r>
+      <w:r>
+        <w:rPr>
+          <w:rFonts w:ascii="Century Schoolbook" w:hAnsi="Century Schoolbook"/>
+        </w:rPr>
+        <w:lastRenderedPageBreak/>
+        <w:t xml:space="preserve">ligada à porta S0 do TUX que se pretende que esteja ligado ao </w:t>
       </w:r>
       <w:r>
         <w:rPr>
@@ -10402,7 +10472,6 @@
         <w:rPr>
           <w:rFonts w:ascii="Century Schoolbook" w:hAnsi="Century Schoolbook"/>
         </w:rPr>
-        <w:lastRenderedPageBreak/>
         <w:t>Como se configura o NAT num router comercial?</w:t>
       </w:r>
     </w:p>
@@ -11084,6 +11153,7 @@
         <w:rPr>
           <w:rFonts w:ascii="Century Schoolbook" w:hAnsi="Century Schoolbook"/>
         </w:rPr>
+        <w:lastRenderedPageBreak/>
         <w:t>nameserver</w:t>
       </w:r>
       <w:proofErr w:type="spellEnd"/>
@@ -11347,7 +11417,7 @@
                     </pic:cNvPicPr>
                   </pic:nvPicPr>
                   <pic:blipFill>
-                    <a:blip r:embed="rId19">
+                    <a:blip r:embed="rId20">
                       <a:extLst>
                         <a:ext uri="{28A0092B-C50C-407E-A947-70E740481C1C}">
                           <a14:useLocalDpi xmlns:a14="http://schemas.microsoft.com/office/drawing/2010/main" val="0"/>
@@ -11391,7 +11461,6 @@
         <w:rPr>
           <w:rFonts w:ascii="Century Schoolbook" w:hAnsi="Century Schoolbook"/>
         </w:rPr>
-        <w:lastRenderedPageBreak/>
         <w:t xml:space="preserve">O servidor responde (linha 7) com um pacote que contem o endereço IP do </w:t>
       </w:r>
       <w:proofErr w:type="spellStart"/>
@@ -11804,6 +11873,7 @@
         <w:rPr>
           <w:rFonts w:ascii="Century Schoolbook" w:hAnsi="Century Schoolbook"/>
         </w:rPr>
+        <w:lastRenderedPageBreak/>
         <w:t xml:space="preserve">Como é que o mecanismo de controlo de congestão TCP funciona? </w:t>
       </w:r>
       <w:r>
@@ -12114,7 +12184,7 @@
                     <pic:cNvPicPr/>
                   </pic:nvPicPr>
                   <pic:blipFill>
-                    <a:blip r:embed="rId20" cstate="print">
+                    <a:blip r:embed="rId21" cstate="print">
                       <a:extLst>
                         <a:ext uri="{28A0092B-C50C-407E-A947-70E740481C1C}">
                           <a14:useLocalDpi xmlns:a14="http://schemas.microsoft.com/office/drawing/2010/main" val="0"/>
@@ -12225,9 +12295,9 @@
       </w:pPr>
     </w:p>
     <w:sectPr>
-      <w:footerReference w:type="default" r:id="rId21"/>
-      <w:headerReference w:type="first" r:id="rId22"/>
-      <w:footerReference w:type="first" r:id="rId23"/>
+      <w:footerReference w:type="default" r:id="rId22"/>
+      <w:headerReference w:type="first" r:id="rId23"/>
+      <w:footerReference w:type="first" r:id="rId24"/>
       <w:pgSz w:w="11906" w:h="16838"/>
       <w:pgMar w:top="1417" w:right="1701" w:bottom="1417" w:left="1701" w:header="708" w:footer="708" w:gutter="0"/>
       <w:pgNumType w:start="0"/>
@@ -12324,7 +12394,7 @@
             <w:noProof/>
             <w:lang w:val="pt-BR"/>
           </w:rPr>
-          <w:t>3</w:t>
+          <w:t>7</w:t>
         </w:r>
         <w:r>
           <w:rPr>
@@ -12428,7 +12498,7 @@
             </wp:anchor>
           </w:drawing>
         </mc:Choice>
-        <mc:Fallback xmlns:mv="urn:schemas-microsoft-com:mac:vml" xmlns:mo="http://schemas.microsoft.com/office/mac/office/2008/main">
+        <mc:Fallback xmlns:mo="http://schemas.microsoft.com/office/mac/office/2008/main" xmlns:mv="urn:schemas-microsoft-com:mac:vml">
           <w:pict>
             <v:rect w14:anchorId="2B9D1BBE" id="Retângulo 15" o:spid="_x0000_s1026" style="position:absolute;margin-left:0;margin-top:7.45pt;width:595.85pt;height:12.4pt;z-index:251667456;visibility:visible;mso-wrap-style:square;mso-height-percent:0;mso-wrap-distance-left:9pt;mso-wrap-distance-top:0;mso-wrap-distance-right:9pt;mso-wrap-distance-bottom:0;mso-position-horizontal:left;mso-position-horizontal-relative:page;mso-position-vertical:absolute;mso-position-vertical-relative:text;mso-height-percent:0;mso-height-relative:margin;v-text-anchor:middle" o:gfxdata="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" fillcolor="#a83520" stroked="f" strokeweight="1pt">
               <w10:wrap anchorx="page"/>
@@ -12543,7 +12613,7 @@
             </wp:anchor>
           </w:drawing>
         </mc:Choice>
-        <mc:Fallback xmlns:mv="urn:schemas-microsoft-com:mac:vml" xmlns:mo="http://schemas.microsoft.com/office/mac/office/2008/main">
+        <mc:Fallback xmlns:mo="http://schemas.microsoft.com/office/mac/office/2008/main" xmlns:mv="urn:schemas-microsoft-com:mac:vml">
           <w:pict>
             <v:rect w14:anchorId="2E219393" id="Retângulo 11" o:spid="_x0000_s1026" style="position:absolute;margin-left:0;margin-top:-7.2pt;width:595.85pt;height:12.4pt;z-index:251665408;visibility:visible;mso-wrap-style:square;mso-height-percent:0;mso-wrap-distance-left:9pt;mso-wrap-distance-top:0;mso-wrap-distance-right:9pt;mso-wrap-distance-bottom:0;mso-position-horizontal:left;mso-position-horizontal-relative:page;mso-position-vertical:absolute;mso-position-vertical-relative:text;mso-height-percent:0;mso-height-relative:margin;v-text-anchor:middle" o:gfxdata="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" fillcolor="#a83520" stroked="f" strokeweight="1pt">
               <w10:wrap anchorx="page"/>
@@ -18246,7 +18316,7 @@
 </file>
 
 <file path=customXml/itemProps1.xml><?xml version="1.0" encoding="utf-8"?>
-<ds:datastoreItem xmlns:ds="http://schemas.openxmlformats.org/officeDocument/2006/customXml" ds:itemID="{2FAA5B61-D761-4354-9413-1D374902715A}">
+<ds:datastoreItem xmlns:ds="http://schemas.openxmlformats.org/officeDocument/2006/customXml" ds:itemID="{9AE7B696-57FC-4C7A-99EE-983A9E94EE21}">
   <ds:schemaRefs>
     <ds:schemaRef ds:uri="http://schemas.openxmlformats.org/officeDocument/2006/bibliography"/>
   </ds:schemaRefs>

</xml_diff>

<commit_message>
resposta da pergunta 1 da exp 6
</commit_message>
<xml_diff>
--- a/Project2/docs/report.docx
+++ b/Project2/docs/report.docx
@@ -4112,7 +4112,7 @@
               </wp:anchor>
             </w:drawing>
           </mc:Choice>
-          <mc:Fallback xmlns:mo="http://schemas.microsoft.com/office/mac/office/2008/main" xmlns:mv="urn:schemas-microsoft-com:mac:vml">
+          <mc:Fallback xmlns:mv="urn:schemas-microsoft-com:mac:vml" xmlns:mo="http://schemas.microsoft.com/office/mac/office/2008/main">
             <w:pict>
               <v:line w14:anchorId="20AEED03" id="Conexão reta 38" o:spid="_x0000_s1026" style="position:absolute;z-index:251673600;visibility:visible;mso-wrap-style:square;mso-wrap-distance-left:9pt;mso-wrap-distance-top:0;mso-wrap-distance-right:9pt;mso-wrap-distance-bottom:0;mso-position-horizontal:absolute;mso-position-horizontal-relative:text;mso-position-vertical:absolute;mso-position-vertical-relative:text" from="272.3pt,10.25pt" to="425.5pt,10.25pt" o:gfxdata="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" strokecolor="red" strokeweight="2.25pt">
                 <v:stroke joinstyle="miter"/>
@@ -4181,7 +4181,7 @@
               </wp:anchor>
             </w:drawing>
           </mc:Choice>
-          <mc:Fallback xmlns:mo="http://schemas.microsoft.com/office/mac/office/2008/main" xmlns:mv="urn:schemas-microsoft-com:mac:vml">
+          <mc:Fallback xmlns:mv="urn:schemas-microsoft-com:mac:vml" xmlns:mo="http://schemas.microsoft.com/office/mac/office/2008/main">
             <w:pict>
               <v:line w14:anchorId="25B1A14D" id="Conexão reta 11" o:spid="_x0000_s1026" style="position:absolute;z-index:251672576;visibility:visible;mso-wrap-style:square;mso-wrap-distance-left:9pt;mso-wrap-distance-top:0;mso-wrap-distance-right:9pt;mso-wrap-distance-bottom:0;mso-position-horizontal:absolute;mso-position-horizontal-relative:text;mso-position-vertical:absolute;mso-position-vertical-relative:text" from="88.4pt,127.05pt" to="127.65pt,127.05pt" o:gfxdata="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" strokecolor="red" strokeweight="2.25pt">
                 <v:stroke joinstyle="miter"/>
@@ -4250,7 +4250,7 @@
               </wp:anchor>
             </w:drawing>
           </mc:Choice>
-          <mc:Fallback xmlns:mo="http://schemas.microsoft.com/office/mac/office/2008/main" xmlns:mv="urn:schemas-microsoft-com:mac:vml">
+          <mc:Fallback xmlns:mv="urn:schemas-microsoft-com:mac:vml" xmlns:mo="http://schemas.microsoft.com/office/mac/office/2008/main">
             <w:pict>
               <v:line w14:anchorId="4357146D" id="Conexão reta 10" o:spid="_x0000_s1026" style="position:absolute;z-index:251671552;visibility:visible;mso-wrap-style:square;mso-wrap-distance-left:9pt;mso-wrap-distance-top:0;mso-wrap-distance-right:9pt;mso-wrap-distance-bottom:0;mso-position-horizontal:absolute;mso-position-horizontal-relative:text;mso-position-vertical:absolute;mso-position-vertical-relative:text" from="156.05pt,118.85pt" to="221.5pt,118.85pt" o:gfxdata="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" strokecolor="red" strokeweight="2.25pt">
                 <v:stroke joinstyle="miter"/>
@@ -4319,7 +4319,7 @@
               </wp:anchor>
             </w:drawing>
           </mc:Choice>
-          <mc:Fallback xmlns:mo="http://schemas.microsoft.com/office/mac/office/2008/main" xmlns:mv="urn:schemas-microsoft-com:mac:vml">
+          <mc:Fallback xmlns:mv="urn:schemas-microsoft-com:mac:vml" xmlns:mo="http://schemas.microsoft.com/office/mac/office/2008/main">
             <w:pict>
               <v:line w14:anchorId="13B6CFF0" id="Conexão reta 9" o:spid="_x0000_s1026" style="position:absolute;z-index:251670528;visibility:visible;mso-wrap-style:square;mso-wrap-distance-left:9pt;mso-wrap-distance-top:0;mso-wrap-distance-right:9pt;mso-wrap-distance-bottom:0;mso-position-horizontal:absolute;mso-position-horizontal-relative:text;mso-position-vertical:absolute;mso-position-vertical-relative:text" from="88.4pt,109.6pt" to="141.3pt,109.6pt" o:gfxdata="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" strokecolor="red" strokeweight="2.25pt">
                 <v:stroke joinstyle="miter"/>
@@ -4388,7 +4388,7 @@
               </wp:anchor>
             </w:drawing>
           </mc:Choice>
-          <mc:Fallback xmlns:mo="http://schemas.microsoft.com/office/mac/office/2008/main" xmlns:mv="urn:schemas-microsoft-com:mac:vml">
+          <mc:Fallback xmlns:mv="urn:schemas-microsoft-com:mac:vml" xmlns:mo="http://schemas.microsoft.com/office/mac/office/2008/main">
             <w:pict>
               <v:line w14:anchorId="53CB10DC" id="Conexão reta 6" o:spid="_x0000_s1026" style="position:absolute;z-index:251669504;visibility:visible;mso-wrap-style:square;mso-wrap-distance-left:9pt;mso-wrap-distance-top:0;mso-wrap-distance-right:9pt;mso-wrap-distance-bottom:0;mso-position-horizontal:absolute;mso-position-horizontal-relative:text;mso-position-vertical:absolute;mso-position-vertical-relative:text" from="156.05pt,101.95pt" to="221.5pt,101.95pt" o:gfxdata="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" strokecolor="red" strokeweight="2.25pt">
                 <v:stroke joinstyle="miter"/>
@@ -4684,7 +4684,7 @@
               </wp:anchor>
             </w:drawing>
           </mc:Choice>
-          <mc:Fallback xmlns:mo="http://schemas.microsoft.com/office/mac/office/2008/main" xmlns:mv="urn:schemas-microsoft-com:mac:vml">
+          <mc:Fallback xmlns:mv="urn:schemas-microsoft-com:mac:vml" xmlns:mo="http://schemas.microsoft.com/office/mac/office/2008/main">
             <w:pict>
               <v:line w14:anchorId="533D474F" id="Conexão reta 39" o:spid="_x0000_s1026" style="position:absolute;z-index:251679744;visibility:visible;mso-wrap-style:square;mso-wrap-distance-left:9pt;mso-wrap-distance-top:0;mso-wrap-distance-right:9pt;mso-wrap-distance-bottom:0;mso-position-horizontal:absolute;mso-position-horizontal-relative:text;mso-position-vertical:absolute;mso-position-vertical-relative:text" from="263.6pt,17.95pt" to="400.95pt,17.95pt" o:gfxdata="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" strokecolor="red" strokeweight="2.25pt">
                 <v:stroke joinstyle="miter"/>
@@ -4753,7 +4753,7 @@
               </wp:anchor>
             </w:drawing>
           </mc:Choice>
-          <mc:Fallback xmlns:mo="http://schemas.microsoft.com/office/mac/office/2008/main" xmlns:mv="urn:schemas-microsoft-com:mac:vml">
+          <mc:Fallback xmlns:mv="urn:schemas-microsoft-com:mac:vml" xmlns:mo="http://schemas.microsoft.com/office/mac/office/2008/main">
             <w:pict>
               <v:line w14:anchorId="7D8594AF" id="Conexão reta 21" o:spid="_x0000_s1026" style="position:absolute;z-index:251678720;visibility:visible;mso-wrap-style:square;mso-wrap-distance-left:9pt;mso-wrap-distance-top:0;mso-wrap-distance-right:9pt;mso-wrap-distance-bottom:0;mso-position-horizontal:absolute;mso-position-horizontal-relative:text;mso-position-vertical:absolute;mso-position-vertical-relative:text" from="84.55pt,123.5pt" to="137.45pt,123.5pt" o:gfxdata="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" strokecolor="red" strokeweight="2.25pt">
                 <v:stroke joinstyle="miter"/>
@@ -4822,7 +4822,7 @@
               </wp:anchor>
             </w:drawing>
           </mc:Choice>
-          <mc:Fallback xmlns:mo="http://schemas.microsoft.com/office/mac/office/2008/main" xmlns:mv="urn:schemas-microsoft-com:mac:vml">
+          <mc:Fallback xmlns:mv="urn:schemas-microsoft-com:mac:vml" xmlns:mo="http://schemas.microsoft.com/office/mac/office/2008/main">
             <w:pict>
               <v:line w14:anchorId="60E1B3BA" id="Conexão reta 19" o:spid="_x0000_s1026" style="position:absolute;z-index:251677696;visibility:visible;mso-wrap-style:square;mso-wrap-distance-left:9pt;mso-wrap-distance-top:0;mso-wrap-distance-right:9pt;mso-wrap-distance-bottom:0;mso-position-horizontal:absolute;mso-position-horizontal-relative:text;mso-position-vertical:absolute;mso-position-vertical-relative:text" from="84.55pt,106.7pt" to="123.8pt,106.7pt" o:gfxdata="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" strokecolor="red" strokeweight="2.25pt">
                 <v:stroke joinstyle="miter"/>
@@ -4891,7 +4891,7 @@
               </wp:anchor>
             </w:drawing>
           </mc:Choice>
-          <mc:Fallback xmlns:mo="http://schemas.microsoft.com/office/mac/office/2008/main" xmlns:mv="urn:schemas-microsoft-com:mac:vml">
+          <mc:Fallback xmlns:mv="urn:schemas-microsoft-com:mac:vml" xmlns:mo="http://schemas.microsoft.com/office/mac/office/2008/main">
             <w:pict>
               <v:line w14:anchorId="0E88988D" id="Conexão reta 17" o:spid="_x0000_s1026" style="position:absolute;z-index:251676672;visibility:visible;mso-wrap-style:square;mso-wrap-distance-left:9pt;mso-wrap-distance-top:0;mso-wrap-distance-right:9pt;mso-wrap-distance-bottom:0;mso-position-horizontal:absolute;mso-position-horizontal-relative:text;mso-position-vertical:absolute;mso-position-vertical-relative:text" from="152.7pt,115.5pt" to="218.15pt,115.5pt" o:gfxdata="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" strokecolor="red" strokeweight="2.25pt">
                 <v:stroke joinstyle="miter"/>
@@ -4960,7 +4960,7 @@
               </wp:anchor>
             </w:drawing>
           </mc:Choice>
-          <mc:Fallback xmlns:mo="http://schemas.microsoft.com/office/mac/office/2008/main" xmlns:mv="urn:schemas-microsoft-com:mac:vml">
+          <mc:Fallback xmlns:mv="urn:schemas-microsoft-com:mac:vml" xmlns:mo="http://schemas.microsoft.com/office/mac/office/2008/main">
             <w:pict>
               <v:line w14:anchorId="31E40D20" id="Conexão reta 16" o:spid="_x0000_s1026" style="position:absolute;z-index:251675648;visibility:visible;mso-wrap-style:square;mso-wrap-distance-left:9pt;mso-wrap-distance-top:0;mso-wrap-distance-right:9pt;mso-wrap-distance-bottom:0;mso-position-horizontal:absolute;mso-position-horizontal-relative:text;mso-position-vertical:absolute;mso-position-vertical-relative:text" from="150.55pt,98.55pt" to="3in,98.55pt" o:gfxdata="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" strokecolor="red" strokeweight="2.25pt">
                 <v:stroke joinstyle="miter"/>
@@ -5507,7 +5507,7 @@
               </wp:anchor>
             </w:drawing>
           </mc:Choice>
-          <mc:Fallback xmlns:mo="http://schemas.microsoft.com/office/mac/office/2008/main" xmlns:mv="urn:schemas-microsoft-com:mac:vml">
+          <mc:Fallback xmlns:mv="urn:schemas-microsoft-com:mac:vml" xmlns:mo="http://schemas.microsoft.com/office/mac/office/2008/main">
             <w:pict>
               <v:line w14:anchorId="5430B281" id="Conexão reta 26" o:spid="_x0000_s1026" style="position:absolute;z-index:251684864;visibility:visible;mso-wrap-style:square;mso-width-percent:0;mso-wrap-distance-left:9pt;mso-wrap-distance-top:0;mso-wrap-distance-right:9pt;mso-wrap-distance-bottom:0;mso-position-horizontal:absolute;mso-position-horizontal-relative:text;mso-position-vertical:absolute;mso-position-vertical-relative:text;mso-width-percent:0;mso-width-relative:margin" from="91.15pt,37.55pt" to="202.95pt,37.55pt" o:gfxdata="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" strokecolor="red" strokeweight="2.25pt">
                 <v:stroke joinstyle="miter"/>
@@ -5577,7 +5577,7 @@
               </wp:anchor>
             </w:drawing>
           </mc:Choice>
-          <mc:Fallback xmlns:mo="http://schemas.microsoft.com/office/mac/office/2008/main" xmlns:mv="urn:schemas-microsoft-com:mac:vml">
+          <mc:Fallback xmlns:mv="urn:schemas-microsoft-com:mac:vml" xmlns:mo="http://schemas.microsoft.com/office/mac/office/2008/main">
             <w:pict>
               <v:line w14:anchorId="6766199E" id="Conexão reta 25" o:spid="_x0000_s1026" style="position:absolute;z-index:251683840;visibility:visible;mso-wrap-style:square;mso-wrap-distance-left:9pt;mso-wrap-distance-top:0;mso-wrap-distance-right:9pt;mso-wrap-distance-bottom:0;mso-position-horizontal:absolute;mso-position-horizontal-relative:text;mso-position-vertical:absolute;mso-position-vertical-relative:text" from="234.55pt,31.55pt" to="300pt,31.55pt" o:gfxdata="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" strokecolor="red" strokeweight="2.25pt">
                 <v:stroke joinstyle="miter"/>
@@ -5647,7 +5647,7 @@
               </wp:anchor>
             </w:drawing>
           </mc:Choice>
-          <mc:Fallback xmlns:mo="http://schemas.microsoft.com/office/mac/office/2008/main" xmlns:mv="urn:schemas-microsoft-com:mac:vml">
+          <mc:Fallback xmlns:mv="urn:schemas-microsoft-com:mac:vml" xmlns:mo="http://schemas.microsoft.com/office/mac/office/2008/main">
             <w:pict>
               <v:line w14:anchorId="714004FF" id="Conexão reta 24" o:spid="_x0000_s1026" style="position:absolute;z-index:251682816;visibility:visible;mso-wrap-style:square;mso-wrap-distance-left:9pt;mso-wrap-distance-top:0;mso-wrap-distance-right:9pt;mso-wrap-distance-bottom:0;mso-position-horizontal:absolute;mso-position-horizontal-relative:text;mso-position-vertical:absolute;mso-position-vertical-relative:text" from="111.25pt,30.25pt" to="176.7pt,30.25pt" o:gfxdata="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" strokecolor="red" strokeweight="2.25pt">
                 <v:stroke joinstyle="miter"/>
@@ -5720,7 +5720,7 @@
               </wp:anchor>
             </w:drawing>
           </mc:Choice>
-          <mc:Fallback xmlns:mo="http://schemas.microsoft.com/office/mac/office/2008/main" xmlns:mv="urn:schemas-microsoft-com:mac:vml">
+          <mc:Fallback xmlns:mv="urn:schemas-microsoft-com:mac:vml" xmlns:mo="http://schemas.microsoft.com/office/mac/office/2008/main">
             <w:pict>
               <v:line w14:anchorId="4911872F" id="Conexão reta 22" o:spid="_x0000_s1026" style="position:absolute;z-index:251681792;visibility:visible;mso-wrap-style:square;mso-width-percent:0;mso-wrap-distance-left:9pt;mso-wrap-distance-top:0;mso-wrap-distance-right:9pt;mso-wrap-distance-bottom:0;mso-position-horizontal:absolute;mso-position-horizontal-relative:text;mso-position-vertical:absolute;mso-position-vertical-relative:text;mso-width-percent:0;mso-width-relative:margin" from="14.7pt,6.2pt" to="419.15pt,6.2pt" o:gfxdata="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" strokecolor="red" strokeweight="2.25pt">
                 <v:stroke joinstyle="miter"/>
@@ -6124,7 +6124,7 @@
               </wp:anchor>
             </w:drawing>
           </mc:Choice>
-          <mc:Fallback xmlns:mo="http://schemas.microsoft.com/office/mac/office/2008/main" xmlns:mv="urn:schemas-microsoft-com:mac:vml">
+          <mc:Fallback xmlns:mv="urn:schemas-microsoft-com:mac:vml" xmlns:mo="http://schemas.microsoft.com/office/mac/office/2008/main">
             <w:pict>
               <v:line w14:anchorId="29C36D5E" id="Conexão reta 30" o:spid="_x0000_s1026" style="position:absolute;z-index:251689984;visibility:visible;mso-wrap-style:square;mso-width-percent:0;mso-wrap-distance-left:9pt;mso-wrap-distance-top:0;mso-wrap-distance-right:9pt;mso-wrap-distance-bottom:0;mso-position-horizontal:absolute;mso-position-horizontal-relative:text;mso-position-vertical:absolute;mso-position-vertical-relative:text;mso-width-percent:0;mso-width-relative:margin" from="91.1pt,38.75pt" to="202.9pt,38.75pt" o:gfxdata="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" strokecolor="red" strokeweight="2.25pt">
                 <v:stroke joinstyle="miter"/>
@@ -6194,7 +6194,7 @@
               </wp:anchor>
             </w:drawing>
           </mc:Choice>
-          <mc:Fallback xmlns:mo="http://schemas.microsoft.com/office/mac/office/2008/main" xmlns:mv="urn:schemas-microsoft-com:mac:vml">
+          <mc:Fallback xmlns:mv="urn:schemas-microsoft-com:mac:vml" xmlns:mo="http://schemas.microsoft.com/office/mac/office/2008/main">
             <w:pict>
               <v:line w14:anchorId="2E5D223E" id="Conexão reta 29" o:spid="_x0000_s1026" style="position:absolute;z-index:251688960;visibility:visible;mso-wrap-style:square;mso-wrap-distance-left:9pt;mso-wrap-distance-top:0;mso-wrap-distance-right:9pt;mso-wrap-distance-bottom:0;mso-position-horizontal:absolute;mso-position-horizontal-relative:text;mso-position-vertical:absolute;mso-position-vertical-relative:text" from="234.6pt,31.65pt" to="300.05pt,31.65pt" o:gfxdata="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" strokecolor="red" strokeweight="2.25pt">
                 <v:stroke joinstyle="miter"/>
@@ -6264,7 +6264,7 @@
               </wp:anchor>
             </w:drawing>
           </mc:Choice>
-          <mc:Fallback xmlns:mo="http://schemas.microsoft.com/office/mac/office/2008/main" xmlns:mv="urn:schemas-microsoft-com:mac:vml">
+          <mc:Fallback xmlns:mv="urn:schemas-microsoft-com:mac:vml" xmlns:mo="http://schemas.microsoft.com/office/mac/office/2008/main">
             <w:pict>
               <v:line w14:anchorId="61AA30C1" id="Conexão reta 28" o:spid="_x0000_s1026" style="position:absolute;z-index:251687936;visibility:visible;mso-wrap-style:square;mso-wrap-distance-left:9pt;mso-wrap-distance-top:0;mso-wrap-distance-right:9pt;mso-wrap-distance-bottom:0;mso-position-horizontal:absolute;mso-position-horizontal-relative:text;mso-position-vertical:absolute;mso-position-vertical-relative:text" from="106.25pt,31.65pt" to="171.7pt,31.65pt" o:gfxdata="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" strokecolor="red" strokeweight="2.25pt">
                 <v:stroke joinstyle="miter"/>
@@ -6337,7 +6337,7 @@
               </wp:anchor>
             </w:drawing>
           </mc:Choice>
-          <mc:Fallback xmlns:mo="http://schemas.microsoft.com/office/mac/office/2008/main" xmlns:mv="urn:schemas-microsoft-com:mac:vml">
+          <mc:Fallback xmlns:mv="urn:schemas-microsoft-com:mac:vml" xmlns:mo="http://schemas.microsoft.com/office/mac/office/2008/main">
             <w:pict>
               <v:line w14:anchorId="63551D67" id="Conexão reta 27" o:spid="_x0000_s1026" style="position:absolute;z-index:251686912;visibility:visible;mso-wrap-style:square;mso-width-percent:0;mso-wrap-distance-left:9pt;mso-wrap-distance-top:0;mso-wrap-distance-right:9pt;mso-wrap-distance-bottom:0;mso-position-horizontal:absolute;mso-position-horizontal-relative:text;mso-position-vertical:absolute;mso-position-vertical-relative:text;mso-width-percent:0;mso-width-relative:margin" from="14.75pt,15.15pt" to="419.2pt,15.15pt" o:gfxdata="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" strokecolor="red" strokeweight="2.25pt">
                 <v:stroke joinstyle="miter"/>
@@ -6849,6 +6849,14 @@
       <w:pPr>
         <w:jc w:val="center"/>
         <w:rPr>
+          <w:noProof/>
+        </w:rPr>
+      </w:pPr>
+    </w:p>
+    <w:p>
+      <w:pPr>
+        <w:jc w:val="center"/>
+        <w:rPr>
           <w:rFonts w:ascii="Century Schoolbook" w:eastAsiaTheme="majorEastAsia" w:hAnsi="Century Schoolbook" w:cstheme="majorBidi"/>
           <w:spacing w:val="-10"/>
           <w:kern w:val="28"/>
@@ -6860,9 +6868,9 @@
           <w:noProof/>
         </w:rPr>
         <w:drawing>
-          <wp:inline distT="0" distB="0" distL="0" distR="0" wp14:anchorId="5B49B515" wp14:editId="056C2B1C">
-            <wp:extent cx="5924255" cy="990600"/>
-            <wp:effectExtent l="0" t="0" r="635" b="0"/>
+          <wp:inline distT="0" distB="0" distL="0" distR="0" wp14:anchorId="5B49B515" wp14:editId="16F8669D">
+            <wp:extent cx="5923915" cy="946093"/>
+            <wp:effectExtent l="0" t="0" r="635" b="6985"/>
             <wp:docPr id="7" name="Imagem 7"/>
             <wp:cNvGraphicFramePr>
               <a:graphicFrameLocks xmlns:a="http://schemas.openxmlformats.org/drawingml/2006/main" noChangeAspect="1"/>
@@ -6876,7 +6884,7 @@
                       <a:picLocks noChangeAspect="1" noChangeArrowheads="1"/>
                     </pic:cNvPicPr>
                   </pic:nvPicPr>
-                  <pic:blipFill>
+                  <pic:blipFill rotWithShape="1">
                     <a:blip r:embed="rId15">
                       <a:extLst>
                         <a:ext uri="{28A0092B-C50C-407E-A947-70E740481C1C}">
@@ -6884,15 +6892,13 @@
                         </a:ext>
                       </a:extLst>
                     </a:blip>
-                    <a:srcRect/>
-                    <a:stretch>
-                      <a:fillRect/>
-                    </a:stretch>
+                    <a:srcRect t="4487"/>
+                    <a:stretch/>
                   </pic:blipFill>
                   <pic:spPr bwMode="auto">
                     <a:xfrm>
                       <a:off x="0" y="0"/>
-                      <a:ext cx="5928604" cy="991327"/>
+                      <a:ext cx="5928604" cy="946842"/>
                     </a:xfrm>
                     <a:prstGeom prst="rect">
                       <a:avLst/>
@@ -6901,6 +6907,11 @@
                     <a:ln>
                       <a:noFill/>
                     </a:ln>
+                    <a:extLst>
+                      <a:ext uri="{53640926-AAD7-44D8-BBD7-CCE9431645EC}">
+                        <a14:shadowObscured xmlns:a14="http://schemas.microsoft.com/office/drawing/2010/main"/>
+                      </a:ext>
+                    </a:extLst>
                   </pic:spPr>
                 </pic:pic>
               </a:graphicData>
@@ -6918,8 +6929,6 @@
           <w:szCs w:val="56"/>
         </w:rPr>
       </w:pPr>
-      <w:bookmarkStart w:id="11" w:name="_GoBack"/>
-      <w:bookmarkEnd w:id="11"/>
     </w:p>
     <w:p>
       <w:pPr>
@@ -7280,8 +7289,8 @@
           <w:sz w:val="28"/>
         </w:rPr>
       </w:pPr>
-      <w:bookmarkStart w:id="12" w:name="_Toc499892498"/>
-      <w:bookmarkStart w:id="13" w:name="_Toc501584407"/>
+      <w:bookmarkStart w:id="11" w:name="_Toc499892498"/>
+      <w:bookmarkStart w:id="12" w:name="_Toc501584407"/>
       <w:r>
         <w:rPr>
           <w:rFonts w:ascii="Century Schoolbook" w:hAnsi="Century Schoolbook"/>
@@ -7348,8 +7357,8 @@
         </w:rPr>
         <w:t>switch</w:t>
       </w:r>
+      <w:bookmarkEnd w:id="11"/>
       <w:bookmarkEnd w:id="12"/>
-      <w:bookmarkEnd w:id="13"/>
       <w:proofErr w:type="spellEnd"/>
     </w:p>
     <w:p>
@@ -8063,8 +8072,8 @@
           <w:sz w:val="28"/>
         </w:rPr>
       </w:pPr>
-      <w:bookmarkStart w:id="14" w:name="_Toc499892499"/>
-      <w:bookmarkStart w:id="15" w:name="_Toc501584408"/>
+      <w:bookmarkStart w:id="13" w:name="_Toc499892499"/>
+      <w:bookmarkStart w:id="14" w:name="_Toc501584408"/>
       <w:r>
         <w:rPr>
           <w:rFonts w:ascii="Century Schoolbook" w:hAnsi="Century Schoolbook"/>
@@ -8092,8 +8101,8 @@
         </w:rPr>
         <w:t xml:space="preserve"> Linux</w:t>
       </w:r>
+      <w:bookmarkEnd w:id="13"/>
       <w:bookmarkEnd w:id="14"/>
-      <w:bookmarkEnd w:id="15"/>
     </w:p>
     <w:p>
       <w:pPr>
@@ -8625,7 +8634,7 @@
         </w:rPr>
         <w:t xml:space="preserve"> que está na origem da rota consegue chegar.</w:t>
       </w:r>
-      <w:bookmarkStart w:id="16" w:name="_Toc499892500"/>
+      <w:bookmarkStart w:id="15" w:name="_Toc499892500"/>
     </w:p>
     <w:p>
       <w:pPr>
@@ -9147,7 +9156,7 @@
               </wp:anchor>
             </w:drawing>
           </mc:Choice>
-          <mc:Fallback xmlns:mo="http://schemas.microsoft.com/office/mac/office/2008/main" xmlns:mv="urn:schemas-microsoft-com:mac:vml">
+          <mc:Fallback xmlns:mv="urn:schemas-microsoft-com:mac:vml" xmlns:mo="http://schemas.microsoft.com/office/mac/office/2008/main">
             <w:pict>
               <v:line w14:anchorId="523D85FA" id="Conexão reta 31" o:spid="_x0000_s1026" style="position:absolute;z-index:251692032;visibility:visible;mso-wrap-style:square;mso-width-percent:0;mso-height-percent:0;mso-wrap-distance-left:9pt;mso-wrap-distance-top:0;mso-wrap-distance-right:9pt;mso-wrap-distance-bottom:0;mso-position-horizontal:absolute;mso-position-horizontal-relative:text;mso-position-vertical:absolute;mso-position-vertical-relative:text;mso-width-percent:0;mso-height-percent:0;mso-width-relative:margin;mso-height-relative:margin" from="268.4pt,9.25pt" to="418.65pt,9.25pt" o:gfxdata="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" strokecolor="red" strokeweight="2.25pt">
                 <v:stroke joinstyle="miter"/>
@@ -9216,7 +9225,7 @@
               </wp:anchor>
             </w:drawing>
           </mc:Choice>
-          <mc:Fallback xmlns:mo="http://schemas.microsoft.com/office/mac/office/2008/main" xmlns:mv="urn:schemas-microsoft-com:mac:vml">
+          <mc:Fallback xmlns:mv="urn:schemas-microsoft-com:mac:vml" xmlns:mo="http://schemas.microsoft.com/office/mac/office/2008/main">
             <w:pict>
               <v:line w14:anchorId="44D2820A" id="Conexão reta 34" o:spid="_x0000_s1026" style="position:absolute;z-index:251694080;visibility:visible;mso-wrap-style:square;mso-wrap-distance-left:9pt;mso-wrap-distance-top:0;mso-wrap-distance-right:9pt;mso-wrap-distance-bottom:0;mso-position-horizontal:absolute;mso-position-horizontal-relative:text;mso-position-vertical:absolute;mso-position-vertical-relative:text" from="151.05pt,116.65pt" to="220.85pt,116.65pt" o:gfxdata="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" strokecolor="red" strokeweight="2.25pt">
                 <v:stroke joinstyle="miter"/>
@@ -9285,7 +9294,7 @@
               </wp:anchor>
             </w:drawing>
           </mc:Choice>
-          <mc:Fallback xmlns:mo="http://schemas.microsoft.com/office/mac/office/2008/main" xmlns:mv="urn:schemas-microsoft-com:mac:vml">
+          <mc:Fallback xmlns:mv="urn:schemas-microsoft-com:mac:vml" xmlns:mo="http://schemas.microsoft.com/office/mac/office/2008/main">
             <w:pict>
               <v:line w14:anchorId="237CDA1E" id="Conexão reta 33" o:spid="_x0000_s1026" style="position:absolute;z-index:251693056;visibility:visible;mso-wrap-style:square;mso-wrap-distance-left:9pt;mso-wrap-distance-top:0;mso-wrap-distance-right:9pt;mso-wrap-distance-bottom:0;mso-position-horizontal:absolute;mso-position-horizontal-relative:text;mso-position-vertical:absolute;mso-position-vertical-relative:text" from="153.3pt,99.25pt" to="223.1pt,99.25pt" o:gfxdata="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" strokecolor="red" strokeweight="2.25pt">
                 <v:stroke joinstyle="miter"/>
@@ -9510,7 +9519,7 @@
               </wp:anchor>
             </w:drawing>
           </mc:Choice>
-          <mc:Fallback xmlns:mo="http://schemas.microsoft.com/office/mac/office/2008/main" xmlns:mv="urn:schemas-microsoft-com:mac:vml">
+          <mc:Fallback xmlns:mv="urn:schemas-microsoft-com:mac:vml" xmlns:mo="http://schemas.microsoft.com/office/mac/office/2008/main">
             <w:pict>
               <v:line w14:anchorId="6A1431AE" id="Conexão reta 37" o:spid="_x0000_s1026" style="position:absolute;z-index:251697152;visibility:visible;mso-wrap-style:square;mso-wrap-distance-left:9pt;mso-wrap-distance-top:0;mso-wrap-distance-right:9pt;mso-wrap-distance-bottom:0;mso-position-horizontal:absolute;mso-position-horizontal-relative:text;mso-position-vertical:absolute;mso-position-vertical-relative:text" from="272.75pt,20.4pt" to="409.5pt,20.4pt" o:gfxdata="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" strokecolor="red" strokeweight="2.25pt">
                 <v:stroke joinstyle="miter"/>
@@ -9579,7 +9588,7 @@
               </wp:anchor>
             </w:drawing>
           </mc:Choice>
-          <mc:Fallback xmlns:mo="http://schemas.microsoft.com/office/mac/office/2008/main" xmlns:mv="urn:schemas-microsoft-com:mac:vml">
+          <mc:Fallback xmlns:mv="urn:schemas-microsoft-com:mac:vml" xmlns:mo="http://schemas.microsoft.com/office/mac/office/2008/main">
             <w:pict>
               <v:line w14:anchorId="381E502B" id="Conexão reta 36" o:spid="_x0000_s1026" style="position:absolute;z-index:251696128;visibility:visible;mso-wrap-style:square;mso-wrap-distance-left:9pt;mso-wrap-distance-top:0;mso-wrap-distance-right:9pt;mso-wrap-distance-bottom:0;mso-position-horizontal:absolute;mso-position-horizontal-relative:text;mso-position-vertical:absolute;mso-position-vertical-relative:text" from="155.45pt,118.95pt" to="225.25pt,118.95pt" o:gfxdata="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" strokecolor="red" strokeweight="2.25pt">
                 <v:stroke joinstyle="miter"/>
@@ -9648,7 +9657,7 @@
               </wp:anchor>
             </w:drawing>
           </mc:Choice>
-          <mc:Fallback xmlns:mo="http://schemas.microsoft.com/office/mac/office/2008/main" xmlns:mv="urn:schemas-microsoft-com:mac:vml">
+          <mc:Fallback xmlns:mv="urn:schemas-microsoft-com:mac:vml" xmlns:mo="http://schemas.microsoft.com/office/mac/office/2008/main">
             <w:pict>
               <v:line w14:anchorId="50E21958" id="Conexão reta 35" o:spid="_x0000_s1026" style="position:absolute;z-index:251695104;visibility:visible;mso-wrap-style:square;mso-wrap-distance-left:9pt;mso-wrap-distance-top:0;mso-wrap-distance-right:9pt;mso-wrap-distance-bottom:0;mso-position-horizontal:absolute;mso-position-horizontal-relative:text;mso-position-vertical:absolute;mso-position-vertical-relative:text" from="155.5pt,100.95pt" to="225.3pt,100.95pt" o:gfxdata="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" strokecolor="red" strokeweight="2.25pt">
                 <v:stroke joinstyle="miter"/>
@@ -10097,7 +10106,7 @@
           <w:szCs w:val="28"/>
         </w:rPr>
       </w:pPr>
-      <w:bookmarkStart w:id="17" w:name="_Toc501584409"/>
+      <w:bookmarkStart w:id="16" w:name="_Toc501584409"/>
       <w:r>
         <w:rPr>
           <w:rFonts w:ascii="Century Schoolbook" w:hAnsi="Century Schoolbook"/>
@@ -10118,7 +10127,7 @@
         </w:rPr>
         <w:t xml:space="preserve"> – </w:t>
       </w:r>
-      <w:bookmarkEnd w:id="16"/>
+      <w:bookmarkEnd w:id="15"/>
       <w:r>
         <w:rPr>
           <w:rFonts w:ascii="Century Schoolbook" w:hAnsi="Century Schoolbook"/>
@@ -10129,7 +10138,7 @@
         </w:rPr>
         <w:t>Configurar um router comercial e implementar o NAT</w:t>
       </w:r>
-      <w:bookmarkEnd w:id="17"/>
+      <w:bookmarkEnd w:id="16"/>
     </w:p>
     <w:p>
       <w:pPr>
@@ -10648,18 +10657,19 @@
         </w:rPr>
         <w:t xml:space="preserve">, onde conecta duas redes e traduz os endereços privados, na rede interna, para </w:t>
       </w:r>
-      <w:r>
-        <w:rPr>
-          <w:rFonts w:ascii="Century Schoolbook" w:hAnsi="Century Schoolbook"/>
-          <w:highlight w:val="yellow"/>
-        </w:rPr>
-        <w:t>endereços legais</w:t>
-      </w:r>
-      <w:r>
-        <w:rPr>
-          <w:rFonts w:ascii="Century Schoolbook" w:hAnsi="Century Schoolbook"/>
-        </w:rPr>
-        <w:t>, antes que os pacotes sejam encaminhados para outra rede. Adicionalmente, o NAT oferece também funções de segurança e é implementado em ambientes de acesso remoto.</w:t>
+      <w:bookmarkStart w:id="17" w:name="_GoBack"/>
+      <w:bookmarkEnd w:id="17"/>
+      <w:r>
+        <w:rPr>
+          <w:rFonts w:ascii="Century Schoolbook" w:hAnsi="Century Schoolbook"/>
+        </w:rPr>
+        <w:t>endereços legais,</w:t>
+      </w:r>
+      <w:r>
+        <w:rPr>
+          <w:rFonts w:ascii="Century Schoolbook" w:hAnsi="Century Schoolbook"/>
+        </w:rPr>
+        <w:t xml:space="preserve"> antes que os pacotes sejam encaminhados para outra rede. Adicionalmente, o NAT oferece também funções de segurança e é implementado em ambientes de acesso remoto.</w:t>
       </w:r>
     </w:p>
     <w:p>
@@ -11561,7 +11571,7 @@
     </w:p>
     <w:p>
       <w:pPr>
-        <w:ind w:firstLine="708"/>
+        <w:ind w:firstLine="360"/>
         <w:jc w:val="both"/>
         <w:rPr>
           <w:rFonts w:ascii="Century Schoolbook" w:hAnsi="Century Schoolbook"/>
@@ -11571,15 +11581,38 @@
         <w:rPr>
           <w:rFonts w:ascii="Century Schoolbook" w:hAnsi="Century Schoolbook"/>
         </w:rPr>
-        <w:t>A aplicação FTP abriu duas conexões TCP, uma para troca de comandos e outra para troca de dados.</w:t>
-      </w:r>
-    </w:p>
-    <w:p>
-      <w:pPr>
-        <w:rPr>
-          <w:rFonts w:ascii="Century Schoolbook" w:hAnsi="Century Schoolbook"/>
-        </w:rPr>
-      </w:pPr>
+        <w:t xml:space="preserve">A aplicação FTP abriu 4 conexões TCP, ou seja, há duas conexões por cada </w:t>
+      </w:r>
+      <w:proofErr w:type="spellStart"/>
+      <w:r>
+        <w:rPr>
+          <w:rFonts w:ascii="Century Schoolbook" w:hAnsi="Century Schoolbook"/>
+          <w:i/>
+        </w:rPr>
+        <w:t>socket</w:t>
+      </w:r>
+      <w:proofErr w:type="spellEnd"/>
+      <w:r>
+        <w:rPr>
+          <w:rFonts w:ascii="Century Schoolbook" w:hAnsi="Century Schoolbook"/>
+        </w:rPr>
+        <w:t xml:space="preserve"> criado. A aplicação abre uma conexão para mandar comandos ao servidor e outra para receber as respostas a esses mesmos comandos. Depois, quando se entra em modo passivo a aplicação abre uma conexão para receber os dados e como os </w:t>
+      </w:r>
+      <w:proofErr w:type="spellStart"/>
+      <w:r>
+        <w:rPr>
+          <w:rFonts w:ascii="Century Schoolbook" w:hAnsi="Century Schoolbook"/>
+          <w:i/>
+        </w:rPr>
+        <w:t>sockets</w:t>
+      </w:r>
+      <w:proofErr w:type="spellEnd"/>
+      <w:r>
+        <w:rPr>
+          <w:rFonts w:ascii="Century Schoolbook" w:hAnsi="Century Schoolbook"/>
+        </w:rPr>
+        <w:t xml:space="preserve"> são bidirecionais é aberta outra conexão do servidor para o cliente.</w:t>
+      </w:r>
     </w:p>
     <w:p>
       <w:pPr>
@@ -11873,7 +11906,6 @@
         <w:rPr>
           <w:rFonts w:ascii="Century Schoolbook" w:hAnsi="Century Schoolbook"/>
         </w:rPr>
-        <w:lastRenderedPageBreak/>
         <w:t xml:space="preserve">Como é que o mecanismo de controlo de congestão TCP funciona? </w:t>
       </w:r>
       <w:r>
@@ -12394,7 +12426,7 @@
             <w:noProof/>
             <w:lang w:val="pt-BR"/>
           </w:rPr>
-          <w:t>7</w:t>
+          <w:t>13</w:t>
         </w:r>
         <w:r>
           <w:rPr>
@@ -12498,7 +12530,7 @@
             </wp:anchor>
           </w:drawing>
         </mc:Choice>
-        <mc:Fallback xmlns:mo="http://schemas.microsoft.com/office/mac/office/2008/main" xmlns:mv="urn:schemas-microsoft-com:mac:vml">
+        <mc:Fallback xmlns:mv="urn:schemas-microsoft-com:mac:vml" xmlns:mo="http://schemas.microsoft.com/office/mac/office/2008/main">
           <w:pict>
             <v:rect w14:anchorId="2B9D1BBE" id="Retângulo 15" o:spid="_x0000_s1026" style="position:absolute;margin-left:0;margin-top:7.45pt;width:595.85pt;height:12.4pt;z-index:251667456;visibility:visible;mso-wrap-style:square;mso-height-percent:0;mso-wrap-distance-left:9pt;mso-wrap-distance-top:0;mso-wrap-distance-right:9pt;mso-wrap-distance-bottom:0;mso-position-horizontal:left;mso-position-horizontal-relative:page;mso-position-vertical:absolute;mso-position-vertical-relative:text;mso-height-percent:0;mso-height-relative:margin;v-text-anchor:middle" o:gfxdata="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" fillcolor="#a83520" stroked="f" strokeweight="1pt">
               <w10:wrap anchorx="page"/>
@@ -12613,7 +12645,7 @@
             </wp:anchor>
           </w:drawing>
         </mc:Choice>
-        <mc:Fallback xmlns:mo="http://schemas.microsoft.com/office/mac/office/2008/main" xmlns:mv="urn:schemas-microsoft-com:mac:vml">
+        <mc:Fallback xmlns:mv="urn:schemas-microsoft-com:mac:vml" xmlns:mo="http://schemas.microsoft.com/office/mac/office/2008/main">
           <w:pict>
             <v:rect w14:anchorId="2E219393" id="Retângulo 11" o:spid="_x0000_s1026" style="position:absolute;margin-left:0;margin-top:-7.2pt;width:595.85pt;height:12.4pt;z-index:251665408;visibility:visible;mso-wrap-style:square;mso-height-percent:0;mso-wrap-distance-left:9pt;mso-wrap-distance-top:0;mso-wrap-distance-right:9pt;mso-wrap-distance-bottom:0;mso-position-horizontal:left;mso-position-horizontal-relative:page;mso-position-vertical:absolute;mso-position-vertical-relative:text;mso-height-percent:0;mso-height-relative:margin;v-text-anchor:middle" o:gfxdata="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" fillcolor="#a83520" stroked="f" strokeweight="1pt">
               <w10:wrap anchorx="page"/>
@@ -18316,7 +18348,7 @@
 </file>
 
 <file path=customXml/itemProps1.xml><?xml version="1.0" encoding="utf-8"?>
-<ds:datastoreItem xmlns:ds="http://schemas.openxmlformats.org/officeDocument/2006/customXml" ds:itemID="{9AE7B696-57FC-4C7A-99EE-983A9E94EE21}">
+<ds:datastoreItem xmlns:ds="http://schemas.openxmlformats.org/officeDocument/2006/customXml" ds:itemID="{95473989-F002-4A13-953E-552D027ECF32}">
   <ds:schemaRefs>
     <ds:schemaRef ds:uri="http://schemas.openxmlformats.org/officeDocument/2006/bibliography"/>
   </ds:schemaRefs>

</xml_diff>

<commit_message>
duvida sobre cliente ftp, n conexoes na exp6 e possivel descricao da exp 1(?)
</commit_message>
<xml_diff>
--- a/Project2/docs/report.docx
+++ b/Project2/docs/report.docx
@@ -1,6 +1,6 @@
 
 <file path=word/document.xml><?xml version="1.0" encoding="utf-8"?>
-<w:document xmlns:wpc="http://schemas.microsoft.com/office/word/2010/wordprocessingCanvas" xmlns:cx="http://schemas.microsoft.com/office/drawing/2014/chartex" xmlns:cx1="http://schemas.microsoft.com/office/drawing/2015/9/8/chartex" xmlns:cx2="http://schemas.microsoft.com/office/drawing/2015/10/21/chartex" xmlns:cx3="http://schemas.microsoft.com/office/drawing/2016/5/9/chartex" xmlns:cx4="http://schemas.microsoft.com/office/drawing/2016/5/10/chartex" xmlns:cx5="http://schemas.microsoft.com/office/drawing/2016/5/11/chartex" xmlns:cx6="http://schemas.microsoft.com/office/drawing/2016/5/12/chartex" xmlns:cx7="http://schemas.microsoft.com/office/drawing/2016/5/13/chartex" xmlns:cx8="http://schemas.microsoft.com/office/drawing/2016/5/14/chartex" xmlns:mc="http://schemas.openxmlformats.org/markup-compatibility/2006" xmlns:aink="http://schemas.microsoft.com/office/drawing/2016/ink" xmlns:am3d="http://schemas.microsoft.com/office/drawing/2017/model3d" xmlns:o="urn:schemas-microsoft-com:office:office" xmlns:r="http://schemas.openxmlformats.org/officeDocument/2006/relationships" xmlns:m="http://schemas.openxmlformats.org/officeDocument/2006/math" xmlns:v="urn:schemas-microsoft-com:vml" xmlns:wp14="http://schemas.microsoft.com/office/word/2010/wordprocessingDrawing" xmlns:wp="http://schemas.openxmlformats.org/drawingml/2006/wordprocessingDrawing" xmlns:w10="urn:schemas-microsoft-com:office:word" xmlns:w="http://schemas.openxmlformats.org/wordprocessingml/2006/main" xmlns:w14="http://schemas.microsoft.com/office/word/2010/wordml" xmlns:w15="http://schemas.microsoft.com/office/word/2012/wordml" xmlns:w16cid="http://schemas.microsoft.com/office/word/2016/wordml/cid" xmlns:w16se="http://schemas.microsoft.com/office/word/2015/wordml/symex" xmlns:wpg="http://schemas.microsoft.com/office/word/2010/wordprocessingGroup" xmlns:wpi="http://schemas.microsoft.com/office/word/2010/wordprocessingInk" xmlns:wne="http://schemas.microsoft.com/office/word/2006/wordml" xmlns:wps="http://schemas.microsoft.com/office/word/2010/wordprocessingShape" mc:Ignorable="w14 w15 w16se w16cid wp14">
+<w:document xmlns:wpc="http://schemas.microsoft.com/office/word/2010/wordprocessingCanvas" xmlns:mc="http://schemas.openxmlformats.org/markup-compatibility/2006" xmlns:o="urn:schemas-microsoft-com:office:office" xmlns:r="http://schemas.openxmlformats.org/officeDocument/2006/relationships" xmlns:m="http://schemas.openxmlformats.org/officeDocument/2006/math" xmlns:v="urn:schemas-microsoft-com:vml" xmlns:wp14="http://schemas.microsoft.com/office/word/2010/wordprocessingDrawing" xmlns:wp="http://schemas.openxmlformats.org/drawingml/2006/wordprocessingDrawing" xmlns:w10="urn:schemas-microsoft-com:office:word" xmlns:w="http://schemas.openxmlformats.org/wordprocessingml/2006/main" xmlns:w14="http://schemas.microsoft.com/office/word/2010/wordml" xmlns:w15="http://schemas.microsoft.com/office/word/2012/wordml" xmlns:wpg="http://schemas.microsoft.com/office/word/2010/wordprocessingGroup" xmlns:wpi="http://schemas.microsoft.com/office/word/2010/wordprocessingInk" xmlns:wne="http://schemas.microsoft.com/office/word/2006/wordml" xmlns:wps="http://schemas.microsoft.com/office/word/2010/wordprocessingShape" mc:Ignorable="w14 w15 wp14">
   <w:body>
     <w:p>
       <w:bookmarkStart w:id="0" w:name="_Hlk497427286"/>
@@ -8,7 +8,7 @@
       <w:r>
         <w:rPr>
           <w:noProof/>
-          <w:lang w:val="en-GB" w:eastAsia="en-GB"/>
+          <w:lang w:eastAsia="pt-PT"/>
         </w:rPr>
         <w:drawing>
           <wp:inline distT="0" distB="0" distL="0" distR="0" wp14:anchorId="78C9CBAE" wp14:editId="7097D1BC">
@@ -64,7 +64,7 @@
       <w:r>
         <w:rPr>
           <w:noProof/>
-          <w:lang w:val="en-GB" w:eastAsia="en-GB"/>
+          <w:lang w:eastAsia="pt-PT"/>
         </w:rPr>
         <mc:AlternateContent>
           <mc:Choice Requires="wps">
@@ -261,7 +261,7 @@
               </wp:anchor>
             </w:drawing>
           </mc:Choice>
-          <mc:Fallback>
+          <mc:Fallback xmlns:w16se="http://schemas.microsoft.com/office/word/2015/wordml/symex" xmlns:w16cid="http://schemas.microsoft.com/office/word/2016/wordml/cid" xmlns:am3d="http://schemas.microsoft.com/office/drawing/2017/model3d" xmlns:aink="http://schemas.microsoft.com/office/drawing/2016/ink" xmlns:cx8="http://schemas.microsoft.com/office/drawing/2016/5/14/chartex" xmlns:cx7="http://schemas.microsoft.com/office/drawing/2016/5/13/chartex" xmlns:cx6="http://schemas.microsoft.com/office/drawing/2016/5/12/chartex" xmlns:cx5="http://schemas.microsoft.com/office/drawing/2016/5/11/chartex" xmlns:cx4="http://schemas.microsoft.com/office/drawing/2016/5/10/chartex" xmlns:cx3="http://schemas.microsoft.com/office/drawing/2016/5/9/chartex" xmlns:cx2="http://schemas.microsoft.com/office/drawing/2015/10/21/chartex" xmlns:cx1="http://schemas.microsoft.com/office/drawing/2015/9/8/chartex" xmlns:cx="http://schemas.microsoft.com/office/drawing/2014/chartex">
             <w:pict>
               <v:shapetype w14:anchorId="0B561F7F" id="_x0000_t202" coordsize="21600,21600" o:spt="202" path="m,l,21600r21600,l21600,xe">
                 <v:stroke joinstyle="miter"/>
@@ -415,7 +415,7 @@
       <w:r>
         <w:rPr>
           <w:noProof/>
-          <w:lang w:val="en-GB" w:eastAsia="en-GB"/>
+          <w:lang w:eastAsia="pt-PT"/>
         </w:rPr>
         <mc:AlternateContent>
           <mc:Choice Requires="wps">
@@ -659,7 +659,7 @@
               </wp:anchor>
             </w:drawing>
           </mc:Choice>
-          <mc:Fallback>
+          <mc:Fallback xmlns:w16se="http://schemas.microsoft.com/office/word/2015/wordml/symex" xmlns:w16cid="http://schemas.microsoft.com/office/word/2016/wordml/cid" xmlns:am3d="http://schemas.microsoft.com/office/drawing/2017/model3d" xmlns:aink="http://schemas.microsoft.com/office/drawing/2016/ink" xmlns:cx8="http://schemas.microsoft.com/office/drawing/2016/5/14/chartex" xmlns:cx7="http://schemas.microsoft.com/office/drawing/2016/5/13/chartex" xmlns:cx6="http://schemas.microsoft.com/office/drawing/2016/5/12/chartex" xmlns:cx5="http://schemas.microsoft.com/office/drawing/2016/5/11/chartex" xmlns:cx4="http://schemas.microsoft.com/office/drawing/2016/5/10/chartex" xmlns:cx3="http://schemas.microsoft.com/office/drawing/2016/5/9/chartex" xmlns:cx2="http://schemas.microsoft.com/office/drawing/2015/10/21/chartex" xmlns:cx1="http://schemas.microsoft.com/office/drawing/2015/9/8/chartex" xmlns:cx="http://schemas.microsoft.com/office/drawing/2014/chartex">
             <w:pict>
               <v:shape w14:anchorId="49C6097F" id="Caixa de texto 3" o:spid="_x0000_s1027" type="#_x0000_t202" style="position:absolute;margin-left:0;margin-top:1.75pt;width:440.7pt;height:67.5pt;z-index:251665408;visibility:visible;mso-wrap-style:square;mso-width-percent:0;mso-height-percent:0;mso-wrap-distance-left:9pt;mso-wrap-distance-top:0;mso-wrap-distance-right:9pt;mso-wrap-distance-bottom:0;mso-position-horizontal:left;mso-position-horizontal-relative:margin;mso-position-vertical:absolute;mso-position-vertical-relative:text;mso-width-percent:0;mso-height-percent:0;mso-width-relative:margin;mso-height-relative:margin;v-text-anchor:top" o:gfxdata="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" fillcolor="white [3201]" stroked="f" strokeweight=".5pt">
                 <v:textbox>
@@ -2208,7 +2208,7 @@
     </w:p>
     <w:p>
       <w:pPr>
-        <w:pStyle w:val="Ttulo1"/>
+        <w:pStyle w:val="Cabealho1"/>
         <w:rPr>
           <w:rFonts w:ascii="Century Schoolbook" w:hAnsi="Century Schoolbook"/>
           <w:i/>
@@ -2692,7 +2692,7 @@
     </w:p>
     <w:p>
       <w:pPr>
-        <w:pStyle w:val="Ttulo1"/>
+        <w:pStyle w:val="Cabealho1"/>
         <w:rPr>
           <w:rFonts w:ascii="Century Schoolbook" w:hAnsi="Century Schoolbook"/>
           <w:i/>
@@ -3728,7 +3728,7 @@
       <w:r>
         <w:rPr>
           <w:noProof/>
-          <w:lang w:val="en-GB" w:eastAsia="en-GB"/>
+          <w:lang w:eastAsia="pt-PT"/>
         </w:rPr>
         <w:drawing>
           <wp:inline distT="0" distB="0" distL="0" distR="0" wp14:anchorId="0895F776" wp14:editId="2F131E24">
@@ -3787,7 +3787,7 @@
     </w:p>
     <w:p>
       <w:pPr>
-        <w:pStyle w:val="Ttulo1"/>
+        <w:pStyle w:val="Cabealho1"/>
         <w:rPr>
           <w:rFonts w:ascii="Century Schoolbook" w:hAnsi="Century Schoolbook"/>
           <w:i/>
@@ -3861,6 +3861,65 @@
           <w:sz w:val="22"/>
         </w:rPr>
       </w:pPr>
+    </w:p>
+    <w:p>
+      <w:pPr>
+        <w:pStyle w:val="Estilo1"/>
+        <w:rPr>
+          <w:i w:val="0"/>
+          <w:sz w:val="22"/>
+        </w:rPr>
+      </w:pPr>
+      <w:r>
+        <w:rPr>
+          <w:i w:val="0"/>
+          <w:sz w:val="22"/>
+        </w:rPr>
+        <w:t xml:space="preserve">O objetivo desta experiência é configurar o </w:t>
+      </w:r>
+      <w:proofErr w:type="spellStart"/>
+      <w:r>
+        <w:rPr>
+          <w:i w:val="0"/>
+          <w:sz w:val="22"/>
+        </w:rPr>
+        <w:t>tux</w:t>
+      </w:r>
+      <w:proofErr w:type="spellEnd"/>
+      <w:r>
+        <w:rPr>
+          <w:i w:val="0"/>
+          <w:sz w:val="22"/>
+        </w:rPr>
+        <w:t xml:space="preserve"> 1 e o tux4 ao </w:t>
+      </w:r>
+      <w:proofErr w:type="spellStart"/>
+      <w:r>
+        <w:rPr>
+          <w:i w:val="0"/>
+          <w:sz w:val="22"/>
+        </w:rPr>
+        <w:t>switch</w:t>
+      </w:r>
+      <w:proofErr w:type="spellEnd"/>
+      <w:r>
+        <w:rPr>
+          <w:i w:val="0"/>
+          <w:sz w:val="22"/>
+        </w:rPr>
+        <w:t xml:space="preserve">. </w:t>
+      </w:r>
+    </w:p>
+    <w:p>
+      <w:pPr>
+        <w:pStyle w:val="Estilo1"/>
+        <w:rPr>
+          <w:i w:val="0"/>
+          <w:sz w:val="22"/>
+        </w:rPr>
+      </w:pPr>
+      <w:bookmarkStart w:id="11" w:name="_GoBack"/>
+      <w:bookmarkEnd w:id="11"/>
     </w:p>
     <w:p>
       <w:pPr>
@@ -4014,8 +4073,9 @@
       <w:r>
         <w:rPr>
           <w:noProof/>
-          <w:lang w:val="en-GB" w:eastAsia="en-GB"/>
-        </w:rPr>
+          <w:lang w:eastAsia="pt-PT"/>
+        </w:rPr>
+        <w:lastRenderedPageBreak/>
         <w:drawing>
           <wp:inline distT="0" distB="0" distL="0" distR="0" wp14:anchorId="3653C953" wp14:editId="6237F53F">
             <wp:extent cx="5400040" cy="1650365"/>
@@ -4055,7 +4115,7 @@
       <w:r>
         <w:rPr>
           <w:noProof/>
-          <w:lang w:val="en-GB" w:eastAsia="en-GB"/>
+          <w:lang w:eastAsia="pt-PT"/>
         </w:rPr>
         <mc:AlternateContent>
           <mc:Choice Requires="wps">
@@ -4112,7 +4172,7 @@
               </wp:anchor>
             </w:drawing>
           </mc:Choice>
-          <mc:Fallback xmlns:mv="urn:schemas-microsoft-com:mac:vml" xmlns:mo="http://schemas.microsoft.com/office/mac/office/2008/main">
+          <mc:Fallback xmlns:mo="http://schemas.microsoft.com/office/mac/office/2008/main" xmlns:mv="urn:schemas-microsoft-com:mac:vml" xmlns:w16se="http://schemas.microsoft.com/office/word/2015/wordml/symex" xmlns:w16cid="http://schemas.microsoft.com/office/word/2016/wordml/cid" xmlns:am3d="http://schemas.microsoft.com/office/drawing/2017/model3d" xmlns:aink="http://schemas.microsoft.com/office/drawing/2016/ink" xmlns:cx8="http://schemas.microsoft.com/office/drawing/2016/5/14/chartex" xmlns:cx7="http://schemas.microsoft.com/office/drawing/2016/5/13/chartex" xmlns:cx6="http://schemas.microsoft.com/office/drawing/2016/5/12/chartex" xmlns:cx5="http://schemas.microsoft.com/office/drawing/2016/5/11/chartex" xmlns:cx4="http://schemas.microsoft.com/office/drawing/2016/5/10/chartex" xmlns:cx3="http://schemas.microsoft.com/office/drawing/2016/5/9/chartex" xmlns:cx2="http://schemas.microsoft.com/office/drawing/2015/10/21/chartex" xmlns:cx1="http://schemas.microsoft.com/office/drawing/2015/9/8/chartex" xmlns:cx="http://schemas.microsoft.com/office/drawing/2014/chartex">
             <w:pict>
               <v:line w14:anchorId="20AEED03" id="Conexão reta 38" o:spid="_x0000_s1026" style="position:absolute;z-index:251673600;visibility:visible;mso-wrap-style:square;mso-wrap-distance-left:9pt;mso-wrap-distance-top:0;mso-wrap-distance-right:9pt;mso-wrap-distance-bottom:0;mso-position-horizontal:absolute;mso-position-horizontal-relative:text;mso-position-vertical:absolute;mso-position-vertical-relative:text" from="272.3pt,10.25pt" to="425.5pt,10.25pt" o:gfxdata="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" strokecolor="red" strokeweight="2.25pt">
                 <v:stroke joinstyle="miter"/>
@@ -4124,7 +4184,7 @@
       <w:r>
         <w:rPr>
           <w:noProof/>
-          <w:lang w:val="en-GB" w:eastAsia="en-GB"/>
+          <w:lang w:eastAsia="pt-PT"/>
         </w:rPr>
         <mc:AlternateContent>
           <mc:Choice Requires="wps">
@@ -4181,7 +4241,7 @@
               </wp:anchor>
             </w:drawing>
           </mc:Choice>
-          <mc:Fallback xmlns:mv="urn:schemas-microsoft-com:mac:vml" xmlns:mo="http://schemas.microsoft.com/office/mac/office/2008/main">
+          <mc:Fallback xmlns:mo="http://schemas.microsoft.com/office/mac/office/2008/main" xmlns:mv="urn:schemas-microsoft-com:mac:vml" xmlns:w16se="http://schemas.microsoft.com/office/word/2015/wordml/symex" xmlns:w16cid="http://schemas.microsoft.com/office/word/2016/wordml/cid" xmlns:am3d="http://schemas.microsoft.com/office/drawing/2017/model3d" xmlns:aink="http://schemas.microsoft.com/office/drawing/2016/ink" xmlns:cx8="http://schemas.microsoft.com/office/drawing/2016/5/14/chartex" xmlns:cx7="http://schemas.microsoft.com/office/drawing/2016/5/13/chartex" xmlns:cx6="http://schemas.microsoft.com/office/drawing/2016/5/12/chartex" xmlns:cx5="http://schemas.microsoft.com/office/drawing/2016/5/11/chartex" xmlns:cx4="http://schemas.microsoft.com/office/drawing/2016/5/10/chartex" xmlns:cx3="http://schemas.microsoft.com/office/drawing/2016/5/9/chartex" xmlns:cx2="http://schemas.microsoft.com/office/drawing/2015/10/21/chartex" xmlns:cx1="http://schemas.microsoft.com/office/drawing/2015/9/8/chartex" xmlns:cx="http://schemas.microsoft.com/office/drawing/2014/chartex">
             <w:pict>
               <v:line w14:anchorId="25B1A14D" id="Conexão reta 11" o:spid="_x0000_s1026" style="position:absolute;z-index:251672576;visibility:visible;mso-wrap-style:square;mso-wrap-distance-left:9pt;mso-wrap-distance-top:0;mso-wrap-distance-right:9pt;mso-wrap-distance-bottom:0;mso-position-horizontal:absolute;mso-position-horizontal-relative:text;mso-position-vertical:absolute;mso-position-vertical-relative:text" from="88.4pt,127.05pt" to="127.65pt,127.05pt" o:gfxdata="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" strokecolor="red" strokeweight="2.25pt">
                 <v:stroke joinstyle="miter"/>
@@ -4193,7 +4253,7 @@
       <w:r>
         <w:rPr>
           <w:noProof/>
-          <w:lang w:val="en-GB" w:eastAsia="en-GB"/>
+          <w:lang w:eastAsia="pt-PT"/>
         </w:rPr>
         <mc:AlternateContent>
           <mc:Choice Requires="wps">
@@ -4250,7 +4310,7 @@
               </wp:anchor>
             </w:drawing>
           </mc:Choice>
-          <mc:Fallback xmlns:mv="urn:schemas-microsoft-com:mac:vml" xmlns:mo="http://schemas.microsoft.com/office/mac/office/2008/main">
+          <mc:Fallback xmlns:mo="http://schemas.microsoft.com/office/mac/office/2008/main" xmlns:mv="urn:schemas-microsoft-com:mac:vml" xmlns:w16se="http://schemas.microsoft.com/office/word/2015/wordml/symex" xmlns:w16cid="http://schemas.microsoft.com/office/word/2016/wordml/cid" xmlns:am3d="http://schemas.microsoft.com/office/drawing/2017/model3d" xmlns:aink="http://schemas.microsoft.com/office/drawing/2016/ink" xmlns:cx8="http://schemas.microsoft.com/office/drawing/2016/5/14/chartex" xmlns:cx7="http://schemas.microsoft.com/office/drawing/2016/5/13/chartex" xmlns:cx6="http://schemas.microsoft.com/office/drawing/2016/5/12/chartex" xmlns:cx5="http://schemas.microsoft.com/office/drawing/2016/5/11/chartex" xmlns:cx4="http://schemas.microsoft.com/office/drawing/2016/5/10/chartex" xmlns:cx3="http://schemas.microsoft.com/office/drawing/2016/5/9/chartex" xmlns:cx2="http://schemas.microsoft.com/office/drawing/2015/10/21/chartex" xmlns:cx1="http://schemas.microsoft.com/office/drawing/2015/9/8/chartex" xmlns:cx="http://schemas.microsoft.com/office/drawing/2014/chartex">
             <w:pict>
               <v:line w14:anchorId="4357146D" id="Conexão reta 10" o:spid="_x0000_s1026" style="position:absolute;z-index:251671552;visibility:visible;mso-wrap-style:square;mso-wrap-distance-left:9pt;mso-wrap-distance-top:0;mso-wrap-distance-right:9pt;mso-wrap-distance-bottom:0;mso-position-horizontal:absolute;mso-position-horizontal-relative:text;mso-position-vertical:absolute;mso-position-vertical-relative:text" from="156.05pt,118.85pt" to="221.5pt,118.85pt" o:gfxdata="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" strokecolor="red" strokeweight="2.25pt">
                 <v:stroke joinstyle="miter"/>
@@ -4262,7 +4322,7 @@
       <w:r>
         <w:rPr>
           <w:noProof/>
-          <w:lang w:val="en-GB" w:eastAsia="en-GB"/>
+          <w:lang w:eastAsia="pt-PT"/>
         </w:rPr>
         <mc:AlternateContent>
           <mc:Choice Requires="wps">
@@ -4319,7 +4379,7 @@
               </wp:anchor>
             </w:drawing>
           </mc:Choice>
-          <mc:Fallback xmlns:mv="urn:schemas-microsoft-com:mac:vml" xmlns:mo="http://schemas.microsoft.com/office/mac/office/2008/main">
+          <mc:Fallback xmlns:mo="http://schemas.microsoft.com/office/mac/office/2008/main" xmlns:mv="urn:schemas-microsoft-com:mac:vml" xmlns:w16se="http://schemas.microsoft.com/office/word/2015/wordml/symex" xmlns:w16cid="http://schemas.microsoft.com/office/word/2016/wordml/cid" xmlns:am3d="http://schemas.microsoft.com/office/drawing/2017/model3d" xmlns:aink="http://schemas.microsoft.com/office/drawing/2016/ink" xmlns:cx8="http://schemas.microsoft.com/office/drawing/2016/5/14/chartex" xmlns:cx7="http://schemas.microsoft.com/office/drawing/2016/5/13/chartex" xmlns:cx6="http://schemas.microsoft.com/office/drawing/2016/5/12/chartex" xmlns:cx5="http://schemas.microsoft.com/office/drawing/2016/5/11/chartex" xmlns:cx4="http://schemas.microsoft.com/office/drawing/2016/5/10/chartex" xmlns:cx3="http://schemas.microsoft.com/office/drawing/2016/5/9/chartex" xmlns:cx2="http://schemas.microsoft.com/office/drawing/2015/10/21/chartex" xmlns:cx1="http://schemas.microsoft.com/office/drawing/2015/9/8/chartex" xmlns:cx="http://schemas.microsoft.com/office/drawing/2014/chartex">
             <w:pict>
               <v:line w14:anchorId="13B6CFF0" id="Conexão reta 9" o:spid="_x0000_s1026" style="position:absolute;z-index:251670528;visibility:visible;mso-wrap-style:square;mso-wrap-distance-left:9pt;mso-wrap-distance-top:0;mso-wrap-distance-right:9pt;mso-wrap-distance-bottom:0;mso-position-horizontal:absolute;mso-position-horizontal-relative:text;mso-position-vertical:absolute;mso-position-vertical-relative:text" from="88.4pt,109.6pt" to="141.3pt,109.6pt" o:gfxdata="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" strokecolor="red" strokeweight="2.25pt">
                 <v:stroke joinstyle="miter"/>
@@ -4331,7 +4391,7 @@
       <w:r>
         <w:rPr>
           <w:noProof/>
-          <w:lang w:val="en-GB" w:eastAsia="en-GB"/>
+          <w:lang w:eastAsia="pt-PT"/>
         </w:rPr>
         <mc:AlternateContent>
           <mc:Choice Requires="wps">
@@ -4388,7 +4448,7 @@
               </wp:anchor>
             </w:drawing>
           </mc:Choice>
-          <mc:Fallback xmlns:mv="urn:schemas-microsoft-com:mac:vml" xmlns:mo="http://schemas.microsoft.com/office/mac/office/2008/main">
+          <mc:Fallback xmlns:mo="http://schemas.microsoft.com/office/mac/office/2008/main" xmlns:mv="urn:schemas-microsoft-com:mac:vml" xmlns:w16se="http://schemas.microsoft.com/office/word/2015/wordml/symex" xmlns:w16cid="http://schemas.microsoft.com/office/word/2016/wordml/cid" xmlns:am3d="http://schemas.microsoft.com/office/drawing/2017/model3d" xmlns:aink="http://schemas.microsoft.com/office/drawing/2016/ink" xmlns:cx8="http://schemas.microsoft.com/office/drawing/2016/5/14/chartex" xmlns:cx7="http://schemas.microsoft.com/office/drawing/2016/5/13/chartex" xmlns:cx6="http://schemas.microsoft.com/office/drawing/2016/5/12/chartex" xmlns:cx5="http://schemas.microsoft.com/office/drawing/2016/5/11/chartex" xmlns:cx4="http://schemas.microsoft.com/office/drawing/2016/5/10/chartex" xmlns:cx3="http://schemas.microsoft.com/office/drawing/2016/5/9/chartex" xmlns:cx2="http://schemas.microsoft.com/office/drawing/2015/10/21/chartex" xmlns:cx1="http://schemas.microsoft.com/office/drawing/2015/9/8/chartex" xmlns:cx="http://schemas.microsoft.com/office/drawing/2014/chartex">
             <w:pict>
               <v:line w14:anchorId="53CB10DC" id="Conexão reta 6" o:spid="_x0000_s1026" style="position:absolute;z-index:251669504;visibility:visible;mso-wrap-style:square;mso-wrap-distance-left:9pt;mso-wrap-distance-top:0;mso-wrap-distance-right:9pt;mso-wrap-distance-bottom:0;mso-position-horizontal:absolute;mso-position-horizontal-relative:text;mso-position-vertical:absolute;mso-position-vertical-relative:text" from="156.05pt,101.95pt" to="221.5pt,101.95pt" o:gfxdata="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" strokecolor="red" strokeweight="2.25pt">
                 <v:stroke joinstyle="miter"/>
@@ -4410,7 +4470,6 @@
         <w:rPr>
           <w:rFonts w:ascii="Century Schoolbook" w:hAnsi="Century Schoolbook"/>
         </w:rPr>
-        <w:lastRenderedPageBreak/>
         <w:t xml:space="preserve">Quando fazemos </w:t>
       </w:r>
       <w:proofErr w:type="spellStart"/>
@@ -4562,21 +4621,7 @@
         <w:rPr>
           <w:rFonts w:ascii="Century Schoolbook" w:hAnsi="Century Schoolbook"/>
         </w:rPr>
-        <w:t xml:space="preserve"> target este está registado como </w:t>
-      </w:r>
-      <w:proofErr w:type="gramStart"/>
-      <w:r>
-        <w:rPr>
-          <w:rFonts w:ascii="Century Schoolbook" w:hAnsi="Century Schoolbook"/>
-        </w:rPr>
-        <w:t>00:00:00:00:00:00</w:t>
-      </w:r>
-      <w:proofErr w:type="gramEnd"/>
-      <w:r>
-        <w:rPr>
-          <w:rFonts w:ascii="Century Schoolbook" w:hAnsi="Century Schoolbook"/>
-        </w:rPr>
-        <w:t>.</w:t>
+        <w:t xml:space="preserve"> target este está registado como 00:00:00:00:00:00.</w:t>
       </w:r>
     </w:p>
     <w:p>
@@ -4627,7 +4672,7 @@
       <w:r>
         <w:rPr>
           <w:noProof/>
-          <w:lang w:val="en-GB" w:eastAsia="en-GB"/>
+          <w:lang w:eastAsia="pt-PT"/>
         </w:rPr>
         <mc:AlternateContent>
           <mc:Choice Requires="wps">
@@ -4684,7 +4729,7 @@
               </wp:anchor>
             </w:drawing>
           </mc:Choice>
-          <mc:Fallback xmlns:mv="urn:schemas-microsoft-com:mac:vml" xmlns:mo="http://schemas.microsoft.com/office/mac/office/2008/main">
+          <mc:Fallback xmlns:mo="http://schemas.microsoft.com/office/mac/office/2008/main" xmlns:mv="urn:schemas-microsoft-com:mac:vml" xmlns:w16se="http://schemas.microsoft.com/office/word/2015/wordml/symex" xmlns:w16cid="http://schemas.microsoft.com/office/word/2016/wordml/cid" xmlns:am3d="http://schemas.microsoft.com/office/drawing/2017/model3d" xmlns:aink="http://schemas.microsoft.com/office/drawing/2016/ink" xmlns:cx8="http://schemas.microsoft.com/office/drawing/2016/5/14/chartex" xmlns:cx7="http://schemas.microsoft.com/office/drawing/2016/5/13/chartex" xmlns:cx6="http://schemas.microsoft.com/office/drawing/2016/5/12/chartex" xmlns:cx5="http://schemas.microsoft.com/office/drawing/2016/5/11/chartex" xmlns:cx4="http://schemas.microsoft.com/office/drawing/2016/5/10/chartex" xmlns:cx3="http://schemas.microsoft.com/office/drawing/2016/5/9/chartex" xmlns:cx2="http://schemas.microsoft.com/office/drawing/2015/10/21/chartex" xmlns:cx1="http://schemas.microsoft.com/office/drawing/2015/9/8/chartex" xmlns:cx="http://schemas.microsoft.com/office/drawing/2014/chartex">
             <w:pict>
               <v:line w14:anchorId="533D474F" id="Conexão reta 39" o:spid="_x0000_s1026" style="position:absolute;z-index:251679744;visibility:visible;mso-wrap-style:square;mso-wrap-distance-left:9pt;mso-wrap-distance-top:0;mso-wrap-distance-right:9pt;mso-wrap-distance-bottom:0;mso-position-horizontal:absolute;mso-position-horizontal-relative:text;mso-position-vertical:absolute;mso-position-vertical-relative:text" from="263.6pt,17.95pt" to="400.95pt,17.95pt" o:gfxdata="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" strokecolor="red" strokeweight="2.25pt">
                 <v:stroke joinstyle="miter"/>
@@ -4696,7 +4741,7 @@
       <w:r>
         <w:rPr>
           <w:noProof/>
-          <w:lang w:val="en-GB" w:eastAsia="en-GB"/>
+          <w:lang w:eastAsia="pt-PT"/>
         </w:rPr>
         <mc:AlternateContent>
           <mc:Choice Requires="wps">
@@ -4753,7 +4798,7 @@
               </wp:anchor>
             </w:drawing>
           </mc:Choice>
-          <mc:Fallback xmlns:mv="urn:schemas-microsoft-com:mac:vml" xmlns:mo="http://schemas.microsoft.com/office/mac/office/2008/main">
+          <mc:Fallback xmlns:mo="http://schemas.microsoft.com/office/mac/office/2008/main" xmlns:mv="urn:schemas-microsoft-com:mac:vml" xmlns:w16se="http://schemas.microsoft.com/office/word/2015/wordml/symex" xmlns:w16cid="http://schemas.microsoft.com/office/word/2016/wordml/cid" xmlns:am3d="http://schemas.microsoft.com/office/drawing/2017/model3d" xmlns:aink="http://schemas.microsoft.com/office/drawing/2016/ink" xmlns:cx8="http://schemas.microsoft.com/office/drawing/2016/5/14/chartex" xmlns:cx7="http://schemas.microsoft.com/office/drawing/2016/5/13/chartex" xmlns:cx6="http://schemas.microsoft.com/office/drawing/2016/5/12/chartex" xmlns:cx5="http://schemas.microsoft.com/office/drawing/2016/5/11/chartex" xmlns:cx4="http://schemas.microsoft.com/office/drawing/2016/5/10/chartex" xmlns:cx3="http://schemas.microsoft.com/office/drawing/2016/5/9/chartex" xmlns:cx2="http://schemas.microsoft.com/office/drawing/2015/10/21/chartex" xmlns:cx1="http://schemas.microsoft.com/office/drawing/2015/9/8/chartex" xmlns:cx="http://schemas.microsoft.com/office/drawing/2014/chartex">
             <w:pict>
               <v:line w14:anchorId="7D8594AF" id="Conexão reta 21" o:spid="_x0000_s1026" style="position:absolute;z-index:251678720;visibility:visible;mso-wrap-style:square;mso-wrap-distance-left:9pt;mso-wrap-distance-top:0;mso-wrap-distance-right:9pt;mso-wrap-distance-bottom:0;mso-position-horizontal:absolute;mso-position-horizontal-relative:text;mso-position-vertical:absolute;mso-position-vertical-relative:text" from="84.55pt,123.5pt" to="137.45pt,123.5pt" o:gfxdata="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" strokecolor="red" strokeweight="2.25pt">
                 <v:stroke joinstyle="miter"/>
@@ -4765,7 +4810,7 @@
       <w:r>
         <w:rPr>
           <w:noProof/>
-          <w:lang w:val="en-GB" w:eastAsia="en-GB"/>
+          <w:lang w:eastAsia="pt-PT"/>
         </w:rPr>
         <mc:AlternateContent>
           <mc:Choice Requires="wps">
@@ -4822,7 +4867,7 @@
               </wp:anchor>
             </w:drawing>
           </mc:Choice>
-          <mc:Fallback xmlns:mv="urn:schemas-microsoft-com:mac:vml" xmlns:mo="http://schemas.microsoft.com/office/mac/office/2008/main">
+          <mc:Fallback xmlns:mo="http://schemas.microsoft.com/office/mac/office/2008/main" xmlns:mv="urn:schemas-microsoft-com:mac:vml" xmlns:w16se="http://schemas.microsoft.com/office/word/2015/wordml/symex" xmlns:w16cid="http://schemas.microsoft.com/office/word/2016/wordml/cid" xmlns:am3d="http://schemas.microsoft.com/office/drawing/2017/model3d" xmlns:aink="http://schemas.microsoft.com/office/drawing/2016/ink" xmlns:cx8="http://schemas.microsoft.com/office/drawing/2016/5/14/chartex" xmlns:cx7="http://schemas.microsoft.com/office/drawing/2016/5/13/chartex" xmlns:cx6="http://schemas.microsoft.com/office/drawing/2016/5/12/chartex" xmlns:cx5="http://schemas.microsoft.com/office/drawing/2016/5/11/chartex" xmlns:cx4="http://schemas.microsoft.com/office/drawing/2016/5/10/chartex" xmlns:cx3="http://schemas.microsoft.com/office/drawing/2016/5/9/chartex" xmlns:cx2="http://schemas.microsoft.com/office/drawing/2015/10/21/chartex" xmlns:cx1="http://schemas.microsoft.com/office/drawing/2015/9/8/chartex" xmlns:cx="http://schemas.microsoft.com/office/drawing/2014/chartex">
             <w:pict>
               <v:line w14:anchorId="60E1B3BA" id="Conexão reta 19" o:spid="_x0000_s1026" style="position:absolute;z-index:251677696;visibility:visible;mso-wrap-style:square;mso-wrap-distance-left:9pt;mso-wrap-distance-top:0;mso-wrap-distance-right:9pt;mso-wrap-distance-bottom:0;mso-position-horizontal:absolute;mso-position-horizontal-relative:text;mso-position-vertical:absolute;mso-position-vertical-relative:text" from="84.55pt,106.7pt" to="123.8pt,106.7pt" o:gfxdata="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" strokecolor="red" strokeweight="2.25pt">
                 <v:stroke joinstyle="miter"/>
@@ -4834,7 +4879,7 @@
       <w:r>
         <w:rPr>
           <w:noProof/>
-          <w:lang w:val="en-GB" w:eastAsia="en-GB"/>
+          <w:lang w:eastAsia="pt-PT"/>
         </w:rPr>
         <mc:AlternateContent>
           <mc:Choice Requires="wps">
@@ -4891,7 +4936,7 @@
               </wp:anchor>
             </w:drawing>
           </mc:Choice>
-          <mc:Fallback xmlns:mv="urn:schemas-microsoft-com:mac:vml" xmlns:mo="http://schemas.microsoft.com/office/mac/office/2008/main">
+          <mc:Fallback xmlns:mo="http://schemas.microsoft.com/office/mac/office/2008/main" xmlns:mv="urn:schemas-microsoft-com:mac:vml" xmlns:w16se="http://schemas.microsoft.com/office/word/2015/wordml/symex" xmlns:w16cid="http://schemas.microsoft.com/office/word/2016/wordml/cid" xmlns:am3d="http://schemas.microsoft.com/office/drawing/2017/model3d" xmlns:aink="http://schemas.microsoft.com/office/drawing/2016/ink" xmlns:cx8="http://schemas.microsoft.com/office/drawing/2016/5/14/chartex" xmlns:cx7="http://schemas.microsoft.com/office/drawing/2016/5/13/chartex" xmlns:cx6="http://schemas.microsoft.com/office/drawing/2016/5/12/chartex" xmlns:cx5="http://schemas.microsoft.com/office/drawing/2016/5/11/chartex" xmlns:cx4="http://schemas.microsoft.com/office/drawing/2016/5/10/chartex" xmlns:cx3="http://schemas.microsoft.com/office/drawing/2016/5/9/chartex" xmlns:cx2="http://schemas.microsoft.com/office/drawing/2015/10/21/chartex" xmlns:cx1="http://schemas.microsoft.com/office/drawing/2015/9/8/chartex" xmlns:cx="http://schemas.microsoft.com/office/drawing/2014/chartex">
             <w:pict>
               <v:line w14:anchorId="0E88988D" id="Conexão reta 17" o:spid="_x0000_s1026" style="position:absolute;z-index:251676672;visibility:visible;mso-wrap-style:square;mso-wrap-distance-left:9pt;mso-wrap-distance-top:0;mso-wrap-distance-right:9pt;mso-wrap-distance-bottom:0;mso-position-horizontal:absolute;mso-position-horizontal-relative:text;mso-position-vertical:absolute;mso-position-vertical-relative:text" from="152.7pt,115.5pt" to="218.15pt,115.5pt" o:gfxdata="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" strokecolor="red" strokeweight="2.25pt">
                 <v:stroke joinstyle="miter"/>
@@ -4903,7 +4948,7 @@
       <w:r>
         <w:rPr>
           <w:noProof/>
-          <w:lang w:val="en-GB" w:eastAsia="en-GB"/>
+          <w:lang w:eastAsia="pt-PT"/>
         </w:rPr>
         <mc:AlternateContent>
           <mc:Choice Requires="wps">
@@ -4960,7 +5005,7 @@
               </wp:anchor>
             </w:drawing>
           </mc:Choice>
-          <mc:Fallback xmlns:mv="urn:schemas-microsoft-com:mac:vml" xmlns:mo="http://schemas.microsoft.com/office/mac/office/2008/main">
+          <mc:Fallback xmlns:mo="http://schemas.microsoft.com/office/mac/office/2008/main" xmlns:mv="urn:schemas-microsoft-com:mac:vml" xmlns:w16se="http://schemas.microsoft.com/office/word/2015/wordml/symex" xmlns:w16cid="http://schemas.microsoft.com/office/word/2016/wordml/cid" xmlns:am3d="http://schemas.microsoft.com/office/drawing/2017/model3d" xmlns:aink="http://schemas.microsoft.com/office/drawing/2016/ink" xmlns:cx8="http://schemas.microsoft.com/office/drawing/2016/5/14/chartex" xmlns:cx7="http://schemas.microsoft.com/office/drawing/2016/5/13/chartex" xmlns:cx6="http://schemas.microsoft.com/office/drawing/2016/5/12/chartex" xmlns:cx5="http://schemas.microsoft.com/office/drawing/2016/5/11/chartex" xmlns:cx4="http://schemas.microsoft.com/office/drawing/2016/5/10/chartex" xmlns:cx3="http://schemas.microsoft.com/office/drawing/2016/5/9/chartex" xmlns:cx2="http://schemas.microsoft.com/office/drawing/2015/10/21/chartex" xmlns:cx1="http://schemas.microsoft.com/office/drawing/2015/9/8/chartex" xmlns:cx="http://schemas.microsoft.com/office/drawing/2014/chartex">
             <w:pict>
               <v:line w14:anchorId="31E40D20" id="Conexão reta 16" o:spid="_x0000_s1026" style="position:absolute;z-index:251675648;visibility:visible;mso-wrap-style:square;mso-wrap-distance-left:9pt;mso-wrap-distance-top:0;mso-wrap-distance-right:9pt;mso-wrap-distance-bottom:0;mso-position-horizontal:absolute;mso-position-horizontal-relative:text;mso-position-vertical:absolute;mso-position-vertical-relative:text" from="150.55pt,98.55pt" to="3in,98.55pt" o:gfxdata="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" strokecolor="red" strokeweight="2.25pt">
                 <v:stroke joinstyle="miter"/>
@@ -4972,7 +5017,7 @@
       <w:r>
         <w:rPr>
           <w:noProof/>
-          <w:lang w:val="en-GB" w:eastAsia="en-GB"/>
+          <w:lang w:eastAsia="pt-PT"/>
         </w:rPr>
         <w:drawing>
           <wp:inline distT="0" distB="0" distL="0" distR="0" wp14:anchorId="7EF62B2A" wp14:editId="07CFFE05">
@@ -5049,21 +5094,7 @@
         <w:rPr>
           <w:rFonts w:ascii="Century Schoolbook" w:hAnsi="Century Schoolbook"/>
         </w:rPr>
-        <w:t xml:space="preserve"> 1 (172.16.60.1 e 00:0</w:t>
-      </w:r>
-      <w:proofErr w:type="gramStart"/>
-      <w:r>
-        <w:rPr>
-          <w:rFonts w:ascii="Century Schoolbook" w:hAnsi="Century Schoolbook"/>
-        </w:rPr>
-        <w:t>f:fe</w:t>
-      </w:r>
-      <w:proofErr w:type="gramEnd"/>
-      <w:r>
-        <w:rPr>
-          <w:rFonts w:ascii="Century Schoolbook" w:hAnsi="Century Schoolbook"/>
-        </w:rPr>
-        <w:t xml:space="preserve">:8c:af:71 respetivamente) e o endereço IP e MAC do destino são o do </w:t>
+        <w:t xml:space="preserve"> 1 (172.16.60.1 e 00:0f:fe:8c:af:71 respetivamente) e o endereço IP e MAC do destino são o do </w:t>
       </w:r>
       <w:proofErr w:type="spellStart"/>
       <w:r>
@@ -5447,8 +5478,9 @@
         <w:rPr>
           <w:rFonts w:ascii="Century Schoolbook" w:hAnsi="Century Schoolbook"/>
           <w:noProof/>
-          <w:lang w:val="en-GB" w:eastAsia="en-GB"/>
-        </w:rPr>
+          <w:lang w:eastAsia="pt-PT"/>
+        </w:rPr>
+        <w:lastRenderedPageBreak/>
         <mc:AlternateContent>
           <mc:Choice Requires="wps">
             <w:drawing>
@@ -5507,7 +5539,7 @@
               </wp:anchor>
             </w:drawing>
           </mc:Choice>
-          <mc:Fallback xmlns:mv="urn:schemas-microsoft-com:mac:vml" xmlns:mo="http://schemas.microsoft.com/office/mac/office/2008/main">
+          <mc:Fallback xmlns:mo="http://schemas.microsoft.com/office/mac/office/2008/main" xmlns:mv="urn:schemas-microsoft-com:mac:vml" xmlns:w16se="http://schemas.microsoft.com/office/word/2015/wordml/symex" xmlns:w16cid="http://schemas.microsoft.com/office/word/2016/wordml/cid" xmlns:am3d="http://schemas.microsoft.com/office/drawing/2017/model3d" xmlns:aink="http://schemas.microsoft.com/office/drawing/2016/ink" xmlns:cx8="http://schemas.microsoft.com/office/drawing/2016/5/14/chartex" xmlns:cx7="http://schemas.microsoft.com/office/drawing/2016/5/13/chartex" xmlns:cx6="http://schemas.microsoft.com/office/drawing/2016/5/12/chartex" xmlns:cx5="http://schemas.microsoft.com/office/drawing/2016/5/11/chartex" xmlns:cx4="http://schemas.microsoft.com/office/drawing/2016/5/10/chartex" xmlns:cx3="http://schemas.microsoft.com/office/drawing/2016/5/9/chartex" xmlns:cx2="http://schemas.microsoft.com/office/drawing/2015/10/21/chartex" xmlns:cx1="http://schemas.microsoft.com/office/drawing/2015/9/8/chartex" xmlns:cx="http://schemas.microsoft.com/office/drawing/2014/chartex">
             <w:pict>
               <v:line w14:anchorId="5430B281" id="Conexão reta 26" o:spid="_x0000_s1026" style="position:absolute;z-index:251684864;visibility:visible;mso-wrap-style:square;mso-width-percent:0;mso-wrap-distance-left:9pt;mso-wrap-distance-top:0;mso-wrap-distance-right:9pt;mso-wrap-distance-bottom:0;mso-position-horizontal:absolute;mso-position-horizontal-relative:text;mso-position-vertical:absolute;mso-position-vertical-relative:text;mso-width-percent:0;mso-width-relative:margin" from="91.15pt,37.55pt" to="202.95pt,37.55pt" o:gfxdata="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" strokecolor="red" strokeweight="2.25pt">
                 <v:stroke joinstyle="miter"/>
@@ -5520,7 +5552,7 @@
         <w:rPr>
           <w:rFonts w:ascii="Century Schoolbook" w:hAnsi="Century Schoolbook"/>
           <w:noProof/>
-          <w:lang w:val="en-GB" w:eastAsia="en-GB"/>
+          <w:lang w:eastAsia="pt-PT"/>
         </w:rPr>
         <mc:AlternateContent>
           <mc:Choice Requires="wps">
@@ -5577,7 +5609,7 @@
               </wp:anchor>
             </w:drawing>
           </mc:Choice>
-          <mc:Fallback xmlns:mv="urn:schemas-microsoft-com:mac:vml" xmlns:mo="http://schemas.microsoft.com/office/mac/office/2008/main">
+          <mc:Fallback xmlns:mo="http://schemas.microsoft.com/office/mac/office/2008/main" xmlns:mv="urn:schemas-microsoft-com:mac:vml" xmlns:w16se="http://schemas.microsoft.com/office/word/2015/wordml/symex" xmlns:w16cid="http://schemas.microsoft.com/office/word/2016/wordml/cid" xmlns:am3d="http://schemas.microsoft.com/office/drawing/2017/model3d" xmlns:aink="http://schemas.microsoft.com/office/drawing/2016/ink" xmlns:cx8="http://schemas.microsoft.com/office/drawing/2016/5/14/chartex" xmlns:cx7="http://schemas.microsoft.com/office/drawing/2016/5/13/chartex" xmlns:cx6="http://schemas.microsoft.com/office/drawing/2016/5/12/chartex" xmlns:cx5="http://schemas.microsoft.com/office/drawing/2016/5/11/chartex" xmlns:cx4="http://schemas.microsoft.com/office/drawing/2016/5/10/chartex" xmlns:cx3="http://schemas.microsoft.com/office/drawing/2016/5/9/chartex" xmlns:cx2="http://schemas.microsoft.com/office/drawing/2015/10/21/chartex" xmlns:cx1="http://schemas.microsoft.com/office/drawing/2015/9/8/chartex" xmlns:cx="http://schemas.microsoft.com/office/drawing/2014/chartex">
             <w:pict>
               <v:line w14:anchorId="6766199E" id="Conexão reta 25" o:spid="_x0000_s1026" style="position:absolute;z-index:251683840;visibility:visible;mso-wrap-style:square;mso-wrap-distance-left:9pt;mso-wrap-distance-top:0;mso-wrap-distance-right:9pt;mso-wrap-distance-bottom:0;mso-position-horizontal:absolute;mso-position-horizontal-relative:text;mso-position-vertical:absolute;mso-position-vertical-relative:text" from="234.55pt,31.55pt" to="300pt,31.55pt" o:gfxdata="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" strokecolor="red" strokeweight="2.25pt">
                 <v:stroke joinstyle="miter"/>
@@ -5590,7 +5622,7 @@
         <w:rPr>
           <w:rFonts w:ascii="Century Schoolbook" w:hAnsi="Century Schoolbook"/>
           <w:noProof/>
-          <w:lang w:val="en-GB" w:eastAsia="en-GB"/>
+          <w:lang w:eastAsia="pt-PT"/>
         </w:rPr>
         <mc:AlternateContent>
           <mc:Choice Requires="wps">
@@ -5647,7 +5679,7 @@
               </wp:anchor>
             </w:drawing>
           </mc:Choice>
-          <mc:Fallback xmlns:mv="urn:schemas-microsoft-com:mac:vml" xmlns:mo="http://schemas.microsoft.com/office/mac/office/2008/main">
+          <mc:Fallback xmlns:mo="http://schemas.microsoft.com/office/mac/office/2008/main" xmlns:mv="urn:schemas-microsoft-com:mac:vml" xmlns:w16se="http://schemas.microsoft.com/office/word/2015/wordml/symex" xmlns:w16cid="http://schemas.microsoft.com/office/word/2016/wordml/cid" xmlns:am3d="http://schemas.microsoft.com/office/drawing/2017/model3d" xmlns:aink="http://schemas.microsoft.com/office/drawing/2016/ink" xmlns:cx8="http://schemas.microsoft.com/office/drawing/2016/5/14/chartex" xmlns:cx7="http://schemas.microsoft.com/office/drawing/2016/5/13/chartex" xmlns:cx6="http://schemas.microsoft.com/office/drawing/2016/5/12/chartex" xmlns:cx5="http://schemas.microsoft.com/office/drawing/2016/5/11/chartex" xmlns:cx4="http://schemas.microsoft.com/office/drawing/2016/5/10/chartex" xmlns:cx3="http://schemas.microsoft.com/office/drawing/2016/5/9/chartex" xmlns:cx2="http://schemas.microsoft.com/office/drawing/2015/10/21/chartex" xmlns:cx1="http://schemas.microsoft.com/office/drawing/2015/9/8/chartex" xmlns:cx="http://schemas.microsoft.com/office/drawing/2014/chartex">
             <w:pict>
               <v:line w14:anchorId="714004FF" id="Conexão reta 24" o:spid="_x0000_s1026" style="position:absolute;z-index:251682816;visibility:visible;mso-wrap-style:square;mso-wrap-distance-left:9pt;mso-wrap-distance-top:0;mso-wrap-distance-right:9pt;mso-wrap-distance-bottom:0;mso-position-horizontal:absolute;mso-position-horizontal-relative:text;mso-position-vertical:absolute;mso-position-vertical-relative:text" from="111.25pt,30.25pt" to="176.7pt,30.25pt" o:gfxdata="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" strokecolor="red" strokeweight="2.25pt">
                 <v:stroke joinstyle="miter"/>
@@ -5660,7 +5692,7 @@
         <w:rPr>
           <w:rFonts w:ascii="Century Schoolbook" w:hAnsi="Century Schoolbook"/>
           <w:noProof/>
-          <w:lang w:val="en-GB" w:eastAsia="en-GB"/>
+          <w:lang w:eastAsia="pt-PT"/>
         </w:rPr>
         <mc:AlternateContent>
           <mc:Choice Requires="wps">
@@ -5720,7 +5752,7 @@
               </wp:anchor>
             </w:drawing>
           </mc:Choice>
-          <mc:Fallback xmlns:mv="urn:schemas-microsoft-com:mac:vml" xmlns:mo="http://schemas.microsoft.com/office/mac/office/2008/main">
+          <mc:Fallback xmlns:mo="http://schemas.microsoft.com/office/mac/office/2008/main" xmlns:mv="urn:schemas-microsoft-com:mac:vml" xmlns:w16se="http://schemas.microsoft.com/office/word/2015/wordml/symex" xmlns:w16cid="http://schemas.microsoft.com/office/word/2016/wordml/cid" xmlns:am3d="http://schemas.microsoft.com/office/drawing/2017/model3d" xmlns:aink="http://schemas.microsoft.com/office/drawing/2016/ink" xmlns:cx8="http://schemas.microsoft.com/office/drawing/2016/5/14/chartex" xmlns:cx7="http://schemas.microsoft.com/office/drawing/2016/5/13/chartex" xmlns:cx6="http://schemas.microsoft.com/office/drawing/2016/5/12/chartex" xmlns:cx5="http://schemas.microsoft.com/office/drawing/2016/5/11/chartex" xmlns:cx4="http://schemas.microsoft.com/office/drawing/2016/5/10/chartex" xmlns:cx3="http://schemas.microsoft.com/office/drawing/2016/5/9/chartex" xmlns:cx2="http://schemas.microsoft.com/office/drawing/2015/10/21/chartex" xmlns:cx1="http://schemas.microsoft.com/office/drawing/2015/9/8/chartex" xmlns:cx="http://schemas.microsoft.com/office/drawing/2014/chartex">
             <w:pict>
               <v:line w14:anchorId="4911872F" id="Conexão reta 22" o:spid="_x0000_s1026" style="position:absolute;z-index:251681792;visibility:visible;mso-wrap-style:square;mso-width-percent:0;mso-wrap-distance-left:9pt;mso-wrap-distance-top:0;mso-wrap-distance-right:9pt;mso-wrap-distance-bottom:0;mso-position-horizontal:absolute;mso-position-horizontal-relative:text;mso-position-vertical:absolute;mso-position-vertical-relative:text;mso-width-percent:0;mso-width-relative:margin" from="14.7pt,6.2pt" to="419.15pt,6.2pt" o:gfxdata="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" strokecolor="red" strokeweight="2.25pt">
                 <v:stroke joinstyle="miter"/>
@@ -5733,7 +5765,7 @@
         <w:rPr>
           <w:rFonts w:ascii="Century Schoolbook" w:hAnsi="Century Schoolbook"/>
           <w:noProof/>
-          <w:lang w:val="en-GB" w:eastAsia="en-GB"/>
+          <w:lang w:eastAsia="pt-PT"/>
         </w:rPr>
         <w:drawing>
           <wp:inline distT="0" distB="0" distL="0" distR="0" wp14:anchorId="462ED187" wp14:editId="0D290A94">
@@ -5800,23 +5832,7 @@
           <w:rFonts w:ascii="Century Schoolbook" w:hAnsi="Century Schoolbook"/>
           <w:sz w:val="20"/>
         </w:rPr>
-        <w:t>: 00:0</w:t>
-      </w:r>
-      <w:proofErr w:type="gramStart"/>
-      <w:r>
-        <w:rPr>
-          <w:rFonts w:ascii="Century Schoolbook" w:hAnsi="Century Schoolbook"/>
-          <w:sz w:val="20"/>
-        </w:rPr>
-        <w:t>f:fe</w:t>
-      </w:r>
-      <w:proofErr w:type="gramEnd"/>
-      <w:r>
-        <w:rPr>
-          <w:rFonts w:ascii="Century Schoolbook" w:hAnsi="Century Schoolbook"/>
-          <w:sz w:val="20"/>
-        </w:rPr>
-        <w:t>:8c:af:71 (</w:t>
+        <w:t>: 00:0f:fe:8c:af:71 (</w:t>
       </w:r>
       <w:proofErr w:type="spellStart"/>
       <w:r>
@@ -6027,7 +6043,6 @@
           <w:rFonts w:ascii="Century Schoolbook" w:hAnsi="Century Schoolbook"/>
           <w:b/>
         </w:rPr>
-        <w:lastRenderedPageBreak/>
         <w:t>Pacote</w:t>
       </w:r>
       <w:r>
@@ -6064,7 +6079,7 @@
         <w:rPr>
           <w:rFonts w:ascii="Century Schoolbook" w:hAnsi="Century Schoolbook"/>
           <w:noProof/>
-          <w:lang w:val="en-GB" w:eastAsia="en-GB"/>
+          <w:lang w:eastAsia="pt-PT"/>
         </w:rPr>
         <mc:AlternateContent>
           <mc:Choice Requires="wps">
@@ -6124,7 +6139,7 @@
               </wp:anchor>
             </w:drawing>
           </mc:Choice>
-          <mc:Fallback xmlns:mv="urn:schemas-microsoft-com:mac:vml" xmlns:mo="http://schemas.microsoft.com/office/mac/office/2008/main">
+          <mc:Fallback xmlns:mo="http://schemas.microsoft.com/office/mac/office/2008/main" xmlns:mv="urn:schemas-microsoft-com:mac:vml" xmlns:w16se="http://schemas.microsoft.com/office/word/2015/wordml/symex" xmlns:w16cid="http://schemas.microsoft.com/office/word/2016/wordml/cid" xmlns:am3d="http://schemas.microsoft.com/office/drawing/2017/model3d" xmlns:aink="http://schemas.microsoft.com/office/drawing/2016/ink" xmlns:cx8="http://schemas.microsoft.com/office/drawing/2016/5/14/chartex" xmlns:cx7="http://schemas.microsoft.com/office/drawing/2016/5/13/chartex" xmlns:cx6="http://schemas.microsoft.com/office/drawing/2016/5/12/chartex" xmlns:cx5="http://schemas.microsoft.com/office/drawing/2016/5/11/chartex" xmlns:cx4="http://schemas.microsoft.com/office/drawing/2016/5/10/chartex" xmlns:cx3="http://schemas.microsoft.com/office/drawing/2016/5/9/chartex" xmlns:cx2="http://schemas.microsoft.com/office/drawing/2015/10/21/chartex" xmlns:cx1="http://schemas.microsoft.com/office/drawing/2015/9/8/chartex" xmlns:cx="http://schemas.microsoft.com/office/drawing/2014/chartex">
             <w:pict>
               <v:line w14:anchorId="29C36D5E" id="Conexão reta 30" o:spid="_x0000_s1026" style="position:absolute;z-index:251689984;visibility:visible;mso-wrap-style:square;mso-width-percent:0;mso-wrap-distance-left:9pt;mso-wrap-distance-top:0;mso-wrap-distance-right:9pt;mso-wrap-distance-bottom:0;mso-position-horizontal:absolute;mso-position-horizontal-relative:text;mso-position-vertical:absolute;mso-position-vertical-relative:text;mso-width-percent:0;mso-width-relative:margin" from="91.1pt,38.75pt" to="202.9pt,38.75pt" o:gfxdata="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" strokecolor="red" strokeweight="2.25pt">
                 <v:stroke joinstyle="miter"/>
@@ -6137,7 +6152,7 @@
         <w:rPr>
           <w:rFonts w:ascii="Century Schoolbook" w:hAnsi="Century Schoolbook"/>
           <w:noProof/>
-          <w:lang w:val="en-GB" w:eastAsia="en-GB"/>
+          <w:lang w:eastAsia="pt-PT"/>
         </w:rPr>
         <mc:AlternateContent>
           <mc:Choice Requires="wps">
@@ -6194,7 +6209,7 @@
               </wp:anchor>
             </w:drawing>
           </mc:Choice>
-          <mc:Fallback xmlns:mv="urn:schemas-microsoft-com:mac:vml" xmlns:mo="http://schemas.microsoft.com/office/mac/office/2008/main">
+          <mc:Fallback xmlns:mo="http://schemas.microsoft.com/office/mac/office/2008/main" xmlns:mv="urn:schemas-microsoft-com:mac:vml" xmlns:w16se="http://schemas.microsoft.com/office/word/2015/wordml/symex" xmlns:w16cid="http://schemas.microsoft.com/office/word/2016/wordml/cid" xmlns:am3d="http://schemas.microsoft.com/office/drawing/2017/model3d" xmlns:aink="http://schemas.microsoft.com/office/drawing/2016/ink" xmlns:cx8="http://schemas.microsoft.com/office/drawing/2016/5/14/chartex" xmlns:cx7="http://schemas.microsoft.com/office/drawing/2016/5/13/chartex" xmlns:cx6="http://schemas.microsoft.com/office/drawing/2016/5/12/chartex" xmlns:cx5="http://schemas.microsoft.com/office/drawing/2016/5/11/chartex" xmlns:cx4="http://schemas.microsoft.com/office/drawing/2016/5/10/chartex" xmlns:cx3="http://schemas.microsoft.com/office/drawing/2016/5/9/chartex" xmlns:cx2="http://schemas.microsoft.com/office/drawing/2015/10/21/chartex" xmlns:cx1="http://schemas.microsoft.com/office/drawing/2015/9/8/chartex" xmlns:cx="http://schemas.microsoft.com/office/drawing/2014/chartex">
             <w:pict>
               <v:line w14:anchorId="2E5D223E" id="Conexão reta 29" o:spid="_x0000_s1026" style="position:absolute;z-index:251688960;visibility:visible;mso-wrap-style:square;mso-wrap-distance-left:9pt;mso-wrap-distance-top:0;mso-wrap-distance-right:9pt;mso-wrap-distance-bottom:0;mso-position-horizontal:absolute;mso-position-horizontal-relative:text;mso-position-vertical:absolute;mso-position-vertical-relative:text" from="234.6pt,31.65pt" to="300.05pt,31.65pt" o:gfxdata="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" strokecolor="red" strokeweight="2.25pt">
                 <v:stroke joinstyle="miter"/>
@@ -6207,7 +6222,7 @@
         <w:rPr>
           <w:rFonts w:ascii="Century Schoolbook" w:hAnsi="Century Schoolbook"/>
           <w:noProof/>
-          <w:lang w:val="en-GB" w:eastAsia="en-GB"/>
+          <w:lang w:eastAsia="pt-PT"/>
         </w:rPr>
         <mc:AlternateContent>
           <mc:Choice Requires="wps">
@@ -6264,7 +6279,7 @@
               </wp:anchor>
             </w:drawing>
           </mc:Choice>
-          <mc:Fallback xmlns:mv="urn:schemas-microsoft-com:mac:vml" xmlns:mo="http://schemas.microsoft.com/office/mac/office/2008/main">
+          <mc:Fallback xmlns:mo="http://schemas.microsoft.com/office/mac/office/2008/main" xmlns:mv="urn:schemas-microsoft-com:mac:vml" xmlns:w16se="http://schemas.microsoft.com/office/word/2015/wordml/symex" xmlns:w16cid="http://schemas.microsoft.com/office/word/2016/wordml/cid" xmlns:am3d="http://schemas.microsoft.com/office/drawing/2017/model3d" xmlns:aink="http://schemas.microsoft.com/office/drawing/2016/ink" xmlns:cx8="http://schemas.microsoft.com/office/drawing/2016/5/14/chartex" xmlns:cx7="http://schemas.microsoft.com/office/drawing/2016/5/13/chartex" xmlns:cx6="http://schemas.microsoft.com/office/drawing/2016/5/12/chartex" xmlns:cx5="http://schemas.microsoft.com/office/drawing/2016/5/11/chartex" xmlns:cx4="http://schemas.microsoft.com/office/drawing/2016/5/10/chartex" xmlns:cx3="http://schemas.microsoft.com/office/drawing/2016/5/9/chartex" xmlns:cx2="http://schemas.microsoft.com/office/drawing/2015/10/21/chartex" xmlns:cx1="http://schemas.microsoft.com/office/drawing/2015/9/8/chartex" xmlns:cx="http://schemas.microsoft.com/office/drawing/2014/chartex">
             <w:pict>
               <v:line w14:anchorId="61AA30C1" id="Conexão reta 28" o:spid="_x0000_s1026" style="position:absolute;z-index:251687936;visibility:visible;mso-wrap-style:square;mso-wrap-distance-left:9pt;mso-wrap-distance-top:0;mso-wrap-distance-right:9pt;mso-wrap-distance-bottom:0;mso-position-horizontal:absolute;mso-position-horizontal-relative:text;mso-position-vertical:absolute;mso-position-vertical-relative:text" from="106.25pt,31.65pt" to="171.7pt,31.65pt" o:gfxdata="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" strokecolor="red" strokeweight="2.25pt">
                 <v:stroke joinstyle="miter"/>
@@ -6277,7 +6292,7 @@
         <w:rPr>
           <w:rFonts w:ascii="Century Schoolbook" w:hAnsi="Century Schoolbook"/>
           <w:noProof/>
-          <w:lang w:val="en-GB" w:eastAsia="en-GB"/>
+          <w:lang w:eastAsia="pt-PT"/>
         </w:rPr>
         <mc:AlternateContent>
           <mc:Choice Requires="wps">
@@ -6337,7 +6352,7 @@
               </wp:anchor>
             </w:drawing>
           </mc:Choice>
-          <mc:Fallback xmlns:mv="urn:schemas-microsoft-com:mac:vml" xmlns:mo="http://schemas.microsoft.com/office/mac/office/2008/main">
+          <mc:Fallback xmlns:mo="http://schemas.microsoft.com/office/mac/office/2008/main" xmlns:mv="urn:schemas-microsoft-com:mac:vml" xmlns:w16se="http://schemas.microsoft.com/office/word/2015/wordml/symex" xmlns:w16cid="http://schemas.microsoft.com/office/word/2016/wordml/cid" xmlns:am3d="http://schemas.microsoft.com/office/drawing/2017/model3d" xmlns:aink="http://schemas.microsoft.com/office/drawing/2016/ink" xmlns:cx8="http://schemas.microsoft.com/office/drawing/2016/5/14/chartex" xmlns:cx7="http://schemas.microsoft.com/office/drawing/2016/5/13/chartex" xmlns:cx6="http://schemas.microsoft.com/office/drawing/2016/5/12/chartex" xmlns:cx5="http://schemas.microsoft.com/office/drawing/2016/5/11/chartex" xmlns:cx4="http://schemas.microsoft.com/office/drawing/2016/5/10/chartex" xmlns:cx3="http://schemas.microsoft.com/office/drawing/2016/5/9/chartex" xmlns:cx2="http://schemas.microsoft.com/office/drawing/2015/10/21/chartex" xmlns:cx1="http://schemas.microsoft.com/office/drawing/2015/9/8/chartex" xmlns:cx="http://schemas.microsoft.com/office/drawing/2014/chartex">
             <w:pict>
               <v:line w14:anchorId="63551D67" id="Conexão reta 27" o:spid="_x0000_s1026" style="position:absolute;z-index:251686912;visibility:visible;mso-wrap-style:square;mso-width-percent:0;mso-wrap-distance-left:9pt;mso-wrap-distance-top:0;mso-wrap-distance-right:9pt;mso-wrap-distance-bottom:0;mso-position-horizontal:absolute;mso-position-horizontal-relative:text;mso-position-vertical:absolute;mso-position-vertical-relative:text;mso-width-percent:0;mso-width-relative:margin" from="14.75pt,15.15pt" to="419.2pt,15.15pt" o:gfxdata="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" strokecolor="red" strokeweight="2.25pt">
                 <v:stroke joinstyle="miter"/>
@@ -6350,7 +6365,7 @@
         <w:rPr>
           <w:rFonts w:ascii="Century Schoolbook" w:hAnsi="Century Schoolbook"/>
           <w:noProof/>
-          <w:lang w:val="en-GB" w:eastAsia="en-GB"/>
+          <w:lang w:eastAsia="pt-PT"/>
         </w:rPr>
         <w:drawing>
           <wp:inline distT="0" distB="0" distL="0" distR="0" wp14:anchorId="1CBA14C3" wp14:editId="29BB3F9A">
@@ -6471,23 +6486,7 @@
           <w:rFonts w:ascii="Century Schoolbook" w:hAnsi="Century Schoolbook"/>
           <w:sz w:val="20"/>
         </w:rPr>
-        <w:t>: 00:0</w:t>
-      </w:r>
-      <w:proofErr w:type="gramStart"/>
-      <w:r>
-        <w:rPr>
-          <w:rFonts w:ascii="Century Schoolbook" w:hAnsi="Century Schoolbook"/>
-          <w:sz w:val="20"/>
-        </w:rPr>
-        <w:t>f:fe</w:t>
-      </w:r>
-      <w:proofErr w:type="gramEnd"/>
-      <w:r>
-        <w:rPr>
-          <w:rFonts w:ascii="Century Schoolbook" w:hAnsi="Century Schoolbook"/>
-          <w:sz w:val="20"/>
-        </w:rPr>
-        <w:t>:8c:af:71 (</w:t>
+        <w:t>: 00:0f:fe:8c:af:71 (</w:t>
       </w:r>
       <w:proofErr w:type="spellStart"/>
       <w:r>
@@ -6790,7 +6789,7 @@
       <w:r>
         <w:rPr>
           <w:noProof/>
-          <w:lang w:val="en-GB" w:eastAsia="en-GB"/>
+          <w:lang w:eastAsia="pt-PT"/>
         </w:rPr>
         <w:drawing>
           <wp:inline distT="0" distB="0" distL="0" distR="0" wp14:anchorId="2DDDD92C" wp14:editId="0FD5FC31">
@@ -6866,7 +6865,9 @@
       <w:r>
         <w:rPr>
           <w:noProof/>
-        </w:rPr>
+          <w:lang w:eastAsia="pt-PT"/>
+        </w:rPr>
+        <w:lastRenderedPageBreak/>
         <w:drawing>
           <wp:inline distT="0" distB="0" distL="0" distR="0" wp14:anchorId="5B49B515" wp14:editId="16F8669D">
             <wp:extent cx="5923915" cy="946093"/>
@@ -7031,9 +7032,8 @@
       <w:r>
         <w:rPr>
           <w:noProof/>
-          <w:lang w:val="en-GB" w:eastAsia="en-GB"/>
-        </w:rPr>
-        <w:lastRenderedPageBreak/>
+          <w:lang w:eastAsia="pt-PT"/>
+        </w:rPr>
         <w:drawing>
           <wp:inline distT="0" distB="0" distL="0" distR="0" wp14:anchorId="2F298431" wp14:editId="3778CA1B">
             <wp:extent cx="4320000" cy="1493001"/>
@@ -7217,7 +7217,7 @@
       <w:r>
         <w:rPr>
           <w:noProof/>
-          <w:lang w:val="en-GB" w:eastAsia="en-GB"/>
+          <w:lang w:eastAsia="pt-PT"/>
         </w:rPr>
         <w:drawing>
           <wp:inline distT="0" distB="0" distL="0" distR="0" wp14:anchorId="1F2A50CB" wp14:editId="620681F3">
@@ -7289,8 +7289,8 @@
           <w:sz w:val="28"/>
         </w:rPr>
       </w:pPr>
-      <w:bookmarkStart w:id="11" w:name="_Toc499892498"/>
-      <w:bookmarkStart w:id="12" w:name="_Toc501584407"/>
+      <w:bookmarkStart w:id="12" w:name="_Toc499892498"/>
+      <w:bookmarkStart w:id="13" w:name="_Toc501584407"/>
       <w:r>
         <w:rPr>
           <w:rFonts w:ascii="Century Schoolbook" w:hAnsi="Century Schoolbook"/>
@@ -7357,8 +7357,8 @@
         </w:rPr>
         <w:t>switch</w:t>
       </w:r>
-      <w:bookmarkEnd w:id="11"/>
       <w:bookmarkEnd w:id="12"/>
+      <w:bookmarkEnd w:id="13"/>
       <w:proofErr w:type="spellEnd"/>
     </w:p>
     <w:p>
@@ -7662,6 +7662,7 @@
         <w:rPr>
           <w:rFonts w:ascii="Century Schoolbook" w:hAnsi="Century Schoolbook"/>
         </w:rPr>
+        <w:lastRenderedPageBreak/>
         <w:t xml:space="preserve">Depois deverá adicionar-se as portas dos </w:t>
       </w:r>
       <w:proofErr w:type="spellStart"/>
@@ -7710,11 +7711,19 @@
           <w:rFonts w:ascii="Century Schoolbook" w:hAnsi="Century Schoolbook"/>
         </w:rPr>
       </w:pPr>
-      <w:r>
-        <w:rPr>
-          <w:rFonts w:ascii="Century Schoolbook" w:hAnsi="Century Schoolbook"/>
-        </w:rPr>
-        <w:t xml:space="preserve">interface </w:t>
+      <w:proofErr w:type="gramStart"/>
+      <w:r>
+        <w:rPr>
+          <w:rFonts w:ascii="Century Schoolbook" w:hAnsi="Century Schoolbook"/>
+        </w:rPr>
+        <w:t>interface</w:t>
+      </w:r>
+      <w:proofErr w:type="gramEnd"/>
+      <w:r>
+        <w:rPr>
+          <w:rFonts w:ascii="Century Schoolbook" w:hAnsi="Century Schoolbook"/>
+        </w:rPr>
+        <w:t xml:space="preserve"> </w:t>
       </w:r>
       <w:proofErr w:type="spellStart"/>
       <w:r>
@@ -7728,21 +7737,7 @@
         <w:rPr>
           <w:rFonts w:ascii="Century Schoolbook" w:hAnsi="Century Schoolbook"/>
         </w:rPr>
-        <w:t xml:space="preserve"> 0</w:t>
-      </w:r>
-      <w:proofErr w:type="gramStart"/>
-      <w:r>
-        <w:rPr>
-          <w:rFonts w:ascii="Century Schoolbook" w:hAnsi="Century Schoolbook"/>
-        </w:rPr>
-        <w:t>/[</w:t>
-      </w:r>
-      <w:proofErr w:type="gramEnd"/>
-      <w:r>
-        <w:rPr>
-          <w:rFonts w:ascii="Century Schoolbook" w:hAnsi="Century Schoolbook"/>
-        </w:rPr>
-        <w:t>nº da porta]</w:t>
+        <w:t xml:space="preserve"> 0/[nº da porta]</w:t>
       </w:r>
     </w:p>
     <w:p>
@@ -7783,12 +7778,21 @@
           <w:rFonts w:ascii="Century Schoolbook" w:hAnsi="Century Schoolbook"/>
         </w:rPr>
       </w:pPr>
+      <w:proofErr w:type="spellStart"/>
       <w:r>
         <w:rPr>
           <w:rFonts w:ascii="Century Schoolbook" w:hAnsi="Century Schoolbook"/>
           <w:lang w:val="en-US"/>
         </w:rPr>
-        <w:t xml:space="preserve">switchport access </w:t>
+        <w:t>switchport</w:t>
+      </w:r>
+      <w:proofErr w:type="spellEnd"/>
+      <w:r>
+        <w:rPr>
+          <w:rFonts w:ascii="Century Schoolbook" w:hAnsi="Century Schoolbook"/>
+          <w:lang w:val="en-US"/>
+        </w:rPr>
+        <w:t xml:space="preserve"> access </w:t>
       </w:r>
       <w:proofErr w:type="spellStart"/>
       <w:r>
@@ -7868,7 +7872,6 @@
         <w:rPr>
           <w:rFonts w:ascii="Century Schoolbook" w:hAnsi="Century Schoolbook"/>
         </w:rPr>
-        <w:lastRenderedPageBreak/>
         <w:t>Existem dois domínios de transmissão,</w:t>
       </w:r>
       <w:r>
@@ -8072,8 +8075,8 @@
           <w:sz w:val="28"/>
         </w:rPr>
       </w:pPr>
-      <w:bookmarkStart w:id="13" w:name="_Toc499892499"/>
-      <w:bookmarkStart w:id="14" w:name="_Toc501584408"/>
+      <w:bookmarkStart w:id="14" w:name="_Toc499892499"/>
+      <w:bookmarkStart w:id="15" w:name="_Toc501584408"/>
       <w:r>
         <w:rPr>
           <w:rFonts w:ascii="Century Schoolbook" w:hAnsi="Century Schoolbook"/>
@@ -8101,8 +8104,8 @@
         </w:rPr>
         <w:t xml:space="preserve"> Linux</w:t>
       </w:r>
-      <w:bookmarkEnd w:id="13"/>
       <w:bookmarkEnd w:id="14"/>
+      <w:bookmarkEnd w:id="15"/>
     </w:p>
     <w:p>
       <w:pPr>
@@ -8218,33 +8221,19 @@
           <w:rFonts w:ascii="Century Schoolbook" w:hAnsi="Century Schoolbook"/>
           <w:sz w:val="21"/>
         </w:rPr>
-        <w:t xml:space="preserve"> 0 (172.</w:t>
-      </w:r>
+        <w:t xml:space="preserve"> 0 (172.16.y0.0) pela </w:t>
+      </w:r>
+      <w:proofErr w:type="spellStart"/>
       <w:proofErr w:type="gramStart"/>
       <w:r>
         <w:rPr>
           <w:rFonts w:ascii="Century Schoolbook" w:hAnsi="Century Schoolbook"/>
           <w:sz w:val="21"/>
         </w:rPr>
-        <w:t>16.y</w:t>
-      </w:r>
+        <w:t>gateway</w:t>
+      </w:r>
+      <w:proofErr w:type="spellEnd"/>
       <w:proofErr w:type="gramEnd"/>
-      <w:r>
-        <w:rPr>
-          <w:rFonts w:ascii="Century Schoolbook" w:hAnsi="Century Schoolbook"/>
-          <w:sz w:val="21"/>
-        </w:rPr>
-        <w:t xml:space="preserve">0.0) pela </w:t>
-      </w:r>
-      <w:proofErr w:type="spellStart"/>
-      <w:r>
-        <w:rPr>
-          <w:rFonts w:ascii="Century Schoolbook" w:hAnsi="Century Schoolbook"/>
-          <w:sz w:val="21"/>
-        </w:rPr>
-        <w:t>gateway</w:t>
-      </w:r>
-      <w:proofErr w:type="spellEnd"/>
       <w:r>
         <w:rPr>
           <w:rFonts w:ascii="Century Schoolbook" w:hAnsi="Century Schoolbook"/>
@@ -8296,33 +8285,19 @@
           <w:rFonts w:ascii="Century Schoolbook" w:hAnsi="Century Schoolbook"/>
           <w:sz w:val="21"/>
         </w:rPr>
-        <w:t xml:space="preserve"> 0 (172.</w:t>
-      </w:r>
+        <w:t xml:space="preserve"> 0 (172.16.y0.0) pela </w:t>
+      </w:r>
+      <w:proofErr w:type="spellStart"/>
       <w:proofErr w:type="gramStart"/>
       <w:r>
         <w:rPr>
           <w:rFonts w:ascii="Century Schoolbook" w:hAnsi="Century Schoolbook"/>
           <w:sz w:val="21"/>
         </w:rPr>
-        <w:t>16.y</w:t>
-      </w:r>
+        <w:t>gateway</w:t>
+      </w:r>
+      <w:proofErr w:type="spellEnd"/>
       <w:proofErr w:type="gramEnd"/>
-      <w:r>
-        <w:rPr>
-          <w:rFonts w:ascii="Century Schoolbook" w:hAnsi="Century Schoolbook"/>
-          <w:sz w:val="21"/>
-        </w:rPr>
-        <w:t xml:space="preserve">0.0) pela </w:t>
-      </w:r>
-      <w:proofErr w:type="spellStart"/>
-      <w:r>
-        <w:rPr>
-          <w:rFonts w:ascii="Century Schoolbook" w:hAnsi="Century Schoolbook"/>
-          <w:sz w:val="21"/>
-        </w:rPr>
-        <w:t>gateway</w:t>
-      </w:r>
-      <w:proofErr w:type="spellEnd"/>
       <w:r>
         <w:rPr>
           <w:rFonts w:ascii="Century Schoolbook" w:hAnsi="Century Schoolbook"/>
@@ -8390,33 +8365,19 @@
           <w:rFonts w:ascii="Century Schoolbook" w:hAnsi="Century Schoolbook"/>
           <w:sz w:val="21"/>
         </w:rPr>
-        <w:t xml:space="preserve"> 1 (172.</w:t>
-      </w:r>
+        <w:t xml:space="preserve"> 1 (172.16.y1.0) pela </w:t>
+      </w:r>
+      <w:proofErr w:type="spellStart"/>
       <w:proofErr w:type="gramStart"/>
       <w:r>
         <w:rPr>
           <w:rFonts w:ascii="Century Schoolbook" w:hAnsi="Century Schoolbook"/>
           <w:sz w:val="21"/>
         </w:rPr>
-        <w:t>16.y</w:t>
-      </w:r>
+        <w:t>gateway</w:t>
+      </w:r>
+      <w:proofErr w:type="spellEnd"/>
       <w:proofErr w:type="gramEnd"/>
-      <w:r>
-        <w:rPr>
-          <w:rFonts w:ascii="Century Schoolbook" w:hAnsi="Century Schoolbook"/>
-          <w:sz w:val="21"/>
-        </w:rPr>
-        <w:t xml:space="preserve">1.0) pela </w:t>
-      </w:r>
-      <w:proofErr w:type="spellStart"/>
-      <w:r>
-        <w:rPr>
-          <w:rFonts w:ascii="Century Schoolbook" w:hAnsi="Century Schoolbook"/>
-          <w:sz w:val="21"/>
-        </w:rPr>
-        <w:t>gateway</w:t>
-      </w:r>
-      <w:proofErr w:type="spellEnd"/>
       <w:r>
         <w:rPr>
           <w:rFonts w:ascii="Century Schoolbook" w:hAnsi="Century Schoolbook"/>
@@ -8493,33 +8454,19 @@
           <w:rFonts w:ascii="Century Schoolbook" w:hAnsi="Century Schoolbook"/>
           <w:sz w:val="21"/>
         </w:rPr>
-        <w:t xml:space="preserve"> 1 (172.</w:t>
-      </w:r>
+        <w:t xml:space="preserve"> 1 (172.16.y1.0) pela </w:t>
+      </w:r>
+      <w:proofErr w:type="spellStart"/>
       <w:proofErr w:type="gramStart"/>
       <w:r>
         <w:rPr>
           <w:rFonts w:ascii="Century Schoolbook" w:hAnsi="Century Schoolbook"/>
           <w:sz w:val="21"/>
         </w:rPr>
-        <w:t>16.y</w:t>
-      </w:r>
+        <w:t>gateway</w:t>
+      </w:r>
+      <w:proofErr w:type="spellEnd"/>
       <w:proofErr w:type="gramEnd"/>
-      <w:r>
-        <w:rPr>
-          <w:rFonts w:ascii="Century Schoolbook" w:hAnsi="Century Schoolbook"/>
-          <w:sz w:val="21"/>
-        </w:rPr>
-        <w:t xml:space="preserve">1.0) pela </w:t>
-      </w:r>
-      <w:proofErr w:type="spellStart"/>
-      <w:r>
-        <w:rPr>
-          <w:rFonts w:ascii="Century Schoolbook" w:hAnsi="Century Schoolbook"/>
-          <w:sz w:val="21"/>
-        </w:rPr>
-        <w:t>gateway</w:t>
-      </w:r>
-      <w:proofErr w:type="spellEnd"/>
       <w:r>
         <w:rPr>
           <w:rFonts w:ascii="Century Schoolbook" w:hAnsi="Century Schoolbook"/>
@@ -8571,33 +8518,19 @@
           <w:rFonts w:ascii="Century Schoolbook" w:hAnsi="Century Schoolbook"/>
           <w:sz w:val="21"/>
         </w:rPr>
-        <w:t xml:space="preserve"> 0 (172.</w:t>
-      </w:r>
+        <w:t xml:space="preserve"> 0 (172.16.y0.0) pela </w:t>
+      </w:r>
+      <w:proofErr w:type="spellStart"/>
       <w:proofErr w:type="gramStart"/>
       <w:r>
         <w:rPr>
           <w:rFonts w:ascii="Century Schoolbook" w:hAnsi="Century Schoolbook"/>
           <w:sz w:val="21"/>
         </w:rPr>
-        <w:t>16.y</w:t>
-      </w:r>
+        <w:t>gateway</w:t>
+      </w:r>
+      <w:proofErr w:type="spellEnd"/>
       <w:proofErr w:type="gramEnd"/>
-      <w:r>
-        <w:rPr>
-          <w:rFonts w:ascii="Century Schoolbook" w:hAnsi="Century Schoolbook"/>
-          <w:sz w:val="21"/>
-        </w:rPr>
-        <w:t xml:space="preserve">0.0) pela </w:t>
-      </w:r>
-      <w:proofErr w:type="spellStart"/>
-      <w:r>
-        <w:rPr>
-          <w:rFonts w:ascii="Century Schoolbook" w:hAnsi="Century Schoolbook"/>
-          <w:sz w:val="21"/>
-        </w:rPr>
-        <w:t>gateway</w:t>
-      </w:r>
-      <w:proofErr w:type="spellEnd"/>
       <w:r>
         <w:rPr>
           <w:rFonts w:ascii="Century Schoolbook" w:hAnsi="Century Schoolbook"/>
@@ -8634,7 +8567,7 @@
         </w:rPr>
         <w:t xml:space="preserve"> que está na origem da rota consegue chegar.</w:t>
       </w:r>
-      <w:bookmarkStart w:id="15" w:name="_Toc499892500"/>
+      <w:bookmarkStart w:id="16" w:name="_Toc499892500"/>
     </w:p>
     <w:p>
       <w:pPr>
@@ -8891,6 +8824,7 @@
           <w:rFonts w:ascii="Century Schoolbook" w:hAnsi="Century Schoolbook"/>
           <w:b/>
         </w:rPr>
+        <w:lastRenderedPageBreak/>
         <w:t>Interface:</w:t>
       </w:r>
       <w:r>
@@ -9092,9 +9026,8 @@
       <w:r>
         <w:rPr>
           <w:noProof/>
-          <w:lang w:val="en-GB" w:eastAsia="en-GB"/>
-        </w:rPr>
-        <w:lastRenderedPageBreak/>
+          <w:lang w:eastAsia="pt-PT"/>
+        </w:rPr>
         <mc:AlternateContent>
           <mc:Choice Requires="wps">
             <w:drawing>
@@ -9156,7 +9089,7 @@
               </wp:anchor>
             </w:drawing>
           </mc:Choice>
-          <mc:Fallback xmlns:mv="urn:schemas-microsoft-com:mac:vml" xmlns:mo="http://schemas.microsoft.com/office/mac/office/2008/main">
+          <mc:Fallback xmlns:mo="http://schemas.microsoft.com/office/mac/office/2008/main" xmlns:mv="urn:schemas-microsoft-com:mac:vml" xmlns:w16se="http://schemas.microsoft.com/office/word/2015/wordml/symex" xmlns:w16cid="http://schemas.microsoft.com/office/word/2016/wordml/cid" xmlns:am3d="http://schemas.microsoft.com/office/drawing/2017/model3d" xmlns:aink="http://schemas.microsoft.com/office/drawing/2016/ink" xmlns:cx8="http://schemas.microsoft.com/office/drawing/2016/5/14/chartex" xmlns:cx7="http://schemas.microsoft.com/office/drawing/2016/5/13/chartex" xmlns:cx6="http://schemas.microsoft.com/office/drawing/2016/5/12/chartex" xmlns:cx5="http://schemas.microsoft.com/office/drawing/2016/5/11/chartex" xmlns:cx4="http://schemas.microsoft.com/office/drawing/2016/5/10/chartex" xmlns:cx3="http://schemas.microsoft.com/office/drawing/2016/5/9/chartex" xmlns:cx2="http://schemas.microsoft.com/office/drawing/2015/10/21/chartex" xmlns:cx1="http://schemas.microsoft.com/office/drawing/2015/9/8/chartex" xmlns:cx="http://schemas.microsoft.com/office/drawing/2014/chartex">
             <w:pict>
               <v:line w14:anchorId="523D85FA" id="Conexão reta 31" o:spid="_x0000_s1026" style="position:absolute;z-index:251692032;visibility:visible;mso-wrap-style:square;mso-width-percent:0;mso-height-percent:0;mso-wrap-distance-left:9pt;mso-wrap-distance-top:0;mso-wrap-distance-right:9pt;mso-wrap-distance-bottom:0;mso-position-horizontal:absolute;mso-position-horizontal-relative:text;mso-position-vertical:absolute;mso-position-vertical-relative:text;mso-width-percent:0;mso-height-percent:0;mso-width-relative:margin;mso-height-relative:margin" from="268.4pt,9.25pt" to="418.65pt,9.25pt" o:gfxdata="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" strokecolor="red" strokeweight="2.25pt">
                 <v:stroke joinstyle="miter"/>
@@ -9168,7 +9101,7 @@
       <w:r>
         <w:rPr>
           <w:noProof/>
-          <w:lang w:val="en-GB" w:eastAsia="en-GB"/>
+          <w:lang w:eastAsia="pt-PT"/>
         </w:rPr>
         <mc:AlternateContent>
           <mc:Choice Requires="wps">
@@ -9225,7 +9158,7 @@
               </wp:anchor>
             </w:drawing>
           </mc:Choice>
-          <mc:Fallback xmlns:mv="urn:schemas-microsoft-com:mac:vml" xmlns:mo="http://schemas.microsoft.com/office/mac/office/2008/main">
+          <mc:Fallback xmlns:mo="http://schemas.microsoft.com/office/mac/office/2008/main" xmlns:mv="urn:schemas-microsoft-com:mac:vml" xmlns:w16se="http://schemas.microsoft.com/office/word/2015/wordml/symex" xmlns:w16cid="http://schemas.microsoft.com/office/word/2016/wordml/cid" xmlns:am3d="http://schemas.microsoft.com/office/drawing/2017/model3d" xmlns:aink="http://schemas.microsoft.com/office/drawing/2016/ink" xmlns:cx8="http://schemas.microsoft.com/office/drawing/2016/5/14/chartex" xmlns:cx7="http://schemas.microsoft.com/office/drawing/2016/5/13/chartex" xmlns:cx6="http://schemas.microsoft.com/office/drawing/2016/5/12/chartex" xmlns:cx5="http://schemas.microsoft.com/office/drawing/2016/5/11/chartex" xmlns:cx4="http://schemas.microsoft.com/office/drawing/2016/5/10/chartex" xmlns:cx3="http://schemas.microsoft.com/office/drawing/2016/5/9/chartex" xmlns:cx2="http://schemas.microsoft.com/office/drawing/2015/10/21/chartex" xmlns:cx1="http://schemas.microsoft.com/office/drawing/2015/9/8/chartex" xmlns:cx="http://schemas.microsoft.com/office/drawing/2014/chartex">
             <w:pict>
               <v:line w14:anchorId="44D2820A" id="Conexão reta 34" o:spid="_x0000_s1026" style="position:absolute;z-index:251694080;visibility:visible;mso-wrap-style:square;mso-wrap-distance-left:9pt;mso-wrap-distance-top:0;mso-wrap-distance-right:9pt;mso-wrap-distance-bottom:0;mso-position-horizontal:absolute;mso-position-horizontal-relative:text;mso-position-vertical:absolute;mso-position-vertical-relative:text" from="151.05pt,116.65pt" to="220.85pt,116.65pt" o:gfxdata="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" strokecolor="red" strokeweight="2.25pt">
                 <v:stroke joinstyle="miter"/>
@@ -9237,7 +9170,7 @@
       <w:r>
         <w:rPr>
           <w:noProof/>
-          <w:lang w:val="en-GB" w:eastAsia="en-GB"/>
+          <w:lang w:eastAsia="pt-PT"/>
         </w:rPr>
         <mc:AlternateContent>
           <mc:Choice Requires="wps">
@@ -9294,7 +9227,7 @@
               </wp:anchor>
             </w:drawing>
           </mc:Choice>
-          <mc:Fallback xmlns:mv="urn:schemas-microsoft-com:mac:vml" xmlns:mo="http://schemas.microsoft.com/office/mac/office/2008/main">
+          <mc:Fallback xmlns:mo="http://schemas.microsoft.com/office/mac/office/2008/main" xmlns:mv="urn:schemas-microsoft-com:mac:vml" xmlns:w16se="http://schemas.microsoft.com/office/word/2015/wordml/symex" xmlns:w16cid="http://schemas.microsoft.com/office/word/2016/wordml/cid" xmlns:am3d="http://schemas.microsoft.com/office/drawing/2017/model3d" xmlns:aink="http://schemas.microsoft.com/office/drawing/2016/ink" xmlns:cx8="http://schemas.microsoft.com/office/drawing/2016/5/14/chartex" xmlns:cx7="http://schemas.microsoft.com/office/drawing/2016/5/13/chartex" xmlns:cx6="http://schemas.microsoft.com/office/drawing/2016/5/12/chartex" xmlns:cx5="http://schemas.microsoft.com/office/drawing/2016/5/11/chartex" xmlns:cx4="http://schemas.microsoft.com/office/drawing/2016/5/10/chartex" xmlns:cx3="http://schemas.microsoft.com/office/drawing/2016/5/9/chartex" xmlns:cx2="http://schemas.microsoft.com/office/drawing/2015/10/21/chartex" xmlns:cx1="http://schemas.microsoft.com/office/drawing/2015/9/8/chartex" xmlns:cx="http://schemas.microsoft.com/office/drawing/2014/chartex">
             <w:pict>
               <v:line w14:anchorId="237CDA1E" id="Conexão reta 33" o:spid="_x0000_s1026" style="position:absolute;z-index:251693056;visibility:visible;mso-wrap-style:square;mso-wrap-distance-left:9pt;mso-wrap-distance-top:0;mso-wrap-distance-right:9pt;mso-wrap-distance-bottom:0;mso-position-horizontal:absolute;mso-position-horizontal-relative:text;mso-position-vertical:absolute;mso-position-vertical-relative:text" from="153.3pt,99.25pt" to="223.1pt,99.25pt" o:gfxdata="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" strokecolor="red" strokeweight="2.25pt">
                 <v:stroke joinstyle="miter"/>
@@ -9306,7 +9239,7 @@
       <w:r>
         <w:rPr>
           <w:noProof/>
-          <w:lang w:val="en-GB" w:eastAsia="en-GB"/>
+          <w:lang w:eastAsia="pt-PT"/>
         </w:rPr>
         <w:drawing>
           <wp:inline distT="0" distB="0" distL="0" distR="0" wp14:anchorId="51C7B421" wp14:editId="755647BA">
@@ -9371,21 +9304,7 @@
         <w:rPr>
           <w:rFonts w:ascii="Century Schoolbook" w:hAnsi="Century Schoolbook"/>
         </w:rPr>
-        <w:t xml:space="preserve"> de origem associado e </w:t>
-      </w:r>
-      <w:proofErr w:type="gramStart"/>
-      <w:r>
-        <w:rPr>
-          <w:rFonts w:ascii="Century Schoolbook" w:hAnsi="Century Schoolbook"/>
-        </w:rPr>
-        <w:t>00:00:00:00:00:00</w:t>
-      </w:r>
-      <w:proofErr w:type="gramEnd"/>
-      <w:r>
-        <w:rPr>
-          <w:rFonts w:ascii="Century Schoolbook" w:hAnsi="Century Schoolbook"/>
-        </w:rPr>
-        <w:t xml:space="preserve"> pois ainda não sabe qual o </w:t>
+        <w:t xml:space="preserve"> de origem associado e 00:00:00:00:00:00 pois ainda não sabe qual o </w:t>
       </w:r>
       <w:proofErr w:type="spellStart"/>
       <w:r>
@@ -9462,7 +9381,7 @@
       <w:r>
         <w:rPr>
           <w:noProof/>
-          <w:lang w:val="en-GB" w:eastAsia="en-GB"/>
+          <w:lang w:eastAsia="pt-PT"/>
         </w:rPr>
         <mc:AlternateContent>
           <mc:Choice Requires="wps">
@@ -9519,7 +9438,7 @@
               </wp:anchor>
             </w:drawing>
           </mc:Choice>
-          <mc:Fallback xmlns:mv="urn:schemas-microsoft-com:mac:vml" xmlns:mo="http://schemas.microsoft.com/office/mac/office/2008/main">
+          <mc:Fallback xmlns:mo="http://schemas.microsoft.com/office/mac/office/2008/main" xmlns:mv="urn:schemas-microsoft-com:mac:vml" xmlns:w16se="http://schemas.microsoft.com/office/word/2015/wordml/symex" xmlns:w16cid="http://schemas.microsoft.com/office/word/2016/wordml/cid" xmlns:am3d="http://schemas.microsoft.com/office/drawing/2017/model3d" xmlns:aink="http://schemas.microsoft.com/office/drawing/2016/ink" xmlns:cx8="http://schemas.microsoft.com/office/drawing/2016/5/14/chartex" xmlns:cx7="http://schemas.microsoft.com/office/drawing/2016/5/13/chartex" xmlns:cx6="http://schemas.microsoft.com/office/drawing/2016/5/12/chartex" xmlns:cx5="http://schemas.microsoft.com/office/drawing/2016/5/11/chartex" xmlns:cx4="http://schemas.microsoft.com/office/drawing/2016/5/10/chartex" xmlns:cx3="http://schemas.microsoft.com/office/drawing/2016/5/9/chartex" xmlns:cx2="http://schemas.microsoft.com/office/drawing/2015/10/21/chartex" xmlns:cx1="http://schemas.microsoft.com/office/drawing/2015/9/8/chartex" xmlns:cx="http://schemas.microsoft.com/office/drawing/2014/chartex">
             <w:pict>
               <v:line w14:anchorId="6A1431AE" id="Conexão reta 37" o:spid="_x0000_s1026" style="position:absolute;z-index:251697152;visibility:visible;mso-wrap-style:square;mso-wrap-distance-left:9pt;mso-wrap-distance-top:0;mso-wrap-distance-right:9pt;mso-wrap-distance-bottom:0;mso-position-horizontal:absolute;mso-position-horizontal-relative:text;mso-position-vertical:absolute;mso-position-vertical-relative:text" from="272.75pt,20.4pt" to="409.5pt,20.4pt" o:gfxdata="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" strokecolor="red" strokeweight="2.25pt">
                 <v:stroke joinstyle="miter"/>
@@ -9531,7 +9450,7 @@
       <w:r>
         <w:rPr>
           <w:noProof/>
-          <w:lang w:val="en-GB" w:eastAsia="en-GB"/>
+          <w:lang w:eastAsia="pt-PT"/>
         </w:rPr>
         <mc:AlternateContent>
           <mc:Choice Requires="wps">
@@ -9588,7 +9507,7 @@
               </wp:anchor>
             </w:drawing>
           </mc:Choice>
-          <mc:Fallback xmlns:mv="urn:schemas-microsoft-com:mac:vml" xmlns:mo="http://schemas.microsoft.com/office/mac/office/2008/main">
+          <mc:Fallback xmlns:mo="http://schemas.microsoft.com/office/mac/office/2008/main" xmlns:mv="urn:schemas-microsoft-com:mac:vml" xmlns:w16se="http://schemas.microsoft.com/office/word/2015/wordml/symex" xmlns:w16cid="http://schemas.microsoft.com/office/word/2016/wordml/cid" xmlns:am3d="http://schemas.microsoft.com/office/drawing/2017/model3d" xmlns:aink="http://schemas.microsoft.com/office/drawing/2016/ink" xmlns:cx8="http://schemas.microsoft.com/office/drawing/2016/5/14/chartex" xmlns:cx7="http://schemas.microsoft.com/office/drawing/2016/5/13/chartex" xmlns:cx6="http://schemas.microsoft.com/office/drawing/2016/5/12/chartex" xmlns:cx5="http://schemas.microsoft.com/office/drawing/2016/5/11/chartex" xmlns:cx4="http://schemas.microsoft.com/office/drawing/2016/5/10/chartex" xmlns:cx3="http://schemas.microsoft.com/office/drawing/2016/5/9/chartex" xmlns:cx2="http://schemas.microsoft.com/office/drawing/2015/10/21/chartex" xmlns:cx1="http://schemas.microsoft.com/office/drawing/2015/9/8/chartex" xmlns:cx="http://schemas.microsoft.com/office/drawing/2014/chartex">
             <w:pict>
               <v:line w14:anchorId="381E502B" id="Conexão reta 36" o:spid="_x0000_s1026" style="position:absolute;z-index:251696128;visibility:visible;mso-wrap-style:square;mso-wrap-distance-left:9pt;mso-wrap-distance-top:0;mso-wrap-distance-right:9pt;mso-wrap-distance-bottom:0;mso-position-horizontal:absolute;mso-position-horizontal-relative:text;mso-position-vertical:absolute;mso-position-vertical-relative:text" from="155.45pt,118.95pt" to="225.25pt,118.95pt" o:gfxdata="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" strokecolor="red" strokeweight="2.25pt">
                 <v:stroke joinstyle="miter"/>
@@ -9600,7 +9519,7 @@
       <w:r>
         <w:rPr>
           <w:noProof/>
-          <w:lang w:val="en-GB" w:eastAsia="en-GB"/>
+          <w:lang w:eastAsia="pt-PT"/>
         </w:rPr>
         <mc:AlternateContent>
           <mc:Choice Requires="wps">
@@ -9657,7 +9576,7 @@
               </wp:anchor>
             </w:drawing>
           </mc:Choice>
-          <mc:Fallback xmlns:mv="urn:schemas-microsoft-com:mac:vml" xmlns:mo="http://schemas.microsoft.com/office/mac/office/2008/main">
+          <mc:Fallback xmlns:mo="http://schemas.microsoft.com/office/mac/office/2008/main" xmlns:mv="urn:schemas-microsoft-com:mac:vml" xmlns:w16se="http://schemas.microsoft.com/office/word/2015/wordml/symex" xmlns:w16cid="http://schemas.microsoft.com/office/word/2016/wordml/cid" xmlns:am3d="http://schemas.microsoft.com/office/drawing/2017/model3d" xmlns:aink="http://schemas.microsoft.com/office/drawing/2016/ink" xmlns:cx8="http://schemas.microsoft.com/office/drawing/2016/5/14/chartex" xmlns:cx7="http://schemas.microsoft.com/office/drawing/2016/5/13/chartex" xmlns:cx6="http://schemas.microsoft.com/office/drawing/2016/5/12/chartex" xmlns:cx5="http://schemas.microsoft.com/office/drawing/2016/5/11/chartex" xmlns:cx4="http://schemas.microsoft.com/office/drawing/2016/5/10/chartex" xmlns:cx3="http://schemas.microsoft.com/office/drawing/2016/5/9/chartex" xmlns:cx2="http://schemas.microsoft.com/office/drawing/2015/10/21/chartex" xmlns:cx1="http://schemas.microsoft.com/office/drawing/2015/9/8/chartex" xmlns:cx="http://schemas.microsoft.com/office/drawing/2014/chartex">
             <w:pict>
               <v:line w14:anchorId="50E21958" id="Conexão reta 35" o:spid="_x0000_s1026" style="position:absolute;z-index:251695104;visibility:visible;mso-wrap-style:square;mso-wrap-distance-left:9pt;mso-wrap-distance-top:0;mso-wrap-distance-right:9pt;mso-wrap-distance-bottom:0;mso-position-horizontal:absolute;mso-position-horizontal-relative:text;mso-position-vertical:absolute;mso-position-vertical-relative:text" from="155.5pt,100.95pt" to="225.3pt,100.95pt" o:gfxdata="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" strokecolor="red" strokeweight="2.25pt">
                 <v:stroke joinstyle="miter"/>
@@ -9669,7 +9588,7 @@
       <w:r>
         <w:rPr>
           <w:noProof/>
-          <w:lang w:val="en-GB" w:eastAsia="en-GB"/>
+          <w:lang w:eastAsia="pt-PT"/>
         </w:rPr>
         <w:drawing>
           <wp:inline distT="0" distB="0" distL="0" distR="0" wp14:anchorId="2FF9AD11" wp14:editId="1871229F">
@@ -10071,21 +9990,7 @@
         <w:rPr>
           <w:rFonts w:ascii="Century Schoolbook" w:hAnsi="Century Schoolbook"/>
         </w:rPr>
-        <w:t xml:space="preserve"> 4 (.253) os endereços de origem vão ser 172.16.60.1 (IP) e 00:0</w:t>
-      </w:r>
-      <w:proofErr w:type="gramStart"/>
-      <w:r>
-        <w:rPr>
-          <w:rFonts w:ascii="Century Schoolbook" w:hAnsi="Century Schoolbook"/>
-        </w:rPr>
-        <w:t>f:fe</w:t>
-      </w:r>
-      <w:proofErr w:type="gramEnd"/>
-      <w:r>
-        <w:rPr>
-          <w:rFonts w:ascii="Century Schoolbook" w:hAnsi="Century Schoolbook"/>
-        </w:rPr>
-        <w:t>:8c:af:71 (MAC) e o de destino 172.16.61.253 (IP) e 00:21:5a:c5:61:bb (MAC)</w:t>
+        <w:t xml:space="preserve"> 4 (.253) os endereços de origem vão ser 172.16.60.1 (IP) e 00:0f:fe:8c:af:71 (MAC) e o de destino 172.16.61.253 (IP) e 00:21:5a:c5:61:bb (MAC)</w:t>
       </w:r>
       <w:r>
         <w:rPr>
@@ -10106,7 +10011,7 @@
           <w:szCs w:val="28"/>
         </w:rPr>
       </w:pPr>
-      <w:bookmarkStart w:id="16" w:name="_Toc501584409"/>
+      <w:bookmarkStart w:id="17" w:name="_Toc501584409"/>
       <w:r>
         <w:rPr>
           <w:rFonts w:ascii="Century Schoolbook" w:hAnsi="Century Schoolbook"/>
@@ -10127,7 +10032,7 @@
         </w:rPr>
         <w:t xml:space="preserve"> – </w:t>
       </w:r>
-      <w:bookmarkEnd w:id="15"/>
+      <w:bookmarkEnd w:id="16"/>
       <w:r>
         <w:rPr>
           <w:rFonts w:ascii="Century Schoolbook" w:hAnsi="Century Schoolbook"/>
@@ -10138,7 +10043,7 @@
         </w:rPr>
         <w:t>Configurar um router comercial e implementar o NAT</w:t>
       </w:r>
-      <w:bookmarkEnd w:id="16"/>
+      <w:bookmarkEnd w:id="17"/>
     </w:p>
     <w:p>
       <w:pPr>
@@ -10206,14 +10111,7 @@
         <w:rPr>
           <w:rFonts w:ascii="Century Schoolbook" w:hAnsi="Century Schoolbook"/>
         </w:rPr>
-        <w:t xml:space="preserve">, da régua 2. Relativamente à porta T3, da régua 1, esta vai estar </w:t>
-      </w:r>
-      <w:r>
-        <w:rPr>
-          <w:rFonts w:ascii="Century Schoolbook" w:hAnsi="Century Schoolbook"/>
-        </w:rPr>
-        <w:lastRenderedPageBreak/>
-        <w:t xml:space="preserve">ligada à porta S0 do TUX que se pretende que esteja ligado ao </w:t>
+        <w:t xml:space="preserve">, da régua 2. Relativamente à porta T3, da régua 1, esta vai estar ligada à porta S0 do TUX que se pretende que esteja ligado ao </w:t>
       </w:r>
       <w:r>
         <w:rPr>
@@ -10657,8 +10555,6 @@
         </w:rPr>
         <w:t xml:space="preserve">, onde conecta duas redes e traduz os endereços privados, na rede interna, para </w:t>
       </w:r>
-      <w:bookmarkStart w:id="17" w:name="_GoBack"/>
-      <w:bookmarkEnd w:id="17"/>
       <w:r>
         <w:rPr>
           <w:rFonts w:ascii="Century Schoolbook" w:hAnsi="Century Schoolbook"/>
@@ -10937,7 +10833,17 @@
           <w:kern w:val="28"/>
           <w:szCs w:val="56"/>
         </w:rPr>
-        <w:t xml:space="preserve"> contém uma base de dados dos endereços IP públicos e dos seus respetivos </w:t>
+        <w:t xml:space="preserve"> contém uma base de </w:t>
+      </w:r>
+      <w:r>
+        <w:rPr>
+          <w:rFonts w:ascii="Century Schoolbook" w:eastAsiaTheme="majorEastAsia" w:hAnsi="Century Schoolbook" w:cstheme="majorBidi"/>
+          <w:spacing w:val="-10"/>
+          <w:kern w:val="28"/>
+          <w:szCs w:val="56"/>
+        </w:rPr>
+        <w:lastRenderedPageBreak/>
+        <w:t xml:space="preserve">dados dos endereços IP públicos e dos seus respetivos </w:t>
       </w:r>
       <w:proofErr w:type="spellStart"/>
       <w:r>
@@ -11055,7 +10961,6 @@
         <w:t xml:space="preserve"> mudar o ficheiro </w:t>
       </w:r>
       <w:proofErr w:type="spellStart"/>
-      <w:proofErr w:type="gramStart"/>
       <w:r>
         <w:rPr>
           <w:rFonts w:ascii="Century Schoolbook" w:hAnsi="Century Schoolbook"/>
@@ -11064,7 +10969,6 @@
         <w:t>resolv.conf</w:t>
       </w:r>
       <w:proofErr w:type="spellEnd"/>
-      <w:proofErr w:type="gramEnd"/>
       <w:r>
         <w:rPr>
           <w:rFonts w:ascii="Century Schoolbook" w:hAnsi="Century Schoolbook"/>
@@ -11163,7 +11067,6 @@
         <w:rPr>
           <w:rFonts w:ascii="Century Schoolbook" w:hAnsi="Century Schoolbook"/>
         </w:rPr>
-        <w:lastRenderedPageBreak/>
         <w:t>nameserver</w:t>
       </w:r>
       <w:proofErr w:type="spellEnd"/>
@@ -11407,7 +11310,7 @@
       <w:r>
         <w:rPr>
           <w:noProof/>
-          <w:lang w:val="en-GB" w:eastAsia="en-GB"/>
+          <w:lang w:eastAsia="pt-PT"/>
         </w:rPr>
         <w:drawing>
           <wp:inline distT="0" distB="0" distL="0" distR="0" wp14:anchorId="11FC0AB8" wp14:editId="1FA6B2F3">
@@ -11581,7 +11484,20 @@
         <w:rPr>
           <w:rFonts w:ascii="Century Schoolbook" w:hAnsi="Century Schoolbook"/>
         </w:rPr>
-        <w:t xml:space="preserve">A aplicação FTP abriu 4 conexões TCP, ou seja, há duas conexões por cada </w:t>
+        <w:t xml:space="preserve">A aplicação FTP abriu </w:t>
+      </w:r>
+      <w:r>
+        <w:rPr>
+          <w:rFonts w:ascii="Century Schoolbook" w:hAnsi="Century Schoolbook"/>
+          <w:highlight w:val="yellow"/>
+        </w:rPr>
+        <w:t>4 conexões</w:t>
+      </w:r>
+      <w:r>
+        <w:rPr>
+          <w:rFonts w:ascii="Century Schoolbook" w:hAnsi="Century Schoolbook"/>
+        </w:rPr>
+        <w:t xml:space="preserve"> TCP, ou seja, há duas conexões por cada </w:t>
       </w:r>
       <w:proofErr w:type="spellStart"/>
       <w:r>
@@ -11611,7 +11527,69 @@
         <w:rPr>
           <w:rFonts w:ascii="Century Schoolbook" w:hAnsi="Century Schoolbook"/>
         </w:rPr>
-        <w:t xml:space="preserve"> são bidirecionais é aberta outra conexão do servidor para o cliente.</w:t>
+        <w:t xml:space="preserve"> são bidirecionais é aberta outra conexão do servidor para o cliente</w:t>
+      </w:r>
+      <w:r>
+        <w:rPr>
+          <w:rFonts w:ascii="Century Schoolbook" w:hAnsi="Century Schoolbook"/>
+          <w:highlight w:val="yellow"/>
+        </w:rPr>
+        <w:t>.</w:t>
+      </w:r>
+      <w:r>
+        <w:rPr>
+          <w:rFonts w:ascii="Century Schoolbook" w:hAnsi="Century Schoolbook"/>
+          <w:highlight w:val="yellow"/>
+        </w:rPr>
+        <w:t xml:space="preserve">(2 conexões acho </w:t>
+      </w:r>
+      <w:proofErr w:type="gramStart"/>
+      <w:r>
+        <w:rPr>
+          <w:rFonts w:ascii="Century Schoolbook" w:hAnsi="Century Schoolbook"/>
+          <w:highlight w:val="yellow"/>
+        </w:rPr>
+        <w:t>eu??</w:t>
+      </w:r>
+      <w:proofErr w:type="gramEnd"/>
+      <w:r>
+        <w:rPr>
+          <w:rFonts w:ascii="Century Schoolbook" w:hAnsi="Century Schoolbook"/>
+          <w:highlight w:val="yellow"/>
+        </w:rPr>
+        <w:t xml:space="preserve"> </w:t>
+      </w:r>
+      <w:r>
+        <w:rPr>
+          <w:rFonts w:ascii="Century Schoolbook" w:hAnsi="Century Schoolbook"/>
+          <w:highlight w:val="yellow"/>
+        </w:rPr>
+        <w:t xml:space="preserve"> Cada </w:t>
+      </w:r>
+      <w:proofErr w:type="spellStart"/>
+      <w:proofErr w:type="gramStart"/>
+      <w:r>
+        <w:rPr>
+          <w:rFonts w:ascii="Century Schoolbook" w:hAnsi="Century Schoolbook"/>
+          <w:highlight w:val="yellow"/>
+        </w:rPr>
+        <w:t>socket</w:t>
+      </w:r>
+      <w:proofErr w:type="spellEnd"/>
+      <w:proofErr w:type="gramEnd"/>
+      <w:r>
+        <w:rPr>
+          <w:rFonts w:ascii="Century Schoolbook" w:hAnsi="Century Schoolbook"/>
+          <w:highlight w:val="yellow"/>
+        </w:rPr>
+        <w:t xml:space="preserve"> abre 1 que consegue receber e mandar</w:t>
+      </w:r>
+      <w:r>
+        <w:rPr>
+          <w:rFonts w:ascii="Century Schoolbook" w:hAnsi="Century Schoolbook"/>
+          <w:highlight w:val="yellow"/>
+        </w:rPr>
+        <w:t>)</w:t>
       </w:r>
     </w:p>
     <w:p>
@@ -11715,6 +11693,7 @@
         <w:rPr>
           <w:rFonts w:ascii="Century Schoolbook" w:hAnsi="Century Schoolbook"/>
         </w:rPr>
+        <w:lastRenderedPageBreak/>
         <w:t xml:space="preserve">Como é que o mecanismo ARQ TCP funciona? </w:t>
       </w:r>
       <w:r>
@@ -11982,7 +11961,7 @@
     <w:p/>
     <w:p>
       <w:pPr>
-        <w:pStyle w:val="Ttulo1"/>
+        <w:pStyle w:val="Cabealho1"/>
         <w:rPr>
           <w:rFonts w:ascii="Century Schoolbook" w:hAnsi="Century Schoolbook"/>
           <w:i/>
@@ -12094,7 +12073,7 @@
     </w:p>
     <w:p>
       <w:pPr>
-        <w:pStyle w:val="Ttulo1"/>
+        <w:pStyle w:val="Cabealho1"/>
         <w:rPr>
           <w:rFonts w:ascii="Century Schoolbook" w:hAnsi="Century Schoolbook"/>
           <w:i/>
@@ -12153,7 +12132,7 @@
     </w:p>
     <w:p>
       <w:pPr>
-        <w:pStyle w:val="Ttulo1"/>
+        <w:pStyle w:val="Cabealho1"/>
         <w:rPr>
           <w:rFonts w:ascii="Century Schoolbook" w:hAnsi="Century Schoolbook"/>
           <w:i/>
@@ -12198,7 +12177,7 @@
       <w:r>
         <w:rPr>
           <w:noProof/>
-          <w:lang w:val="en-GB" w:eastAsia="en-GB"/>
+          <w:lang w:eastAsia="pt-PT"/>
         </w:rPr>
         <w:drawing>
           <wp:inline distT="0" distB="0" distL="0" distR="0" wp14:anchorId="2FCB64BD" wp14:editId="28E47543">
@@ -12342,7 +12321,7 @@
 </file>
 
 <file path=word/endnotes.xml><?xml version="1.0" encoding="utf-8"?>
-<w:endnotes xmlns:wpc="http://schemas.microsoft.com/office/word/2010/wordprocessingCanvas" xmlns:cx="http://schemas.microsoft.com/office/drawing/2014/chartex" xmlns:cx1="http://schemas.microsoft.com/office/drawing/2015/9/8/chartex" xmlns:cx2="http://schemas.microsoft.com/office/drawing/2015/10/21/chartex" xmlns:cx3="http://schemas.microsoft.com/office/drawing/2016/5/9/chartex" xmlns:cx4="http://schemas.microsoft.com/office/drawing/2016/5/10/chartex" xmlns:cx5="http://schemas.microsoft.com/office/drawing/2016/5/11/chartex" xmlns:cx6="http://schemas.microsoft.com/office/drawing/2016/5/12/chartex" xmlns:cx7="http://schemas.microsoft.com/office/drawing/2016/5/13/chartex" xmlns:cx8="http://schemas.microsoft.com/office/drawing/2016/5/14/chartex" xmlns:mc="http://schemas.openxmlformats.org/markup-compatibility/2006" xmlns:aink="http://schemas.microsoft.com/office/drawing/2016/ink" xmlns:am3d="http://schemas.microsoft.com/office/drawing/2017/model3d" xmlns:o="urn:schemas-microsoft-com:office:office" xmlns:r="http://schemas.openxmlformats.org/officeDocument/2006/relationships" xmlns:m="http://schemas.openxmlformats.org/officeDocument/2006/math" xmlns:v="urn:schemas-microsoft-com:vml" xmlns:wp14="http://schemas.microsoft.com/office/word/2010/wordprocessingDrawing" xmlns:wp="http://schemas.openxmlformats.org/drawingml/2006/wordprocessingDrawing" xmlns:w10="urn:schemas-microsoft-com:office:word" xmlns:w="http://schemas.openxmlformats.org/wordprocessingml/2006/main" xmlns:w14="http://schemas.microsoft.com/office/word/2010/wordml" xmlns:w15="http://schemas.microsoft.com/office/word/2012/wordml" xmlns:w16cid="http://schemas.microsoft.com/office/word/2016/wordml/cid" xmlns:w16se="http://schemas.microsoft.com/office/word/2015/wordml/symex" xmlns:wpg="http://schemas.microsoft.com/office/word/2010/wordprocessingGroup" xmlns:wpi="http://schemas.microsoft.com/office/word/2010/wordprocessingInk" xmlns:wne="http://schemas.microsoft.com/office/word/2006/wordml" xmlns:wps="http://schemas.microsoft.com/office/word/2010/wordprocessingShape" mc:Ignorable="w14 w15 w16se w16cid wp14">
+<w:endnotes xmlns:wpc="http://schemas.microsoft.com/office/word/2010/wordprocessingCanvas" xmlns:mc="http://schemas.openxmlformats.org/markup-compatibility/2006" xmlns:o="urn:schemas-microsoft-com:office:office" xmlns:r="http://schemas.openxmlformats.org/officeDocument/2006/relationships" xmlns:m="http://schemas.openxmlformats.org/officeDocument/2006/math" xmlns:v="urn:schemas-microsoft-com:vml" xmlns:wp14="http://schemas.microsoft.com/office/word/2010/wordprocessingDrawing" xmlns:wp="http://schemas.openxmlformats.org/drawingml/2006/wordprocessingDrawing" xmlns:w10="urn:schemas-microsoft-com:office:word" xmlns:w="http://schemas.openxmlformats.org/wordprocessingml/2006/main" xmlns:w14="http://schemas.microsoft.com/office/word/2010/wordml" xmlns:w15="http://schemas.microsoft.com/office/word/2012/wordml" xmlns:wpg="http://schemas.microsoft.com/office/word/2010/wordprocessingGroup" xmlns:wpi="http://schemas.microsoft.com/office/word/2010/wordprocessingInk" xmlns:wne="http://schemas.microsoft.com/office/word/2006/wordml" xmlns:wps="http://schemas.microsoft.com/office/word/2010/wordprocessingShape" mc:Ignorable="w14 w15 wp14">
   <w:endnote w:type="separator" w:id="-1">
     <w:p>
       <w:pPr>
@@ -12367,7 +12346,7 @@
 </file>
 
 <file path=word/footer1.xml><?xml version="1.0" encoding="utf-8"?>
-<w:ftr xmlns:wpc="http://schemas.microsoft.com/office/word/2010/wordprocessingCanvas" xmlns:cx="http://schemas.microsoft.com/office/drawing/2014/chartex" xmlns:cx1="http://schemas.microsoft.com/office/drawing/2015/9/8/chartex" xmlns:cx2="http://schemas.microsoft.com/office/drawing/2015/10/21/chartex" xmlns:cx3="http://schemas.microsoft.com/office/drawing/2016/5/9/chartex" xmlns:cx4="http://schemas.microsoft.com/office/drawing/2016/5/10/chartex" xmlns:cx5="http://schemas.microsoft.com/office/drawing/2016/5/11/chartex" xmlns:cx6="http://schemas.microsoft.com/office/drawing/2016/5/12/chartex" xmlns:cx7="http://schemas.microsoft.com/office/drawing/2016/5/13/chartex" xmlns:cx8="http://schemas.microsoft.com/office/drawing/2016/5/14/chartex" xmlns:mc="http://schemas.openxmlformats.org/markup-compatibility/2006" xmlns:aink="http://schemas.microsoft.com/office/drawing/2016/ink" xmlns:am3d="http://schemas.microsoft.com/office/drawing/2017/model3d" xmlns:o="urn:schemas-microsoft-com:office:office" xmlns:r="http://schemas.openxmlformats.org/officeDocument/2006/relationships" xmlns:m="http://schemas.openxmlformats.org/officeDocument/2006/math" xmlns:v="urn:schemas-microsoft-com:vml" xmlns:wp14="http://schemas.microsoft.com/office/word/2010/wordprocessingDrawing" xmlns:wp="http://schemas.openxmlformats.org/drawingml/2006/wordprocessingDrawing" xmlns:w10="urn:schemas-microsoft-com:office:word" xmlns:w="http://schemas.openxmlformats.org/wordprocessingml/2006/main" xmlns:w14="http://schemas.microsoft.com/office/word/2010/wordml" xmlns:w15="http://schemas.microsoft.com/office/word/2012/wordml" xmlns:w16cid="http://schemas.microsoft.com/office/word/2016/wordml/cid" xmlns:w16se="http://schemas.microsoft.com/office/word/2015/wordml/symex" xmlns:wpg="http://schemas.microsoft.com/office/word/2010/wordprocessingGroup" xmlns:wpi="http://schemas.microsoft.com/office/word/2010/wordprocessingInk" xmlns:wne="http://schemas.microsoft.com/office/word/2006/wordml" xmlns:wps="http://schemas.microsoft.com/office/word/2010/wordprocessingShape" mc:Ignorable="w14 w15 w16se w16cid wp14">
+<w:ftr xmlns:wpc="http://schemas.microsoft.com/office/word/2010/wordprocessingCanvas" xmlns:mc="http://schemas.openxmlformats.org/markup-compatibility/2006" xmlns:o="urn:schemas-microsoft-com:office:office" xmlns:r="http://schemas.openxmlformats.org/officeDocument/2006/relationships" xmlns:m="http://schemas.openxmlformats.org/officeDocument/2006/math" xmlns:v="urn:schemas-microsoft-com:vml" xmlns:wp14="http://schemas.microsoft.com/office/word/2010/wordprocessingDrawing" xmlns:wp="http://schemas.openxmlformats.org/drawingml/2006/wordprocessingDrawing" xmlns:w10="urn:schemas-microsoft-com:office:word" xmlns:w="http://schemas.openxmlformats.org/wordprocessingml/2006/main" xmlns:w14="http://schemas.microsoft.com/office/word/2010/wordml" xmlns:w15="http://schemas.microsoft.com/office/word/2012/wordml" xmlns:wpg="http://schemas.microsoft.com/office/word/2010/wordprocessingGroup" xmlns:wpi="http://schemas.microsoft.com/office/word/2010/wordprocessingInk" xmlns:wne="http://schemas.microsoft.com/office/word/2006/wordml" xmlns:wps="http://schemas.microsoft.com/office/word/2010/wordprocessingShape" mc:Ignorable="w14 w15 wp14">
   <w:p>
     <w:pPr>
       <w:pStyle w:val="Rodap"/>
@@ -12426,7 +12405,7 @@
             <w:noProof/>
             <w:lang w:val="pt-BR"/>
           </w:rPr>
-          <w:t>13</w:t>
+          <w:t>5</w:t>
         </w:r>
         <w:r>
           <w:rPr>
@@ -12454,7 +12433,7 @@
 </file>
 
 <file path=word/footer2.xml><?xml version="1.0" encoding="utf-8"?>
-<w:ftr xmlns:wpc="http://schemas.microsoft.com/office/word/2010/wordprocessingCanvas" xmlns:cx="http://schemas.microsoft.com/office/drawing/2014/chartex" xmlns:cx1="http://schemas.microsoft.com/office/drawing/2015/9/8/chartex" xmlns:cx2="http://schemas.microsoft.com/office/drawing/2015/10/21/chartex" xmlns:cx3="http://schemas.microsoft.com/office/drawing/2016/5/9/chartex" xmlns:cx4="http://schemas.microsoft.com/office/drawing/2016/5/10/chartex" xmlns:cx5="http://schemas.microsoft.com/office/drawing/2016/5/11/chartex" xmlns:cx6="http://schemas.microsoft.com/office/drawing/2016/5/12/chartex" xmlns:cx7="http://schemas.microsoft.com/office/drawing/2016/5/13/chartex" xmlns:cx8="http://schemas.microsoft.com/office/drawing/2016/5/14/chartex" xmlns:mc="http://schemas.openxmlformats.org/markup-compatibility/2006" xmlns:aink="http://schemas.microsoft.com/office/drawing/2016/ink" xmlns:am3d="http://schemas.microsoft.com/office/drawing/2017/model3d" xmlns:o="urn:schemas-microsoft-com:office:office" xmlns:r="http://schemas.openxmlformats.org/officeDocument/2006/relationships" xmlns:m="http://schemas.openxmlformats.org/officeDocument/2006/math" xmlns:v="urn:schemas-microsoft-com:vml" xmlns:wp14="http://schemas.microsoft.com/office/word/2010/wordprocessingDrawing" xmlns:wp="http://schemas.openxmlformats.org/drawingml/2006/wordprocessingDrawing" xmlns:w10="urn:schemas-microsoft-com:office:word" xmlns:w="http://schemas.openxmlformats.org/wordprocessingml/2006/main" xmlns:w14="http://schemas.microsoft.com/office/word/2010/wordml" xmlns:w15="http://schemas.microsoft.com/office/word/2012/wordml" xmlns:w16cid="http://schemas.microsoft.com/office/word/2016/wordml/cid" xmlns:w16se="http://schemas.microsoft.com/office/word/2015/wordml/symex" xmlns:wpg="http://schemas.microsoft.com/office/word/2010/wordprocessingGroup" xmlns:wpi="http://schemas.microsoft.com/office/word/2010/wordprocessingInk" xmlns:wne="http://schemas.microsoft.com/office/word/2006/wordml" xmlns:wps="http://schemas.microsoft.com/office/word/2010/wordprocessingShape" mc:Ignorable="w14 w15 w16se w16cid wp14">
+<w:ftr xmlns:wpc="http://schemas.microsoft.com/office/word/2010/wordprocessingCanvas" xmlns:mc="http://schemas.openxmlformats.org/markup-compatibility/2006" xmlns:o="urn:schemas-microsoft-com:office:office" xmlns:r="http://schemas.openxmlformats.org/officeDocument/2006/relationships" xmlns:m="http://schemas.openxmlformats.org/officeDocument/2006/math" xmlns:v="urn:schemas-microsoft-com:vml" xmlns:wp14="http://schemas.microsoft.com/office/word/2010/wordprocessingDrawing" xmlns:wp="http://schemas.openxmlformats.org/drawingml/2006/wordprocessingDrawing" xmlns:w10="urn:schemas-microsoft-com:office:word" xmlns:w="http://schemas.openxmlformats.org/wordprocessingml/2006/main" xmlns:w14="http://schemas.microsoft.com/office/word/2010/wordml" xmlns:w15="http://schemas.microsoft.com/office/word/2012/wordml" xmlns:wpg="http://schemas.microsoft.com/office/word/2010/wordprocessingGroup" xmlns:wpi="http://schemas.microsoft.com/office/word/2010/wordprocessingInk" xmlns:wne="http://schemas.microsoft.com/office/word/2006/wordml" xmlns:wps="http://schemas.microsoft.com/office/word/2010/wordprocessingShape" mc:Ignorable="w14 w15 wp14">
   <w:p>
     <w:pPr>
       <w:pStyle w:val="Rodap"/>
@@ -12462,7 +12441,7 @@
     <w:r>
       <w:rPr>
         <w:noProof/>
-        <w:lang w:val="en-GB" w:eastAsia="en-GB"/>
+        <w:lang w:eastAsia="pt-PT"/>
       </w:rPr>
       <mc:AlternateContent>
         <mc:Choice Requires="wps">
@@ -12530,7 +12509,7 @@
             </wp:anchor>
           </w:drawing>
         </mc:Choice>
-        <mc:Fallback xmlns:mv="urn:schemas-microsoft-com:mac:vml" xmlns:mo="http://schemas.microsoft.com/office/mac/office/2008/main">
+        <mc:Fallback xmlns:mo="http://schemas.microsoft.com/office/mac/office/2008/main" xmlns:mv="urn:schemas-microsoft-com:mac:vml" xmlns:w16se="http://schemas.microsoft.com/office/word/2015/wordml/symex" xmlns:w16cid="http://schemas.microsoft.com/office/word/2016/wordml/cid" xmlns:am3d="http://schemas.microsoft.com/office/drawing/2017/model3d" xmlns:aink="http://schemas.microsoft.com/office/drawing/2016/ink" xmlns:cx8="http://schemas.microsoft.com/office/drawing/2016/5/14/chartex" xmlns:cx7="http://schemas.microsoft.com/office/drawing/2016/5/13/chartex" xmlns:cx6="http://schemas.microsoft.com/office/drawing/2016/5/12/chartex" xmlns:cx5="http://schemas.microsoft.com/office/drawing/2016/5/11/chartex" xmlns:cx4="http://schemas.microsoft.com/office/drawing/2016/5/10/chartex" xmlns:cx3="http://schemas.microsoft.com/office/drawing/2016/5/9/chartex" xmlns:cx2="http://schemas.microsoft.com/office/drawing/2015/10/21/chartex" xmlns:cx1="http://schemas.microsoft.com/office/drawing/2015/9/8/chartex" xmlns:cx="http://schemas.microsoft.com/office/drawing/2014/chartex">
           <w:pict>
             <v:rect w14:anchorId="2B9D1BBE" id="Retângulo 15" o:spid="_x0000_s1026" style="position:absolute;margin-left:0;margin-top:7.45pt;width:595.85pt;height:12.4pt;z-index:251667456;visibility:visible;mso-wrap-style:square;mso-height-percent:0;mso-wrap-distance-left:9pt;mso-wrap-distance-top:0;mso-wrap-distance-right:9pt;mso-wrap-distance-bottom:0;mso-position-horizontal:left;mso-position-horizontal-relative:page;mso-position-vertical:absolute;mso-position-vertical-relative:text;mso-height-percent:0;mso-height-relative:margin;v-text-anchor:middle" o:gfxdata="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" fillcolor="#a83520" stroked="f" strokeweight="1pt">
               <w10:wrap anchorx="page"/>
@@ -12544,7 +12523,7 @@
 </file>
 
 <file path=word/footnotes.xml><?xml version="1.0" encoding="utf-8"?>
-<w:footnotes xmlns:wpc="http://schemas.microsoft.com/office/word/2010/wordprocessingCanvas" xmlns:cx="http://schemas.microsoft.com/office/drawing/2014/chartex" xmlns:cx1="http://schemas.microsoft.com/office/drawing/2015/9/8/chartex" xmlns:cx2="http://schemas.microsoft.com/office/drawing/2015/10/21/chartex" xmlns:cx3="http://schemas.microsoft.com/office/drawing/2016/5/9/chartex" xmlns:cx4="http://schemas.microsoft.com/office/drawing/2016/5/10/chartex" xmlns:cx5="http://schemas.microsoft.com/office/drawing/2016/5/11/chartex" xmlns:cx6="http://schemas.microsoft.com/office/drawing/2016/5/12/chartex" xmlns:cx7="http://schemas.microsoft.com/office/drawing/2016/5/13/chartex" xmlns:cx8="http://schemas.microsoft.com/office/drawing/2016/5/14/chartex" xmlns:mc="http://schemas.openxmlformats.org/markup-compatibility/2006" xmlns:aink="http://schemas.microsoft.com/office/drawing/2016/ink" xmlns:am3d="http://schemas.microsoft.com/office/drawing/2017/model3d" xmlns:o="urn:schemas-microsoft-com:office:office" xmlns:r="http://schemas.openxmlformats.org/officeDocument/2006/relationships" xmlns:m="http://schemas.openxmlformats.org/officeDocument/2006/math" xmlns:v="urn:schemas-microsoft-com:vml" xmlns:wp14="http://schemas.microsoft.com/office/word/2010/wordprocessingDrawing" xmlns:wp="http://schemas.openxmlformats.org/drawingml/2006/wordprocessingDrawing" xmlns:w10="urn:schemas-microsoft-com:office:word" xmlns:w="http://schemas.openxmlformats.org/wordprocessingml/2006/main" xmlns:w14="http://schemas.microsoft.com/office/word/2010/wordml" xmlns:w15="http://schemas.microsoft.com/office/word/2012/wordml" xmlns:w16cid="http://schemas.microsoft.com/office/word/2016/wordml/cid" xmlns:w16se="http://schemas.microsoft.com/office/word/2015/wordml/symex" xmlns:wpg="http://schemas.microsoft.com/office/word/2010/wordprocessingGroup" xmlns:wpi="http://schemas.microsoft.com/office/word/2010/wordprocessingInk" xmlns:wne="http://schemas.microsoft.com/office/word/2006/wordml" xmlns:wps="http://schemas.microsoft.com/office/word/2010/wordprocessingShape" mc:Ignorable="w14 w15 w16se w16cid wp14">
+<w:footnotes xmlns:wpc="http://schemas.microsoft.com/office/word/2010/wordprocessingCanvas" xmlns:mc="http://schemas.openxmlformats.org/markup-compatibility/2006" xmlns:o="urn:schemas-microsoft-com:office:office" xmlns:r="http://schemas.openxmlformats.org/officeDocument/2006/relationships" xmlns:m="http://schemas.openxmlformats.org/officeDocument/2006/math" xmlns:v="urn:schemas-microsoft-com:vml" xmlns:wp14="http://schemas.microsoft.com/office/word/2010/wordprocessingDrawing" xmlns:wp="http://schemas.openxmlformats.org/drawingml/2006/wordprocessingDrawing" xmlns:w10="urn:schemas-microsoft-com:office:word" xmlns:w="http://schemas.openxmlformats.org/wordprocessingml/2006/main" xmlns:w14="http://schemas.microsoft.com/office/word/2010/wordml" xmlns:w15="http://schemas.microsoft.com/office/word/2012/wordml" xmlns:wpg="http://schemas.microsoft.com/office/word/2010/wordprocessingGroup" xmlns:wpi="http://schemas.microsoft.com/office/word/2010/wordprocessingInk" xmlns:wne="http://schemas.microsoft.com/office/word/2006/wordml" xmlns:wps="http://schemas.microsoft.com/office/word/2010/wordprocessingShape" mc:Ignorable="w14 w15 wp14">
   <w:footnote w:type="separator" w:id="-1">
     <w:p>
       <w:pPr>
@@ -12569,7 +12548,7 @@
 </file>
 
 <file path=word/header1.xml><?xml version="1.0" encoding="utf-8"?>
-<w:hdr xmlns:wpc="http://schemas.microsoft.com/office/word/2010/wordprocessingCanvas" xmlns:cx="http://schemas.microsoft.com/office/drawing/2014/chartex" xmlns:cx1="http://schemas.microsoft.com/office/drawing/2015/9/8/chartex" xmlns:cx2="http://schemas.microsoft.com/office/drawing/2015/10/21/chartex" xmlns:cx3="http://schemas.microsoft.com/office/drawing/2016/5/9/chartex" xmlns:cx4="http://schemas.microsoft.com/office/drawing/2016/5/10/chartex" xmlns:cx5="http://schemas.microsoft.com/office/drawing/2016/5/11/chartex" xmlns:cx6="http://schemas.microsoft.com/office/drawing/2016/5/12/chartex" xmlns:cx7="http://schemas.microsoft.com/office/drawing/2016/5/13/chartex" xmlns:cx8="http://schemas.microsoft.com/office/drawing/2016/5/14/chartex" xmlns:mc="http://schemas.openxmlformats.org/markup-compatibility/2006" xmlns:aink="http://schemas.microsoft.com/office/drawing/2016/ink" xmlns:am3d="http://schemas.microsoft.com/office/drawing/2017/model3d" xmlns:o="urn:schemas-microsoft-com:office:office" xmlns:r="http://schemas.openxmlformats.org/officeDocument/2006/relationships" xmlns:m="http://schemas.openxmlformats.org/officeDocument/2006/math" xmlns:v="urn:schemas-microsoft-com:vml" xmlns:wp14="http://schemas.microsoft.com/office/word/2010/wordprocessingDrawing" xmlns:wp="http://schemas.openxmlformats.org/drawingml/2006/wordprocessingDrawing" xmlns:w10="urn:schemas-microsoft-com:office:word" xmlns:w="http://schemas.openxmlformats.org/wordprocessingml/2006/main" xmlns:w14="http://schemas.microsoft.com/office/word/2010/wordml" xmlns:w15="http://schemas.microsoft.com/office/word/2012/wordml" xmlns:w16cid="http://schemas.microsoft.com/office/word/2016/wordml/cid" xmlns:w16se="http://schemas.microsoft.com/office/word/2015/wordml/symex" xmlns:wpg="http://schemas.microsoft.com/office/word/2010/wordprocessingGroup" xmlns:wpi="http://schemas.microsoft.com/office/word/2010/wordprocessingInk" xmlns:wne="http://schemas.microsoft.com/office/word/2006/wordml" xmlns:wps="http://schemas.microsoft.com/office/word/2010/wordprocessingShape" mc:Ignorable="w14 w15 w16se w16cid wp14">
+<w:hdr xmlns:wpc="http://schemas.microsoft.com/office/word/2010/wordprocessingCanvas" xmlns:mc="http://schemas.openxmlformats.org/markup-compatibility/2006" xmlns:o="urn:schemas-microsoft-com:office:office" xmlns:r="http://schemas.openxmlformats.org/officeDocument/2006/relationships" xmlns:m="http://schemas.openxmlformats.org/officeDocument/2006/math" xmlns:v="urn:schemas-microsoft-com:vml" xmlns:wp14="http://schemas.microsoft.com/office/word/2010/wordprocessingDrawing" xmlns:wp="http://schemas.openxmlformats.org/drawingml/2006/wordprocessingDrawing" xmlns:w10="urn:schemas-microsoft-com:office:word" xmlns:w="http://schemas.openxmlformats.org/wordprocessingml/2006/main" xmlns:w14="http://schemas.microsoft.com/office/word/2010/wordml" xmlns:w15="http://schemas.microsoft.com/office/word/2012/wordml" xmlns:wpg="http://schemas.microsoft.com/office/word/2010/wordprocessingGroup" xmlns:wpi="http://schemas.microsoft.com/office/word/2010/wordprocessingInk" xmlns:wne="http://schemas.microsoft.com/office/word/2006/wordml" xmlns:wps="http://schemas.microsoft.com/office/word/2010/wordprocessingShape" mc:Ignorable="w14 w15 wp14">
   <w:p>
     <w:pPr>
       <w:pStyle w:val="Cabealho"/>
@@ -12577,7 +12556,7 @@
     <w:r>
       <w:rPr>
         <w:noProof/>
-        <w:lang w:val="en-GB" w:eastAsia="en-GB"/>
+        <w:lang w:eastAsia="pt-PT"/>
       </w:rPr>
       <mc:AlternateContent>
         <mc:Choice Requires="wps">
@@ -12645,7 +12624,7 @@
             </wp:anchor>
           </w:drawing>
         </mc:Choice>
-        <mc:Fallback xmlns:mv="urn:schemas-microsoft-com:mac:vml" xmlns:mo="http://schemas.microsoft.com/office/mac/office/2008/main">
+        <mc:Fallback xmlns:mo="http://schemas.microsoft.com/office/mac/office/2008/main" xmlns:mv="urn:schemas-microsoft-com:mac:vml" xmlns:w16se="http://schemas.microsoft.com/office/word/2015/wordml/symex" xmlns:w16cid="http://schemas.microsoft.com/office/word/2016/wordml/cid" xmlns:am3d="http://schemas.microsoft.com/office/drawing/2017/model3d" xmlns:aink="http://schemas.microsoft.com/office/drawing/2016/ink" xmlns:cx8="http://schemas.microsoft.com/office/drawing/2016/5/14/chartex" xmlns:cx7="http://schemas.microsoft.com/office/drawing/2016/5/13/chartex" xmlns:cx6="http://schemas.microsoft.com/office/drawing/2016/5/12/chartex" xmlns:cx5="http://schemas.microsoft.com/office/drawing/2016/5/11/chartex" xmlns:cx4="http://schemas.microsoft.com/office/drawing/2016/5/10/chartex" xmlns:cx3="http://schemas.microsoft.com/office/drawing/2016/5/9/chartex" xmlns:cx2="http://schemas.microsoft.com/office/drawing/2015/10/21/chartex" xmlns:cx1="http://schemas.microsoft.com/office/drawing/2015/9/8/chartex" xmlns:cx="http://schemas.microsoft.com/office/drawing/2014/chartex">
           <w:pict>
             <v:rect w14:anchorId="2E219393" id="Retângulo 11" o:spid="_x0000_s1026" style="position:absolute;margin-left:0;margin-top:-7.2pt;width:595.85pt;height:12.4pt;z-index:251665408;visibility:visible;mso-wrap-style:square;mso-height-percent:0;mso-wrap-distance-left:9pt;mso-wrap-distance-top:0;mso-wrap-distance-right:9pt;mso-wrap-distance-bottom:0;mso-position-horizontal:left;mso-position-horizontal-relative:page;mso-position-vertical:absolute;mso-position-vertical-relative:text;mso-height-percent:0;mso-height-relative:margin;v-text-anchor:middle" o:gfxdata="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" fillcolor="#a83520" stroked="f" strokeweight="1pt">
               <w10:wrap anchorx="page"/>
@@ -12659,7 +12638,7 @@
 </file>
 
 <file path=word/numbering.xml><?xml version="1.0" encoding="utf-8"?>
-<w:numbering xmlns:wpc="http://schemas.microsoft.com/office/word/2010/wordprocessingCanvas" xmlns:cx="http://schemas.microsoft.com/office/drawing/2014/chartex" xmlns:cx1="http://schemas.microsoft.com/office/drawing/2015/9/8/chartex" xmlns:cx2="http://schemas.microsoft.com/office/drawing/2015/10/21/chartex" xmlns:cx3="http://schemas.microsoft.com/office/drawing/2016/5/9/chartex" xmlns:cx4="http://schemas.microsoft.com/office/drawing/2016/5/10/chartex" xmlns:cx5="http://schemas.microsoft.com/office/drawing/2016/5/11/chartex" xmlns:cx6="http://schemas.microsoft.com/office/drawing/2016/5/12/chartex" xmlns:cx7="http://schemas.microsoft.com/office/drawing/2016/5/13/chartex" xmlns:cx8="http://schemas.microsoft.com/office/drawing/2016/5/14/chartex" xmlns:mc="http://schemas.openxmlformats.org/markup-compatibility/2006" xmlns:aink="http://schemas.microsoft.com/office/drawing/2016/ink" xmlns:am3d="http://schemas.microsoft.com/office/drawing/2017/model3d" xmlns:o="urn:schemas-microsoft-com:office:office" xmlns:r="http://schemas.openxmlformats.org/officeDocument/2006/relationships" xmlns:m="http://schemas.openxmlformats.org/officeDocument/2006/math" xmlns:v="urn:schemas-microsoft-com:vml" xmlns:wp14="http://schemas.microsoft.com/office/word/2010/wordprocessingDrawing" xmlns:wp="http://schemas.openxmlformats.org/drawingml/2006/wordprocessingDrawing" xmlns:w10="urn:schemas-microsoft-com:office:word" xmlns:w="http://schemas.openxmlformats.org/wordprocessingml/2006/main" xmlns:w14="http://schemas.microsoft.com/office/word/2010/wordml" xmlns:w15="http://schemas.microsoft.com/office/word/2012/wordml" xmlns:w16cid="http://schemas.microsoft.com/office/word/2016/wordml/cid" xmlns:w16se="http://schemas.microsoft.com/office/word/2015/wordml/symex" xmlns:wpg="http://schemas.microsoft.com/office/word/2010/wordprocessingGroup" xmlns:wpi="http://schemas.microsoft.com/office/word/2010/wordprocessingInk" xmlns:wne="http://schemas.microsoft.com/office/word/2006/wordml" xmlns:wps="http://schemas.microsoft.com/office/word/2010/wordprocessingShape" mc:Ignorable="w14 w15 w16se w16cid wp14">
+<w:numbering xmlns:wpc="http://schemas.microsoft.com/office/word/2010/wordprocessingCanvas" xmlns:mc="http://schemas.openxmlformats.org/markup-compatibility/2006" xmlns:o="urn:schemas-microsoft-com:office:office" xmlns:r="http://schemas.openxmlformats.org/officeDocument/2006/relationships" xmlns:m="http://schemas.openxmlformats.org/officeDocument/2006/math" xmlns:v="urn:schemas-microsoft-com:vml" xmlns:wp14="http://schemas.microsoft.com/office/word/2010/wordprocessingDrawing" xmlns:wp="http://schemas.openxmlformats.org/drawingml/2006/wordprocessingDrawing" xmlns:w10="urn:schemas-microsoft-com:office:word" xmlns:w="http://schemas.openxmlformats.org/wordprocessingml/2006/main" xmlns:w14="http://schemas.microsoft.com/office/word/2010/wordml" xmlns:w15="http://schemas.microsoft.com/office/word/2012/wordml" xmlns:wpg="http://schemas.microsoft.com/office/word/2010/wordprocessingGroup" xmlns:wpi="http://schemas.microsoft.com/office/word/2010/wordprocessingInk" xmlns:wne="http://schemas.microsoft.com/office/word/2006/wordml" xmlns:wps="http://schemas.microsoft.com/office/word/2010/wordprocessingShape" mc:Ignorable="w14 w15 wp14">
   <w:abstractNum w:abstractNumId="0" w15:restartNumberingAfterBreak="0">
     <w:nsid w:val="00000001"/>
     <w:multiLevelType w:val="hybridMultilevel"/>
@@ -16939,7 +16918,7 @@
 </file>
 
 <file path=word/styles.xml><?xml version="1.0" encoding="utf-8"?>
-<w:styles xmlns:mc="http://schemas.openxmlformats.org/markup-compatibility/2006" xmlns:r="http://schemas.openxmlformats.org/officeDocument/2006/relationships" xmlns:w="http://schemas.openxmlformats.org/wordprocessingml/2006/main" xmlns:w14="http://schemas.microsoft.com/office/word/2010/wordml" xmlns:w15="http://schemas.microsoft.com/office/word/2012/wordml" xmlns:w16cid="http://schemas.microsoft.com/office/word/2016/wordml/cid" xmlns:w16se="http://schemas.microsoft.com/office/word/2015/wordml/symex" mc:Ignorable="w14 w15 w16se w16cid">
+<w:styles xmlns:mc="http://schemas.openxmlformats.org/markup-compatibility/2006" xmlns:r="http://schemas.openxmlformats.org/officeDocument/2006/relationships" xmlns:w="http://schemas.openxmlformats.org/wordprocessingml/2006/main" xmlns:w14="http://schemas.microsoft.com/office/word/2010/wordml" xmlns:w15="http://schemas.microsoft.com/office/word/2012/wordml" mc:Ignorable="w14 w15">
   <w:docDefaults>
     <w:rPrDefault>
       <w:rPr>
@@ -16955,7 +16934,7 @@
       </w:pPr>
     </w:pPrDefault>
   </w:docDefaults>
-  <w:latentStyles w:defLockedState="0" w:defUIPriority="99" w:defSemiHidden="0" w:defUnhideWhenUsed="0" w:defQFormat="0" w:count="375">
+  <w:latentStyles w:defLockedState="0" w:defUIPriority="99" w:defSemiHidden="0" w:defUnhideWhenUsed="0" w:defQFormat="0" w:count="371">
     <w:lsdException w:name="Normal" w:uiPriority="0" w:qFormat="1"/>
     <w:lsdException w:name="heading 1" w:uiPriority="9" w:qFormat="1"/>
     <w:lsdException w:name="heading 2" w:semiHidden="1" w:uiPriority="9" w:unhideWhenUsed="1" w:qFormat="1"/>
@@ -17327,19 +17306,17 @@
     <w:lsdException w:name="List Table 5 Dark Accent 6" w:uiPriority="50"/>
     <w:lsdException w:name="List Table 6 Colorful Accent 6" w:uiPriority="51"/>
     <w:lsdException w:name="List Table 7 Colorful Accent 6" w:uiPriority="52"/>
-    <w:lsdException w:name="Mention" w:semiHidden="1" w:unhideWhenUsed="1"/>
-    <w:lsdException w:name="Smart Hyperlink" w:semiHidden="1" w:unhideWhenUsed="1"/>
   </w:latentStyles>
   <w:style w:type="paragraph" w:default="1" w:styleId="Normal">
     <w:name w:val="Normal"/>
     <w:qFormat/>
     <w:rsid w:val="00A3502C"/>
   </w:style>
-  <w:style w:type="paragraph" w:styleId="Ttulo1">
+  <w:style w:type="paragraph" w:styleId="Cabealho1">
     <w:name w:val="heading 1"/>
     <w:basedOn w:val="Normal"/>
     <w:next w:val="Normal"/>
-    <w:link w:val="Ttulo1Carter"/>
+    <w:link w:val="Cabealho1Carter"/>
     <w:uiPriority w:val="9"/>
     <w:qFormat/>
     <w:rsid w:val="008378DB"/>
@@ -17726,7 +17703,7 @@
       <w:szCs w:val="26"/>
     </w:rPr>
   </w:style>
-  <w:style w:type="table" w:styleId="TabelacomGrelha">
+  <w:style w:type="table" w:styleId="Tabelacomgrelha">
     <w:name w:val="Table Grid"/>
     <w:basedOn w:val="Tabelanormal"/>
     <w:uiPriority w:val="39"/>
@@ -17877,10 +17854,10 @@
       </w:tcPr>
     </w:tblStylePr>
   </w:style>
-  <w:style w:type="character" w:customStyle="1" w:styleId="Ttulo1Carter">
-    <w:name w:val="Título 1 Caráter"/>
+  <w:style w:type="character" w:customStyle="1" w:styleId="Cabealho1Carter">
+    <w:name w:val="Cabeçalho 1 Caráter"/>
     <w:basedOn w:val="Tipodeletrapredefinidodopargrafo"/>
-    <w:link w:val="Ttulo1"/>
+    <w:link w:val="Cabealho1"/>
     <w:uiPriority w:val="9"/>
     <w:rsid w:val="008378DB"/>
     <w:rPr>
@@ -17905,7 +17882,7 @@
   </w:style>
   <w:style w:type="paragraph" w:styleId="Cabealhodondice">
     <w:name w:val="TOC Heading"/>
-    <w:basedOn w:val="Ttulo1"/>
+    <w:basedOn w:val="Cabealho1"/>
     <w:next w:val="Normal"/>
     <w:uiPriority w:val="39"/>
     <w:unhideWhenUsed/>
@@ -18348,7 +18325,7 @@
 </file>
 
 <file path=customXml/itemProps1.xml><?xml version="1.0" encoding="utf-8"?>
-<ds:datastoreItem xmlns:ds="http://schemas.openxmlformats.org/officeDocument/2006/customXml" ds:itemID="{95473989-F002-4A13-953E-552D027ECF32}">
+<ds:datastoreItem xmlns:ds="http://schemas.openxmlformats.org/officeDocument/2006/customXml" ds:itemID="{0FD5FFAB-D5AB-458A-9489-9A618CE5E9D7}">
   <ds:schemaRefs>
     <ds:schemaRef ds:uri="http://schemas.openxmlformats.org/officeDocument/2006/bibliography"/>
   </ds:schemaRefs>

</xml_diff>